<commit_message>
1st chapter almost ready
</commit_message>
<xml_diff>
--- a/Andrzej_Szewczyk_Praca_Magisterska_draft.docx
+++ b/Andrzej_Szewczyk_Praca_Magisterska_draft.docx
@@ -361,17 +361,8 @@
                 <w:b/>
                 <w:sz w:val="28"/>
               </w:rPr>
-              <w:t xml:space="preserve">Inżynieria </w:t>
+              <w:t>Inżynieria Mechatroniczna</w:t>
             </w:r>
-            <w:proofErr w:type="spellStart"/>
-            <w:r>
-              <w:rPr>
-                <w:b/>
-                <w:sz w:val="28"/>
-              </w:rPr>
-              <w:t>Mechatroniczna</w:t>
-            </w:r>
-            <w:proofErr w:type="spellEnd"/>
           </w:p>
         </w:tc>
       </w:tr>
@@ -426,71 +417,7 @@
                 <w:b/>
                 <w:sz w:val="40"/>
               </w:rPr>
-              <w:t xml:space="preserve">Uniwersalny symulator </w:t>
-            </w:r>
-            <w:proofErr w:type="spellStart"/>
-            <w:r>
-              <w:rPr>
-                <w:b/>
-                <w:sz w:val="40"/>
-              </w:rPr>
-              <w:t>slave</w:t>
-            </w:r>
-            <w:proofErr w:type="spellEnd"/>
-            <w:r>
-              <w:rPr>
-                <w:b/>
-                <w:sz w:val="40"/>
-              </w:rPr>
-              <w:t xml:space="preserve"> </w:t>
-            </w:r>
-            <w:proofErr w:type="spellStart"/>
-            <w:r>
-              <w:rPr>
-                <w:b/>
-                <w:sz w:val="40"/>
-              </w:rPr>
-              <w:t>node’ów</w:t>
-            </w:r>
-            <w:proofErr w:type="spellEnd"/>
-            <w:r>
-              <w:rPr>
-                <w:b/>
-                <w:sz w:val="40"/>
-              </w:rPr>
-              <w:t xml:space="preserve"> dla sieci </w:t>
-            </w:r>
-            <w:proofErr w:type="spellStart"/>
-            <w:r>
-              <w:rPr>
-                <w:b/>
-                <w:sz w:val="40"/>
-              </w:rPr>
-              <w:t>CANopen</w:t>
-            </w:r>
-            <w:proofErr w:type="spellEnd"/>
-            <w:r>
-              <w:rPr>
-                <w:b/>
-                <w:sz w:val="40"/>
-              </w:rPr>
-              <w:t xml:space="preserve"> w </w:t>
-            </w:r>
-            <w:proofErr w:type="spellStart"/>
-            <w:r>
-              <w:rPr>
-                <w:b/>
-                <w:sz w:val="40"/>
-              </w:rPr>
-              <w:t>LabVIEW</w:t>
-            </w:r>
-            <w:proofErr w:type="spellEnd"/>
-            <w:r>
-              <w:rPr>
-                <w:b/>
-                <w:sz w:val="40"/>
-              </w:rPr>
-              <w:t>.</w:t>
+              <w:t>Uniwersalny symulator slave node’ów dla sieci CANopen w LabVIEW.</w:t>
             </w:r>
           </w:p>
         </w:tc>
@@ -571,25 +498,7 @@
                 <w:sz w:val="40"/>
                 <w:lang w:val="en-US"/>
               </w:rPr>
-              <w:t xml:space="preserve">Universal </w:t>
-            </w:r>
-            <w:proofErr w:type="spellStart"/>
-            <w:r>
-              <w:rPr>
-                <w:b/>
-                <w:sz w:val="40"/>
-                <w:lang w:val="en-US"/>
-              </w:rPr>
-              <w:t>CANopen</w:t>
-            </w:r>
-            <w:proofErr w:type="spellEnd"/>
-            <w:r>
-              <w:rPr>
-                <w:b/>
-                <w:sz w:val="40"/>
-                <w:lang w:val="en-US"/>
-              </w:rPr>
-              <w:t xml:space="preserve"> slave nodes simulator in LabVIEW.</w:t>
+              <w:t>Universal CANopen slave nodes simulator in LabVIEW.</w:t>
             </w:r>
           </w:p>
         </w:tc>
@@ -748,18 +657,8 @@
                 <w:sz w:val="28"/>
                 <w:lang w:val="en-US"/>
               </w:rPr>
-              <w:t xml:space="preserve">Promotor </w:t>
+              <w:t>Promotor pracy</w:t>
             </w:r>
-            <w:proofErr w:type="spellStart"/>
-            <w:r>
-              <w:rPr>
-                <w:i/>
-                <w:sz w:val="28"/>
-                <w:lang w:val="en-US"/>
-              </w:rPr>
-              <w:t>pracy</w:t>
-            </w:r>
-            <w:proofErr w:type="spellEnd"/>
           </w:p>
         </w:tc>
         <w:tc>
@@ -812,7 +711,6 @@
               </w:rPr>
               <w:t xml:space="preserve">   </w:t>
             </w:r>
-            <w:proofErr w:type="spellStart"/>
             <w:r>
               <w:rPr>
                 <w:i/>
@@ -821,7 +719,6 @@
               </w:rPr>
               <w:t>Ocena</w:t>
             </w:r>
-            <w:proofErr w:type="spellEnd"/>
           </w:p>
         </w:tc>
       </w:tr>
@@ -1077,17 +974,8 @@
                 <w:bCs/>
                 <w:szCs w:val="24"/>
               </w:rPr>
-              <w:t xml:space="preserve">Inżynieria </w:t>
+              <w:t>Inżynieria Mechatroniczna</w:t>
             </w:r>
-            <w:proofErr w:type="spellStart"/>
-            <w:r>
-              <w:rPr>
-                <w:bCs/>
-                <w:szCs w:val="24"/>
-              </w:rPr>
-              <w:t>Mechatroniczna</w:t>
-            </w:r>
-            <w:proofErr w:type="spellEnd"/>
           </w:p>
         </w:tc>
       </w:tr>
@@ -1217,31 +1105,7 @@
         <w:spacing w:line="360" w:lineRule="auto"/>
       </w:pPr>
       <w:r>
-        <w:t xml:space="preserve">  Uprzedzony o odpowiedzialności karnej na podstawie art. 115 ust 1 i 2 ustawy z dnia 4 lutego 1994 r. o prawie autorskim i prawach pokrewnych (tj. </w:t>
-      </w:r>
-      <w:proofErr w:type="spellStart"/>
-      <w:r>
-        <w:t>Dz.U.z</w:t>
-      </w:r>
-      <w:proofErr w:type="spellEnd"/>
-      <w:r>
-        <w:t xml:space="preserve"> 2006 r. Nr 90, poz. 631 z późn.zm.) : „Kto przywłaszcza sobie autorstwo albo wprowadza w błąd co do autorstwa całości lub części cudzego utworu albo artystycznego wykonania, podlega grzywnie, karze ograniczenia wolności albo pozbawienia wolności do lat 3. Tej samej karze podlega, kto rozpowszechnia bez podania nazwiska lub pseudonimu twórcy cudzy utwór w wersji oryginalnej albo w postaci opracowania, artystyczne wykonanie albo publicznie zniekształca taki utwór, artystyczne wykonanie, fonogram, wideogram lub  nadanie”, a także uprzedzony o odpowiedzialności dyscyplinarnej na podstawie art. 211 ust.1 ustawy z dnia 27 lip[ca 2005 r. Prawo o szkolnictwie wyższym (tj. Dz.U. z 2012 r. poz. 572, z późn.zm.) „Za naruszenie przepisów obowiązujących w uczelni oraz za czyny uchybiające godności student ponosi odpowiedzialność dyscyplinarną przed komisją dyscyplinarną albo przed sądem koleżeńskim samorządu studenckiego, zwanym dalej „sądem koleżeńskim”, oświadczam, że niniejszą pracę dyplomową wykonałem(-</w:t>
-      </w:r>
-      <w:proofErr w:type="spellStart"/>
-      <w:r>
-        <w:t>am</w:t>
-      </w:r>
-      <w:proofErr w:type="spellEnd"/>
-      <w:r>
-        <w:t>) osobiście i samodzielnie i że nie korzystałem (-</w:t>
-      </w:r>
-      <w:proofErr w:type="spellStart"/>
-      <w:r>
-        <w:t>am</w:t>
-      </w:r>
-      <w:proofErr w:type="spellEnd"/>
-      <w:r>
-        <w:t>) ze źródeł innych niż wymienione w pracy”.</w:t>
+        <w:t xml:space="preserve">  Uprzedzony o odpowiedzialności karnej na podstawie art. 115 ust 1 i 2 ustawy z dnia 4 lutego 1994 r. o prawie autorskim i prawach pokrewnych (tj. Dz.U.z 2006 r. Nr 90, poz. 631 z późn.zm.) : „Kto przywłaszcza sobie autorstwo albo wprowadza w błąd co do autorstwa całości lub części cudzego utworu albo artystycznego wykonania, podlega grzywnie, karze ograniczenia wolności albo pozbawienia wolności do lat 3. Tej samej karze podlega, kto rozpowszechnia bez podania nazwiska lub pseudonimu twórcy cudzy utwór w wersji oryginalnej albo w postaci opracowania, artystyczne wykonanie albo publicznie zniekształca taki utwór, artystyczne wykonanie, fonogram, wideogram lub  nadanie”, a także uprzedzony o odpowiedzialności dyscyplinarnej na podstawie art. 211 ust.1 ustawy z dnia 27 lip[ca 2005 r. Prawo o szkolnictwie wyższym (tj. Dz.U. z 2012 r. poz. 572, z późn.zm.) „Za naruszenie przepisów obowiązujących w uczelni oraz za czyny uchybiające godności student ponosi odpowiedzialność dyscyplinarną przed komisją dyscyplinarną albo przed sądem koleżeńskim samorządu studenckiego, zwanym dalej „sądem koleżeńskim”, oświadczam, że niniejszą pracę dyplomową wykonałem(-am) osobiście i samodzielnie i że nie korzystałem (-am) ze źródeł innych niż wymienione w pracy”.</w:t>
       </w:r>
     </w:p>
     <w:p>
@@ -1525,17 +1389,8 @@
                 <w:bCs/>
                 <w:szCs w:val="24"/>
               </w:rPr>
-              <w:t xml:space="preserve">Inżynieria </w:t>
+              <w:t>Inżynieria Mechatroniczna</w:t>
             </w:r>
-            <w:proofErr w:type="spellStart"/>
-            <w:r>
-              <w:rPr>
-                <w:bCs/>
-                <w:szCs w:val="24"/>
-              </w:rPr>
-              <w:t>Mechatroniczna</w:t>
-            </w:r>
-            <w:proofErr w:type="spellEnd"/>
           </w:p>
         </w:tc>
       </w:tr>
@@ -2679,79 +2534,7 @@
           <w:lang w:eastAsia="en-US"/>
         </w:rPr>
         <w:tab/>
-        <w:t xml:space="preserve">Uniwersalny symulator </w:t>
-      </w:r>
-      <w:proofErr w:type="spellStart"/>
-      <w:r>
-        <w:rPr>
-          <w:rFonts w:eastAsia="Calibri"/>
-          <w:szCs w:val="24"/>
-          <w:lang w:eastAsia="en-US"/>
-        </w:rPr>
-        <w:t>slave</w:t>
-      </w:r>
-      <w:proofErr w:type="spellEnd"/>
-      <w:r>
-        <w:rPr>
-          <w:rFonts w:eastAsia="Calibri"/>
-          <w:szCs w:val="24"/>
-          <w:lang w:eastAsia="en-US"/>
-        </w:rPr>
-        <w:t xml:space="preserve"> </w:t>
-      </w:r>
-      <w:proofErr w:type="spellStart"/>
-      <w:r>
-        <w:rPr>
-          <w:rFonts w:eastAsia="Calibri"/>
-          <w:szCs w:val="24"/>
-          <w:lang w:eastAsia="en-US"/>
-        </w:rPr>
-        <w:t>node’ów</w:t>
-      </w:r>
-      <w:proofErr w:type="spellEnd"/>
-      <w:r>
-        <w:rPr>
-          <w:rFonts w:eastAsia="Calibri"/>
-          <w:szCs w:val="24"/>
-          <w:lang w:eastAsia="en-US"/>
-        </w:rPr>
-        <w:t xml:space="preserve"> dla sieci </w:t>
-      </w:r>
-      <w:proofErr w:type="spellStart"/>
-      <w:r>
-        <w:rPr>
-          <w:rFonts w:eastAsia="Calibri"/>
-          <w:szCs w:val="24"/>
-          <w:lang w:eastAsia="en-US"/>
-        </w:rPr>
-        <w:t>CANopen</w:t>
-      </w:r>
-      <w:proofErr w:type="spellEnd"/>
-      <w:r>
-        <w:rPr>
-          <w:rFonts w:eastAsia="Calibri"/>
-          <w:szCs w:val="24"/>
-          <w:lang w:eastAsia="en-US"/>
-        </w:rPr>
-        <w:t xml:space="preserve"> w </w:t>
-      </w:r>
-      <w:proofErr w:type="spellStart"/>
-      <w:r>
-        <w:rPr>
-          <w:rFonts w:eastAsia="Calibri"/>
-          <w:szCs w:val="24"/>
-          <w:lang w:eastAsia="en-US"/>
-        </w:rPr>
-        <w:t>LabVIEW</w:t>
-      </w:r>
-      <w:proofErr w:type="spellEnd"/>
-      <w:r>
-        <w:rPr>
-          <w:rFonts w:eastAsia="Calibri"/>
-          <w:szCs w:val="24"/>
-          <w:lang w:eastAsia="en-US"/>
-        </w:rPr>
-        <w:t>.</w:t>
+        <w:t>Uniwersalny symulator slave node’ów dla sieci CANopen w LabVIEW.</w:t>
       </w:r>
     </w:p>
     <w:p>
@@ -2783,25 +2566,7 @@
           <w:lang w:val="en-US" w:eastAsia="en-US"/>
         </w:rPr>
         <w:tab/>
-        <w:t xml:space="preserve">Universal </w:t>
-      </w:r>
-      <w:proofErr w:type="spellStart"/>
-      <w:r>
-        <w:rPr>
-          <w:rFonts w:eastAsia="Calibri"/>
-          <w:szCs w:val="24"/>
-          <w:lang w:val="en-US" w:eastAsia="en-US"/>
-        </w:rPr>
-        <w:t>CANopen</w:t>
-      </w:r>
-      <w:proofErr w:type="spellEnd"/>
-      <w:r>
-        <w:rPr>
-          <w:rFonts w:eastAsia="Calibri"/>
-          <w:szCs w:val="24"/>
-          <w:lang w:val="en-US" w:eastAsia="en-US"/>
-        </w:rPr>
-        <w:t xml:space="preserve"> slave nodes simulator in LabVIEW.</w:t>
+        <w:t>Universal CANopen slave nodes simulator in LabVIEW.</w:t>
       </w:r>
     </w:p>
     <w:p>
@@ -2995,18 +2760,8 @@
           <w:lang w:eastAsia="en-US"/>
         </w:rPr>
         <w:tab/>
-        <w:t xml:space="preserve">Inżynieria </w:t>
-      </w:r>
-      <w:proofErr w:type="spellStart"/>
-      <w:r>
-        <w:rPr>
-          <w:rFonts w:eastAsia="Calibri"/>
-          <w:szCs w:val="24"/>
-          <w:lang w:eastAsia="en-US"/>
-        </w:rPr>
-        <w:t>Mechatroniczna</w:t>
-      </w:r>
-      <w:proofErr w:type="spellEnd"/>
+        <w:t>Inżynieria Mechatroniczna</w:t>
+      </w:r>
     </w:p>
     <w:p>
       <w:pPr>
@@ -3394,21 +3149,7 @@
         <w:rPr>
           <w:spacing w:val="-4"/>
         </w:rPr>
-        <w:t xml:space="preserve"> Na podstawie Ustawy z dnia 27 lipca 2005 r. Prawo o szkolnictwie wyższym (Dz.U. 2005 nr 164 poz. 1365) Art. 239. oraz Ustawy z dnia 4 lutego 1994 r. o prawie autorskim i prawach pokrewnych (Dz.U. z 2000 r. Nr 80, poz. 904, z </w:t>
-      </w:r>
-      <w:proofErr w:type="spellStart"/>
-      <w:r>
-        <w:rPr>
-          <w:spacing w:val="-4"/>
-        </w:rPr>
-        <w:t>późn</w:t>
-      </w:r>
-      <w:proofErr w:type="spellEnd"/>
-      <w:r>
-        <w:rPr>
-          <w:spacing w:val="-4"/>
-        </w:rPr>
-        <w:t>. zm.) Art. 15a. "Uczelni w rozumieniu przepisów o szkolnictwie wyższym przysługuje pierwszeństwo w opublikowaniu pracy dyplomowej studenta. Jeżeli uczelnia nie opublikowała pracy dyplomowej w ciągu 6 miesięcy od jej obrony, student, który ją przygotował, może ją opublikować, chyba że praca dyplomowa jest częścią utworu zbiorowego."</w:t>
+        <w:t xml:space="preserve"> Na podstawie Ustawy z dnia 27 lipca 2005 r. Prawo o szkolnictwie wyższym (Dz.U. 2005 nr 164 poz. 1365) Art. 239. oraz Ustawy z dnia 4 lutego 1994 r. o prawie autorskim i prawach pokrewnych (Dz.U. z 2000 r. Nr 80, poz. 904, z późn. zm.) Art. 15a. "Uczelni w rozumieniu przepisów o szkolnictwie wyższym przysługuje pierwszeństwo w opublikowaniu pracy dyplomowej studenta. Jeżeli uczelnia nie opublikowała pracy dyplomowej w ciągu 6 miesięcy od jej obrony, student, który ją przygotował, może ją opublikować, chyba że praca dyplomowa jest częścią utworu zbiorowego."</w:t>
       </w:r>
     </w:p>
     <w:p>
@@ -3644,63 +3385,7 @@
         <w:rPr>
           <w:u w:val="dotted"/>
         </w:rPr>
-        <w:t xml:space="preserve">Uniwersalny symulator </w:t>
-      </w:r>
-      <w:proofErr w:type="spellStart"/>
-      <w:r>
-        <w:rPr>
-          <w:u w:val="dotted"/>
-        </w:rPr>
-        <w:t>slave</w:t>
-      </w:r>
-      <w:proofErr w:type="spellEnd"/>
-      <w:r>
-        <w:rPr>
-          <w:u w:val="dotted"/>
-        </w:rPr>
-        <w:t xml:space="preserve"> </w:t>
-      </w:r>
-      <w:proofErr w:type="spellStart"/>
-      <w:r>
-        <w:rPr>
-          <w:u w:val="dotted"/>
-        </w:rPr>
-        <w:t>node’ów</w:t>
-      </w:r>
-      <w:proofErr w:type="spellEnd"/>
-      <w:r>
-        <w:rPr>
-          <w:u w:val="dotted"/>
-        </w:rPr>
-        <w:t xml:space="preserve"> dla sieci </w:t>
-      </w:r>
-      <w:proofErr w:type="spellStart"/>
-      <w:r>
-        <w:rPr>
-          <w:u w:val="dotted"/>
-        </w:rPr>
-        <w:t>CANopen</w:t>
-      </w:r>
-      <w:proofErr w:type="spellEnd"/>
-      <w:r>
-        <w:rPr>
-          <w:u w:val="dotted"/>
-        </w:rPr>
-        <w:t xml:space="preserve"> w </w:t>
-      </w:r>
-      <w:proofErr w:type="spellStart"/>
-      <w:r>
-        <w:rPr>
-          <w:u w:val="dotted"/>
-        </w:rPr>
-        <w:t>LabVIEW</w:t>
-      </w:r>
-      <w:proofErr w:type="spellEnd"/>
-      <w:r>
-        <w:rPr>
-          <w:u w:val="dotted"/>
-        </w:rPr>
-        <w:t>.</w:t>
+        <w:t>Uniwersalny symulator slave node’ów dla sieci CANopen w LabVIEW.</w:t>
       </w:r>
       <w:r>
         <w:rPr>
@@ -3817,23 +3502,7 @@
           <w:u w:val="dotted"/>
           <w:lang w:val="en-US"/>
         </w:rPr>
-        <w:t xml:space="preserve">Universal </w:t>
-      </w:r>
-      <w:proofErr w:type="spellStart"/>
-      <w:r>
-        <w:rPr>
-          <w:u w:val="dotted"/>
-          <w:lang w:val="en-US"/>
-        </w:rPr>
-        <w:t>CANopen</w:t>
-      </w:r>
-      <w:proofErr w:type="spellEnd"/>
-      <w:r>
-        <w:rPr>
-          <w:u w:val="dotted"/>
-          <w:lang w:val="en-US"/>
-        </w:rPr>
-        <w:t xml:space="preserve"> slave nodes simulator in LabVIEW.</w:t>
+        <w:t>Universal CANopen slave nodes simulator in LabVIEW.</w:t>
       </w:r>
       <w:r>
         <w:rPr>
@@ -4474,17 +4143,8 @@
           <w:color w:val="000000"/>
           <w:szCs w:val="24"/>
         </w:rPr>
-        <w:t xml:space="preserve">Kierunek: Inżynieria </w:t>
-      </w:r>
-      <w:proofErr w:type="spellStart"/>
-      <w:r>
-        <w:rPr>
-          <w:color w:val="000000"/>
-          <w:szCs w:val="24"/>
-        </w:rPr>
-        <w:t>Mechatroniczna</w:t>
-      </w:r>
-      <w:proofErr w:type="spellEnd"/>
+        <w:t>Kierunek: Inżynieria Mechatroniczna</w:t>
+      </w:r>
     </w:p>
     <w:p>
       <w:pPr>
@@ -4608,87 +4268,7 @@
           <w:color w:val="000000"/>
           <w:szCs w:val="24"/>
         </w:rPr>
-        <w:t xml:space="preserve">Uniwersalny symulator </w:t>
-      </w:r>
-      <w:proofErr w:type="spellStart"/>
-      <w:r>
-        <w:rPr>
-          <w:b/>
-          <w:bCs/>
-          <w:color w:val="000000"/>
-          <w:szCs w:val="24"/>
-        </w:rPr>
-        <w:t>slave</w:t>
-      </w:r>
-      <w:proofErr w:type="spellEnd"/>
-      <w:r>
-        <w:rPr>
-          <w:b/>
-          <w:bCs/>
-          <w:color w:val="000000"/>
-          <w:szCs w:val="24"/>
-        </w:rPr>
-        <w:t xml:space="preserve"> </w:t>
-      </w:r>
-      <w:proofErr w:type="spellStart"/>
-      <w:r>
-        <w:rPr>
-          <w:b/>
-          <w:bCs/>
-          <w:color w:val="000000"/>
-          <w:szCs w:val="24"/>
-        </w:rPr>
-        <w:t>node’ów</w:t>
-      </w:r>
-      <w:proofErr w:type="spellEnd"/>
-      <w:r>
-        <w:rPr>
-          <w:b/>
-          <w:bCs/>
-          <w:color w:val="000000"/>
-          <w:szCs w:val="24"/>
-        </w:rPr>
-        <w:t xml:space="preserve"> dla sieci </w:t>
-      </w:r>
-      <w:proofErr w:type="spellStart"/>
-      <w:r>
-        <w:rPr>
-          <w:b/>
-          <w:bCs/>
-          <w:color w:val="000000"/>
-          <w:szCs w:val="24"/>
-        </w:rPr>
-        <w:t>CANopen</w:t>
-      </w:r>
-      <w:proofErr w:type="spellEnd"/>
-      <w:r>
-        <w:rPr>
-          <w:b/>
-          <w:bCs/>
-          <w:color w:val="000000"/>
-          <w:szCs w:val="24"/>
-        </w:rPr>
-        <w:t xml:space="preserve"> w </w:t>
-      </w:r>
-      <w:proofErr w:type="spellStart"/>
-      <w:r>
-        <w:rPr>
-          <w:b/>
-          <w:bCs/>
-          <w:color w:val="000000"/>
-          <w:szCs w:val="24"/>
-        </w:rPr>
-        <w:t>LabVIEW</w:t>
-      </w:r>
-      <w:proofErr w:type="spellEnd"/>
-      <w:r>
-        <w:rPr>
-          <w:b/>
-          <w:bCs/>
-          <w:color w:val="000000"/>
-          <w:szCs w:val="24"/>
-        </w:rPr>
-        <w:t>.</w:t>
+        <w:t>Uniwersalny symulator slave node’ów dla sieci CANopen w LabVIEW.</w:t>
       </w:r>
     </w:p>
     <w:p>
@@ -4812,6 +4392,9 @@
         <w:t>używane</w:t>
       </w:r>
       <w:r>
+        <w:t>,</w:t>
+      </w:r>
+      <w:r>
         <w:t xml:space="preserve"> wymagają dobrze napisanego kodu w celu spełnienia oczekiwań</w:t>
       </w:r>
       <w:r>
@@ -4859,19 +4442,10 @@
         <w:spacing w:line="360" w:lineRule="auto"/>
       </w:pPr>
       <w:r>
-        <w:t xml:space="preserve">Celem niniejszej pracy </w:t>
-      </w:r>
-      <w:r>
-        <w:t xml:space="preserve">magisterskiej jest zaprezentowanie narzędzia, które prowadzi nie tylko do zwiększenia jakości końcowego kodu, ale również zmniejsza ryzyko niepowodzenia projektu oraz przyspiesza czas jego realizacji. </w:t>
-      </w:r>
-      <w:r>
-        <w:t xml:space="preserve">Systemy ciągłej integracji oparte na regularnym dostarczaniu, budowaniu i automatycznym testowaniu </w:t>
-      </w:r>
-      <w:r>
-        <w:t>zintegrowanych wersji kodu</w:t>
-      </w:r>
-      <w:r>
-        <w:t xml:space="preserve"> stały się normą w nowoczesnych firmach programistycznych. Rozwiązanie opisane w tej pracy może dodatkowo usprawnić proces ciągłej integracji, ponieważ </w:t>
+        <w:t xml:space="preserve">Celem niniejszej pracy magisterskiej jest zaprezentowanie narzędzia, które prowadzi nie tylko do zwiększenia jakości końcowego kodu, ale również zmniejsza ryzyko niepowodzenia projektu oraz przyspiesza czas jego realizacji. </w:t>
+      </w:r>
+      <w:r>
+        <w:t xml:space="preserve">Systemy ciągłej integracji oparte na regularnym dostarczaniu, budowaniu i automatycznym testowaniu zintegrowanych wersji kodu stały się normą w nowoczesnych firmach programistycznych. Rozwiązanie opisane w tej pracy może dodatkowo usprawnić proces ciągłej integracji, ponieważ </w:t>
       </w:r>
       <w:r>
         <w:t xml:space="preserve">natychmiastowe wykonanie optymalnego zestawu testów regresyjnych </w:t>
@@ -4902,7 +4476,6 @@
           <w:lang w:val="en-GB"/>
         </w:rPr>
       </w:pPr>
-      <w:proofErr w:type="spellStart"/>
       <w:r>
         <w:rPr>
           <w:rFonts w:eastAsia="Calibri"/>
@@ -4911,17 +4484,7 @@
           <w:lang w:eastAsia="en-US"/>
         </w:rPr>
         <w:lastRenderedPageBreak/>
-        <w:t>Kraków</w:t>
-      </w:r>
-      <w:proofErr w:type="spellEnd"/>
-      <w:r>
-        <w:rPr>
-          <w:rFonts w:eastAsia="Calibri"/>
-          <w:sz w:val="24"/>
-          <w:szCs w:val="24"/>
-          <w:lang w:eastAsia="en-US"/>
-        </w:rPr>
-        <w:t>, the……………..</w:t>
+        <w:t>Kraków, the……………..</w:t>
       </w:r>
     </w:p>
     <w:p>
@@ -5140,29 +4703,7 @@
           <w:szCs w:val="24"/>
           <w:lang w:val="en-GB"/>
         </w:rPr>
-        <w:t xml:space="preserve">Universal </w:t>
-      </w:r>
-      <w:proofErr w:type="spellStart"/>
-      <w:r>
-        <w:rPr>
-          <w:b/>
-          <w:bCs/>
-          <w:color w:val="000000"/>
-          <w:szCs w:val="24"/>
-          <w:lang w:val="en-GB"/>
-        </w:rPr>
-        <w:t>CANopen</w:t>
-      </w:r>
-      <w:proofErr w:type="spellEnd"/>
-      <w:r>
-        <w:rPr>
-          <w:b/>
-          <w:bCs/>
-          <w:color w:val="000000"/>
-          <w:szCs w:val="24"/>
-          <w:lang w:val="en-GB"/>
-        </w:rPr>
-        <w:t xml:space="preserve"> slave nodes simulator in LabVIEW.</w:t>
+        <w:t>Universal CANopen slave nodes simulator in LabVIEW.</w:t>
       </w:r>
     </w:p>
     <w:p>
@@ -5194,7 +4735,6 @@
         </w:rPr>
         <w:t xml:space="preserve">: </w:t>
       </w:r>
-      <w:proofErr w:type="spellStart"/>
       <w:r>
         <w:rPr>
           <w:color w:val="000000"/>
@@ -5203,50 +4743,13 @@
         </w:rPr>
         <w:t>dr</w:t>
       </w:r>
-      <w:proofErr w:type="spellEnd"/>
       <w:r>
         <w:rPr>
           <w:color w:val="000000"/>
           <w:szCs w:val="24"/>
           <w:lang w:val="en-GB"/>
         </w:rPr>
-        <w:t xml:space="preserve"> hab. </w:t>
-      </w:r>
-      <w:proofErr w:type="spellStart"/>
-      <w:r>
-        <w:rPr>
-          <w:color w:val="000000"/>
-          <w:szCs w:val="24"/>
-          <w:lang w:val="en-GB"/>
-        </w:rPr>
-        <w:t>inż</w:t>
-      </w:r>
-      <w:proofErr w:type="spellEnd"/>
-      <w:r>
-        <w:rPr>
-          <w:color w:val="000000"/>
-          <w:szCs w:val="24"/>
-          <w:lang w:val="en-GB"/>
-        </w:rPr>
-        <w:t xml:space="preserve">. Tomasz </w:t>
-      </w:r>
-      <w:proofErr w:type="spellStart"/>
-      <w:r>
-        <w:rPr>
-          <w:color w:val="000000"/>
-          <w:szCs w:val="24"/>
-          <w:lang w:val="en-GB"/>
-        </w:rPr>
-        <w:t>Barszcz</w:t>
-      </w:r>
-      <w:proofErr w:type="spellEnd"/>
-      <w:r>
-        <w:rPr>
-          <w:color w:val="000000"/>
-          <w:szCs w:val="24"/>
-          <w:lang w:val="en-GB"/>
-        </w:rPr>
-        <w:t>, prof. AGH</w:t>
+        <w:t xml:space="preserve"> hab. inż. Tomasz Barszcz, prof. AGH</w:t>
       </w:r>
     </w:p>
     <w:p>
@@ -5361,10 +4864,22 @@
         <w:t xml:space="preserve"> industry will draw the following conclusion: since all devices or applications that are used every day require a well-written code in order to satisfy end-user needs, there is a need to have a finite number of programmers to write this code. Still, there is nothing more wrong. If a company that delivers software wants to achieve the </w:t>
       </w:r>
       <w:r>
-        <w:t>commercial success</w:t>
-      </w:r>
-      <w:r>
-        <w:t>, this company must have a pr</w:t>
+        <w:t>success</w:t>
+      </w:r>
+      <w:r>
+        <w:t xml:space="preserve">, </w:t>
+      </w:r>
+      <w:r>
+        <w:t>besides good programmers</w:t>
+      </w:r>
+      <w:r>
+        <w:t xml:space="preserve">, </w:t>
+      </w:r>
+      <w:r>
+        <w:t xml:space="preserve">this company </w:t>
+      </w:r>
+      <w:r>
+        <w:t>must have a pr</w:t>
       </w:r>
       <w:r>
         <w:t>ocess, which is aimed at ensuring that the software delivered to an end-customer has the best possible quality.</w:t>
@@ -5421,16 +4936,7 @@
         <w:t xml:space="preserve">could further enhance </w:t>
       </w:r>
       <w:r>
-        <w:t xml:space="preserve">the continuous integration process, because immediate execution of an optimal regression test suite, which is selected based on changes in the latest </w:t>
-      </w:r>
-      <w:r>
-        <w:t>code</w:t>
-      </w:r>
-      <w:r>
-        <w:t xml:space="preserve"> commit, provides valuable information on quality of the software </w:t>
-      </w:r>
-      <w:r>
-        <w:t>version</w:t>
+        <w:t>the continuous integration process, because immediate execution of an optimal regression test suite, which is selected based on changes in the latest code commit, provides valuable information on quality of the software version</w:t>
       </w:r>
       <w:r>
         <w:t xml:space="preserve"> under test</w:t>
@@ -5445,12 +4951,1478 @@
         <w:t xml:space="preserve">The proposed tool </w:t>
       </w:r>
       <w:r>
-        <w:t>may be effectively used in the development phase of large-scale IT systems and in big, international teams of programmers.</w:t>
-      </w:r>
+        <w:t>may be effectively used in the development phase of lar</w:t>
+      </w:r>
+      <w:r>
+        <w:t xml:space="preserve">ge-scale IT systems and in a big </w:t>
+      </w:r>
+      <w:r>
+        <w:t>internationa</w:t>
+      </w:r>
+      <w:r>
+        <w:t xml:space="preserve">l team </w:t>
+      </w:r>
+      <w:r>
+        <w:t>of programmers.</w:t>
+      </w:r>
+    </w:p>
+    <w:p>
+      <w:pPr>
+        <w:pStyle w:val="Nagwek1"/>
+        <w:numPr>
+          <w:ilvl w:val="0"/>
+          <w:numId w:val="42"/>
+        </w:numPr>
+      </w:pPr>
+      <w:bookmarkStart w:id="0" w:name="_Toc471304692"/>
+      <w:r>
+        <w:lastRenderedPageBreak/>
+        <w:t>Introduction</w:t>
+      </w:r>
+      <w:bookmarkEnd w:id="0"/>
+    </w:p>
+    <w:p>
+      <w:pPr>
+        <w:rPr>
+          <w:lang w:val="en-GB"/>
+        </w:rPr>
+      </w:pPr>
     </w:p>
     <w:p>
       <w:pPr>
         <w:pStyle w:val="Bezodstpw"/>
+      </w:pPr>
+      <w:r>
+        <w:t xml:space="preserve">This chapter is intended to introduce the reader to the content of the thesis. It comprises four sections. Section 1.1. defines the main goal of the thesis and illustrates the steps taken to achieve it. Section </w:t>
+      </w:r>
+      <w:r>
+        <w:t>1</w:t>
+      </w:r>
+      <w:r>
+        <w:t xml:space="preserve">.2. </w:t>
+      </w:r>
+      <w:r>
+        <w:t xml:space="preserve">briefly </w:t>
+      </w:r>
+      <w:r>
+        <w:t xml:space="preserve">presents the </w:t>
+      </w:r>
+      <w:r>
+        <w:t>role of continuous integration</w:t>
+      </w:r>
+      <w:r>
+        <w:t xml:space="preserve"> </w:t>
+      </w:r>
+      <w:r>
+        <w:t xml:space="preserve">in modern software development </w:t>
+      </w:r>
+      <w:r>
+        <w:rPr>
+          <w:rStyle w:val="st"/>
+        </w:rPr>
+        <w:t>methodologies</w:t>
+      </w:r>
+      <w:r>
+        <w:t xml:space="preserve">. </w:t>
+      </w:r>
+      <w:r>
+        <w:t xml:space="preserve">Section </w:t>
+      </w:r>
+      <w:r>
+        <w:t>1</w:t>
+      </w:r>
+      <w:r>
+        <w:t xml:space="preserve">.3. </w:t>
+      </w:r>
+      <w:r>
+        <w:t>discusses</w:t>
+      </w:r>
+      <w:r>
+        <w:t xml:space="preserve"> how my interest in </w:t>
+      </w:r>
+      <w:r>
+        <w:t xml:space="preserve">the </w:t>
+      </w:r>
+      <w:r>
+        <w:t>CI</w:t>
+      </w:r>
+      <w:r>
+        <w:rPr>
+          <w:rStyle w:val="Odwoanieprzypisudolnego"/>
+        </w:rPr>
+        <w:footnoteReference w:id="3"/>
+      </w:r>
+      <w:r>
+        <w:t xml:space="preserve"> </w:t>
+      </w:r>
+      <w:r>
+        <w:t>process</w:t>
+      </w:r>
+      <w:r>
+        <w:t xml:space="preserve"> has aroused</w:t>
+      </w:r>
+      <w:r>
+        <w:t>,</w:t>
+      </w:r>
+      <w:r>
+        <w:t xml:space="preserve"> </w:t>
+      </w:r>
+      <w:r>
+        <w:t xml:space="preserve">including a mention of </w:t>
+      </w:r>
+      <w:r>
+        <w:t xml:space="preserve">two years of my professional </w:t>
+      </w:r>
+      <w:r>
+        <w:t xml:space="preserve">experience </w:t>
+      </w:r>
+      <w:r>
+        <w:t>with th</w:t>
+      </w:r>
+      <w:r>
+        <w:t>e software development process i</w:t>
+      </w:r>
+      <w:r>
+        <w:t xml:space="preserve">n </w:t>
+      </w:r>
+      <w:r>
+        <w:t>the multiple international</w:t>
+      </w:r>
+      <w:r>
+        <w:t xml:space="preserve"> team</w:t>
+      </w:r>
+      <w:r>
+        <w:t>s</w:t>
+      </w:r>
+      <w:r>
+        <w:t>.</w:t>
+      </w:r>
+      <w:r>
+        <w:t xml:space="preserve"> Section </w:t>
+      </w:r>
+      <w:r>
+        <w:t>1</w:t>
+      </w:r>
+      <w:r>
+        <w:t xml:space="preserve">.4 examines sources of information </w:t>
+      </w:r>
+      <w:r>
+        <w:t>which refer to</w:t>
+      </w:r>
+      <w:r>
+        <w:t xml:space="preserve"> the subject of the thesis.</w:t>
+      </w:r>
+    </w:p>
+    <w:p>
+      <w:pPr>
+        <w:pStyle w:val="Nagwek2"/>
+        <w:numPr>
+          <w:ilvl w:val="1"/>
+          <w:numId w:val="6"/>
+        </w:numPr>
+        <w:rPr>
+          <w:lang w:eastAsia="en-GB"/>
+        </w:rPr>
+      </w:pPr>
+      <w:bookmarkStart w:id="1" w:name="_Toc471304693"/>
+      <w:r>
+        <w:rPr>
+          <w:lang w:eastAsia="en-GB"/>
+        </w:rPr>
+        <w:t>Goal and plan of the thesis</w:t>
+      </w:r>
+      <w:bookmarkEnd w:id="1"/>
+    </w:p>
+    <w:p>
+      <w:pPr>
+        <w:pStyle w:val="Bezodstpw"/>
+      </w:pPr>
+      <w:r>
+        <w:t>TBD</w:t>
+      </w:r>
+    </w:p>
+    <w:p>
+      <w:pPr>
+        <w:spacing w:after="200" w:line="276" w:lineRule="auto"/>
+        <w:ind w:firstLine="0"/>
+        <w:jc w:val="left"/>
+        <w:rPr>
+          <w:lang w:val="en-US"/>
+        </w:rPr>
+      </w:pPr>
+      <w:r>
+        <w:br w:type="page"/>
+      </w:r>
+    </w:p>
+    <w:p>
+      <w:pPr>
+        <w:pStyle w:val="Nagwek2"/>
+        <w:numPr>
+          <w:ilvl w:val="1"/>
+          <w:numId w:val="6"/>
+        </w:numPr>
+        <w:rPr>
+          <w:lang w:val="en-GB" w:eastAsia="en-US"/>
+        </w:rPr>
+      </w:pPr>
+      <w:r>
+        <w:rPr>
+          <w:lang w:val="en-GB" w:eastAsia="en-US"/>
+        </w:rPr>
+        <w:lastRenderedPageBreak/>
+        <w:t>Why continuous integration is important</w:t>
+      </w:r>
+    </w:p>
+    <w:p>
+      <w:pPr>
+        <w:pStyle w:val="Bezodstpw"/>
+        <w:rPr>
+          <w:lang w:eastAsia="en-GB"/>
+        </w:rPr>
+      </w:pPr>
+      <w:r>
+        <w:rPr>
+          <w:lang w:eastAsia="en-GB"/>
+        </w:rPr>
+        <w:t xml:space="preserve">Agile methods are currently one of the most well-known and frequently used software development life cycle models. </w:t>
+      </w:r>
+      <w:r>
+        <w:rPr>
+          <w:lang w:eastAsia="en-GB"/>
+        </w:rPr>
+        <w:t>It is difficult to find a job offer for a programmer that does not contain any of the following words: Agile, Scrum, pair programming, CI, CD</w:t>
+      </w:r>
+      <w:r>
+        <w:rPr>
+          <w:rStyle w:val="Odwoanieprzypisudolnego"/>
+          <w:lang w:eastAsia="en-GB"/>
+        </w:rPr>
+        <w:footnoteReference w:id="4"/>
+      </w:r>
+      <w:r>
+        <w:rPr>
+          <w:lang w:eastAsia="en-GB"/>
+        </w:rPr>
+        <w:t xml:space="preserve"> and much more  associated with the agile methodologies. </w:t>
+      </w:r>
+    </w:p>
+    <w:p>
+      <w:pPr>
+        <w:pStyle w:val="Bezodstpw"/>
+      </w:pPr>
+      <w:r>
+        <w:t xml:space="preserve">In a nutshell, </w:t>
+      </w:r>
+      <w:r>
+        <w:t>there are two main goals of CI</w:t>
+      </w:r>
+      <w:r>
+        <w:t xml:space="preserve">: </w:t>
+      </w:r>
+      <w:r>
+        <w:t xml:space="preserve">to automatically generate a software build and to provide developers with immediate feedback about </w:t>
+      </w:r>
+      <w:r>
+        <w:t xml:space="preserve">quality of </w:t>
+      </w:r>
+      <w:r>
+        <w:t xml:space="preserve">the </w:t>
+      </w:r>
+      <w:r>
+        <w:t>recent</w:t>
+      </w:r>
+      <w:r>
+        <w:t xml:space="preserve"> code build.</w:t>
+      </w:r>
+      <w:r>
+        <w:t xml:space="preserve"> This approach to the software development process claims to be more human friendly than traditional development methods. </w:t>
+      </w:r>
+    </w:p>
+    <w:p>
+      <w:pPr>
+        <w:pStyle w:val="Bezodstpw"/>
+      </w:pPr>
+      <w:r>
+        <w:t xml:space="preserve">At this place, I would like to make a reference to </w:t>
+      </w:r>
+      <w:r>
+        <w:rPr>
+          <w:lang w:val="en-GB"/>
+        </w:rPr>
+        <w:t>Manifesto for Agile Software Development</w:t>
+      </w:r>
+      <w:r>
+        <w:rPr>
+          <w:lang w:val="en-GB"/>
+        </w:rPr>
+        <w:t xml:space="preserve">. It is </w:t>
+      </w:r>
+      <w:r>
+        <w:t xml:space="preserve">the manifesto proclaimed </w:t>
+      </w:r>
+      <w:r>
+        <w:t>by the seventeen signatories during a meeting in Snowbird,</w:t>
+      </w:r>
+      <w:r>
+        <w:t xml:space="preserve"> </w:t>
+      </w:r>
+      <w:r>
+        <w:t>Utah between 11</w:t>
+      </w:r>
+      <w:r>
+        <w:rPr>
+          <w:vertAlign w:val="superscript"/>
+        </w:rPr>
+        <w:t>th</w:t>
+      </w:r>
+      <w:r>
+        <w:t xml:space="preserve"> and 13</w:t>
+      </w:r>
+      <w:r>
+        <w:rPr>
+          <w:vertAlign w:val="superscript"/>
+        </w:rPr>
+        <w:t>th</w:t>
+      </w:r>
+      <w:r>
+        <w:t xml:space="preserve"> of February 2001. This meeting is said to be </w:t>
+      </w:r>
+      <w:r>
+        <w:t xml:space="preserve">the beginning of a revolution in software development. </w:t>
+      </w:r>
+      <w:r>
+        <w:t>Since then,</w:t>
+      </w:r>
+      <w:r>
+        <w:t xml:space="preserve"> the </w:t>
+      </w:r>
+      <w:r>
+        <w:t>eXtreme Programming</w:t>
+      </w:r>
+      <w:r>
+        <w:t xml:space="preserve"> </w:t>
+      </w:r>
+      <w:r>
+        <w:t>(</w:t>
+      </w:r>
+      <w:r>
+        <w:t>XP</w:t>
+      </w:r>
+      <w:r>
+        <w:t>)</w:t>
+      </w:r>
+      <w:r>
+        <w:t xml:space="preserve"> enthusiasts are setting the pace for development of state-of-the-art digital technologies. </w:t>
+      </w:r>
+      <w:r>
+        <w:t>The above-mentioned agile methodologies are the most common ideas behind the XP approach.</w:t>
+      </w:r>
+    </w:p>
+    <w:p>
+      <w:pPr>
+        <w:pStyle w:val="Bezodstpw"/>
+      </w:pPr>
+      <w:r>
+        <w:t xml:space="preserve">The following declaration has been made at this meeting: </w:t>
+      </w:r>
+    </w:p>
+    <w:p>
+      <w:pPr>
+        <w:pStyle w:val="Bezodstpw"/>
+        <w:ind w:firstLine="0"/>
+        <w:rPr>
+          <w:lang w:val="en-GB"/>
+        </w:rPr>
+      </w:pPr>
+      <w:r>
+        <w:rPr>
+          <w:lang w:val="en-GB"/>
+        </w:rPr>
+        <w:t>“</w:t>
+      </w:r>
+      <w:r>
+        <w:rPr>
+          <w:lang w:val="en-GB"/>
+        </w:rPr>
+        <w:t>We are uncovering better ways of developing</w:t>
+      </w:r>
+      <w:r>
+        <w:rPr>
+          <w:lang w:val="en-GB"/>
+        </w:rPr>
+        <w:t xml:space="preserve"> </w:t>
+      </w:r>
+      <w:r>
+        <w:rPr>
+          <w:lang w:val="en-GB"/>
+        </w:rPr>
+        <w:t>software by doing it and helping others do it.</w:t>
+      </w:r>
+      <w:r>
+        <w:rPr>
+          <w:lang w:val="en-GB"/>
+        </w:rPr>
+        <w:t xml:space="preserve"> </w:t>
+      </w:r>
+      <w:r>
+        <w:rPr>
+          <w:lang w:val="en-GB"/>
+        </w:rPr>
+        <w:t>Through this work we have come to value:</w:t>
+      </w:r>
+    </w:p>
+    <w:p>
+      <w:pPr>
+        <w:pStyle w:val="Bezodstpw"/>
+        <w:numPr>
+          <w:ilvl w:val="0"/>
+          <w:numId w:val="46"/>
+        </w:numPr>
+        <w:rPr>
+          <w:lang w:val="en-GB"/>
+        </w:rPr>
+      </w:pPr>
+      <w:r>
+        <w:rPr>
+          <w:lang w:val="en-GB"/>
+        </w:rPr>
+        <w:t>Individuals and interactions over processes and tools</w:t>
+      </w:r>
+      <w:r>
+        <w:rPr>
+          <w:lang w:val="en-GB"/>
+        </w:rPr>
+        <w:t>,</w:t>
+      </w:r>
+    </w:p>
+    <w:p>
+      <w:pPr>
+        <w:pStyle w:val="Bezodstpw"/>
+        <w:numPr>
+          <w:ilvl w:val="0"/>
+          <w:numId w:val="46"/>
+        </w:numPr>
+        <w:rPr>
+          <w:lang w:val="en-GB"/>
+        </w:rPr>
+      </w:pPr>
+      <w:r>
+        <w:rPr>
+          <w:lang w:val="en-GB"/>
+        </w:rPr>
+        <w:t>Working software over comprehensive documentation</w:t>
+      </w:r>
+      <w:r>
+        <w:rPr>
+          <w:lang w:val="en-GB"/>
+        </w:rPr>
+        <w:t>,</w:t>
+      </w:r>
+    </w:p>
+    <w:p>
+      <w:pPr>
+        <w:pStyle w:val="Bezodstpw"/>
+        <w:numPr>
+          <w:ilvl w:val="0"/>
+          <w:numId w:val="46"/>
+        </w:numPr>
+        <w:rPr>
+          <w:lang w:val="en-GB"/>
+        </w:rPr>
+      </w:pPr>
+      <w:r>
+        <w:rPr>
+          <w:lang w:val="en-GB"/>
+        </w:rPr>
+        <w:t>Customer collaboration over contract negotiation</w:t>
+      </w:r>
+      <w:r>
+        <w:rPr>
+          <w:lang w:val="en-GB"/>
+        </w:rPr>
+        <w:t>,</w:t>
+      </w:r>
+    </w:p>
+    <w:p>
+      <w:pPr>
+        <w:pStyle w:val="Bezodstpw"/>
+        <w:numPr>
+          <w:ilvl w:val="0"/>
+          <w:numId w:val="46"/>
+        </w:numPr>
+        <w:rPr>
+          <w:lang w:val="en-GB"/>
+        </w:rPr>
+      </w:pPr>
+      <w:r>
+        <w:rPr>
+          <w:lang w:val="en-GB"/>
+        </w:rPr>
+        <w:t>Responding to change over following a plan</w:t>
+      </w:r>
+      <w:r>
+        <w:rPr>
+          <w:lang w:val="en-GB"/>
+        </w:rPr>
+        <w:t>.</w:t>
+      </w:r>
+    </w:p>
+    <w:p>
+      <w:pPr>
+        <w:pStyle w:val="Bezodstpw"/>
+        <w:ind w:firstLine="0"/>
+        <w:rPr>
+          <w:lang w:val="en-GB"/>
+        </w:rPr>
+      </w:pPr>
+      <w:r>
+        <w:rPr>
+          <w:lang w:val="en-GB"/>
+        </w:rPr>
+        <w:t>That is, while there is value in the items on</w:t>
+      </w:r>
+      <w:r>
+        <w:rPr>
+          <w:lang w:val="en-GB"/>
+        </w:rPr>
+        <w:t xml:space="preserve"> </w:t>
+      </w:r>
+      <w:r>
+        <w:rPr>
+          <w:lang w:val="en-GB"/>
+        </w:rPr>
+        <w:t>the right, we value the items on the left more</w:t>
+      </w:r>
+      <w:r>
+        <w:rPr>
+          <w:lang w:val="en-GB"/>
+        </w:rPr>
+        <w:t>.</w:t>
+      </w:r>
+      <w:r>
+        <w:rPr>
+          <w:lang w:val="en-GB"/>
+        </w:rPr>
+        <w:t xml:space="preserve"> [1]</w:t>
+      </w:r>
+      <w:r>
+        <w:rPr>
+          <w:lang w:val="en-GB"/>
+        </w:rPr>
+        <w:t>”</w:t>
+      </w:r>
+    </w:p>
+    <w:p>
+      <w:pPr>
+        <w:pStyle w:val="Bezodstpw"/>
+      </w:pPr>
+      <w:r>
+        <w:t xml:space="preserve">How does CI relate to the above declaration? Since collaboration with </w:t>
+      </w:r>
+      <w:r>
+        <w:t>a</w:t>
+      </w:r>
+      <w:r>
+        <w:t xml:space="preserve"> customer is very important, the simplest way to collaborate with customers is to present the outcome of our work on a regular basis. The point is that</w:t>
+      </w:r>
+      <w:r>
+        <w:t>,</w:t>
+      </w:r>
+      <w:r>
+        <w:t xml:space="preserve"> in order to show the customer </w:t>
+      </w:r>
+      <w:r>
+        <w:t>a</w:t>
+      </w:r>
+      <w:r>
+        <w:t xml:space="preserve"> product</w:t>
+      </w:r>
+      <w:r>
+        <w:t xml:space="preserve">, the code that is running inside this product has to work as the customer expects. The question arises, is it possible to deliver new functionalities, which are implemented in the code written a </w:t>
+      </w:r>
+      <w:r>
+        <w:t>few hours ago</w:t>
+      </w:r>
+      <w:r>
+        <w:t xml:space="preserve">, to the customer </w:t>
+      </w:r>
+      <w:r>
+        <w:t>with a high degree of certainty</w:t>
+      </w:r>
+      <w:r>
+        <w:t xml:space="preserve"> in terms of its good quality. Of course, it is possible to achieve this. The only </w:t>
+      </w:r>
+      <w:r>
+        <w:lastRenderedPageBreak/>
+        <w:t xml:space="preserve">thing that </w:t>
+      </w:r>
+      <w:r>
+        <w:t>needs</w:t>
+      </w:r>
+      <w:r>
+        <w:t xml:space="preserve"> to </w:t>
+      </w:r>
+      <w:r>
+        <w:t>be done</w:t>
+      </w:r>
+      <w:r>
+        <w:t xml:space="preserve"> before handing </w:t>
+      </w:r>
+      <w:r>
+        <w:t>a</w:t>
+      </w:r>
+      <w:r>
+        <w:t xml:space="preserve"> product off to </w:t>
+      </w:r>
+      <w:r>
+        <w:t>a customer is to</w:t>
+      </w:r>
+      <w:r>
+        <w:t xml:space="preserve"> find issues in the code</w:t>
+      </w:r>
+      <w:r>
+        <w:t xml:space="preserve"> and fix them</w:t>
+      </w:r>
+      <w:r>
+        <w:t xml:space="preserve"> long before </w:t>
+      </w:r>
+      <w:r>
+        <w:t>the customer will find these issues.</w:t>
+      </w:r>
+    </w:p>
+    <w:p>
+      <w:pPr>
+        <w:pStyle w:val="Bezodstpw"/>
+      </w:pPr>
+      <w:r>
+        <w:t xml:space="preserve">In the preceding subparagraph, </w:t>
+      </w:r>
+      <w:r>
+        <w:t>is has been said that</w:t>
+      </w:r>
+      <w:r>
+        <w:t xml:space="preserve"> a product can be delivered to a customer as soon as </w:t>
+      </w:r>
+      <w:r>
+        <w:t>an evidence on quality of the working code is provided. These are just some of the</w:t>
+      </w:r>
+      <w:r>
+        <w:t xml:space="preserve"> requirements for a software development process that </w:t>
+      </w:r>
+      <w:r>
+        <w:t xml:space="preserve">allows to release new functionalities </w:t>
+      </w:r>
+      <w:r>
+        <w:t>within the tight deadlines</w:t>
+      </w:r>
+      <w:r>
+        <w:t>:</w:t>
+      </w:r>
+    </w:p>
+    <w:p>
+      <w:pPr>
+        <w:pStyle w:val="Bezodstpw"/>
+        <w:numPr>
+          <w:ilvl w:val="0"/>
+          <w:numId w:val="45"/>
+        </w:numPr>
+      </w:pPr>
+      <w:r>
+        <w:t>The build process shall be done automatically following the strictly defined procedure,</w:t>
+      </w:r>
+    </w:p>
+    <w:p>
+      <w:pPr>
+        <w:pStyle w:val="Bezodstpw"/>
+        <w:numPr>
+          <w:ilvl w:val="0"/>
+          <w:numId w:val="45"/>
+        </w:numPr>
+      </w:pPr>
+      <w:r>
+        <w:t xml:space="preserve">The test environment shall emulate </w:t>
+      </w:r>
+      <w:r>
+        <w:t>the normal operating condition for</w:t>
+      </w:r>
+      <w:r>
+        <w:t xml:space="preserve"> a product as close as possible,</w:t>
+      </w:r>
+    </w:p>
+    <w:p>
+      <w:pPr>
+        <w:pStyle w:val="Bezodstpw"/>
+        <w:numPr>
+          <w:ilvl w:val="0"/>
+          <w:numId w:val="45"/>
+        </w:numPr>
+        <w:rPr>
+          <w:lang w:val="en-GB"/>
+        </w:rPr>
+      </w:pPr>
+      <w:r>
+        <w:t>Test</w:t>
+      </w:r>
+      <w:r>
+        <w:rPr>
+          <w:lang w:val="en-GB"/>
+        </w:rPr>
+        <w:t xml:space="preserve"> scripts shall be written before the code is written and those tests should be automated,</w:t>
+      </w:r>
+    </w:p>
+    <w:p>
+      <w:pPr>
+        <w:pStyle w:val="Bezodstpw"/>
+        <w:numPr>
+          <w:ilvl w:val="0"/>
+          <w:numId w:val="45"/>
+        </w:numPr>
+        <w:rPr>
+          <w:lang w:val="en-GB"/>
+        </w:rPr>
+      </w:pPr>
+      <w:r>
+        <w:rPr>
+          <w:lang w:val="en-GB"/>
+        </w:rPr>
+        <w:t>Integration and testing of the code shall happen several times a day,</w:t>
+      </w:r>
+    </w:p>
+    <w:p>
+      <w:pPr>
+        <w:pStyle w:val="Bezodstpw"/>
+        <w:numPr>
+          <w:ilvl w:val="0"/>
+          <w:numId w:val="45"/>
+        </w:numPr>
+        <w:rPr>
+          <w:lang w:val="en-GB"/>
+        </w:rPr>
+      </w:pPr>
+      <w:r>
+        <w:rPr>
+          <w:lang w:val="en-GB"/>
+        </w:rPr>
+        <w:t xml:space="preserve">The simples solutions </w:t>
+      </w:r>
+      <w:r>
+        <w:rPr>
+          <w:lang w:val="en-GB"/>
+        </w:rPr>
+        <w:t xml:space="preserve">shall </w:t>
+      </w:r>
+      <w:r>
+        <w:rPr>
+          <w:lang w:val="en-GB"/>
+        </w:rPr>
+        <w:t>be implemented to meet today’s problems,</w:t>
+      </w:r>
+    </w:p>
+    <w:p>
+      <w:pPr>
+        <w:pStyle w:val="Bezodstpw"/>
+        <w:numPr>
+          <w:ilvl w:val="0"/>
+          <w:numId w:val="45"/>
+        </w:numPr>
+        <w:rPr>
+          <w:lang w:val="en-GB"/>
+        </w:rPr>
+      </w:pPr>
+      <w:r>
+        <w:rPr>
+          <w:lang w:val="en-GB"/>
+        </w:rPr>
+        <w:t>Generation of business stories should be used to define the functionality,</w:t>
+      </w:r>
+    </w:p>
+    <w:p>
+      <w:pPr>
+        <w:pStyle w:val="Bezodstpw"/>
+        <w:numPr>
+          <w:ilvl w:val="0"/>
+          <w:numId w:val="45"/>
+        </w:numPr>
+        <w:rPr>
+          <w:lang w:val="en-GB"/>
+        </w:rPr>
+      </w:pPr>
+      <w:r>
+        <w:rPr>
+          <w:lang w:val="en-GB"/>
+        </w:rPr>
+        <w:t>Shared code ownerships amongst the developers shall be promoted,</w:t>
+      </w:r>
+    </w:p>
+    <w:p>
+      <w:pPr>
+        <w:pStyle w:val="Bezodstpw"/>
+        <w:numPr>
+          <w:ilvl w:val="0"/>
+          <w:numId w:val="45"/>
+        </w:numPr>
+        <w:rPr>
+          <w:lang w:val="en-GB"/>
+        </w:rPr>
+      </w:pPr>
+      <w:r>
+        <w:rPr>
+          <w:lang w:val="en-GB"/>
+        </w:rPr>
+        <w:t xml:space="preserve">An on-site customer for continual feedback and to define functional acceptance testing </w:t>
+      </w:r>
+      <w:r>
+        <w:rPr>
+          <w:lang w:val="en-GB"/>
+        </w:rPr>
+        <w:t>shall play a crucial role in the project</w:t>
+      </w:r>
+      <w:r>
+        <w:rPr>
+          <w:lang w:val="en-GB"/>
+        </w:rPr>
+        <w:t>. Those acceptance tests may be automated and built-in in the CI pipeline while being supervised by the customer.</w:t>
+      </w:r>
+    </w:p>
+    <w:p>
+      <w:pPr>
+        <w:pStyle w:val="Bezodstpw"/>
+        <w:rPr>
+          <w:lang w:val="en-GB"/>
+        </w:rPr>
+      </w:pPr>
+      <w:r>
+        <w:rPr>
+          <w:lang w:val="en-GB"/>
+        </w:rPr>
+        <w:t>With the above requirements, there are numerous iteration of software build, each requiring testing. Once a developer starts writing every test case, it has to be ensured that it can be automated. Every time a change is introduced in the code, it shall be tested at the component level and then integrated with the existing code, which is then fully integration-tested using the full set of test cases. This gives continuous integration, by which it is meant that changes are incorporated continuously into the software build.</w:t>
+      </w:r>
+    </w:p>
+    <w:p>
+      <w:pPr>
+        <w:pStyle w:val="Nagwek2"/>
+        <w:numPr>
+          <w:ilvl w:val="1"/>
+          <w:numId w:val="6"/>
+        </w:numPr>
+        <w:rPr>
+          <w:lang w:val="en-GB" w:eastAsia="en-GB"/>
+        </w:rPr>
+      </w:pPr>
+      <w:bookmarkStart w:id="2" w:name="_Toc470911021"/>
+      <w:bookmarkStart w:id="3" w:name="_Toc470911077"/>
+      <w:bookmarkStart w:id="4" w:name="_Toc470942210"/>
+      <w:bookmarkStart w:id="5" w:name="_Toc470943428"/>
+      <w:bookmarkStart w:id="6" w:name="_Toc470971489"/>
+      <w:bookmarkStart w:id="7" w:name="_Toc471304695"/>
+      <w:r>
+        <w:rPr>
+          <w:lang w:val="en-GB" w:eastAsia="en-GB"/>
+        </w:rPr>
+        <w:t xml:space="preserve">Motivation to take </w:t>
+      </w:r>
+      <w:r>
+        <w:rPr>
+          <w:lang w:val="en-GB" w:eastAsia="en-GB"/>
+        </w:rPr>
+        <w:t>Continuous Integration</w:t>
+      </w:r>
+      <w:r>
+        <w:rPr>
+          <w:lang w:val="en-GB" w:eastAsia="en-GB"/>
+        </w:rPr>
+        <w:t xml:space="preserve"> topic up</w:t>
+      </w:r>
+      <w:bookmarkEnd w:id="2"/>
+      <w:bookmarkEnd w:id="3"/>
+      <w:bookmarkEnd w:id="4"/>
+      <w:bookmarkEnd w:id="5"/>
+      <w:bookmarkEnd w:id="6"/>
+      <w:bookmarkEnd w:id="7"/>
+    </w:p>
+    <w:p>
+      <w:pPr>
+        <w:pStyle w:val="Bezodstpw"/>
+        <w:rPr>
+          <w:lang w:eastAsia="en-GB"/>
+        </w:rPr>
+      </w:pPr>
+      <w:r>
+        <w:rPr>
+          <w:lang w:eastAsia="en-GB"/>
+        </w:rPr>
+        <w:t xml:space="preserve">This paragraph is a quick summary of my engineering career path, </w:t>
+      </w:r>
+      <w:r>
+        <w:rPr>
+          <w:lang w:eastAsia="en-GB"/>
+        </w:rPr>
+        <w:t xml:space="preserve">started as </w:t>
+      </w:r>
+      <w:r>
+        <w:rPr>
+          <w:lang w:eastAsia="en-GB"/>
+        </w:rPr>
+        <w:br/>
+      </w:r>
+      <w:r>
+        <w:rPr>
+          <w:lang w:eastAsia="en-GB"/>
+        </w:rPr>
+        <w:t>a student</w:t>
+      </w:r>
+      <w:r>
+        <w:rPr>
+          <w:lang w:eastAsia="en-GB"/>
+        </w:rPr>
+        <w:t xml:space="preserve"> of AGH University of Science and Technology, followed by an intern in Industrial Turbomachinery Systems </w:t>
+      </w:r>
+      <w:r>
+        <w:rPr>
+          <w:lang w:eastAsia="en-GB"/>
+        </w:rPr>
+        <w:t>d</w:t>
+      </w:r>
+      <w:r>
+        <w:rPr>
+          <w:lang w:eastAsia="en-GB"/>
+        </w:rPr>
+        <w:t>epartment in Woodward Poland sp. z o.o., ended up as</w:t>
+      </w:r>
+      <w:r>
+        <w:rPr>
+          <w:lang w:eastAsia="en-GB"/>
+        </w:rPr>
+        <w:t xml:space="preserve"> an</w:t>
+      </w:r>
+      <w:r>
+        <w:rPr>
+          <w:lang w:eastAsia="en-GB"/>
+        </w:rPr>
+        <w:t xml:space="preserve"> </w:t>
+      </w:r>
+      <w:r>
+        <w:rPr>
+          <w:lang w:eastAsia="en-GB"/>
+        </w:rPr>
+        <w:t>e</w:t>
+      </w:r>
+      <w:r>
+        <w:rPr>
+          <w:lang w:eastAsia="en-GB"/>
+        </w:rPr>
+        <w:t xml:space="preserve">mbedded </w:t>
+      </w:r>
+      <w:r>
+        <w:rPr>
+          <w:lang w:eastAsia="en-GB"/>
+        </w:rPr>
+        <w:t>s</w:t>
+      </w:r>
+      <w:r>
+        <w:rPr>
+          <w:lang w:eastAsia="en-GB"/>
+        </w:rPr>
+        <w:t xml:space="preserve">oftware </w:t>
+      </w:r>
+      <w:r>
+        <w:rPr>
+          <w:lang w:eastAsia="en-GB"/>
+        </w:rPr>
+        <w:t>verification e</w:t>
+      </w:r>
+      <w:r>
+        <w:rPr>
+          <w:lang w:eastAsia="en-GB"/>
+        </w:rPr>
+        <w:t>ngineer</w:t>
+      </w:r>
+      <w:r>
+        <w:rPr>
+          <w:lang w:eastAsia="en-GB"/>
+        </w:rPr>
+        <w:t xml:space="preserve"> </w:t>
+      </w:r>
+      <w:r>
+        <w:rPr>
+          <w:lang w:eastAsia="en-GB"/>
+        </w:rPr>
+        <w:t>in Aircraft</w:t>
+      </w:r>
+      <w:r>
+        <w:rPr>
+          <w:lang w:eastAsia="en-GB"/>
+        </w:rPr>
+        <w:t xml:space="preserve"> </w:t>
+      </w:r>
+      <w:r>
+        <w:rPr>
+          <w:lang w:eastAsia="en-GB"/>
+        </w:rPr>
+        <w:t>Turbine</w:t>
+      </w:r>
+      <w:r>
+        <w:rPr>
+          <w:lang w:eastAsia="en-GB"/>
+        </w:rPr>
+        <w:t xml:space="preserve"> Systems</w:t>
+      </w:r>
+      <w:r>
+        <w:rPr>
+          <w:lang w:eastAsia="en-GB"/>
+        </w:rPr>
+        <w:t xml:space="preserve"> in the same company. Oddly enough, I have never got a chance to work on a project that </w:t>
+      </w:r>
+      <w:r>
+        <w:rPr>
+          <w:lang w:eastAsia="en-GB"/>
+        </w:rPr>
+        <w:t xml:space="preserve">has been developed based on </w:t>
+      </w:r>
+      <w:r>
+        <w:rPr>
+          <w:lang w:eastAsia="en-GB"/>
+        </w:rPr>
+        <w:t xml:space="preserve">one of the agile methodologies. Due to the strict certification </w:t>
+      </w:r>
+      <w:r>
+        <w:rPr>
+          <w:lang w:eastAsia="en-GB"/>
+        </w:rPr>
+        <w:lastRenderedPageBreak/>
+        <w:t xml:space="preserve">process, the projects I was involved in are mostly </w:t>
+      </w:r>
+      <w:r>
+        <w:rPr>
+          <w:lang w:eastAsia="en-GB"/>
+        </w:rPr>
+        <w:t xml:space="preserve">developed using the V-model software development life cycle. Each level in the V-model was divided into small activities that were realized using the customized waterfall models. </w:t>
+      </w:r>
+    </w:p>
+    <w:p>
+      <w:pPr>
+        <w:pStyle w:val="Bezodstpw"/>
+        <w:rPr>
+          <w:lang w:val="en-GB" w:eastAsia="en-GB"/>
+        </w:rPr>
+      </w:pPr>
+      <w:r>
+        <w:rPr>
+          <w:lang w:eastAsia="en-GB"/>
+        </w:rPr>
+        <w:t xml:space="preserve">The interesting thing is that, while I was working on particular projects, I did not consider some project activities as the problems that are mainly caused by some weaknesses of the V-model or waterfall model itself. Currently, I am aware that most of these problems can be easily addressed by introducing the agile methodologies into the project activities. The breakthrough that has led to changes in my outlook on software development process was </w:t>
+      </w:r>
+      <w:r>
+        <w:rPr>
+          <w:lang w:eastAsia="en-GB"/>
+        </w:rPr>
+        <w:t>the participation in</w:t>
+      </w:r>
+      <w:r>
+        <w:rPr>
+          <w:lang w:eastAsia="en-GB"/>
+        </w:rPr>
+        <w:t xml:space="preserve"> an ISTQB</w:t>
+      </w:r>
+      <w:r>
+        <w:rPr>
+          <w:rStyle w:val="Odwoanieprzypisudolnego"/>
+          <w:lang w:eastAsia="en-GB"/>
+        </w:rPr>
+        <w:footnoteReference w:id="5"/>
+      </w:r>
+      <w:r>
+        <w:rPr>
+          <w:lang w:eastAsia="en-GB"/>
+        </w:rPr>
+        <w:t xml:space="preserve"> Foundation Level course. I passed the certification and gained the practical knowledge </w:t>
+      </w:r>
+      <w:r>
+        <w:rPr>
+          <w:lang w:eastAsia="en-GB"/>
+        </w:rPr>
+        <w:t>of the fundamental concepts of software testing including people in roles such as testers, test analysts, test engineers, test consultants, test managers, user acceptance testers and software developers.</w:t>
+      </w:r>
+      <w:r>
+        <w:rPr>
+          <w:lang w:eastAsia="en-GB"/>
+        </w:rPr>
+        <w:t xml:space="preserve"> The scope of ISTQB F</w:t>
+      </w:r>
+      <w:r>
+        <w:t>oundation Level covers all software development practices including Waterfall, Agile, DevOps and Continuous Delivery</w:t>
+      </w:r>
+      <w:r>
+        <w:t xml:space="preserve"> [2]</w:t>
+      </w:r>
+      <w:bookmarkStart w:id="8" w:name="_GoBack"/>
+      <w:bookmarkEnd w:id="8"/>
+      <w:r>
+        <w:t>.</w:t>
+      </w:r>
+    </w:p>
+    <w:p>
+      <w:pPr>
+        <w:pStyle w:val="Bezodstpw"/>
+        <w:rPr>
+          <w:lang w:eastAsia="en-GB"/>
+        </w:rPr>
+      </w:pPr>
+      <w:r>
+        <w:rPr>
+          <w:lang w:eastAsia="en-GB"/>
+        </w:rPr>
+        <w:t xml:space="preserve">I see huge potential in making use of the agile methodologies, </w:t>
+      </w:r>
+      <w:r>
+        <w:rPr>
+          <w:lang w:eastAsia="en-GB"/>
+        </w:rPr>
+        <w:t>particularly</w:t>
+      </w:r>
+      <w:r>
+        <w:rPr>
+          <w:lang w:eastAsia="en-GB"/>
+        </w:rPr>
+        <w:t xml:space="preserve"> </w:t>
+      </w:r>
+      <w:r>
+        <w:rPr>
+          <w:lang w:eastAsia="en-GB"/>
+        </w:rPr>
+        <w:t xml:space="preserve">the CI process, to enhance the process of embedded software development for the aerospace applications. Thus, I have decided to develop and validate my own continuous integration tool. </w:t>
+      </w:r>
+      <w:r>
+        <w:rPr>
+          <w:lang w:eastAsia="en-GB"/>
+        </w:rPr>
+        <w:t>I did my best</w:t>
+      </w:r>
+      <w:r>
+        <w:rPr>
+          <w:lang w:eastAsia="en-GB"/>
+        </w:rPr>
+        <w:t xml:space="preserve"> to deliver a solution </w:t>
+      </w:r>
+      <w:r>
+        <w:rPr>
+          <w:lang w:eastAsia="en-GB"/>
+        </w:rPr>
+        <w:t>that can solve</w:t>
+      </w:r>
+      <w:r>
+        <w:rPr>
+          <w:lang w:eastAsia="en-GB"/>
+        </w:rPr>
+        <w:t xml:space="preserve"> many engineering problems I have encountered in the past. </w:t>
+      </w:r>
+      <w:r>
+        <w:rPr>
+          <w:lang w:eastAsia="en-GB"/>
+        </w:rPr>
+        <w:t xml:space="preserve">Furthermore, while I was working on the CI tool that is subject of this thesis, </w:t>
+      </w:r>
+      <w:r>
+        <w:rPr>
+          <w:lang w:eastAsia="en-GB"/>
+        </w:rPr>
+        <w:t>I faced many challenges. S</w:t>
+      </w:r>
+      <w:r>
+        <w:rPr>
+          <w:lang w:eastAsia="en-GB"/>
+        </w:rPr>
+        <w:t>olving many of these problems</w:t>
+      </w:r>
+      <w:r>
+        <w:rPr>
+          <w:lang w:eastAsia="en-GB"/>
+        </w:rPr>
+        <w:t xml:space="preserve"> was very demanding and time consuming. Thus, </w:t>
+      </w:r>
+      <w:r>
+        <w:rPr>
+          <w:lang w:eastAsia="en-GB"/>
+        </w:rPr>
+        <w:t>it should not be a surprise to anyone</w:t>
+      </w:r>
+      <w:r>
+        <w:rPr>
+          <w:lang w:eastAsia="en-GB"/>
+        </w:rPr>
+        <w:t xml:space="preserve"> that </w:t>
+      </w:r>
+      <w:r>
+        <w:rPr>
+          <w:lang w:eastAsia="en-GB"/>
+        </w:rPr>
+        <w:t>to complete a software</w:t>
+      </w:r>
+      <w:r>
+        <w:rPr>
+          <w:lang w:eastAsia="en-GB"/>
+        </w:rPr>
+        <w:t xml:space="preserve"> project on</w:t>
+      </w:r>
+      <w:r>
+        <w:rPr>
+          <w:lang w:eastAsia="en-GB"/>
+        </w:rPr>
+        <w:t xml:space="preserve"> time </w:t>
+      </w:r>
+      <w:r>
+        <w:rPr>
+          <w:lang w:eastAsia="en-GB"/>
+        </w:rPr>
+        <w:t>and</w:t>
+      </w:r>
+      <w:r>
+        <w:rPr>
+          <w:lang w:eastAsia="en-GB"/>
+        </w:rPr>
+        <w:t xml:space="preserve"> </w:t>
+      </w:r>
+      <w:r>
+        <w:rPr>
+          <w:lang w:eastAsia="en-GB"/>
+        </w:rPr>
+        <w:t>on</w:t>
+      </w:r>
+      <w:r>
+        <w:rPr>
+          <w:lang w:eastAsia="en-GB"/>
+        </w:rPr>
+        <w:t xml:space="preserve"> budget</w:t>
+      </w:r>
+      <w:r>
+        <w:rPr>
+          <w:lang w:eastAsia="en-GB"/>
+        </w:rPr>
+        <w:t>, there is a need to have a CI expert responsible for development and maintenance</w:t>
+      </w:r>
+      <w:r>
+        <w:rPr>
+          <w:lang w:eastAsia="en-GB"/>
+        </w:rPr>
+        <w:t xml:space="preserve"> of</w:t>
+      </w:r>
+      <w:r>
+        <w:rPr>
+          <w:lang w:eastAsia="en-GB"/>
+        </w:rPr>
+        <w:t xml:space="preserve"> the whole CI infrastructure dedicated to the project.</w:t>
+      </w:r>
+    </w:p>
+    <w:p>
+      <w:pPr>
+        <w:pStyle w:val="Nagwek2"/>
+        <w:numPr>
+          <w:ilvl w:val="1"/>
+          <w:numId w:val="6"/>
+        </w:numPr>
+      </w:pPr>
+      <w:bookmarkStart w:id="9" w:name="_Toc470911022"/>
+      <w:bookmarkStart w:id="10" w:name="_Toc470911078"/>
+      <w:bookmarkStart w:id="11" w:name="_Toc470942211"/>
+      <w:bookmarkStart w:id="12" w:name="_Toc470943429"/>
+      <w:bookmarkStart w:id="13" w:name="_Toc470971490"/>
+      <w:bookmarkStart w:id="14" w:name="_Toc471304696"/>
+      <w:r>
+        <w:t xml:space="preserve">Review of </w:t>
+      </w:r>
+      <w:r>
+        <w:rPr>
+          <w:rStyle w:val="Uwydatnienie"/>
+          <w:iCs w:val="0"/>
+          <w:sz w:val="28"/>
+        </w:rPr>
+        <w:t xml:space="preserve">technological </w:t>
+      </w:r>
+      <w:r>
+        <w:t>know-how</w:t>
+      </w:r>
+      <w:bookmarkEnd w:id="9"/>
+      <w:bookmarkEnd w:id="10"/>
+      <w:bookmarkEnd w:id="11"/>
+      <w:bookmarkEnd w:id="12"/>
+      <w:bookmarkEnd w:id="13"/>
+      <w:bookmarkEnd w:id="14"/>
+      <w:r>
+        <w:t xml:space="preserve"> </w:t>
+      </w:r>
+      <w:r>
+        <w:t>for CI process</w:t>
+      </w:r>
+    </w:p>
+    <w:p>
+      <w:pPr>
+        <w:spacing w:after="200" w:line="276" w:lineRule="auto"/>
+        <w:ind w:firstLine="0"/>
+        <w:jc w:val="left"/>
+        <w:rPr>
+          <w:rFonts w:eastAsiaTheme="majorEastAsia" w:cstheme="majorBidi"/>
+          <w:b/>
+          <w:bCs/>
+          <w:sz w:val="28"/>
+          <w:szCs w:val="26"/>
+          <w:lang w:val="en-US"/>
+        </w:rPr>
+      </w:pPr>
+      <w:r>
+        <w:br w:type="page"/>
+      </w:r>
+    </w:p>
+    <w:p>
+      <w:pPr>
+        <w:spacing w:after="200" w:line="276" w:lineRule="auto"/>
+        <w:ind w:firstLine="0"/>
+        <w:jc w:val="left"/>
+        <w:rPr>
+          <w:rFonts w:eastAsiaTheme="majorEastAsia" w:cstheme="majorBidi"/>
+          <w:b/>
+          <w:bCs/>
+          <w:sz w:val="28"/>
+          <w:szCs w:val="26"/>
+          <w:lang w:val="en-US"/>
+        </w:rPr>
+      </w:pPr>
+      <w:r>
+        <w:lastRenderedPageBreak/>
+        <w:br w:type="page"/>
+      </w:r>
+    </w:p>
+    <w:p>
+      <w:pPr>
+        <w:pStyle w:val="Bezodstpw"/>
+        <w:rPr>
+          <w:b/>
+          <w:sz w:val="32"/>
+          <w:szCs w:val="32"/>
+          <w:lang w:eastAsia="en-GB"/>
+        </w:rPr>
+      </w:pPr>
+      <w:r>
+        <w:rPr>
+          <w:b/>
+          <w:sz w:val="32"/>
+          <w:szCs w:val="32"/>
+          <w:lang w:eastAsia="en-GB"/>
+        </w:rPr>
+        <w:lastRenderedPageBreak/>
+        <w:t>Bibliography</w:t>
+      </w:r>
+      <w:r>
+        <w:rPr>
+          <w:b/>
+          <w:sz w:val="32"/>
+          <w:szCs w:val="32"/>
+          <w:lang w:eastAsia="en-GB"/>
+        </w:rPr>
+        <w:t>:</w:t>
+      </w:r>
+    </w:p>
+    <w:p>
+      <w:pPr>
+        <w:pStyle w:val="Bezodstpw"/>
+        <w:spacing w:line="240" w:lineRule="auto"/>
+      </w:pPr>
+    </w:p>
+    <w:p>
+      <w:pPr>
+        <w:pStyle w:val="Bezodstpw"/>
+        <w:ind w:firstLine="0"/>
+        <w:rPr>
+          <w:lang w:val="en-GB"/>
+        </w:rPr>
+      </w:pPr>
+      <w:r>
+        <w:rPr>
+          <w:lang w:eastAsia="en-GB"/>
+        </w:rPr>
+        <w:t xml:space="preserve">[1] </w:t>
+      </w:r>
+      <w:r>
+        <w:t>K. Beck, M. Beedle, A. van Bennekum, A. Cockburn, W. Cunningham, M. Fowler, J. Grenning, J. Highsmith, A. Hunt, R. Jeffries, Jon Kern, Brian Marick, Robert C. Martin, Steve Mallor, Ken Shwaber, Jeff Sutherland</w:t>
+      </w:r>
+      <w:r>
+        <w:t xml:space="preserve">: </w:t>
+      </w:r>
+      <w:r>
+        <w:t>The Agile Manifesto</w:t>
+      </w:r>
+      <w:r>
+        <w:t xml:space="preserve">. </w:t>
+      </w:r>
+      <w:r>
+        <w:t>Snowbird</w:t>
+      </w:r>
+      <w:r>
+        <w:t>, February 2001</w:t>
+      </w:r>
+    </w:p>
+    <w:p>
+      <w:pPr>
+        <w:pStyle w:val="Bezodstpw"/>
+        <w:ind w:firstLine="0"/>
+      </w:pPr>
+      <w:r>
+        <w:t>[</w:t>
+      </w:r>
+      <w:r>
+        <w:t>2</w:t>
+      </w:r>
+      <w:r>
+        <w:t xml:space="preserve">] </w:t>
+      </w:r>
+      <w:r>
+        <w:t xml:space="preserve">ISTQB </w:t>
+      </w:r>
+      <w:r>
+        <w:t xml:space="preserve">Foundation Level 2018 in a Nutshell. Available: </w:t>
+      </w:r>
+      <w:r>
+        <w:t>https://www.istqb.org/certification-path-root/foundation-level-2018.html</w:t>
+      </w:r>
+      <w:r>
+        <w:t xml:space="preserve"> </w:t>
+      </w:r>
+      <w:r>
+        <w:t xml:space="preserve">(visited </w:t>
+      </w:r>
+      <w:r>
+        <w:t>August</w:t>
+      </w:r>
+      <w:r>
+        <w:t xml:space="preserve"> </w:t>
+      </w:r>
+      <w:r>
+        <w:t>9</w:t>
+      </w:r>
+      <w:r>
+        <w:rPr>
+          <w:vertAlign w:val="superscript"/>
+        </w:rPr>
+        <w:t>th</w:t>
+      </w:r>
+      <w:r>
+        <w:t>, 201</w:t>
+      </w:r>
+      <w:r>
+        <w:t>8</w:t>
+      </w:r>
+      <w:r>
+        <w:t>)</w:t>
+      </w:r>
+    </w:p>
+    <w:p>
+      <w:pPr>
+        <w:pStyle w:val="Bezodstpw"/>
+        <w:ind w:firstLine="0"/>
+      </w:pPr>
+    </w:p>
+    <w:p>
+      <w:pPr>
+        <w:pStyle w:val="Nagwek2"/>
         <w:ind w:firstLine="0"/>
       </w:pPr>
     </w:p>
@@ -5468,12 +6440,6 @@
           <w:lang w:val="en-GB"/>
         </w:rPr>
       </w:pPr>
-      <w:r>
-        <w:rPr>
-          <w:lang w:val="en-GB"/>
-        </w:rPr>
-        <w:br w:type="page"/>
-      </w:r>
     </w:p>
     <w:sectPr>
       <w:pgSz w:w="11906" w:h="16838"/>
@@ -5524,6 +6490,9 @@
     <w:p>
       <w:pPr>
         <w:pStyle w:val="Tekstprzypisudolnego"/>
+        <w:rPr>
+          <w:lang w:val="en-US"/>
+        </w:rPr>
       </w:pPr>
       <w:r>
         <w:rPr>
@@ -5532,6 +6501,9 @@
         <w:footnoteRef/>
       </w:r>
       <w:r>
+        <w:rPr>
+          <w:lang w:val="en-US"/>
+        </w:rPr>
         <w:t xml:space="preserve"> CPU – Central Processing Unit</w:t>
       </w:r>
     </w:p>
@@ -5540,6 +6512,9 @@
     <w:p>
       <w:pPr>
         <w:pStyle w:val="Tekstprzypisudolnego"/>
+        <w:rPr>
+          <w:lang w:val="en-US"/>
+        </w:rPr>
       </w:pPr>
       <w:r>
         <w:rPr>
@@ -5548,21 +6523,100 @@
         <w:footnoteRef/>
       </w:r>
       <w:r>
-        <w:t xml:space="preserve"> IT </w:t>
-      </w:r>
-      <w:r>
-        <w:t>–</w:t>
-      </w:r>
-      <w:r>
-        <w:t xml:space="preserve"> Informati</w:t>
-      </w:r>
-      <w:bookmarkStart w:id="0" w:name="_GoBack"/>
-      <w:bookmarkEnd w:id="0"/>
-      <w:r>
-        <w:t>on T</w:t>
-      </w:r>
-      <w:r>
-        <w:t>echnology</w:t>
+        <w:rPr>
+          <w:lang w:val="en-US"/>
+        </w:rPr>
+        <w:t xml:space="preserve"> IT – Information Technology</w:t>
+      </w:r>
+    </w:p>
+  </w:footnote>
+  <w:footnote w:id="3">
+    <w:p>
+      <w:pPr>
+        <w:pStyle w:val="Tekstprzypisudolnego"/>
+        <w:rPr>
+          <w:lang w:val="en-US"/>
+        </w:rPr>
+      </w:pPr>
+      <w:r>
+        <w:rPr>
+          <w:rStyle w:val="Odwoanieprzypisudolnego"/>
+        </w:rPr>
+        <w:footnoteRef/>
+      </w:r>
+      <w:r>
+        <w:rPr>
+          <w:lang w:val="en-US"/>
+        </w:rPr>
+        <w:t xml:space="preserve"> </w:t>
+      </w:r>
+      <w:r>
+        <w:rPr>
+          <w:lang w:val="en-US"/>
+        </w:rPr>
+        <w:t>CI – Continuous Integration</w:t>
+      </w:r>
+    </w:p>
+  </w:footnote>
+  <w:footnote w:id="4">
+    <w:p>
+      <w:pPr>
+        <w:pStyle w:val="Tekstprzypisudolnego"/>
+        <w:rPr>
+          <w:lang w:val="en-US"/>
+        </w:rPr>
+      </w:pPr>
+      <w:r>
+        <w:rPr>
+          <w:rStyle w:val="Odwoanieprzypisudolnego"/>
+        </w:rPr>
+        <w:footnoteRef/>
+      </w:r>
+      <w:r>
+        <w:rPr>
+          <w:lang w:val="en-US"/>
+        </w:rPr>
+        <w:t xml:space="preserve"> </w:t>
+      </w:r>
+      <w:r>
+        <w:rPr>
+          <w:lang w:val="en-US"/>
+        </w:rPr>
+        <w:t>CD – Continuous Delivery (Deployment)</w:t>
+      </w:r>
+    </w:p>
+  </w:footnote>
+  <w:footnote w:id="5">
+    <w:p>
+      <w:pPr>
+        <w:pStyle w:val="Tekstprzypisudolnego"/>
+        <w:rPr>
+          <w:lang w:val="en-US"/>
+        </w:rPr>
+      </w:pPr>
+      <w:r>
+        <w:rPr>
+          <w:rStyle w:val="Odwoanieprzypisudolnego"/>
+        </w:rPr>
+        <w:footnoteRef/>
+      </w:r>
+      <w:r>
+        <w:rPr>
+          <w:lang w:val="en-US"/>
+        </w:rPr>
+        <w:t xml:space="preserve"> </w:t>
+      </w:r>
+      <w:r>
+        <w:rPr>
+          <w:lang w:val="en-US"/>
+        </w:rPr>
+        <w:t xml:space="preserve">ISTQB - </w:t>
+      </w:r>
+      <w:r>
+        <w:rPr>
+          <w:lang w:val="en-US"/>
+        </w:rPr>
+        <w:t>International Software Testing Qualifications Board</w:t>
       </w:r>
     </w:p>
   </w:footnote>
@@ -6461,6 +7515,95 @@
     </w:lvl>
   </w:abstractNum>
   <w:abstractNum w:abstractNumId="8">
+    <w:nsid w:val="1F095749"/>
+    <w:multiLevelType w:val="hybridMultilevel"/>
+    <w:tmpl w:val="C5084482"/>
+    <w:lvl w:ilvl="0" w:tplc="04150001">
+      <w:start w:val="1"/>
+      <w:numFmt w:val="bullet"/>
+      <w:lvlText w:val=""/>
+      <w:lvlJc w:val="left"/>
+      <w:pPr>
+        <w:ind w:left="720" w:hanging="360"/>
+      </w:pPr>
+      <w:rPr>
+        <w:rFonts w:ascii="Symbol" w:hAnsi="Symbol" w:hint="default"/>
+      </w:rPr>
+    </w:lvl>
+    <w:lvl w:ilvl="1" w:tplc="04150019" w:tentative="1">
+      <w:start w:val="1"/>
+      <w:numFmt w:val="lowerLetter"/>
+      <w:lvlText w:val="%2."/>
+      <w:lvlJc w:val="left"/>
+      <w:pPr>
+        <w:ind w:left="1440" w:hanging="360"/>
+      </w:pPr>
+    </w:lvl>
+    <w:lvl w:ilvl="2" w:tplc="0415001B" w:tentative="1">
+      <w:start w:val="1"/>
+      <w:numFmt w:val="lowerRoman"/>
+      <w:lvlText w:val="%3."/>
+      <w:lvlJc w:val="right"/>
+      <w:pPr>
+        <w:ind w:left="2160" w:hanging="180"/>
+      </w:pPr>
+    </w:lvl>
+    <w:lvl w:ilvl="3" w:tplc="0415000F" w:tentative="1">
+      <w:start w:val="1"/>
+      <w:numFmt w:val="decimal"/>
+      <w:lvlText w:val="%4."/>
+      <w:lvlJc w:val="left"/>
+      <w:pPr>
+        <w:ind w:left="2880" w:hanging="360"/>
+      </w:pPr>
+    </w:lvl>
+    <w:lvl w:ilvl="4" w:tplc="04150019" w:tentative="1">
+      <w:start w:val="1"/>
+      <w:numFmt w:val="lowerLetter"/>
+      <w:lvlText w:val="%5."/>
+      <w:lvlJc w:val="left"/>
+      <w:pPr>
+        <w:ind w:left="3600" w:hanging="360"/>
+      </w:pPr>
+    </w:lvl>
+    <w:lvl w:ilvl="5" w:tplc="0415001B" w:tentative="1">
+      <w:start w:val="1"/>
+      <w:numFmt w:val="lowerRoman"/>
+      <w:lvlText w:val="%6."/>
+      <w:lvlJc w:val="right"/>
+      <w:pPr>
+        <w:ind w:left="4320" w:hanging="180"/>
+      </w:pPr>
+    </w:lvl>
+    <w:lvl w:ilvl="6" w:tplc="0415000F" w:tentative="1">
+      <w:start w:val="1"/>
+      <w:numFmt w:val="decimal"/>
+      <w:lvlText w:val="%7."/>
+      <w:lvlJc w:val="left"/>
+      <w:pPr>
+        <w:ind w:left="5040" w:hanging="360"/>
+      </w:pPr>
+    </w:lvl>
+    <w:lvl w:ilvl="7" w:tplc="04150019" w:tentative="1">
+      <w:start w:val="1"/>
+      <w:numFmt w:val="lowerLetter"/>
+      <w:lvlText w:val="%8."/>
+      <w:lvlJc w:val="left"/>
+      <w:pPr>
+        <w:ind w:left="5760" w:hanging="360"/>
+      </w:pPr>
+    </w:lvl>
+    <w:lvl w:ilvl="8" w:tplc="0415001B" w:tentative="1">
+      <w:start w:val="1"/>
+      <w:numFmt w:val="lowerRoman"/>
+      <w:lvlText w:val="%9."/>
+      <w:lvlJc w:val="right"/>
+      <w:pPr>
+        <w:ind w:left="6480" w:hanging="180"/>
+      </w:pPr>
+    </w:lvl>
+  </w:abstractNum>
+  <w:abstractNum w:abstractNumId="9">
     <w:nsid w:val="22B5245A"/>
     <w:multiLevelType w:val="multilevel"/>
     <w:tmpl w:val="6E5419E6"/>
@@ -6573,7 +7716,7 @@
       </w:rPr>
     </w:lvl>
   </w:abstractNum>
-  <w:abstractNum w:abstractNumId="9">
+  <w:abstractNum w:abstractNumId="10">
     <w:nsid w:val="23034FDC"/>
     <w:multiLevelType w:val="hybridMultilevel"/>
     <w:tmpl w:val="CA604408"/>
@@ -6686,7 +7829,7 @@
       </w:rPr>
     </w:lvl>
   </w:abstractNum>
-  <w:abstractNum w:abstractNumId="10">
+  <w:abstractNum w:abstractNumId="11">
     <w:nsid w:val="243C47C8"/>
     <w:multiLevelType w:val="hybridMultilevel"/>
     <w:tmpl w:val="39784410"/>
@@ -6799,7 +7942,7 @@
       </w:rPr>
     </w:lvl>
   </w:abstractNum>
-  <w:abstractNum w:abstractNumId="11">
+  <w:abstractNum w:abstractNumId="12">
     <w:nsid w:val="29D21C74"/>
     <w:multiLevelType w:val="hybridMultilevel"/>
     <w:tmpl w:val="667C22B6"/>
@@ -6912,7 +8055,7 @@
       </w:rPr>
     </w:lvl>
   </w:abstractNum>
-  <w:abstractNum w:abstractNumId="12">
+  <w:abstractNum w:abstractNumId="13">
     <w:nsid w:val="2B631DF1"/>
     <w:multiLevelType w:val="hybridMultilevel"/>
     <w:tmpl w:val="A118A36E"/>
@@ -7025,7 +8168,7 @@
       </w:rPr>
     </w:lvl>
   </w:abstractNum>
-  <w:abstractNum w:abstractNumId="13">
+  <w:abstractNum w:abstractNumId="14">
     <w:nsid w:val="35E668BD"/>
     <w:multiLevelType w:val="hybridMultilevel"/>
     <w:tmpl w:val="62ACBA3C"/>
@@ -7138,7 +8281,7 @@
       </w:rPr>
     </w:lvl>
   </w:abstractNum>
-  <w:abstractNum w:abstractNumId="14">
+  <w:abstractNum w:abstractNumId="15">
     <w:nsid w:val="37503EB1"/>
     <w:multiLevelType w:val="multilevel"/>
     <w:tmpl w:val="B9C66D5E"/>
@@ -7251,7 +8394,7 @@
       </w:rPr>
     </w:lvl>
   </w:abstractNum>
-  <w:abstractNum w:abstractNumId="15">
+  <w:abstractNum w:abstractNumId="16">
     <w:nsid w:val="3B3649E2"/>
     <w:multiLevelType w:val="multilevel"/>
     <w:tmpl w:val="08060BAC"/>
@@ -7373,7 +8516,7 @@
       </w:rPr>
     </w:lvl>
   </w:abstractNum>
-  <w:abstractNum w:abstractNumId="16">
+  <w:abstractNum w:abstractNumId="17">
     <w:nsid w:val="3B450C4D"/>
     <w:multiLevelType w:val="multilevel"/>
     <w:tmpl w:val="D486965C"/>
@@ -7492,7 +8635,7 @@
       </w:rPr>
     </w:lvl>
   </w:abstractNum>
-  <w:abstractNum w:abstractNumId="17">
+  <w:abstractNum w:abstractNumId="18">
     <w:nsid w:val="400E228F"/>
     <w:multiLevelType w:val="multilevel"/>
     <w:tmpl w:val="0AF2226C"/>
@@ -7605,7 +8748,7 @@
       </w:rPr>
     </w:lvl>
   </w:abstractNum>
-  <w:abstractNum w:abstractNumId="18">
+  <w:abstractNum w:abstractNumId="19">
     <w:nsid w:val="431951FC"/>
     <w:multiLevelType w:val="multilevel"/>
     <w:tmpl w:val="58B0EF9C"/>
@@ -7727,7 +8870,7 @@
       </w:rPr>
     </w:lvl>
   </w:abstractNum>
-  <w:abstractNum w:abstractNumId="19">
+  <w:abstractNum w:abstractNumId="20">
     <w:nsid w:val="474D12D7"/>
     <w:multiLevelType w:val="hybridMultilevel"/>
     <w:tmpl w:val="42E0ED5A"/>
@@ -7840,7 +8983,7 @@
       </w:rPr>
     </w:lvl>
   </w:abstractNum>
-  <w:abstractNum w:abstractNumId="20">
+  <w:abstractNum w:abstractNumId="21">
     <w:nsid w:val="4994661E"/>
     <w:multiLevelType w:val="hybridMultilevel"/>
     <w:tmpl w:val="D696B4DE"/>
@@ -7953,7 +9096,7 @@
       </w:rPr>
     </w:lvl>
   </w:abstractNum>
-  <w:abstractNum w:abstractNumId="21">
+  <w:abstractNum w:abstractNumId="22">
     <w:nsid w:val="4C2D0F82"/>
     <w:multiLevelType w:val="multilevel"/>
     <w:tmpl w:val="D486965C"/>
@@ -8072,7 +9215,7 @@
       </w:rPr>
     </w:lvl>
   </w:abstractNum>
-  <w:abstractNum w:abstractNumId="22">
+  <w:abstractNum w:abstractNumId="23">
     <w:nsid w:val="52F71A31"/>
     <w:multiLevelType w:val="multilevel"/>
     <w:tmpl w:val="7A8CE5B2"/>
@@ -8193,7 +9336,7 @@
       </w:rPr>
     </w:lvl>
   </w:abstractNum>
-  <w:abstractNum w:abstractNumId="23">
+  <w:abstractNum w:abstractNumId="24">
     <w:nsid w:val="53F82516"/>
     <w:multiLevelType w:val="hybridMultilevel"/>
     <w:tmpl w:val="F1E80948"/>
@@ -8284,7 +9427,7 @@
       </w:pPr>
     </w:lvl>
   </w:abstractNum>
-  <w:abstractNum w:abstractNumId="24">
+  <w:abstractNum w:abstractNumId="25">
     <w:nsid w:val="57F63D95"/>
     <w:multiLevelType w:val="hybridMultilevel"/>
     <w:tmpl w:val="9850DEAE"/>
@@ -8397,7 +9540,7 @@
       </w:rPr>
     </w:lvl>
   </w:abstractNum>
-  <w:abstractNum w:abstractNumId="25">
+  <w:abstractNum w:abstractNumId="26">
     <w:nsid w:val="5BD831AD"/>
     <w:multiLevelType w:val="hybridMultilevel"/>
     <w:tmpl w:val="174AECE0"/>
@@ -8510,7 +9653,7 @@
       </w:rPr>
     </w:lvl>
   </w:abstractNum>
-  <w:abstractNum w:abstractNumId="26">
+  <w:abstractNum w:abstractNumId="27">
     <w:nsid w:val="5CFD3065"/>
     <w:multiLevelType w:val="multilevel"/>
     <w:tmpl w:val="D486965C"/>
@@ -8629,7 +9772,7 @@
       </w:rPr>
     </w:lvl>
   </w:abstractNum>
-  <w:abstractNum w:abstractNumId="27">
+  <w:abstractNum w:abstractNumId="28">
     <w:nsid w:val="5E6043C7"/>
     <w:multiLevelType w:val="hybridMultilevel"/>
     <w:tmpl w:val="BB88D938"/>
@@ -8742,7 +9885,7 @@
       </w:rPr>
     </w:lvl>
   </w:abstractNum>
-  <w:abstractNum w:abstractNumId="28">
+  <w:abstractNum w:abstractNumId="29">
     <w:nsid w:val="61CA54C5"/>
     <w:multiLevelType w:val="hybridMultilevel"/>
     <w:tmpl w:val="9D265C58"/>
@@ -8855,7 +9998,7 @@
       </w:rPr>
     </w:lvl>
   </w:abstractNum>
-  <w:abstractNum w:abstractNumId="29">
+  <w:abstractNum w:abstractNumId="30">
     <w:nsid w:val="623606DB"/>
     <w:multiLevelType w:val="multilevel"/>
     <w:tmpl w:val="7B9CA3FC"/>
@@ -8968,7 +10111,120 @@
       </w:rPr>
     </w:lvl>
   </w:abstractNum>
-  <w:abstractNum w:abstractNumId="30">
+  <w:abstractNum w:abstractNumId="31">
+    <w:nsid w:val="632B2EB6"/>
+    <w:multiLevelType w:val="hybridMultilevel"/>
+    <w:tmpl w:val="0F547CC6"/>
+    <w:lvl w:ilvl="0" w:tplc="04150001">
+      <w:start w:val="1"/>
+      <w:numFmt w:val="bullet"/>
+      <w:lvlText w:val=""/>
+      <w:lvlJc w:val="left"/>
+      <w:pPr>
+        <w:ind w:left="927" w:hanging="360"/>
+      </w:pPr>
+      <w:rPr>
+        <w:rFonts w:ascii="Symbol" w:hAnsi="Symbol" w:hint="default"/>
+      </w:rPr>
+    </w:lvl>
+    <w:lvl w:ilvl="1" w:tplc="04150003" w:tentative="1">
+      <w:start w:val="1"/>
+      <w:numFmt w:val="bullet"/>
+      <w:lvlText w:val="o"/>
+      <w:lvlJc w:val="left"/>
+      <w:pPr>
+        <w:ind w:left="1647" w:hanging="360"/>
+      </w:pPr>
+      <w:rPr>
+        <w:rFonts w:ascii="Courier New" w:hAnsi="Courier New" w:cs="Courier New" w:hint="default"/>
+      </w:rPr>
+    </w:lvl>
+    <w:lvl w:ilvl="2" w:tplc="04150005" w:tentative="1">
+      <w:start w:val="1"/>
+      <w:numFmt w:val="bullet"/>
+      <w:lvlText w:val=""/>
+      <w:lvlJc w:val="left"/>
+      <w:pPr>
+        <w:ind w:left="2367" w:hanging="360"/>
+      </w:pPr>
+      <w:rPr>
+        <w:rFonts w:ascii="Wingdings" w:hAnsi="Wingdings" w:hint="default"/>
+      </w:rPr>
+    </w:lvl>
+    <w:lvl w:ilvl="3" w:tplc="04150001" w:tentative="1">
+      <w:start w:val="1"/>
+      <w:numFmt w:val="bullet"/>
+      <w:lvlText w:val=""/>
+      <w:lvlJc w:val="left"/>
+      <w:pPr>
+        <w:ind w:left="3087" w:hanging="360"/>
+      </w:pPr>
+      <w:rPr>
+        <w:rFonts w:ascii="Symbol" w:hAnsi="Symbol" w:hint="default"/>
+      </w:rPr>
+    </w:lvl>
+    <w:lvl w:ilvl="4" w:tplc="04150003" w:tentative="1">
+      <w:start w:val="1"/>
+      <w:numFmt w:val="bullet"/>
+      <w:lvlText w:val="o"/>
+      <w:lvlJc w:val="left"/>
+      <w:pPr>
+        <w:ind w:left="3807" w:hanging="360"/>
+      </w:pPr>
+      <w:rPr>
+        <w:rFonts w:ascii="Courier New" w:hAnsi="Courier New" w:cs="Courier New" w:hint="default"/>
+      </w:rPr>
+    </w:lvl>
+    <w:lvl w:ilvl="5" w:tplc="04150005" w:tentative="1">
+      <w:start w:val="1"/>
+      <w:numFmt w:val="bullet"/>
+      <w:lvlText w:val=""/>
+      <w:lvlJc w:val="left"/>
+      <w:pPr>
+        <w:ind w:left="4527" w:hanging="360"/>
+      </w:pPr>
+      <w:rPr>
+        <w:rFonts w:ascii="Wingdings" w:hAnsi="Wingdings" w:hint="default"/>
+      </w:rPr>
+    </w:lvl>
+    <w:lvl w:ilvl="6" w:tplc="04150001" w:tentative="1">
+      <w:start w:val="1"/>
+      <w:numFmt w:val="bullet"/>
+      <w:lvlText w:val=""/>
+      <w:lvlJc w:val="left"/>
+      <w:pPr>
+        <w:ind w:left="5247" w:hanging="360"/>
+      </w:pPr>
+      <w:rPr>
+        <w:rFonts w:ascii="Symbol" w:hAnsi="Symbol" w:hint="default"/>
+      </w:rPr>
+    </w:lvl>
+    <w:lvl w:ilvl="7" w:tplc="04150003" w:tentative="1">
+      <w:start w:val="1"/>
+      <w:numFmt w:val="bullet"/>
+      <w:lvlText w:val="o"/>
+      <w:lvlJc w:val="left"/>
+      <w:pPr>
+        <w:ind w:left="5967" w:hanging="360"/>
+      </w:pPr>
+      <w:rPr>
+        <w:rFonts w:ascii="Courier New" w:hAnsi="Courier New" w:cs="Courier New" w:hint="default"/>
+      </w:rPr>
+    </w:lvl>
+    <w:lvl w:ilvl="8" w:tplc="04150005" w:tentative="1">
+      <w:start w:val="1"/>
+      <w:numFmt w:val="bullet"/>
+      <w:lvlText w:val=""/>
+      <w:lvlJc w:val="left"/>
+      <w:pPr>
+        <w:ind w:left="6687" w:hanging="360"/>
+      </w:pPr>
+      <w:rPr>
+        <w:rFonts w:ascii="Wingdings" w:hAnsi="Wingdings" w:hint="default"/>
+      </w:rPr>
+    </w:lvl>
+  </w:abstractNum>
+  <w:abstractNum w:abstractNumId="32">
     <w:nsid w:val="6547141B"/>
     <w:multiLevelType w:val="hybridMultilevel"/>
     <w:tmpl w:val="074A17E8"/>
@@ -9081,7 +10337,7 @@
       </w:rPr>
     </w:lvl>
   </w:abstractNum>
-  <w:abstractNum w:abstractNumId="31">
+  <w:abstractNum w:abstractNumId="33">
     <w:nsid w:val="667F74F5"/>
     <w:multiLevelType w:val="hybridMultilevel"/>
     <w:tmpl w:val="4EFCAA9A"/>
@@ -9194,7 +10450,7 @@
       </w:rPr>
     </w:lvl>
   </w:abstractNum>
-  <w:abstractNum w:abstractNumId="32">
+  <w:abstractNum w:abstractNumId="34">
     <w:nsid w:val="673F37C1"/>
     <w:multiLevelType w:val="hybridMultilevel"/>
     <w:tmpl w:val="669E56A2"/>
@@ -9283,7 +10539,7 @@
       </w:pPr>
     </w:lvl>
   </w:abstractNum>
-  <w:abstractNum w:abstractNumId="33">
+  <w:abstractNum w:abstractNumId="35">
     <w:nsid w:val="6AE92E16"/>
     <w:multiLevelType w:val="hybridMultilevel"/>
     <w:tmpl w:val="A114E928"/>
@@ -9396,7 +10652,7 @@
       </w:rPr>
     </w:lvl>
   </w:abstractNum>
-  <w:abstractNum w:abstractNumId="34">
+  <w:abstractNum w:abstractNumId="36">
     <w:nsid w:val="6C541C0C"/>
     <w:multiLevelType w:val="hybridMultilevel"/>
     <w:tmpl w:val="42483D8A"/>
@@ -9509,7 +10765,7 @@
       </w:rPr>
     </w:lvl>
   </w:abstractNum>
-  <w:abstractNum w:abstractNumId="35">
+  <w:abstractNum w:abstractNumId="37">
     <w:nsid w:val="7BB77EB2"/>
     <w:multiLevelType w:val="multilevel"/>
     <w:tmpl w:val="8D464D8C"/>
@@ -9622,7 +10878,96 @@
       </w:rPr>
     </w:lvl>
   </w:abstractNum>
-  <w:abstractNum w:abstractNumId="36">
+  <w:abstractNum w:abstractNumId="38">
+    <w:nsid w:val="7D0D1E38"/>
+    <w:multiLevelType w:val="hybridMultilevel"/>
+    <w:tmpl w:val="B5DEBEE4"/>
+    <w:lvl w:ilvl="0" w:tplc="04150011">
+      <w:start w:val="1"/>
+      <w:numFmt w:val="decimal"/>
+      <w:lvlText w:val="%1)"/>
+      <w:lvlJc w:val="left"/>
+      <w:pPr>
+        <w:ind w:left="720" w:hanging="360"/>
+      </w:pPr>
+      <w:rPr>
+        <w:rFonts w:hint="default"/>
+      </w:rPr>
+    </w:lvl>
+    <w:lvl w:ilvl="1" w:tplc="04150019" w:tentative="1">
+      <w:start w:val="1"/>
+      <w:numFmt w:val="lowerLetter"/>
+      <w:lvlText w:val="%2."/>
+      <w:lvlJc w:val="left"/>
+      <w:pPr>
+        <w:ind w:left="1440" w:hanging="360"/>
+      </w:pPr>
+    </w:lvl>
+    <w:lvl w:ilvl="2" w:tplc="0415001B" w:tentative="1">
+      <w:start w:val="1"/>
+      <w:numFmt w:val="lowerRoman"/>
+      <w:lvlText w:val="%3."/>
+      <w:lvlJc w:val="right"/>
+      <w:pPr>
+        <w:ind w:left="2160" w:hanging="180"/>
+      </w:pPr>
+    </w:lvl>
+    <w:lvl w:ilvl="3" w:tplc="0415000F" w:tentative="1">
+      <w:start w:val="1"/>
+      <w:numFmt w:val="decimal"/>
+      <w:lvlText w:val="%4."/>
+      <w:lvlJc w:val="left"/>
+      <w:pPr>
+        <w:ind w:left="2880" w:hanging="360"/>
+      </w:pPr>
+    </w:lvl>
+    <w:lvl w:ilvl="4" w:tplc="04150019" w:tentative="1">
+      <w:start w:val="1"/>
+      <w:numFmt w:val="lowerLetter"/>
+      <w:lvlText w:val="%5."/>
+      <w:lvlJc w:val="left"/>
+      <w:pPr>
+        <w:ind w:left="3600" w:hanging="360"/>
+      </w:pPr>
+    </w:lvl>
+    <w:lvl w:ilvl="5" w:tplc="0415001B" w:tentative="1">
+      <w:start w:val="1"/>
+      <w:numFmt w:val="lowerRoman"/>
+      <w:lvlText w:val="%6."/>
+      <w:lvlJc w:val="right"/>
+      <w:pPr>
+        <w:ind w:left="4320" w:hanging="180"/>
+      </w:pPr>
+    </w:lvl>
+    <w:lvl w:ilvl="6" w:tplc="0415000F" w:tentative="1">
+      <w:start w:val="1"/>
+      <w:numFmt w:val="decimal"/>
+      <w:lvlText w:val="%7."/>
+      <w:lvlJc w:val="left"/>
+      <w:pPr>
+        <w:ind w:left="5040" w:hanging="360"/>
+      </w:pPr>
+    </w:lvl>
+    <w:lvl w:ilvl="7" w:tplc="04150019" w:tentative="1">
+      <w:start w:val="1"/>
+      <w:numFmt w:val="lowerLetter"/>
+      <w:lvlText w:val="%8."/>
+      <w:lvlJc w:val="left"/>
+      <w:pPr>
+        <w:ind w:left="5760" w:hanging="360"/>
+      </w:pPr>
+    </w:lvl>
+    <w:lvl w:ilvl="8" w:tplc="0415001B" w:tentative="1">
+      <w:start w:val="1"/>
+      <w:numFmt w:val="lowerRoman"/>
+      <w:lvlText w:val="%9."/>
+      <w:lvlJc w:val="right"/>
+      <w:pPr>
+        <w:ind w:left="6480" w:hanging="180"/>
+      </w:pPr>
+    </w:lvl>
+  </w:abstractNum>
+  <w:abstractNum w:abstractNumId="39">
     <w:nsid w:val="7D573F57"/>
     <w:multiLevelType w:val="hybridMultilevel"/>
     <w:tmpl w:val="650CE280"/>
@@ -9735,7 +11080,7 @@
       </w:rPr>
     </w:lvl>
   </w:abstractNum>
-  <w:abstractNum w:abstractNumId="37">
+  <w:abstractNum w:abstractNumId="40">
     <w:nsid w:val="7DED33AB"/>
     <w:multiLevelType w:val="hybridMultilevel"/>
     <w:tmpl w:val="C98A3620"/>
@@ -9824,7 +11169,7 @@
       </w:pPr>
     </w:lvl>
   </w:abstractNum>
-  <w:abstractNum w:abstractNumId="38">
+  <w:abstractNum w:abstractNumId="41">
     <w:nsid w:val="7F0E1870"/>
     <w:multiLevelType w:val="hybridMultilevel"/>
     <w:tmpl w:val="3732C090"/>
@@ -9914,13 +11259,13 @@
     </w:lvl>
   </w:abstractNum>
   <w:num w:numId="1">
-    <w:abstractNumId w:val="22"/>
+    <w:abstractNumId w:val="23"/>
     <w:lvlOverride w:ilvl="0">
       <w:startOverride w:val="1"/>
     </w:lvlOverride>
   </w:num>
   <w:num w:numId="2">
-    <w:abstractNumId w:val="22"/>
+    <w:abstractNumId w:val="23"/>
     <w:lvlOverride w:ilvl="0">
       <w:lvl w:ilvl="0">
         <w:start w:val="1"/>
@@ -9935,7 +11280,7 @@
     </w:lvlOverride>
   </w:num>
   <w:num w:numId="3">
-    <w:abstractNumId w:val="22"/>
+    <w:abstractNumId w:val="23"/>
     <w:lvlOverride w:ilvl="0">
       <w:lvl w:ilvl="0">
         <w:start w:val="1"/>
@@ -9950,7 +11295,7 @@
     </w:lvlOverride>
   </w:num>
   <w:num w:numId="4">
-    <w:abstractNumId w:val="22"/>
+    <w:abstractNumId w:val="23"/>
     <w:lvlOverride w:ilvl="0">
       <w:lvl w:ilvl="0">
         <w:start w:val="1"/>
@@ -9965,121 +11310,130 @@
     </w:lvlOverride>
   </w:num>
   <w:num w:numId="5">
-    <w:abstractNumId w:val="22"/>
+    <w:abstractNumId w:val="23"/>
   </w:num>
   <w:num w:numId="6">
-    <w:abstractNumId w:val="18"/>
+    <w:abstractNumId w:val="19"/>
   </w:num>
   <w:num w:numId="7">
-    <w:abstractNumId w:val="20"/>
+    <w:abstractNumId w:val="21"/>
   </w:num>
   <w:num w:numId="8">
-    <w:abstractNumId w:val="34"/>
+    <w:abstractNumId w:val="36"/>
   </w:num>
   <w:num w:numId="9">
-    <w:abstractNumId w:val="11"/>
+    <w:abstractNumId w:val="12"/>
   </w:num>
   <w:num w:numId="10">
-    <w:abstractNumId w:val="36"/>
+    <w:abstractNumId w:val="39"/>
   </w:num>
   <w:num w:numId="11">
-    <w:abstractNumId w:val="13"/>
+    <w:abstractNumId w:val="14"/>
   </w:num>
   <w:num w:numId="12">
-    <w:abstractNumId w:val="9"/>
+    <w:abstractNumId w:val="10"/>
   </w:num>
   <w:num w:numId="13">
-    <w:abstractNumId w:val="10"/>
+    <w:abstractNumId w:val="11"/>
   </w:num>
   <w:num w:numId="14">
     <w:abstractNumId w:val="1"/>
   </w:num>
   <w:num w:numId="15">
-    <w:abstractNumId w:val="27"/>
+    <w:abstractNumId w:val="28"/>
   </w:num>
   <w:num w:numId="16">
-    <w:abstractNumId w:val="19"/>
+    <w:abstractNumId w:val="20"/>
   </w:num>
   <w:num w:numId="17">
     <w:abstractNumId w:val="0"/>
   </w:num>
   <w:num w:numId="18">
-    <w:abstractNumId w:val="25"/>
+    <w:abstractNumId w:val="26"/>
   </w:num>
   <w:num w:numId="19">
     <w:abstractNumId w:val="4"/>
   </w:num>
   <w:num w:numId="20">
-    <w:abstractNumId w:val="31"/>
+    <w:abstractNumId w:val="33"/>
   </w:num>
   <w:num w:numId="21">
-    <w:abstractNumId w:val="12"/>
+    <w:abstractNumId w:val="13"/>
   </w:num>
   <w:num w:numId="22">
-    <w:abstractNumId w:val="33"/>
+    <w:abstractNumId w:val="35"/>
   </w:num>
   <w:num w:numId="23">
     <w:abstractNumId w:val="2"/>
   </w:num>
   <w:num w:numId="24">
-    <w:abstractNumId w:val="28"/>
+    <w:abstractNumId w:val="29"/>
   </w:num>
   <w:num w:numId="25">
-    <w:abstractNumId w:val="30"/>
+    <w:abstractNumId w:val="32"/>
   </w:num>
   <w:num w:numId="26">
     <w:abstractNumId w:val="3"/>
   </w:num>
   <w:num w:numId="27">
-    <w:abstractNumId w:val="24"/>
+    <w:abstractNumId w:val="25"/>
   </w:num>
   <w:num w:numId="28">
-    <w:abstractNumId w:val="14"/>
+    <w:abstractNumId w:val="15"/>
   </w:num>
   <w:num w:numId="29">
-    <w:abstractNumId w:val="8"/>
+    <w:abstractNumId w:val="9"/>
   </w:num>
   <w:num w:numId="30">
-    <w:abstractNumId w:val="29"/>
+    <w:abstractNumId w:val="30"/>
   </w:num>
   <w:num w:numId="31">
-    <w:abstractNumId w:val="35"/>
+    <w:abstractNumId w:val="37"/>
   </w:num>
   <w:num w:numId="32">
     <w:abstractNumId w:val="6"/>
   </w:num>
   <w:num w:numId="33">
+    <w:abstractNumId w:val="18"/>
+  </w:num>
+  <w:num w:numId="34">
+    <w:abstractNumId w:val="27"/>
+  </w:num>
+  <w:num w:numId="35">
+    <w:abstractNumId w:val="22"/>
+  </w:num>
+  <w:num w:numId="36">
     <w:abstractNumId w:val="17"/>
   </w:num>
-  <w:num w:numId="34">
-    <w:abstractNumId w:val="26"/>
-  </w:num>
-  <w:num w:numId="35">
-    <w:abstractNumId w:val="21"/>
-  </w:num>
-  <w:num w:numId="36">
+  <w:num w:numId="37">
     <w:abstractNumId w:val="16"/>
   </w:num>
-  <w:num w:numId="37">
-    <w:abstractNumId w:val="15"/>
-  </w:num>
   <w:num w:numId="38">
-    <w:abstractNumId w:val="23"/>
+    <w:abstractNumId w:val="24"/>
   </w:num>
   <w:num w:numId="39">
-    <w:abstractNumId w:val="37"/>
+    <w:abstractNumId w:val="40"/>
   </w:num>
   <w:num w:numId="40">
-    <w:abstractNumId w:val="32"/>
+    <w:abstractNumId w:val="34"/>
   </w:num>
   <w:num w:numId="41">
     <w:abstractNumId w:val="5"/>
   </w:num>
   <w:num w:numId="42">
-    <w:abstractNumId w:val="38"/>
+    <w:abstractNumId w:val="41"/>
   </w:num>
   <w:num w:numId="43">
     <w:abstractNumId w:val="7"/>
+  </w:num>
+  <w:num w:numId="44">
+    <w:abstractNumId w:val="38"/>
+  </w:num>
+  <w:num w:numId="45">
+    <w:abstractNumId w:val="31"/>
+  </w:num>
+  <w:num w:numId="46">
+    <w:abstractNumId w:val="8"/>
   </w:num>
   <w:numIdMacAtCleanup w:val="27"/>
 </w:numbering>
@@ -10355,6 +11709,7 @@
   <w:style w:type="character" w:default="1" w:styleId="Domylnaczcionkaakapitu">
     <w:name w:val="Default Paragraph Font"/>
     <w:uiPriority w:val="1"/>
+    <w:semiHidden/>
     <w:unhideWhenUsed/>
   </w:style>
   <w:style w:type="table" w:default="1" w:styleId="Standardowy">
@@ -11294,6 +12649,7 @@
   <w:style w:type="character" w:default="1" w:styleId="Domylnaczcionkaakapitu">
     <w:name w:val="Default Paragraph Font"/>
     <w:uiPriority w:val="1"/>
+    <w:semiHidden/>
     <w:unhideWhenUsed/>
   </w:style>
   <w:style w:type="table" w:default="1" w:styleId="Standardowy">
@@ -12253,7 +13609,7 @@
 </file>
 
 <file path=customXml/itemProps1.xml><?xml version="1.0" encoding="utf-8"?>
-<ds:datastoreItem xmlns:ds="http://schemas.openxmlformats.org/officeDocument/2006/customXml" ds:itemID="{C3A6A4D7-44D4-4765-A0F3-9DB926F33C29}">
+<ds:datastoreItem xmlns:ds="http://schemas.openxmlformats.org/officeDocument/2006/customXml" ds:itemID="{F4184550-B964-4A5C-BA8C-9A70525B6389}">
   <ds:schemaRefs>
     <ds:schemaRef ds:uri="http://schemas.openxmlformats.org/officeDocument/2006/bibliography"/>
   </ds:schemaRefs>

</xml_diff>

<commit_message>
chapter 2 2.Software development proces added
</commit_message>
<xml_diff>
--- a/Andrzej_Szewczyk_Praca_Magisterska_draft.docx
+++ b/Andrzej_Szewczyk_Praca_Magisterska_draft.docx
@@ -641,9 +641,9 @@
         <w:tblLook w:val="04A0" w:firstRow="1" w:lastRow="0" w:firstColumn="1" w:lastColumn="0" w:noHBand="0" w:noVBand="1"/>
       </w:tblPr>
       <w:tblGrid>
-        <w:gridCol w:w="5456"/>
-        <w:gridCol w:w="802"/>
-        <w:gridCol w:w="2461"/>
+        <w:gridCol w:w="5594"/>
+        <w:gridCol w:w="822"/>
+        <w:gridCol w:w="2466"/>
       </w:tblGrid>
       <w:tr>
         <w:trPr>
@@ -888,8 +888,8 @@
         <w:tblLook w:val="04A0" w:firstRow="1" w:lastRow="0" w:firstColumn="1" w:lastColumn="0" w:noHBand="0" w:noVBand="1"/>
       </w:tblPr>
       <w:tblGrid>
-        <w:gridCol w:w="2030"/>
-        <w:gridCol w:w="6689"/>
+        <w:gridCol w:w="2048"/>
+        <w:gridCol w:w="6834"/>
       </w:tblGrid>
       <w:tr>
         <w:tc>
@@ -1336,8 +1336,8 @@
         <w:tblLook w:val="04A0" w:firstRow="1" w:lastRow="0" w:firstColumn="1" w:lastColumn="0" w:noHBand="0" w:noVBand="1"/>
       </w:tblPr>
       <w:tblGrid>
-        <w:gridCol w:w="2030"/>
-        <w:gridCol w:w="6689"/>
+        <w:gridCol w:w="2048"/>
+        <w:gridCol w:w="6834"/>
       </w:tblGrid>
       <w:tr>
         <w:tc>
@@ -3364,7 +3364,7 @@
           </mc:Choice>
           <mc:Fallback>
             <w:pict>
-              <v:shapetype w14:anchorId="389D7F06" id="_x0000_t32" coordsize="21600,21600" o:spt="32" o:oned="t" path="m,l21600,21600e" filled="f">
+              <v:shapetype w14:anchorId="0983E0D1" id="_x0000_t32" coordsize="21600,21600" o:spt="32" o:oned="t" path="m,l21600,21600e" filled="f">
                 <v:path arrowok="t" fillok="f" o:connecttype="none"/>
                 <o:lock v:ext="edit" shapetype="t"/>
               </v:shapetype>
@@ -5441,6 +5441,7 @@
         <w:br/>
       </w:r>
       <w:r>
+        <w:lastRenderedPageBreak/>
         <w:t xml:space="preserve">The proposed tool </w:t>
       </w:r>
       <w:r>
@@ -5469,7 +5470,6 @@
       </w:pPr>
       <w:bookmarkStart w:id="0" w:name="_Toc471304692"/>
       <w:r>
-        <w:lastRenderedPageBreak/>
         <w:t>Introduction</w:t>
       </w:r>
       <w:bookmarkEnd w:id="0"/>
@@ -5677,7 +5677,19 @@
         <w:rPr>
           <w:lang w:eastAsia="en-GB"/>
         </w:rPr>
-        <w:t xml:space="preserve">Agile methods are currently one of the most well-known and frequently used software development life cycle models. </w:t>
+        <w:t xml:space="preserve">Agile </w:t>
+      </w:r>
+      <w:r>
+        <w:rPr>
+          <w:lang w:eastAsia="en-GB"/>
+        </w:rPr>
+        <w:t>methodologies</w:t>
+      </w:r>
+      <w:r>
+        <w:rPr>
+          <w:lang w:eastAsia="en-GB"/>
+        </w:rPr>
+        <w:t xml:space="preserve"> are currently one of the most well-known and frequently used software development life cycle models. </w:t>
       </w:r>
       <w:r>
         <w:rPr>
@@ -5739,10 +5751,22 @@
         <w:rPr>
           <w:lang w:val="en-GB"/>
         </w:rPr>
-        <w:t xml:space="preserve">. It is </w:t>
-      </w:r>
-      <w:r>
-        <w:t>the manifesto proclaimed by the seventeen signatories during a meeting in Snowbird,</w:t>
+        <w:t xml:space="preserve">. </w:t>
+      </w:r>
+      <w:r>
+        <w:rPr>
+          <w:lang w:val="en-GB"/>
+        </w:rPr>
+        <w:t>This</w:t>
+      </w:r>
+      <w:r>
+        <w:t xml:space="preserve"> manifesto</w:t>
+      </w:r>
+      <w:r>
+        <w:t xml:space="preserve"> was</w:t>
+      </w:r>
+      <w:r>
+        <w:t xml:space="preserve"> proclaimed by the seventeen signatories during a meeting in Snowbird,</w:t>
       </w:r>
       <w:r>
         <w:t xml:space="preserve"> </w:t>
@@ -5848,7 +5872,15 @@
         <w:rPr>
           <w:lang w:val="en-GB"/>
         </w:rPr>
-        <w:t>Through this work we have come to value:</w:t>
+        <w:t>Through this work we</w:t>
+      </w:r>
+      <w:bookmarkStart w:id="2" w:name="_GoBack"/>
+      <w:bookmarkEnd w:id="2"/>
+      <w:r>
+        <w:rPr>
+          <w:lang w:val="en-GB"/>
+        </w:rPr>
+        <w:t xml:space="preserve"> have come to value:</w:t>
       </w:r>
     </w:p>
     <w:p>
@@ -6018,7 +6050,13 @@
         <w:t xml:space="preserve"> product</w:t>
       </w:r>
       <w:r>
-        <w:t xml:space="preserve">, the code that is running inside this product has to work as the customer expects. The question arises, is it possible to deliver new functionalities, which are implemented in the code written a </w:t>
+        <w:t xml:space="preserve">, the code that is running inside this product has to work as the customer expects. The question arises, is it possible to deliver new functionalities, which </w:t>
+      </w:r>
+      <w:r>
+        <w:t>were</w:t>
+      </w:r>
+      <w:r>
+        <w:t xml:space="preserve"> implemented in the code written a </w:t>
       </w:r>
       <w:r>
         <w:t>few hours ago</w:t>
@@ -6030,19 +6068,16 @@
         <w:t>with a high degree of certainty</w:t>
       </w:r>
       <w:r>
-        <w:t xml:space="preserve"> in terms of its good quality. Of course, it is possible to achieve this. The only </w:t>
+        <w:t xml:space="preserve"> in terms of its good quality. Of course, it is possible to achieve this. The only thing that </w:t>
+      </w:r>
+      <w:r>
+        <w:t>needs</w:t>
+      </w:r>
+      <w:r>
+        <w:t xml:space="preserve"> to </w:t>
       </w:r>
       <w:r>
         <w:lastRenderedPageBreak/>
-        <w:t xml:space="preserve">thing that </w:t>
-      </w:r>
-      <w:r>
-        <w:t>needs</w:t>
-      </w:r>
-      <w:r>
-        <w:t xml:space="preserve"> to </w:t>
-      </w:r>
-      <w:r>
         <w:t>be done</w:t>
       </w:r>
       <w:r>
@@ -6263,7 +6298,31 @@
         <w:rPr>
           <w:lang w:val="en-GB"/>
         </w:rPr>
-        <w:t>With the above requirements, there are numerous iteration of software build, each requiring testing. Once a developer starts writing every test case, it has to be ensured that it can be automated. Every time a change is introduced in the code, it shall be tested at the component level and then integrated with the existing code, which is then fully integration-tested using the full set of test cases. This gives continuous integration, by which it is meant that changes are incorporated conti</w:t>
+        <w:t>With the above requirements, there are numerous iteration</w:t>
+      </w:r>
+      <w:r>
+        <w:rPr>
+          <w:lang w:val="en-GB"/>
+        </w:rPr>
+        <w:t>s</w:t>
+      </w:r>
+      <w:r>
+        <w:rPr>
+          <w:lang w:val="en-GB"/>
+        </w:rPr>
+        <w:t xml:space="preserve"> of software build</w:t>
+      </w:r>
+      <w:r>
+        <w:rPr>
+          <w:lang w:val="en-GB"/>
+        </w:rPr>
+        <w:t>s</w:t>
+      </w:r>
+      <w:r>
+        <w:rPr>
+          <w:lang w:val="en-GB"/>
+        </w:rPr>
+        <w:t>, each requiring testing. Once a developer starts writing every test case, it has to be ensured that it can be automated. Every time a change is introduced in the code, it shall be tested at the component level and then integrated with the existing code, which is then fully integration-tested using the full set of test cases. This gives continuous integration, by which it is meant that changes are incorporated conti</w:t>
       </w:r>
       <w:r>
         <w:rPr>
@@ -6295,12 +6354,12 @@
           <w:lang w:val="en-GB" w:eastAsia="en-GB"/>
         </w:rPr>
       </w:pPr>
-      <w:bookmarkStart w:id="2" w:name="_Toc470911021"/>
-      <w:bookmarkStart w:id="3" w:name="_Toc470911077"/>
-      <w:bookmarkStart w:id="4" w:name="_Toc470942210"/>
-      <w:bookmarkStart w:id="5" w:name="_Toc470943428"/>
-      <w:bookmarkStart w:id="6" w:name="_Toc470971489"/>
-      <w:bookmarkStart w:id="7" w:name="_Toc471304695"/>
+      <w:bookmarkStart w:id="3" w:name="_Toc470911021"/>
+      <w:bookmarkStart w:id="4" w:name="_Toc470911077"/>
+      <w:bookmarkStart w:id="5" w:name="_Toc470942210"/>
+      <w:bookmarkStart w:id="6" w:name="_Toc470943428"/>
+      <w:bookmarkStart w:id="7" w:name="_Toc470971489"/>
+      <w:bookmarkStart w:id="8" w:name="_Toc471304695"/>
       <w:r>
         <w:rPr>
           <w:lang w:val="en-GB" w:eastAsia="en-GB"/>
@@ -6319,12 +6378,12 @@
         </w:rPr>
         <w:t xml:space="preserve"> topic up</w:t>
       </w:r>
-      <w:bookmarkEnd w:id="2"/>
       <w:bookmarkEnd w:id="3"/>
       <w:bookmarkEnd w:id="4"/>
       <w:bookmarkEnd w:id="5"/>
       <w:bookmarkEnd w:id="6"/>
       <w:bookmarkEnd w:id="7"/>
+      <w:bookmarkEnd w:id="8"/>
     </w:p>
     <w:p>
       <w:pPr>
@@ -6337,36 +6396,90 @@
         <w:rPr>
           <w:lang w:eastAsia="en-GB"/>
         </w:rPr>
-        <w:t xml:space="preserve">This paragraph is a quick summary of my engineering career path, </w:t>
+        <w:t>This paragraph is a quick summar</w:t>
       </w:r>
       <w:r>
         <w:rPr>
           <w:lang w:eastAsia="en-GB"/>
         </w:rPr>
-        <w:t xml:space="preserve">started as </w:t>
+        <w:t>y of my engineering career path. I started my career here in</w:t>
       </w:r>
       <w:r>
         <w:rPr>
           <w:lang w:eastAsia="en-GB"/>
         </w:rPr>
-        <w:br/>
+        <w:t xml:space="preserve"> </w:t>
       </w:r>
       <w:r>
         <w:rPr>
           <w:lang w:eastAsia="en-GB"/>
         </w:rPr>
-        <w:t>a student</w:t>
+        <w:t>AGH University of Science and Technology</w:t>
       </w:r>
       <w:r>
         <w:rPr>
           <w:lang w:eastAsia="en-GB"/>
         </w:rPr>
-        <w:t xml:space="preserve"> of AGH University of Science and Technology, followed by an intern in Industrial Turbomachinery Systems </w:t>
+        <w:t xml:space="preserve"> as a </w:t>
       </w:r>
       <w:r>
         <w:rPr>
           <w:lang w:eastAsia="en-GB"/>
         </w:rPr>
+        <w:t>mechatronics engineering student</w:t>
+      </w:r>
+      <w:r>
+        <w:rPr>
+          <w:lang w:eastAsia="en-GB"/>
+        </w:rPr>
+        <w:t xml:space="preserve">, </w:t>
+      </w:r>
+      <w:r>
+        <w:rPr>
+          <w:lang w:eastAsia="en-GB"/>
+        </w:rPr>
+        <w:t>then</w:t>
+      </w:r>
+      <w:r>
+        <w:rPr>
+          <w:lang w:eastAsia="en-GB"/>
+        </w:rPr>
+        <w:t xml:space="preserve"> </w:t>
+      </w:r>
+      <w:r>
+        <w:rPr>
+          <w:lang w:eastAsia="en-GB"/>
+        </w:rPr>
+        <w:t xml:space="preserve">in parallel to </w:t>
+      </w:r>
+      <w:r>
+        <w:rPr>
+          <w:lang w:eastAsia="en-GB"/>
+        </w:rPr>
+        <w:t xml:space="preserve">the studies, </w:t>
+      </w:r>
+      <w:r>
+        <w:rPr>
+          <w:lang w:eastAsia="en-GB"/>
+        </w:rPr>
+        <w:t xml:space="preserve">I </w:t>
+      </w:r>
+      <w:r>
+        <w:rPr>
+          <w:lang w:eastAsia="en-GB"/>
+        </w:rPr>
+        <w:t>have been</w:t>
+      </w:r>
+      <w:r>
+        <w:rPr>
+          <w:lang w:eastAsia="en-GB"/>
+        </w:rPr>
+        <w:t xml:space="preserve"> an intern in Industrial Turbomachinery Systems </w:t>
+      </w:r>
+      <w:r>
+        <w:rPr>
+          <w:lang w:eastAsia="en-GB"/>
+        </w:rPr>
         <w:t>d</w:t>
       </w:r>
       <w:r>
@@ -6387,12 +6500,36 @@
         <w:rPr>
           <w:lang w:eastAsia="en-GB"/>
         </w:rPr>
-        <w:t>., ended up as</w:t>
+        <w:t>.</w:t>
       </w:r>
       <w:r>
         <w:rPr>
           <w:lang w:eastAsia="en-GB"/>
         </w:rPr>
+        <w:t xml:space="preserve"> for 14 months</w:t>
+      </w:r>
+      <w:r>
+        <w:rPr>
+          <w:lang w:eastAsia="en-GB"/>
+        </w:rPr>
+        <w:t xml:space="preserve">, </w:t>
+      </w:r>
+      <w:r>
+        <w:rPr>
+          <w:lang w:eastAsia="en-GB"/>
+        </w:rPr>
+        <w:t xml:space="preserve">finally I </w:t>
+      </w:r>
+      <w:r>
+        <w:rPr>
+          <w:lang w:eastAsia="en-GB"/>
+        </w:rPr>
+        <w:t>ended up as</w:t>
+      </w:r>
+      <w:r>
+        <w:rPr>
+          <w:lang w:eastAsia="en-GB"/>
+        </w:rPr>
         <w:t xml:space="preserve"> an</w:t>
       </w:r>
       <w:r>
@@ -6447,31 +6584,43 @@
         <w:rPr>
           <w:lang w:eastAsia="en-GB"/>
         </w:rPr>
-        <w:t xml:space="preserve">in Aircraft Turbine Systems in the same company. Oddly enough, I have never got a chance to work on a project that </w:t>
+        <w:t>in Aircraft Turbine Systems</w:t>
       </w:r>
       <w:r>
         <w:rPr>
           <w:lang w:eastAsia="en-GB"/>
         </w:rPr>
-        <w:t xml:space="preserve">has been developed based on </w:t>
+        <w:t xml:space="preserve"> department </w:t>
       </w:r>
       <w:r>
         <w:rPr>
           <w:lang w:eastAsia="en-GB"/>
         </w:rPr>
-        <w:t xml:space="preserve">one of the agile methodologies. Due to the strict certification </w:t>
+        <w:t xml:space="preserve">in the same company. Oddly enough, I have never got a chance to work on a project that </w:t>
       </w:r>
       <w:r>
         <w:rPr>
           <w:lang w:eastAsia="en-GB"/>
         </w:rPr>
+        <w:t xml:space="preserve">has </w:t>
+      </w:r>
+      <w:r>
+        <w:rPr>
+          <w:lang w:eastAsia="en-GB"/>
+        </w:rPr>
         <w:lastRenderedPageBreak/>
-        <w:t xml:space="preserve">process, the projects I was involved in are mostly </w:t>
+        <w:t xml:space="preserve">been developed based on </w:t>
       </w:r>
       <w:r>
         <w:rPr>
           <w:lang w:eastAsia="en-GB"/>
         </w:rPr>
+        <w:t xml:space="preserve">one of the agile methodologies. Due to the strict certification process, the projects I was involved in are mostly </w:t>
+      </w:r>
+      <w:r>
+        <w:rPr>
+          <w:lang w:eastAsia="en-GB"/>
+        </w:rPr>
         <w:t xml:space="preserve">developed using the V-model software development life cycle. Each level in the V-model was divided into small activities that were realized using the customized waterfall models. </w:t>
       </w:r>
     </w:p>
@@ -6486,19 +6635,31 @@
         <w:rPr>
           <w:lang w:eastAsia="en-GB"/>
         </w:rPr>
-        <w:t xml:space="preserve">The interesting thing is that, while I was working on particular projects, I did not consider some project activities as the problems that are mainly caused by some weaknesses of the V-model or waterfall model itself. Currently, I am aware that most of these problems can be easily addressed by introducing the agile methodologies into the project activities. The breakthrough that has led to changes in my outlook on software development process was </w:t>
+        <w:t xml:space="preserve">The interesting thing is that, while I was working on particular projects, I did not consider some project activities as problems that are mainly caused by some weaknesses of the V-model or waterfall model itself. Currently, I am aware that most of these problems can be easily addressed by introducing agile methodologies into the project activities. The breakthrough that has led to changes in my outlook on software development process was </w:t>
       </w:r>
       <w:r>
         <w:rPr>
           <w:lang w:eastAsia="en-GB"/>
         </w:rPr>
-        <w:t>the participation in</w:t>
+        <w:t>participation in</w:t>
       </w:r>
       <w:r>
         <w:rPr>
           <w:lang w:eastAsia="en-GB"/>
         </w:rPr>
-        <w:t xml:space="preserve"> an ISTQB</w:t>
+        <w:t xml:space="preserve"> </w:t>
+      </w:r>
+      <w:r>
+        <w:rPr>
+          <w:lang w:eastAsia="en-GB"/>
+        </w:rPr>
+        <w:t>the</w:t>
+      </w:r>
+      <w:r>
+        <w:rPr>
+          <w:lang w:eastAsia="en-GB"/>
+        </w:rPr>
+        <w:t xml:space="preserve"> ISTQB</w:t>
       </w:r>
       <w:r>
         <w:rPr>
@@ -6511,12 +6672,24 @@
         <w:rPr>
           <w:lang w:eastAsia="en-GB"/>
         </w:rPr>
-        <w:t xml:space="preserve"> Foundation Level course. I passed the certification and gained the practical knowledge </w:t>
+        <w:t xml:space="preserve"> Foundation Level course. </w:t>
       </w:r>
       <w:r>
         <w:rPr>
           <w:lang w:eastAsia="en-GB"/>
         </w:rPr>
+        <w:br/>
+      </w:r>
+      <w:r>
+        <w:rPr>
+          <w:lang w:eastAsia="en-GB"/>
+        </w:rPr>
+        <w:t xml:space="preserve">I passed the certification and gained the practical knowledge </w:t>
+      </w:r>
+      <w:r>
+        <w:rPr>
+          <w:lang w:eastAsia="en-GB"/>
+        </w:rPr>
         <w:t>of the fundamental concepts of software testing including people in roles such as testers, test analysts, test engineers, test consultants, test managers, user acceptance testers and software developers.</w:t>
       </w:r>
       <w:r>
@@ -6570,7 +6743,7 @@
         <w:rPr>
           <w:lang w:eastAsia="en-GB"/>
         </w:rPr>
-        <w:t xml:space="preserve"> making use of the agile methodologies, </w:t>
+        <w:t xml:space="preserve"> making use of agile methodologies, </w:t>
       </w:r>
       <w:r>
         <w:rPr>
@@ -6588,7 +6761,7 @@
         <w:rPr>
           <w:lang w:eastAsia="en-GB"/>
         </w:rPr>
-        <w:t xml:space="preserve">the CI process, to enhance the process of embedded software development for the aerospace applications. Thus, I have decided to develop and validate my own continuous integration tool. </w:t>
+        <w:t xml:space="preserve">the CI process, to enhance the process of embedded software development for aerospace applications. Thus, I have decided to develop and validate my own continuous integration tool. </w:t>
       </w:r>
       <w:r>
         <w:rPr>
@@ -6648,12 +6821,24 @@
         <w:rPr>
           <w:lang w:eastAsia="en-GB"/>
         </w:rPr>
-        <w:t>I faced many challenges. S</w:t>
+        <w:t xml:space="preserve">I </w:t>
       </w:r>
       <w:r>
         <w:rPr>
           <w:lang w:eastAsia="en-GB"/>
         </w:rPr>
+        <w:t>was facing</w:t>
+      </w:r>
+      <w:r>
+        <w:rPr>
+          <w:lang w:eastAsia="en-GB"/>
+        </w:rPr>
+        <w:t xml:space="preserve"> many challenges. S</w:t>
+      </w:r>
+      <w:r>
+        <w:rPr>
+          <w:lang w:eastAsia="en-GB"/>
+        </w:rPr>
         <w:t>olving many of these problems</w:t>
       </w:r>
       <w:r>
@@ -6672,12 +6857,24 @@
         <w:rPr>
           <w:lang w:eastAsia="en-GB"/>
         </w:rPr>
-        <w:t xml:space="preserve"> that </w:t>
+        <w:t xml:space="preserve"> that</w:t>
       </w:r>
       <w:r>
         <w:rPr>
           <w:lang w:eastAsia="en-GB"/>
         </w:rPr>
+        <w:t>,</w:t>
+      </w:r>
+      <w:r>
+        <w:rPr>
+          <w:lang w:eastAsia="en-GB"/>
+        </w:rPr>
+        <w:t xml:space="preserve"> </w:t>
+      </w:r>
+      <w:r>
+        <w:rPr>
+          <w:lang w:eastAsia="en-GB"/>
+        </w:rPr>
         <w:t>to complete a software</w:t>
       </w:r>
       <w:r>
@@ -6720,7 +6917,19 @@
         <w:rPr>
           <w:lang w:eastAsia="en-GB"/>
         </w:rPr>
-        <w:t>, there is a need to have a CI expert responsible for development and maintenance</w:t>
+        <w:t>, there is a need to have a CI expert</w:t>
+      </w:r>
+      <w:r>
+        <w:rPr>
+          <w:lang w:eastAsia="en-GB"/>
+        </w:rPr>
+        <w:t xml:space="preserve"> onboard, who is</w:t>
+      </w:r>
+      <w:r>
+        <w:rPr>
+          <w:lang w:eastAsia="en-GB"/>
+        </w:rPr>
+        <w:t xml:space="preserve"> responsible for development and maintenance</w:t>
       </w:r>
       <w:r>
         <w:rPr>
@@ -6746,12 +6955,12 @@
           <w:numId w:val="6"/>
         </w:numPr>
       </w:pPr>
-      <w:bookmarkStart w:id="8" w:name="_Toc470911022"/>
-      <w:bookmarkStart w:id="9" w:name="_Toc470911078"/>
-      <w:bookmarkStart w:id="10" w:name="_Toc470942211"/>
-      <w:bookmarkStart w:id="11" w:name="_Toc470943429"/>
-      <w:bookmarkStart w:id="12" w:name="_Toc470971490"/>
-      <w:bookmarkStart w:id="13" w:name="_Toc471304696"/>
+      <w:bookmarkStart w:id="9" w:name="_Toc470911022"/>
+      <w:bookmarkStart w:id="10" w:name="_Toc470911078"/>
+      <w:bookmarkStart w:id="11" w:name="_Toc470942211"/>
+      <w:bookmarkStart w:id="12" w:name="_Toc470943429"/>
+      <w:bookmarkStart w:id="13" w:name="_Toc470971490"/>
+      <w:bookmarkStart w:id="14" w:name="_Toc471304696"/>
       <w:r>
         <w:t xml:space="preserve">Review of </w:t>
       </w:r>
@@ -6766,12 +6975,12 @@
       <w:r>
         <w:t>know-how</w:t>
       </w:r>
-      <w:bookmarkEnd w:id="8"/>
       <w:bookmarkEnd w:id="9"/>
       <w:bookmarkEnd w:id="10"/>
       <w:bookmarkEnd w:id="11"/>
       <w:bookmarkEnd w:id="12"/>
       <w:bookmarkEnd w:id="13"/>
+      <w:bookmarkEnd w:id="14"/>
       <w:r>
         <w:t xml:space="preserve"> </w:t>
       </w:r>
@@ -6784,15 +6993,19 @@
         <w:pStyle w:val="NoSpacing"/>
       </w:pPr>
       <w:r>
-        <w:t xml:space="preserve">In the recent years, continuous integration has become a very popular cure to the common </w:t>
-      </w:r>
-      <w:proofErr w:type="spellStart"/>
-      <w:r>
-        <w:t>disfunction</w:t>
-      </w:r>
-      <w:proofErr w:type="spellEnd"/>
-      <w:r>
-        <w:t xml:space="preserve"> of many software teams. Thus, it is obvious that the CI subject matter experts want to make use of their expertise for the commercial purposes. As a result, there is a lot of training courses teaching how to incorporate ideas of the CI process to an organization. </w:t>
+        <w:t>In the recent years, continuous integration has become a ve</w:t>
+      </w:r>
+      <w:r>
+        <w:t>ry popular cure to the common dy</w:t>
+      </w:r>
+      <w:r>
+        <w:t xml:space="preserve">sfunction of many software teams. Thus, it is obvious that the CI subject matter experts want to make use of their expertise for the commercial purposes. As </w:t>
+      </w:r>
+      <w:r>
+        <w:br/>
+      </w:r>
+      <w:r>
+        <w:t xml:space="preserve">a result, there is a lot of training courses teaching how to incorporate ideas of the CI process to an organization. </w:t>
       </w:r>
       <w:r>
         <w:t xml:space="preserve">These courses are often tailor-made </w:t>
@@ -6801,7 +7014,14 @@
         <w:t>and</w:t>
       </w:r>
       <w:r>
-        <w:t xml:space="preserve"> suit the needs of the particular organization. </w:t>
+        <w:t xml:space="preserve"> suit the needs of </w:t>
+      </w:r>
+      <w:r>
+        <w:br/>
+        <w:t xml:space="preserve">a </w:t>
+      </w:r>
+      <w:r>
+        <w:t xml:space="preserve">particular organization. </w:t>
       </w:r>
       <w:r>
         <w:t>Participation is such courses</w:t>
@@ -6846,7 +7066,10 @@
         <w:t xml:space="preserve">have been beginning </w:t>
       </w:r>
       <w:r>
-        <w:t xml:space="preserve">from the same starting point as I have. </w:t>
+        <w:t xml:space="preserve">from the same starting </w:t>
+      </w:r>
+      <w:r>
+        <w:t xml:space="preserve">point as I have. </w:t>
       </w:r>
       <w:r>
         <w:t>Similarly</w:t>
@@ -6927,7 +7150,13 @@
         <w:t>https://bulldogjob.pl</w:t>
       </w:r>
       <w:r>
-        <w:t xml:space="preserve"> [5].</w:t>
+        <w:t xml:space="preserve"> [</w:t>
+      </w:r>
+      <w:r>
+        <w:t>4</w:t>
+      </w:r>
+      <w:r>
+        <w:t>].</w:t>
       </w:r>
     </w:p>
     <w:p>
@@ -6935,13 +7164,7 @@
         <w:pStyle w:val="NoSpacing"/>
       </w:pPr>
       <w:r>
-        <w:t xml:space="preserve">In one of the </w:t>
-      </w:r>
-      <w:r>
-        <w:t>preceding</w:t>
-      </w:r>
-      <w:r>
-        <w:t xml:space="preserve"> subparagraphs</w:t>
+        <w:t>In one of the preceding subparagraphs</w:t>
       </w:r>
       <w:r>
         <w:t>, the costs</w:t>
@@ -6953,10 +7176,7 @@
         <w:t>implementation</w:t>
       </w:r>
       <w:r>
-        <w:t xml:space="preserve"> of the agile methodologies in an organization</w:t>
-      </w:r>
-      <w:r>
-        <w:t xml:space="preserve"> was considered. I</w:t>
+        <w:t xml:space="preserve"> of agile methodologies in an organization was considered. I</w:t>
       </w:r>
       <w:r>
         <w:t>t has to be kept in mind</w:t>
@@ -7094,7 +7314,13 @@
         <w:footnoteReference w:id="6"/>
       </w:r>
       <w:r>
-        <w:t xml:space="preserve"> [4]:</w:t>
+        <w:t xml:space="preserve"> [</w:t>
+      </w:r>
+      <w:r>
+        <w:t>5</w:t>
+      </w:r>
+      <w:r>
+        <w:t>]:</w:t>
       </w:r>
     </w:p>
     <w:p>
@@ -7163,14 +7389,2414 @@
         <w:ind w:firstLine="0"/>
         <w:jc w:val="left"/>
         <w:rPr>
+          <w:rFonts w:eastAsiaTheme="majorEastAsia" w:cstheme="majorBidi"/>
+          <w:b/>
+          <w:bCs/>
+          <w:sz w:val="32"/>
+          <w:szCs w:val="28"/>
+          <w:lang w:val="en-GB"/>
+        </w:rPr>
+      </w:pPr>
+      <w:r>
+        <w:br w:type="page"/>
+      </w:r>
+    </w:p>
+    <w:p>
+      <w:pPr>
+        <w:pStyle w:val="Heading1"/>
+        <w:numPr>
+          <w:ilvl w:val="0"/>
+          <w:numId w:val="6"/>
+        </w:numPr>
+        <w:jc w:val="left"/>
+        <w:rPr>
+          <w:rFonts w:eastAsia="Times New Roman"/>
+        </w:rPr>
+      </w:pPr>
+      <w:r>
+        <w:lastRenderedPageBreak/>
+        <w:t>Software development process</w:t>
+      </w:r>
+    </w:p>
+    <w:p>
+      <w:pPr>
+        <w:pStyle w:val="NoSpacing"/>
+        <w:rPr>
+          <w:rFonts w:eastAsiaTheme="minorHAnsi"/>
+          <w:lang w:eastAsia="en-US"/>
+        </w:rPr>
+      </w:pPr>
+      <w:r>
+        <w:rPr>
+          <w:rFonts w:eastAsiaTheme="minorHAnsi"/>
+          <w:lang w:eastAsia="en-US"/>
+        </w:rPr>
+        <w:t>Software development process, also know</w:t>
+      </w:r>
+      <w:r>
+        <w:rPr>
+          <w:rFonts w:eastAsiaTheme="minorHAnsi"/>
+          <w:lang w:eastAsia="en-US"/>
+        </w:rPr>
+        <w:t>n</w:t>
+      </w:r>
+      <w:r>
+        <w:rPr>
+          <w:rFonts w:eastAsiaTheme="minorHAnsi"/>
+          <w:lang w:eastAsia="en-US"/>
+        </w:rPr>
+        <w:t xml:space="preserve"> as a software development life cycle, is the process of dividing software development work into phases. The phases contain manageable chunks of tasks that can be assigned to individuals responsible for a certain activity within the </w:t>
+      </w:r>
+      <w:r>
+        <w:rPr>
+          <w:rFonts w:eastAsiaTheme="minorHAnsi"/>
+          <w:lang w:eastAsia="en-US"/>
+        </w:rPr>
+        <w:t>software development life cycle</w:t>
+      </w:r>
+      <w:r>
+        <w:rPr>
+          <w:rFonts w:eastAsiaTheme="minorHAnsi"/>
+          <w:lang w:eastAsia="en-US"/>
+        </w:rPr>
+        <w:t>. Depending on available resources, type of a software project or a product and last but not least, software development model, different activities can be can be defined. The most common are:</w:t>
+      </w:r>
+    </w:p>
+    <w:p>
+      <w:pPr>
+        <w:pStyle w:val="NoSpacing"/>
+        <w:numPr>
+          <w:ilvl w:val="0"/>
+          <w:numId w:val="48"/>
+        </w:numPr>
+        <w:rPr>
+          <w:rFonts w:eastAsiaTheme="minorHAnsi"/>
+          <w:lang w:eastAsia="en-US"/>
+        </w:rPr>
+      </w:pPr>
+      <w:r>
+        <w:rPr>
+          <w:rFonts w:eastAsiaTheme="minorHAnsi"/>
+          <w:lang w:eastAsia="en-US"/>
+        </w:rPr>
+        <w:t>Requirements definition,</w:t>
+      </w:r>
+    </w:p>
+    <w:p>
+      <w:pPr>
+        <w:pStyle w:val="NoSpacing"/>
+        <w:numPr>
+          <w:ilvl w:val="0"/>
+          <w:numId w:val="48"/>
+        </w:numPr>
+        <w:rPr>
+          <w:rFonts w:eastAsiaTheme="minorHAnsi"/>
+          <w:lang w:eastAsia="en-US"/>
+        </w:rPr>
+      </w:pPr>
+      <w:r>
+        <w:rPr>
+          <w:rFonts w:eastAsiaTheme="minorHAnsi"/>
+          <w:lang w:eastAsia="en-US"/>
+        </w:rPr>
+        <w:t>Software architecture design,</w:t>
+      </w:r>
+    </w:p>
+    <w:p>
+      <w:pPr>
+        <w:pStyle w:val="NoSpacing"/>
+        <w:numPr>
+          <w:ilvl w:val="0"/>
+          <w:numId w:val="48"/>
+        </w:numPr>
+        <w:rPr>
+          <w:rFonts w:eastAsiaTheme="minorHAnsi"/>
+          <w:lang w:eastAsia="en-US"/>
+        </w:rPr>
+      </w:pPr>
+      <w:r>
+        <w:rPr>
+          <w:rFonts w:eastAsiaTheme="minorHAnsi"/>
+          <w:lang w:eastAsia="en-US"/>
+        </w:rPr>
+        <w:t>Code development,</w:t>
+      </w:r>
+    </w:p>
+    <w:p>
+      <w:pPr>
+        <w:pStyle w:val="NoSpacing"/>
+        <w:numPr>
+          <w:ilvl w:val="0"/>
+          <w:numId w:val="48"/>
+        </w:numPr>
+        <w:rPr>
+          <w:rFonts w:eastAsiaTheme="minorHAnsi"/>
+          <w:lang w:eastAsia="en-US"/>
+        </w:rPr>
+      </w:pPr>
+      <w:r>
+        <w:rPr>
+          <w:rFonts w:eastAsiaTheme="minorHAnsi"/>
+          <w:lang w:eastAsia="en-US"/>
+        </w:rPr>
+        <w:t>Software build process definition,</w:t>
+      </w:r>
+    </w:p>
+    <w:p>
+      <w:pPr>
+        <w:pStyle w:val="NoSpacing"/>
+        <w:numPr>
+          <w:ilvl w:val="0"/>
+          <w:numId w:val="48"/>
+        </w:numPr>
+        <w:rPr>
+          <w:rFonts w:eastAsiaTheme="minorHAnsi"/>
+          <w:lang w:eastAsia="en-US"/>
+        </w:rPr>
+      </w:pPr>
+      <w:r>
+        <w:rPr>
+          <w:rFonts w:eastAsiaTheme="minorHAnsi"/>
+          <w:lang w:eastAsia="en-US"/>
+        </w:rPr>
+        <w:t>Testing,</w:t>
+      </w:r>
+    </w:p>
+    <w:p>
+      <w:pPr>
+        <w:pStyle w:val="NoSpacing"/>
+        <w:numPr>
+          <w:ilvl w:val="0"/>
+          <w:numId w:val="48"/>
+        </w:numPr>
+        <w:rPr>
+          <w:rFonts w:eastAsiaTheme="minorHAnsi"/>
+          <w:lang w:eastAsia="en-US"/>
+        </w:rPr>
+      </w:pPr>
+      <w:r>
+        <w:rPr>
+          <w:rFonts w:eastAsiaTheme="minorHAnsi"/>
+          <w:lang w:eastAsia="en-US"/>
+        </w:rPr>
+        <w:t>Debugging and bug fixing,</w:t>
+      </w:r>
+    </w:p>
+    <w:p>
+      <w:pPr>
+        <w:pStyle w:val="NoSpacing"/>
+        <w:numPr>
+          <w:ilvl w:val="0"/>
+          <w:numId w:val="48"/>
+        </w:numPr>
+        <w:rPr>
+          <w:rFonts w:eastAsiaTheme="minorHAnsi"/>
+          <w:lang w:eastAsia="en-US"/>
+        </w:rPr>
+      </w:pPr>
+      <w:r>
+        <w:rPr>
+          <w:rFonts w:eastAsiaTheme="minorHAnsi"/>
+          <w:lang w:eastAsia="en-US"/>
+        </w:rPr>
+        <w:t>Deployment,</w:t>
+      </w:r>
+    </w:p>
+    <w:p>
+      <w:pPr>
+        <w:pStyle w:val="NoSpacing"/>
+        <w:numPr>
+          <w:ilvl w:val="0"/>
+          <w:numId w:val="48"/>
+        </w:numPr>
+        <w:rPr>
+          <w:rFonts w:eastAsiaTheme="minorHAnsi"/>
+          <w:lang w:eastAsia="en-US"/>
+        </w:rPr>
+      </w:pPr>
+      <w:r>
+        <w:rPr>
+          <w:rFonts w:eastAsiaTheme="minorHAnsi"/>
+          <w:lang w:eastAsia="en-US"/>
+        </w:rPr>
+        <w:t>Configuration management,</w:t>
+      </w:r>
+    </w:p>
+    <w:p>
+      <w:pPr>
+        <w:pStyle w:val="NoSpacing"/>
+        <w:numPr>
+          <w:ilvl w:val="0"/>
+          <w:numId w:val="48"/>
+        </w:numPr>
+        <w:rPr>
+          <w:rFonts w:eastAsiaTheme="minorHAnsi"/>
+          <w:lang w:eastAsia="en-US"/>
+        </w:rPr>
+      </w:pPr>
+      <w:r>
+        <w:rPr>
+          <w:rFonts w:eastAsiaTheme="minorHAnsi"/>
+          <w:lang w:eastAsia="en-US"/>
+        </w:rPr>
+        <w:t>Maintenance.</w:t>
+      </w:r>
+    </w:p>
+    <w:p>
+      <w:pPr>
+        <w:pStyle w:val="NoSpacing"/>
+        <w:rPr>
+          <w:rFonts w:eastAsiaTheme="minorHAnsi"/>
+          <w:lang w:eastAsia="en-US"/>
+        </w:rPr>
+      </w:pPr>
+      <w:r>
+        <w:rPr>
+          <w:rFonts w:eastAsiaTheme="minorHAnsi"/>
+          <w:lang w:eastAsia="en-US"/>
+        </w:rPr>
+        <w:t xml:space="preserve">In the next part of this paragraph, the above activities are going to be presented </w:t>
+      </w:r>
+      <w:r>
+        <w:rPr>
+          <w:rFonts w:eastAsiaTheme="minorHAnsi"/>
+          <w:lang w:eastAsia="en-US"/>
+        </w:rPr>
+        <w:t xml:space="preserve">with an emphasis on </w:t>
+      </w:r>
+      <w:r>
+        <w:rPr>
+          <w:rFonts w:eastAsiaTheme="minorHAnsi"/>
+          <w:lang w:eastAsia="en-US"/>
+        </w:rPr>
+        <w:t xml:space="preserve">their roles and </w:t>
+      </w:r>
+      <w:r>
+        <w:rPr>
+          <w:rFonts w:eastAsiaTheme="minorHAnsi"/>
+          <w:lang w:eastAsia="en-US"/>
+        </w:rPr>
+        <w:t>time frame</w:t>
+      </w:r>
+      <w:r>
+        <w:rPr>
+          <w:rFonts w:eastAsiaTheme="minorHAnsi"/>
+          <w:lang w:eastAsia="en-US"/>
+        </w:rPr>
+        <w:t xml:space="preserve">s in </w:t>
+      </w:r>
+      <w:r>
+        <w:rPr>
+          <w:rFonts w:eastAsiaTheme="minorHAnsi"/>
+          <w:lang w:eastAsia="en-US"/>
+        </w:rPr>
+        <w:t>software development model</w:t>
+      </w:r>
+      <w:r>
+        <w:rPr>
+          <w:rFonts w:eastAsiaTheme="minorHAnsi"/>
+          <w:lang w:eastAsia="en-US"/>
+        </w:rPr>
+        <w:t>s.</w:t>
+      </w:r>
+      <w:r>
+        <w:rPr>
+          <w:rFonts w:eastAsiaTheme="minorHAnsi"/>
+          <w:lang w:eastAsia="en-US"/>
+        </w:rPr>
+        <w:t xml:space="preserve"> Each of the activities may </w:t>
+      </w:r>
+      <w:r>
+        <w:rPr>
+          <w:rFonts w:eastAsiaTheme="minorHAnsi"/>
+          <w:lang w:eastAsia="en-US"/>
+        </w:rPr>
+        <w:t xml:space="preserve">either </w:t>
+      </w:r>
+      <w:r>
+        <w:rPr>
+          <w:rFonts w:eastAsiaTheme="minorHAnsi"/>
+          <w:lang w:eastAsia="en-US"/>
+        </w:rPr>
+        <w:t>have its own</w:t>
+      </w:r>
+      <w:r>
+        <w:rPr>
+          <w:rFonts w:eastAsiaTheme="minorHAnsi"/>
+          <w:lang w:eastAsia="en-US"/>
+        </w:rPr>
+        <w:t xml:space="preserve"> separate phase</w:t>
+      </w:r>
+      <w:r>
+        <w:rPr>
+          <w:rFonts w:eastAsiaTheme="minorHAnsi"/>
+          <w:lang w:eastAsia="en-US"/>
+        </w:rPr>
+        <w:t xml:space="preserve"> or be </w:t>
+      </w:r>
+      <w:r>
+        <w:rPr>
+          <w:rFonts w:eastAsiaTheme="minorHAnsi"/>
+          <w:lang w:eastAsia="en-US"/>
+        </w:rPr>
+        <w:t xml:space="preserve">aggregated </w:t>
+      </w:r>
+      <w:r>
+        <w:rPr>
+          <w:rFonts w:eastAsiaTheme="minorHAnsi"/>
+          <w:lang w:eastAsia="en-US"/>
+        </w:rPr>
+        <w:t>with another activities into</w:t>
+      </w:r>
+      <w:r>
+        <w:rPr>
+          <w:rFonts w:eastAsiaTheme="minorHAnsi"/>
+          <w:lang w:eastAsia="en-US"/>
+        </w:rPr>
+        <w:t xml:space="preserve"> </w:t>
+      </w:r>
+      <w:r>
+        <w:rPr>
+          <w:rFonts w:eastAsiaTheme="minorHAnsi"/>
+          <w:lang w:eastAsia="en-US"/>
+        </w:rPr>
+        <w:t>one larger phase.</w:t>
+      </w:r>
+    </w:p>
+    <w:p>
+      <w:pPr>
+        <w:pStyle w:val="Heading2"/>
+        <w:numPr>
+          <w:ilvl w:val="1"/>
+          <w:numId w:val="6"/>
+        </w:numPr>
+        <w:rPr>
+          <w:rFonts w:eastAsiaTheme="minorHAnsi"/>
+          <w:lang w:eastAsia="en-US"/>
+        </w:rPr>
+      </w:pPr>
+      <w:r>
+        <w:rPr>
+          <w:rFonts w:eastAsiaTheme="minorHAnsi"/>
+          <w:lang w:eastAsia="en-US"/>
+        </w:rPr>
+        <w:t>Waterfall model</w:t>
+      </w:r>
+    </w:p>
+    <w:p>
+      <w:pPr>
+        <w:pStyle w:val="NoSpacing"/>
+      </w:pPr>
+      <w:r>
+        <w:t xml:space="preserve">The waterfall model is one of the earliest models that have been defined. This model has a natural timeline and all task are executed in a sequence. At the top of the waterfall there is study of user requirements, then system requirement are defined. The waterfall flows down through the various project tasks. Once design is ready, development starts, which in turn flows into build. In the final step testing activities are </w:t>
+      </w:r>
+      <w:r>
+        <w:t>carried out</w:t>
+      </w:r>
+      <w:r>
+        <w:t xml:space="preserve">. </w:t>
+      </w:r>
+    </w:p>
+    <w:p>
+      <w:pPr>
+        <w:pStyle w:val="NoSpacing"/>
+      </w:pPr>
+      <w:r>
+        <w:t xml:space="preserve">The apparent </w:t>
+      </w:r>
+      <w:r>
+        <w:t>risk that arises in</w:t>
+      </w:r>
+      <w:r>
+        <w:t xml:space="preserve"> the waterfall approach is </w:t>
+      </w:r>
+      <w:r>
+        <w:t>a likely event of finding bugs in the testing phase close to the end of the project life cycle. In general, with this model it is difficult to get feedback passed to any preceding phase in the waterfall. There are also additional difficulties if there is a need to carry out numerous iterations for a particular phase.</w:t>
+      </w:r>
+    </w:p>
+    <w:p>
+      <w:pPr>
+        <w:pStyle w:val="NoSpacing"/>
+        <w:ind w:firstLine="0"/>
+        <w:jc w:val="center"/>
+      </w:pPr>
+      <w:r>
+        <w:rPr>
+          <w:noProof/>
+          <w:lang w:eastAsia="en-US"/>
+        </w:rPr>
+        <w:lastRenderedPageBreak/>
+        <w:drawing>
+          <wp:inline distT="0" distB="0" distL="0" distR="0" wp14:anchorId="0435C44B" wp14:editId="666D4E64">
+            <wp:extent cx="3995928" cy="3557016"/>
+            <wp:effectExtent l="0" t="0" r="5080" b="5715"/>
+            <wp:docPr id="4" name="Picture 4"/>
+            <wp:cNvGraphicFramePr>
+              <a:graphicFrameLocks xmlns:a="http://schemas.openxmlformats.org/drawingml/2006/main" noChangeAspect="1"/>
+            </wp:cNvGraphicFramePr>
+            <a:graphic xmlns:a="http://schemas.openxmlformats.org/drawingml/2006/main">
+              <a:graphicData uri="http://schemas.openxmlformats.org/drawingml/2006/picture">
+                <pic:pic xmlns:pic="http://schemas.openxmlformats.org/drawingml/2006/picture">
+                  <pic:nvPicPr>
+                    <pic:cNvPr id="1" name=""/>
+                    <pic:cNvPicPr/>
+                  </pic:nvPicPr>
+                  <pic:blipFill>
+                    <a:blip r:embed="rId9"/>
+                    <a:stretch>
+                      <a:fillRect/>
+                    </a:stretch>
+                  </pic:blipFill>
+                  <pic:spPr>
+                    <a:xfrm>
+                      <a:off x="0" y="0"/>
+                      <a:ext cx="3995928" cy="3557016"/>
+                    </a:xfrm>
+                    <a:prstGeom prst="rect">
+                      <a:avLst/>
+                    </a:prstGeom>
+                  </pic:spPr>
+                </pic:pic>
+              </a:graphicData>
+            </a:graphic>
+          </wp:inline>
+        </w:drawing>
+      </w:r>
+    </w:p>
+    <w:p>
+      <w:pPr>
+        <w:pStyle w:val="Subtitle"/>
+        <w:framePr w:wrap="auto" w:vAnchor="margin" w:yAlign="inline"/>
+        <w:ind w:firstLine="0"/>
+      </w:pPr>
+      <w:r>
+        <w:t>Fig, 1.</w:t>
+      </w:r>
+      <w:r>
+        <w:t xml:space="preserve"> Waterfall model [2].</w:t>
+      </w:r>
+    </w:p>
+    <w:p>
+      <w:pPr>
+        <w:pStyle w:val="NoSpacing"/>
+      </w:pPr>
+      <w:r>
+        <w:t>N</w:t>
+      </w:r>
+      <w:r>
+        <w:t>onetheless</w:t>
+      </w:r>
+      <w:r>
+        <w:t xml:space="preserve">, in some cases the pros of the waterfall model outweigh the cons. This model is efficient for small software projects that are carried out by few engineers. The other </w:t>
+      </w:r>
+      <w:r>
+        <w:t>possibility of using the waterfall approach are projects that have well-defined requirement at the very beginning and these requirements are highly unlikely to be changed at any stage of the project.</w:t>
+      </w:r>
+    </w:p>
+    <w:p>
+      <w:pPr>
+        <w:pStyle w:val="Heading2"/>
+        <w:numPr>
+          <w:ilvl w:val="1"/>
+          <w:numId w:val="6"/>
+        </w:numPr>
+        <w:rPr>
+          <w:rFonts w:eastAsiaTheme="minorHAnsi"/>
+          <w:lang w:eastAsia="en-US"/>
+        </w:rPr>
+      </w:pPr>
+      <w:r>
+        <w:rPr>
+          <w:rFonts w:eastAsiaTheme="minorHAnsi"/>
+          <w:lang w:eastAsia="en-US"/>
+        </w:rPr>
+        <w:t>V -</w:t>
+      </w:r>
+      <w:r>
+        <w:rPr>
+          <w:rFonts w:eastAsiaTheme="minorHAnsi"/>
+          <w:lang w:eastAsia="en-US"/>
+        </w:rPr>
+        <w:t xml:space="preserve"> model</w:t>
+      </w:r>
+    </w:p>
+    <w:p>
+      <w:pPr>
+        <w:pStyle w:val="NoSpacing"/>
+      </w:pPr>
+      <w:r>
+        <w:t xml:space="preserve">The V-model has been developed to address some of the problems that are being experienced using the waterfall approach. Bugs are found too late in the life cycle, as testing is not involved at the early stages of the project. The other problem associated with late testing is added lead time difficult to estimate. The fundamental principle provided by the V-model is to begin testing as early as possible in the life cycle. </w:t>
+      </w:r>
+      <w:r>
+        <w:t>The model is also aimed at showing that testing is not only an execution-based activity and it defines a variety of testing activities that need be performed before the end of the code development phase. Ideally, these activities should be carried out in parallel with development activities.</w:t>
+      </w:r>
+    </w:p>
+    <w:p>
+      <w:pPr>
+        <w:pStyle w:val="NoSpacing"/>
+      </w:pPr>
+      <w:r>
+        <w:lastRenderedPageBreak/>
+        <w:t>The V-model illustrates how testing activities, which are validation</w:t>
+      </w:r>
+      <w:r>
+        <w:rPr>
+          <w:rStyle w:val="FootnoteReference"/>
+        </w:rPr>
+        <w:footnoteReference w:id="7"/>
+      </w:r>
+      <w:r>
+        <w:t xml:space="preserve"> and verification</w:t>
+      </w:r>
+      <w:r>
+        <w:rPr>
+          <w:rStyle w:val="FootnoteReference"/>
+        </w:rPr>
+        <w:footnoteReference w:id="8"/>
+      </w:r>
+      <w:r>
+        <w:t>, can be integrated into each phase of the life cycle. Each phase of the V-model has its own test level comprises of a group of testing activities that are organized and managed together.</w:t>
+      </w:r>
+      <w:r>
+        <w:t xml:space="preserve"> Validation testing takes place especially during the early stages (e.g. reviewing the user requirements), and late in the life cycle (e.g. during user acceptance testing). Verification tasks exist mostly in the middle stages of the V-model. However, in practice, a V-model may have more, fewer or different levels of development and testing. </w:t>
+      </w:r>
+    </w:p>
+    <w:p>
+      <w:pPr>
+        <w:spacing w:after="200" w:line="276" w:lineRule="auto"/>
+        <w:ind w:firstLine="0"/>
+        <w:jc w:val="center"/>
+        <w:rPr>
+          <w:rFonts w:ascii="Consolas" w:eastAsiaTheme="minorHAnsi" w:hAnsi="Consolas" w:cs="Consolas"/>
+          <w:color w:val="000000"/>
+          <w:sz w:val="16"/>
+          <w:szCs w:val="16"/>
+          <w:lang w:val="en-US" w:eastAsia="en-US"/>
+        </w:rPr>
+      </w:pPr>
+      <w:r>
+        <w:rPr>
+          <w:noProof/>
+          <w:lang w:val="en-US" w:eastAsia="en-US"/>
+        </w:rPr>
+        <w:drawing>
+          <wp:inline distT="0" distB="0" distL="0" distR="0" wp14:anchorId="792BFC3B" wp14:editId="4E43109A">
+            <wp:extent cx="5029200" cy="3105150"/>
+            <wp:effectExtent l="0" t="0" r="0" b="0"/>
+            <wp:docPr id="6" name="Picture 6"/>
+            <wp:cNvGraphicFramePr>
+              <a:graphicFrameLocks xmlns:a="http://schemas.openxmlformats.org/drawingml/2006/main" noChangeAspect="1"/>
+            </wp:cNvGraphicFramePr>
+            <a:graphic xmlns:a="http://schemas.openxmlformats.org/drawingml/2006/main">
+              <a:graphicData uri="http://schemas.openxmlformats.org/drawingml/2006/picture">
+                <pic:pic xmlns:pic="http://schemas.openxmlformats.org/drawingml/2006/picture">
+                  <pic:nvPicPr>
+                    <pic:cNvPr id="1" name=""/>
+                    <pic:cNvPicPr/>
+                  </pic:nvPicPr>
+                  <pic:blipFill>
+                    <a:blip r:embed="rId10"/>
+                    <a:stretch>
+                      <a:fillRect/>
+                    </a:stretch>
+                  </pic:blipFill>
+                  <pic:spPr>
+                    <a:xfrm>
+                      <a:off x="0" y="0"/>
+                      <a:ext cx="5029200" cy="3105150"/>
+                    </a:xfrm>
+                    <a:prstGeom prst="rect">
+                      <a:avLst/>
+                    </a:prstGeom>
+                  </pic:spPr>
+                </pic:pic>
+              </a:graphicData>
+            </a:graphic>
+          </wp:inline>
+        </w:drawing>
+      </w:r>
+      <w:r>
+        <w:rPr>
+          <w:rFonts w:ascii="Consolas" w:eastAsiaTheme="minorHAnsi" w:hAnsi="Consolas" w:cs="Consolas"/>
+          <w:color w:val="000000"/>
+          <w:sz w:val="16"/>
+          <w:szCs w:val="16"/>
+          <w:lang w:val="en-US" w:eastAsia="en-US"/>
+        </w:rPr>
+        <w:t xml:space="preserve"> </w:t>
+      </w:r>
+    </w:p>
+    <w:p>
+      <w:pPr>
+        <w:pStyle w:val="Subtitle"/>
+        <w:framePr w:wrap="auto" w:vAnchor="margin" w:yAlign="inline"/>
+        <w:ind w:firstLine="0"/>
+      </w:pPr>
+      <w:r>
+        <w:t xml:space="preserve">Fig, </w:t>
+      </w:r>
+      <w:r>
+        <w:t>2.</w:t>
+      </w:r>
+      <w:r>
+        <w:t xml:space="preserve"> </w:t>
+      </w:r>
+      <w:r>
+        <w:t>V -</w:t>
+      </w:r>
+      <w:r>
+        <w:t xml:space="preserve"> model [2].</w:t>
+      </w:r>
+    </w:p>
+    <w:p>
+      <w:pPr>
+        <w:pStyle w:val="NoSpacing"/>
+      </w:pPr>
+      <w:r>
+        <w:rPr>
+          <w:rFonts w:eastAsiaTheme="minorHAnsi"/>
+          <w:lang w:eastAsia="en-US"/>
+        </w:rPr>
+        <w:t xml:space="preserve">The V-model approach is a highly disciplined software development model. </w:t>
+      </w:r>
+      <w:r>
+        <w:t>it promotes</w:t>
+      </w:r>
+      <w:r>
+        <w:t xml:space="preserve"> precise</w:t>
+      </w:r>
+      <w:r>
+        <w:t xml:space="preserve"> design, </w:t>
+      </w:r>
+      <w:r>
+        <w:t xml:space="preserve">carefully </w:t>
+      </w:r>
+      <w:r>
+        <w:t xml:space="preserve">development, and </w:t>
+      </w:r>
+      <w:r>
+        <w:t>c</w:t>
+      </w:r>
+      <w:r>
+        <w:t xml:space="preserve">omprehensive </w:t>
+      </w:r>
+      <w:r>
+        <w:t>documentation necessary to build stable software products</w:t>
+      </w:r>
+      <w:r>
+        <w:t xml:space="preserve">. Hence, this approach is widely used in the applications that require </w:t>
+      </w:r>
+      <w:r>
+        <w:t>high degree of reliability</w:t>
+      </w:r>
+      <w:r>
+        <w:t xml:space="preserve">, </w:t>
+      </w:r>
+      <w:r>
+        <w:t xml:space="preserve">which is standard in medical or aerospace </w:t>
+      </w:r>
+      <w:r>
+        <w:t>industr</w:t>
+      </w:r>
+      <w:r>
+        <w:t>y.</w:t>
+      </w:r>
+    </w:p>
+    <w:p>
+      <w:pPr>
+        <w:pStyle w:val="Heading2"/>
+        <w:numPr>
+          <w:ilvl w:val="1"/>
+          <w:numId w:val="6"/>
+        </w:numPr>
+        <w:rPr>
+          <w:rFonts w:eastAsiaTheme="minorHAnsi"/>
+          <w:lang w:eastAsia="en-US"/>
+        </w:rPr>
+      </w:pPr>
+      <w:r>
+        <w:rPr>
+          <w:rFonts w:eastAsiaTheme="minorHAnsi"/>
+          <w:lang w:eastAsia="en-US"/>
+        </w:rPr>
+        <w:t>Iterative life cycles – agile methodologies</w:t>
+      </w:r>
+    </w:p>
+    <w:p>
+      <w:pPr>
+        <w:pStyle w:val="NoSpacing"/>
+      </w:pPr>
+      <w:r>
+        <w:t>The main purpose of iterative or incremental life cycles is cycling through a number of smaller, effective and result-driven life cycles phases for the same project instead of one large development activity.</w:t>
+      </w:r>
+    </w:p>
+    <w:p>
+      <w:pPr>
+        <w:pStyle w:val="NoSpacing"/>
+        <w:ind w:firstLine="0"/>
+      </w:pPr>
+      <w:r>
+        <w:rPr>
+          <w:noProof/>
+          <w:lang w:eastAsia="en-US"/>
+        </w:rPr>
+        <w:lastRenderedPageBreak/>
+        <w:drawing>
+          <wp:inline distT="0" distB="0" distL="0" distR="0" wp14:anchorId="6411262E" wp14:editId="47408C0D">
+            <wp:extent cx="5502910" cy="1812290"/>
+            <wp:effectExtent l="0" t="0" r="2540" b="0"/>
+            <wp:docPr id="7" name="Picture 7"/>
+            <wp:cNvGraphicFramePr>
+              <a:graphicFrameLocks xmlns:a="http://schemas.openxmlformats.org/drawingml/2006/main" noChangeAspect="1"/>
+            </wp:cNvGraphicFramePr>
+            <a:graphic xmlns:a="http://schemas.openxmlformats.org/drawingml/2006/main">
+              <a:graphicData uri="http://schemas.openxmlformats.org/drawingml/2006/picture">
+                <pic:pic xmlns:pic="http://schemas.openxmlformats.org/drawingml/2006/picture">
+                  <pic:nvPicPr>
+                    <pic:cNvPr id="1" name=""/>
+                    <pic:cNvPicPr/>
+                  </pic:nvPicPr>
+                  <pic:blipFill>
+                    <a:blip r:embed="rId11"/>
+                    <a:stretch>
+                      <a:fillRect/>
+                    </a:stretch>
+                  </pic:blipFill>
+                  <pic:spPr>
+                    <a:xfrm>
+                      <a:off x="0" y="0"/>
+                      <a:ext cx="5502910" cy="1812290"/>
+                    </a:xfrm>
+                    <a:prstGeom prst="rect">
+                      <a:avLst/>
+                    </a:prstGeom>
+                  </pic:spPr>
+                </pic:pic>
+              </a:graphicData>
+            </a:graphic>
+          </wp:inline>
+        </w:drawing>
+      </w:r>
+    </w:p>
+    <w:p>
+      <w:pPr>
+        <w:pStyle w:val="Subtitle"/>
+        <w:framePr w:wrap="auto" w:vAnchor="margin" w:yAlign="inline"/>
+        <w:ind w:firstLine="0"/>
+      </w:pPr>
+      <w:r>
+        <w:t xml:space="preserve">Fig, </w:t>
+      </w:r>
+      <w:r>
+        <w:t>3</w:t>
+      </w:r>
+      <w:r>
+        <w:t xml:space="preserve">. </w:t>
+      </w:r>
+      <w:r>
+        <w:t>Iterative development model</w:t>
+      </w:r>
+      <w:r>
+        <w:t xml:space="preserve"> [2].</w:t>
+      </w:r>
+    </w:p>
+    <w:p>
+      <w:pPr>
+        <w:pStyle w:val="NoSpacing"/>
+        <w:rPr>
+          <w:rFonts w:eastAsiaTheme="minorHAnsi"/>
+          <w:lang w:eastAsia="en-US"/>
+        </w:rPr>
+      </w:pPr>
+      <w:r>
+        <w:rPr>
+          <w:rFonts w:eastAsiaTheme="minorHAnsi"/>
+          <w:lang w:eastAsia="en-US"/>
+        </w:rPr>
+        <w:t xml:space="preserve">A common feature of iterative approach is that the delivery is divided into increments or builds. </w:t>
+      </w:r>
+      <w:r>
+        <w:rPr>
+          <w:rFonts w:eastAsiaTheme="minorHAnsi"/>
+          <w:lang w:eastAsia="en-US"/>
+        </w:rPr>
+        <w:t xml:space="preserve">The main advantage of this approach is that iterative development can give early market presence </w:t>
+      </w:r>
+      <w:r>
+        <w:rPr>
+          <w:rFonts w:eastAsiaTheme="minorHAnsi"/>
+          <w:lang w:eastAsia="en-US"/>
+        </w:rPr>
+        <w:t xml:space="preserve">with critical functionality. As a result, the customer can provide the development team with feedback on the product. It the early versions are not </w:t>
+      </w:r>
+      <w:r>
+        <w:rPr>
+          <w:rFonts w:eastAsiaTheme="minorHAnsi"/>
+          <w:lang w:eastAsia="en-US"/>
+        </w:rPr>
+        <w:t>satisfactory</w:t>
+      </w:r>
+      <w:r>
+        <w:rPr>
+          <w:rFonts w:eastAsiaTheme="minorHAnsi"/>
+          <w:lang w:eastAsia="en-US"/>
+        </w:rPr>
+        <w:t xml:space="preserve">, the user or system requirements can be redefined with a little impact to the project time lime. Besides the business value and fitness-for-use of the product </w:t>
+      </w:r>
+      <w:r>
+        <w:rPr>
+          <w:rFonts w:eastAsiaTheme="minorHAnsi"/>
+          <w:lang w:eastAsia="en-US"/>
+        </w:rPr>
+        <w:t xml:space="preserve">that </w:t>
+      </w:r>
+      <w:r>
+        <w:rPr>
+          <w:rFonts w:eastAsiaTheme="minorHAnsi"/>
+          <w:lang w:eastAsia="en-US"/>
+        </w:rPr>
+        <w:t>are continuously improved in the subsequent deliveries to the customer</w:t>
+      </w:r>
+      <w:r>
+        <w:rPr>
+          <w:rFonts w:eastAsiaTheme="minorHAnsi"/>
+          <w:lang w:eastAsia="en-US"/>
+        </w:rPr>
+        <w:t>, each increment adds a portion of functionality in the overall project requirements.</w:t>
+      </w:r>
+    </w:p>
+    <w:p>
+      <w:pPr>
+        <w:pStyle w:val="NoSpacing"/>
+        <w:rPr>
+          <w:rFonts w:eastAsiaTheme="minorHAnsi"/>
+          <w:lang w:eastAsia="en-US"/>
+        </w:rPr>
+      </w:pPr>
+      <w:r>
+        <w:rPr>
+          <w:rFonts w:eastAsiaTheme="minorHAnsi"/>
+          <w:lang w:eastAsia="en-US"/>
+        </w:rPr>
+        <w:tab/>
+        <w:t xml:space="preserve">From the testing perspective, subsequent increments require testing for the new functionality, testing of the existing functionality and integration testing of new and existing code. </w:t>
+      </w:r>
+      <w:r>
+        <w:rPr>
+          <w:rFonts w:eastAsiaTheme="minorHAnsi"/>
+          <w:lang w:eastAsia="en-US"/>
+        </w:rPr>
+        <w:t xml:space="preserve">Agile </w:t>
+      </w:r>
+      <w:r>
+        <w:t>enthusiasts tend to say that w</w:t>
+      </w:r>
+      <w:r>
+        <w:t>orking software is the primary measure of progress</w:t>
+      </w:r>
+      <w:r>
+        <w:t>.</w:t>
+      </w:r>
+      <w:r>
+        <w:rPr>
+          <w:rFonts w:eastAsiaTheme="minorHAnsi"/>
+          <w:lang w:eastAsia="en-US"/>
+        </w:rPr>
+        <w:t xml:space="preserve"> </w:t>
+      </w:r>
+      <w:r>
+        <w:rPr>
+          <w:rFonts w:eastAsiaTheme="minorHAnsi"/>
+          <w:lang w:eastAsia="en-US"/>
+        </w:rPr>
+        <w:t>Thus, regression testing plays a crucial role in all iterations after the first one. In some versions of the incremental approach, each phase follows a ‘mini V-model’ with its own design, coding and testing activities.</w:t>
+      </w:r>
+    </w:p>
+    <w:p>
+      <w:pPr>
+        <w:pStyle w:val="NoSpacing"/>
+        <w:rPr>
+          <w:rFonts w:eastAsiaTheme="minorHAnsi"/>
+          <w:lang w:eastAsia="en-US"/>
+        </w:rPr>
+      </w:pPr>
+      <w:r>
+        <w:rPr>
+          <w:rFonts w:eastAsiaTheme="minorHAnsi"/>
+          <w:lang w:eastAsia="en-US"/>
+        </w:rPr>
+        <w:t>There are couple examples of incremental development models:</w:t>
+      </w:r>
+    </w:p>
+    <w:p>
+      <w:pPr>
+        <w:pStyle w:val="NoSpacing"/>
+        <w:numPr>
+          <w:ilvl w:val="0"/>
+          <w:numId w:val="50"/>
+        </w:numPr>
+        <w:rPr>
+          <w:rFonts w:eastAsiaTheme="minorHAnsi"/>
+          <w:lang w:eastAsia="en-US"/>
+        </w:rPr>
+      </w:pPr>
+      <w:r>
+        <w:rPr>
+          <w:rFonts w:eastAsiaTheme="minorHAnsi"/>
+          <w:lang w:eastAsia="en-US"/>
+        </w:rPr>
+        <w:t>Rapid Application Development (RAD),</w:t>
+      </w:r>
+    </w:p>
+    <w:p>
+      <w:pPr>
+        <w:pStyle w:val="NoSpacing"/>
+        <w:numPr>
+          <w:ilvl w:val="0"/>
+          <w:numId w:val="50"/>
+        </w:numPr>
+        <w:rPr>
+          <w:rFonts w:eastAsiaTheme="minorHAnsi"/>
+          <w:lang w:eastAsia="en-US"/>
+        </w:rPr>
+      </w:pPr>
+      <w:proofErr w:type="spellStart"/>
+      <w:r>
+        <w:rPr>
+          <w:rFonts w:eastAsiaTheme="minorHAnsi"/>
+          <w:lang w:eastAsia="en-US"/>
+        </w:rPr>
+        <w:t>eXtreme</w:t>
+      </w:r>
+      <w:proofErr w:type="spellEnd"/>
+      <w:r>
+        <w:rPr>
+          <w:rFonts w:eastAsiaTheme="minorHAnsi"/>
+          <w:lang w:eastAsia="en-US"/>
+        </w:rPr>
+        <w:t xml:space="preserve"> Programming (XP) </w:t>
+      </w:r>
+      <w:r>
+        <w:rPr>
+          <w:rFonts w:eastAsiaTheme="minorHAnsi"/>
+          <w:lang w:eastAsia="en-US"/>
+        </w:rPr>
+        <w:t>,</w:t>
+      </w:r>
+    </w:p>
+    <w:p>
+      <w:pPr>
+        <w:pStyle w:val="NoSpacing"/>
+        <w:numPr>
+          <w:ilvl w:val="0"/>
+          <w:numId w:val="50"/>
+        </w:numPr>
+        <w:rPr>
+          <w:rFonts w:eastAsiaTheme="minorHAnsi"/>
+          <w:lang w:eastAsia="en-US"/>
+        </w:rPr>
+      </w:pPr>
+      <w:r>
+        <w:rPr>
+          <w:rFonts w:eastAsiaTheme="minorHAnsi"/>
+          <w:lang w:eastAsia="en-US"/>
+        </w:rPr>
+        <w:t>Agile m</w:t>
+      </w:r>
+      <w:r>
+        <w:rPr>
+          <w:rFonts w:eastAsiaTheme="minorHAnsi"/>
+          <w:lang w:eastAsia="en-US"/>
+        </w:rPr>
+        <w:t xml:space="preserve">ethodologies. </w:t>
+      </w:r>
+    </w:p>
+    <w:p>
+      <w:pPr>
+        <w:pStyle w:val="NoSpacing"/>
+        <w:rPr>
+          <w:rFonts w:eastAsiaTheme="minorHAnsi"/>
+          <w:lang w:eastAsia="en-US"/>
+        </w:rPr>
+      </w:pPr>
+      <w:r>
+        <w:rPr>
+          <w:rFonts w:eastAsiaTheme="minorHAnsi"/>
+          <w:lang w:eastAsia="en-US"/>
+        </w:rPr>
+        <w:t xml:space="preserve">For the characteristic of  the above models </w:t>
+      </w:r>
+      <w:r>
+        <w:rPr>
+          <w:rFonts w:eastAsiaTheme="minorHAnsi"/>
+          <w:lang w:eastAsia="en-US"/>
+        </w:rPr>
+        <w:t xml:space="preserve">with an emphasis on agile methodologies </w:t>
+      </w:r>
+      <w:r>
+        <w:rPr>
+          <w:rFonts w:eastAsiaTheme="minorHAnsi"/>
+          <w:lang w:eastAsia="en-US"/>
+        </w:rPr>
+        <w:t>see section 1.2.</w:t>
+      </w:r>
+    </w:p>
+    <w:p>
+      <w:pPr>
+        <w:pStyle w:val="NoSpacing"/>
+        <w:rPr>
+          <w:rFonts w:eastAsiaTheme="minorHAnsi"/>
+          <w:lang w:eastAsia="en-US"/>
+        </w:rPr>
+      </w:pPr>
+      <w:r>
+        <w:rPr>
+          <w:rFonts w:eastAsiaTheme="minorHAnsi"/>
+          <w:lang w:eastAsia="en-US"/>
+        </w:rPr>
+        <w:t xml:space="preserve">The iterative approach provides greater flexibility throughout the development process, because it allows the software to quickly respond to changes in market requirements or business environment. </w:t>
+      </w:r>
+    </w:p>
+    <w:p>
+      <w:pPr>
+        <w:spacing w:after="200" w:line="276" w:lineRule="auto"/>
+        <w:ind w:firstLine="0"/>
+        <w:jc w:val="left"/>
+        <w:rPr>
+          <w:rFonts w:ascii="Consolas" w:eastAsiaTheme="minorHAnsi" w:hAnsi="Consolas" w:cs="Consolas"/>
+          <w:b/>
+          <w:bCs/>
+          <w:color w:val="7F0055"/>
+          <w:sz w:val="16"/>
+          <w:szCs w:val="16"/>
+          <w:lang w:val="en-US" w:eastAsia="en-US"/>
+        </w:rPr>
+      </w:pPr>
+      <w:r>
+        <w:rPr>
+          <w:rFonts w:ascii="Consolas" w:eastAsiaTheme="minorHAnsi" w:hAnsi="Consolas" w:cs="Consolas"/>
+          <w:b/>
+          <w:bCs/>
+          <w:color w:val="7F0055"/>
+          <w:sz w:val="16"/>
+          <w:szCs w:val="16"/>
+          <w:lang w:val="en-US" w:eastAsia="en-US"/>
+        </w:rPr>
+        <w:br w:type="page"/>
+      </w:r>
+    </w:p>
+    <w:p>
+      <w:pPr>
+        <w:autoSpaceDE w:val="0"/>
+        <w:autoSpaceDN w:val="0"/>
+        <w:adjustRightInd w:val="0"/>
+        <w:ind w:firstLine="0"/>
+        <w:jc w:val="left"/>
+        <w:rPr>
+          <w:rFonts w:ascii="Consolas" w:eastAsiaTheme="minorHAnsi" w:hAnsi="Consolas" w:cs="Consolas"/>
+          <w:sz w:val="16"/>
+          <w:szCs w:val="16"/>
+          <w:lang w:val="en-US" w:eastAsia="en-US"/>
+        </w:rPr>
+      </w:pPr>
+      <w:r>
+        <w:rPr>
+          <w:rFonts w:ascii="Consolas" w:eastAsiaTheme="minorHAnsi" w:hAnsi="Consolas" w:cs="Consolas"/>
+          <w:b/>
+          <w:bCs/>
+          <w:color w:val="7F0055"/>
+          <w:sz w:val="16"/>
+          <w:szCs w:val="16"/>
+          <w:lang w:val="en-US" w:eastAsia="en-US"/>
+        </w:rPr>
+        <w:lastRenderedPageBreak/>
+        <w:t>else</w:t>
+      </w:r>
+      <w:r>
+        <w:rPr>
+          <w:rFonts w:ascii="Consolas" w:eastAsiaTheme="minorHAnsi" w:hAnsi="Consolas" w:cs="Consolas"/>
+          <w:color w:val="000000"/>
+          <w:sz w:val="16"/>
+          <w:szCs w:val="16"/>
+          <w:lang w:val="en-US" w:eastAsia="en-US"/>
+        </w:rPr>
+        <w:t xml:space="preserve"> </w:t>
+      </w:r>
+      <w:r>
+        <w:rPr>
+          <w:rFonts w:ascii="Consolas" w:eastAsiaTheme="minorHAnsi" w:hAnsi="Consolas" w:cs="Consolas"/>
+          <w:b/>
+          <w:bCs/>
+          <w:color w:val="7F0055"/>
+          <w:sz w:val="16"/>
+          <w:szCs w:val="16"/>
+          <w:lang w:val="en-US" w:eastAsia="en-US"/>
+        </w:rPr>
+        <w:t>if</w:t>
+      </w:r>
+      <w:r>
+        <w:rPr>
+          <w:rFonts w:ascii="Consolas" w:eastAsiaTheme="minorHAnsi" w:hAnsi="Consolas" w:cs="Consolas"/>
+          <w:color w:val="000000"/>
+          <w:sz w:val="16"/>
+          <w:szCs w:val="16"/>
+          <w:lang w:val="en-US" w:eastAsia="en-US"/>
+        </w:rPr>
+        <w:t xml:space="preserve"> (</w:t>
+      </w:r>
+      <w:proofErr w:type="spellStart"/>
+      <w:r>
+        <w:rPr>
+          <w:rFonts w:ascii="Consolas" w:eastAsiaTheme="minorHAnsi" w:hAnsi="Consolas" w:cs="Consolas"/>
+          <w:color w:val="6A3E3E"/>
+          <w:sz w:val="16"/>
+          <w:szCs w:val="16"/>
+          <w:lang w:val="en-US" w:eastAsia="en-US"/>
+        </w:rPr>
+        <w:t>receivedMessage</w:t>
+      </w:r>
+      <w:proofErr w:type="spellEnd"/>
+      <w:r>
+        <w:rPr>
+          <w:rFonts w:ascii="Consolas" w:eastAsiaTheme="minorHAnsi" w:hAnsi="Consolas" w:cs="Consolas"/>
+          <w:color w:val="000000"/>
+          <w:sz w:val="16"/>
+          <w:szCs w:val="16"/>
+          <w:lang w:val="en-US" w:eastAsia="en-US"/>
+        </w:rPr>
+        <w:t xml:space="preserve"> </w:t>
+      </w:r>
+      <w:proofErr w:type="spellStart"/>
+      <w:r>
+        <w:rPr>
+          <w:rFonts w:ascii="Consolas" w:eastAsiaTheme="minorHAnsi" w:hAnsi="Consolas" w:cs="Consolas"/>
+          <w:b/>
+          <w:bCs/>
+          <w:color w:val="7F0055"/>
+          <w:sz w:val="16"/>
+          <w:szCs w:val="16"/>
+          <w:lang w:val="en-US" w:eastAsia="en-US"/>
+        </w:rPr>
+        <w:t>instanceof</w:t>
+      </w:r>
+      <w:proofErr w:type="spellEnd"/>
+      <w:r>
+        <w:rPr>
+          <w:rFonts w:ascii="Consolas" w:eastAsiaTheme="minorHAnsi" w:hAnsi="Consolas" w:cs="Consolas"/>
+          <w:color w:val="000000"/>
+          <w:sz w:val="16"/>
+          <w:szCs w:val="16"/>
+          <w:lang w:val="en-US" w:eastAsia="en-US"/>
+        </w:rPr>
+        <w:t xml:space="preserve"> </w:t>
+      </w:r>
+      <w:proofErr w:type="spellStart"/>
+      <w:r>
+        <w:rPr>
+          <w:rFonts w:ascii="Consolas" w:eastAsiaTheme="minorHAnsi" w:hAnsi="Consolas" w:cs="Consolas"/>
+          <w:color w:val="000000"/>
+          <w:sz w:val="16"/>
+          <w:szCs w:val="16"/>
+          <w:lang w:val="en-US" w:eastAsia="en-US"/>
+        </w:rPr>
+        <w:t>ClientMessage_SensorInfo</w:t>
+      </w:r>
+      <w:proofErr w:type="spellEnd"/>
+      <w:r>
+        <w:rPr>
+          <w:rFonts w:ascii="Consolas" w:eastAsiaTheme="minorHAnsi" w:hAnsi="Consolas" w:cs="Consolas"/>
+          <w:color w:val="000000"/>
+          <w:sz w:val="16"/>
+          <w:szCs w:val="16"/>
+          <w:lang w:val="en-US" w:eastAsia="en-US"/>
+        </w:rPr>
+        <w:t xml:space="preserve"> &amp;&amp; </w:t>
+      </w:r>
+      <w:r>
+        <w:rPr>
+          <w:rFonts w:ascii="Consolas" w:eastAsiaTheme="minorHAnsi" w:hAnsi="Consolas" w:cs="Consolas"/>
+          <w:color w:val="0000C0"/>
+          <w:sz w:val="16"/>
+          <w:szCs w:val="16"/>
+          <w:lang w:val="en-US" w:eastAsia="en-US"/>
+        </w:rPr>
+        <w:t>sensor</w:t>
+      </w:r>
+      <w:r>
+        <w:rPr>
+          <w:rFonts w:ascii="Consolas" w:eastAsiaTheme="minorHAnsi" w:hAnsi="Consolas" w:cs="Consolas"/>
+          <w:color w:val="000000"/>
+          <w:sz w:val="16"/>
+          <w:szCs w:val="16"/>
+          <w:lang w:val="en-US" w:eastAsia="en-US"/>
+        </w:rPr>
+        <w:t xml:space="preserve"> != </w:t>
+      </w:r>
+      <w:r>
+        <w:rPr>
+          <w:rFonts w:ascii="Consolas" w:eastAsiaTheme="minorHAnsi" w:hAnsi="Consolas" w:cs="Consolas"/>
+          <w:b/>
+          <w:bCs/>
+          <w:color w:val="7F0055"/>
+          <w:sz w:val="16"/>
+          <w:szCs w:val="16"/>
+          <w:lang w:val="en-US" w:eastAsia="en-US"/>
+        </w:rPr>
+        <w:t>null</w:t>
+      </w:r>
+      <w:r>
+        <w:rPr>
+          <w:rFonts w:ascii="Consolas" w:eastAsiaTheme="minorHAnsi" w:hAnsi="Consolas" w:cs="Consolas"/>
+          <w:color w:val="000000"/>
+          <w:sz w:val="16"/>
+          <w:szCs w:val="16"/>
+          <w:lang w:val="en-US" w:eastAsia="en-US"/>
+        </w:rPr>
+        <w:t>) {</w:t>
+      </w:r>
+    </w:p>
+    <w:p>
+      <w:pPr>
+        <w:autoSpaceDE w:val="0"/>
+        <w:autoSpaceDN w:val="0"/>
+        <w:adjustRightInd w:val="0"/>
+        <w:ind w:firstLine="0"/>
+        <w:jc w:val="left"/>
+        <w:rPr>
+          <w:rFonts w:ascii="Consolas" w:eastAsiaTheme="minorHAnsi" w:hAnsi="Consolas" w:cs="Consolas"/>
+          <w:sz w:val="16"/>
+          <w:szCs w:val="16"/>
+          <w:lang w:val="en-US" w:eastAsia="en-US"/>
+        </w:rPr>
+      </w:pPr>
+      <w:r>
+        <w:rPr>
+          <w:rFonts w:ascii="Consolas" w:eastAsiaTheme="minorHAnsi" w:hAnsi="Consolas" w:cs="Consolas"/>
+          <w:color w:val="000000"/>
+          <w:sz w:val="16"/>
+          <w:szCs w:val="16"/>
+          <w:lang w:val="en-US" w:eastAsia="en-US"/>
+        </w:rPr>
+        <w:tab/>
+      </w:r>
+      <w:r>
+        <w:rPr>
+          <w:rFonts w:ascii="Consolas" w:eastAsiaTheme="minorHAnsi" w:hAnsi="Consolas" w:cs="Consolas"/>
+          <w:color w:val="000000"/>
+          <w:sz w:val="16"/>
+          <w:szCs w:val="16"/>
+          <w:lang w:val="en-US" w:eastAsia="en-US"/>
+        </w:rPr>
+        <w:tab/>
+        <w:t xml:space="preserve">    </w:t>
+      </w:r>
+      <w:r>
+        <w:rPr>
+          <w:rFonts w:ascii="Consolas" w:eastAsiaTheme="minorHAnsi" w:hAnsi="Consolas" w:cs="Consolas"/>
+          <w:color w:val="000000"/>
+          <w:sz w:val="16"/>
+          <w:szCs w:val="16"/>
+          <w:lang w:val="en-US" w:eastAsia="en-US"/>
+        </w:rPr>
+        <w:tab/>
+      </w:r>
+      <w:r>
+        <w:rPr>
+          <w:rFonts w:ascii="Consolas" w:eastAsiaTheme="minorHAnsi" w:hAnsi="Consolas" w:cs="Consolas"/>
+          <w:color w:val="000000"/>
+          <w:sz w:val="16"/>
+          <w:szCs w:val="16"/>
+          <w:lang w:val="en-US" w:eastAsia="en-US"/>
+        </w:rPr>
+        <w:tab/>
+      </w:r>
+      <w:r>
+        <w:rPr>
+          <w:rFonts w:ascii="Consolas" w:eastAsiaTheme="minorHAnsi" w:hAnsi="Consolas" w:cs="Consolas"/>
+          <w:color w:val="000000"/>
+          <w:sz w:val="16"/>
+          <w:szCs w:val="16"/>
+          <w:lang w:val="en-US" w:eastAsia="en-US"/>
+        </w:rPr>
+        <w:tab/>
+      </w:r>
+      <w:r>
+        <w:rPr>
+          <w:rFonts w:ascii="Consolas" w:eastAsiaTheme="minorHAnsi" w:hAnsi="Consolas" w:cs="Consolas"/>
+          <w:color w:val="000000"/>
+          <w:sz w:val="16"/>
+          <w:szCs w:val="16"/>
+          <w:lang w:val="en-US" w:eastAsia="en-US"/>
+        </w:rPr>
+        <w:tab/>
+      </w:r>
+    </w:p>
+    <w:p>
+      <w:pPr>
+        <w:autoSpaceDE w:val="0"/>
+        <w:autoSpaceDN w:val="0"/>
+        <w:adjustRightInd w:val="0"/>
+        <w:ind w:firstLine="0"/>
+        <w:jc w:val="left"/>
+        <w:rPr>
+          <w:rFonts w:ascii="Consolas" w:eastAsiaTheme="minorHAnsi" w:hAnsi="Consolas" w:cs="Consolas"/>
+          <w:sz w:val="16"/>
+          <w:szCs w:val="16"/>
+          <w:lang w:val="en-US" w:eastAsia="en-US"/>
+        </w:rPr>
+      </w:pPr>
+      <w:r>
+        <w:rPr>
+          <w:rFonts w:ascii="Consolas" w:eastAsiaTheme="minorHAnsi" w:hAnsi="Consolas" w:cs="Consolas"/>
+          <w:color w:val="000000"/>
+          <w:sz w:val="16"/>
+          <w:szCs w:val="16"/>
+          <w:lang w:val="en-US" w:eastAsia="en-US"/>
+        </w:rPr>
+        <w:tab/>
+      </w:r>
+      <w:r>
+        <w:rPr>
+          <w:rFonts w:ascii="Consolas" w:eastAsiaTheme="minorHAnsi" w:hAnsi="Consolas" w:cs="Consolas"/>
+          <w:color w:val="000000"/>
+          <w:sz w:val="16"/>
+          <w:szCs w:val="16"/>
+          <w:lang w:val="en-US" w:eastAsia="en-US"/>
+        </w:rPr>
+        <w:tab/>
+        <w:t xml:space="preserve">    </w:t>
+      </w:r>
+      <w:r>
+        <w:rPr>
+          <w:rFonts w:ascii="Consolas" w:eastAsiaTheme="minorHAnsi" w:hAnsi="Consolas" w:cs="Consolas"/>
+          <w:color w:val="000000"/>
+          <w:sz w:val="16"/>
+          <w:szCs w:val="16"/>
+          <w:lang w:val="en-US" w:eastAsia="en-US"/>
+        </w:rPr>
+        <w:tab/>
+      </w:r>
+      <w:r>
+        <w:rPr>
+          <w:rFonts w:ascii="Consolas" w:eastAsiaTheme="minorHAnsi" w:hAnsi="Consolas" w:cs="Consolas"/>
+          <w:color w:val="000000"/>
+          <w:sz w:val="16"/>
+          <w:szCs w:val="16"/>
+          <w:lang w:val="en-US" w:eastAsia="en-US"/>
+        </w:rPr>
+        <w:tab/>
+      </w:r>
+      <w:r>
+        <w:rPr>
+          <w:rFonts w:ascii="Consolas" w:eastAsiaTheme="minorHAnsi" w:hAnsi="Consolas" w:cs="Consolas"/>
+          <w:color w:val="000000"/>
+          <w:sz w:val="16"/>
+          <w:szCs w:val="16"/>
+          <w:lang w:val="en-US" w:eastAsia="en-US"/>
+        </w:rPr>
+        <w:tab/>
+      </w:r>
+      <w:r>
+        <w:rPr>
+          <w:rFonts w:ascii="Consolas" w:eastAsiaTheme="minorHAnsi" w:hAnsi="Consolas" w:cs="Consolas"/>
+          <w:color w:val="000000"/>
+          <w:sz w:val="16"/>
+          <w:szCs w:val="16"/>
+          <w:lang w:val="en-US" w:eastAsia="en-US"/>
+        </w:rPr>
+        <w:tab/>
+      </w:r>
+      <w:proofErr w:type="spellStart"/>
+      <w:r>
+        <w:rPr>
+          <w:rFonts w:ascii="Consolas" w:eastAsiaTheme="minorHAnsi" w:hAnsi="Consolas" w:cs="Consolas"/>
+          <w:color w:val="000000"/>
+          <w:sz w:val="16"/>
+          <w:szCs w:val="16"/>
+          <w:lang w:val="en-US" w:eastAsia="en-US"/>
+        </w:rPr>
+        <w:t>System.</w:t>
+      </w:r>
+      <w:r>
+        <w:rPr>
+          <w:rFonts w:ascii="Consolas" w:eastAsiaTheme="minorHAnsi" w:hAnsi="Consolas" w:cs="Consolas"/>
+          <w:b/>
+          <w:bCs/>
+          <w:i/>
+          <w:iCs/>
+          <w:color w:val="0000C0"/>
+          <w:sz w:val="16"/>
+          <w:szCs w:val="16"/>
+          <w:lang w:val="en-US" w:eastAsia="en-US"/>
+        </w:rPr>
+        <w:t>out</w:t>
+      </w:r>
+      <w:r>
+        <w:rPr>
+          <w:rFonts w:ascii="Consolas" w:eastAsiaTheme="minorHAnsi" w:hAnsi="Consolas" w:cs="Consolas"/>
+          <w:color w:val="000000"/>
+          <w:sz w:val="16"/>
+          <w:szCs w:val="16"/>
+          <w:lang w:val="en-US" w:eastAsia="en-US"/>
+        </w:rPr>
+        <w:t>.println</w:t>
+      </w:r>
+      <w:proofErr w:type="spellEnd"/>
+      <w:r>
+        <w:rPr>
+          <w:rFonts w:ascii="Consolas" w:eastAsiaTheme="minorHAnsi" w:hAnsi="Consolas" w:cs="Consolas"/>
+          <w:color w:val="000000"/>
+          <w:sz w:val="16"/>
+          <w:szCs w:val="16"/>
+          <w:lang w:val="en-US" w:eastAsia="en-US"/>
+        </w:rPr>
+        <w:t>(</w:t>
+      </w:r>
+      <w:r>
+        <w:rPr>
+          <w:rFonts w:ascii="Consolas" w:eastAsiaTheme="minorHAnsi" w:hAnsi="Consolas" w:cs="Consolas"/>
+          <w:color w:val="2A00FF"/>
+          <w:sz w:val="16"/>
+          <w:szCs w:val="16"/>
+          <w:lang w:val="en-US" w:eastAsia="en-US"/>
+        </w:rPr>
+        <w:t>"[Compute engine Runnable "</w:t>
+      </w:r>
+      <w:r>
+        <w:rPr>
+          <w:rFonts w:ascii="Consolas" w:eastAsiaTheme="minorHAnsi" w:hAnsi="Consolas" w:cs="Consolas"/>
+          <w:color w:val="000000"/>
+          <w:sz w:val="16"/>
+          <w:szCs w:val="16"/>
+          <w:lang w:val="en-US" w:eastAsia="en-US"/>
+        </w:rPr>
+        <w:t xml:space="preserve"> +</w:t>
+      </w:r>
+      <w:proofErr w:type="spellStart"/>
+      <w:r>
+        <w:rPr>
+          <w:rFonts w:ascii="Consolas" w:eastAsiaTheme="minorHAnsi" w:hAnsi="Consolas" w:cs="Consolas"/>
+          <w:color w:val="0000C0"/>
+          <w:sz w:val="16"/>
+          <w:szCs w:val="16"/>
+          <w:lang w:val="en-US" w:eastAsia="en-US"/>
+        </w:rPr>
+        <w:t>sensor</w:t>
+      </w:r>
+      <w:r>
+        <w:rPr>
+          <w:rFonts w:ascii="Consolas" w:eastAsiaTheme="minorHAnsi" w:hAnsi="Consolas" w:cs="Consolas"/>
+          <w:color w:val="000000"/>
+          <w:sz w:val="16"/>
+          <w:szCs w:val="16"/>
+          <w:lang w:val="en-US" w:eastAsia="en-US"/>
+        </w:rPr>
+        <w:t>.getSensorID</w:t>
+      </w:r>
+      <w:proofErr w:type="spellEnd"/>
+      <w:r>
+        <w:rPr>
+          <w:rFonts w:ascii="Consolas" w:eastAsiaTheme="minorHAnsi" w:hAnsi="Consolas" w:cs="Consolas"/>
+          <w:color w:val="000000"/>
+          <w:sz w:val="16"/>
+          <w:szCs w:val="16"/>
+          <w:lang w:val="en-US" w:eastAsia="en-US"/>
+        </w:rPr>
+        <w:t>()+</w:t>
+      </w:r>
+      <w:r>
+        <w:rPr>
+          <w:rFonts w:ascii="Consolas" w:eastAsiaTheme="minorHAnsi" w:hAnsi="Consolas" w:cs="Consolas"/>
+          <w:color w:val="2A00FF"/>
+          <w:sz w:val="16"/>
+          <w:szCs w:val="16"/>
+          <w:lang w:val="en-US" w:eastAsia="en-US"/>
+        </w:rPr>
+        <w:t xml:space="preserve">"] </w:t>
+      </w:r>
+      <w:proofErr w:type="spellStart"/>
+      <w:r>
+        <w:rPr>
+          <w:rFonts w:ascii="Consolas" w:eastAsiaTheme="minorHAnsi" w:hAnsi="Consolas" w:cs="Consolas"/>
+          <w:color w:val="2A00FF"/>
+          <w:sz w:val="16"/>
+          <w:szCs w:val="16"/>
+          <w:lang w:val="en-US" w:eastAsia="en-US"/>
+        </w:rPr>
+        <w:t>ClientMessage_SensorInfo</w:t>
+      </w:r>
+      <w:proofErr w:type="spellEnd"/>
+      <w:r>
+        <w:rPr>
+          <w:rFonts w:ascii="Consolas" w:eastAsiaTheme="minorHAnsi" w:hAnsi="Consolas" w:cs="Consolas"/>
+          <w:color w:val="2A00FF"/>
+          <w:sz w:val="16"/>
+          <w:szCs w:val="16"/>
+          <w:lang w:val="en-US" w:eastAsia="en-US"/>
+        </w:rPr>
+        <w:t xml:space="preserve"> message from sensor: "</w:t>
+      </w:r>
+      <w:r>
+        <w:rPr>
+          <w:rFonts w:ascii="Consolas" w:eastAsiaTheme="minorHAnsi" w:hAnsi="Consolas" w:cs="Consolas"/>
+          <w:color w:val="000000"/>
+          <w:sz w:val="16"/>
+          <w:szCs w:val="16"/>
+          <w:lang w:val="en-US" w:eastAsia="en-US"/>
+        </w:rPr>
+        <w:t xml:space="preserve"> + </w:t>
+      </w:r>
+      <w:proofErr w:type="spellStart"/>
+      <w:r>
+        <w:rPr>
+          <w:rFonts w:ascii="Consolas" w:eastAsiaTheme="minorHAnsi" w:hAnsi="Consolas" w:cs="Consolas"/>
+          <w:color w:val="0000C0"/>
+          <w:sz w:val="16"/>
+          <w:szCs w:val="16"/>
+          <w:lang w:val="en-US" w:eastAsia="en-US"/>
+        </w:rPr>
+        <w:t>sensor</w:t>
+      </w:r>
+      <w:r>
+        <w:rPr>
+          <w:rFonts w:ascii="Consolas" w:eastAsiaTheme="minorHAnsi" w:hAnsi="Consolas" w:cs="Consolas"/>
+          <w:color w:val="000000"/>
+          <w:sz w:val="16"/>
+          <w:szCs w:val="16"/>
+          <w:lang w:val="en-US" w:eastAsia="en-US"/>
+        </w:rPr>
+        <w:t>.getSensorID</w:t>
+      </w:r>
+      <w:proofErr w:type="spellEnd"/>
+      <w:r>
+        <w:rPr>
+          <w:rFonts w:ascii="Consolas" w:eastAsiaTheme="minorHAnsi" w:hAnsi="Consolas" w:cs="Consolas"/>
+          <w:color w:val="000000"/>
+          <w:sz w:val="16"/>
+          <w:szCs w:val="16"/>
+          <w:lang w:val="en-US" w:eastAsia="en-US"/>
+        </w:rPr>
+        <w:t xml:space="preserve">() + </w:t>
+      </w:r>
+      <w:r>
+        <w:rPr>
+          <w:rFonts w:ascii="Consolas" w:eastAsiaTheme="minorHAnsi" w:hAnsi="Consolas" w:cs="Consolas"/>
+          <w:color w:val="2A00FF"/>
+          <w:sz w:val="16"/>
+          <w:szCs w:val="16"/>
+          <w:lang w:val="en-US" w:eastAsia="en-US"/>
+        </w:rPr>
+        <w:t>" has been received."</w:t>
+      </w:r>
+      <w:r>
+        <w:rPr>
+          <w:rFonts w:ascii="Consolas" w:eastAsiaTheme="minorHAnsi" w:hAnsi="Consolas" w:cs="Consolas"/>
+          <w:color w:val="000000"/>
+          <w:sz w:val="16"/>
+          <w:szCs w:val="16"/>
+          <w:lang w:val="en-US" w:eastAsia="en-US"/>
+        </w:rPr>
+        <w:t>);</w:t>
+      </w:r>
+    </w:p>
+    <w:p>
+      <w:pPr>
+        <w:autoSpaceDE w:val="0"/>
+        <w:autoSpaceDN w:val="0"/>
+        <w:adjustRightInd w:val="0"/>
+        <w:ind w:firstLine="0"/>
+        <w:jc w:val="left"/>
+        <w:rPr>
+          <w:rFonts w:ascii="Consolas" w:eastAsiaTheme="minorHAnsi" w:hAnsi="Consolas" w:cs="Consolas"/>
+          <w:sz w:val="16"/>
+          <w:szCs w:val="16"/>
+          <w:lang w:val="en-US" w:eastAsia="en-US"/>
+        </w:rPr>
+      </w:pPr>
+      <w:r>
+        <w:rPr>
+          <w:rFonts w:ascii="Consolas" w:eastAsiaTheme="minorHAnsi" w:hAnsi="Consolas" w:cs="Consolas"/>
+          <w:color w:val="000000"/>
+          <w:sz w:val="16"/>
+          <w:szCs w:val="16"/>
+          <w:lang w:val="en-US" w:eastAsia="en-US"/>
+        </w:rPr>
+        <w:tab/>
+      </w:r>
+      <w:r>
+        <w:rPr>
+          <w:rFonts w:ascii="Consolas" w:eastAsiaTheme="minorHAnsi" w:hAnsi="Consolas" w:cs="Consolas"/>
+          <w:color w:val="000000"/>
+          <w:sz w:val="16"/>
+          <w:szCs w:val="16"/>
+          <w:lang w:val="en-US" w:eastAsia="en-US"/>
+        </w:rPr>
+        <w:tab/>
+        <w:t xml:space="preserve">    </w:t>
+      </w:r>
+      <w:r>
+        <w:rPr>
+          <w:rFonts w:ascii="Consolas" w:eastAsiaTheme="minorHAnsi" w:hAnsi="Consolas" w:cs="Consolas"/>
+          <w:color w:val="000000"/>
+          <w:sz w:val="16"/>
+          <w:szCs w:val="16"/>
+          <w:lang w:val="en-US" w:eastAsia="en-US"/>
+        </w:rPr>
+        <w:tab/>
+      </w:r>
+      <w:r>
+        <w:rPr>
+          <w:rFonts w:ascii="Consolas" w:eastAsiaTheme="minorHAnsi" w:hAnsi="Consolas" w:cs="Consolas"/>
+          <w:color w:val="000000"/>
+          <w:sz w:val="16"/>
+          <w:szCs w:val="16"/>
+          <w:lang w:val="en-US" w:eastAsia="en-US"/>
+        </w:rPr>
+        <w:tab/>
+      </w:r>
+      <w:r>
+        <w:rPr>
+          <w:rFonts w:ascii="Consolas" w:eastAsiaTheme="minorHAnsi" w:hAnsi="Consolas" w:cs="Consolas"/>
+          <w:color w:val="000000"/>
+          <w:sz w:val="16"/>
+          <w:szCs w:val="16"/>
+          <w:lang w:val="en-US" w:eastAsia="en-US"/>
+        </w:rPr>
+        <w:tab/>
+      </w:r>
+      <w:r>
+        <w:rPr>
+          <w:rFonts w:ascii="Consolas" w:eastAsiaTheme="minorHAnsi" w:hAnsi="Consolas" w:cs="Consolas"/>
+          <w:color w:val="000000"/>
+          <w:sz w:val="16"/>
+          <w:szCs w:val="16"/>
+          <w:lang w:val="en-US" w:eastAsia="en-US"/>
+        </w:rPr>
+        <w:tab/>
+      </w:r>
+      <w:proofErr w:type="spellStart"/>
+      <w:r>
+        <w:rPr>
+          <w:rFonts w:ascii="Consolas" w:eastAsiaTheme="minorHAnsi" w:hAnsi="Consolas" w:cs="Consolas"/>
+          <w:color w:val="000000"/>
+          <w:sz w:val="16"/>
+          <w:szCs w:val="16"/>
+          <w:lang w:val="en-US" w:eastAsia="en-US"/>
+        </w:rPr>
+        <w:t>SensorImpl</w:t>
+      </w:r>
+      <w:proofErr w:type="spellEnd"/>
+      <w:r>
+        <w:rPr>
+          <w:rFonts w:ascii="Consolas" w:eastAsiaTheme="minorHAnsi" w:hAnsi="Consolas" w:cs="Consolas"/>
+          <w:color w:val="000000"/>
+          <w:sz w:val="16"/>
+          <w:szCs w:val="16"/>
+          <w:lang w:val="en-US" w:eastAsia="en-US"/>
+        </w:rPr>
+        <w:t xml:space="preserve"> </w:t>
+      </w:r>
+      <w:proofErr w:type="spellStart"/>
+      <w:r>
+        <w:rPr>
+          <w:rFonts w:ascii="Consolas" w:eastAsiaTheme="minorHAnsi" w:hAnsi="Consolas" w:cs="Consolas"/>
+          <w:color w:val="6A3E3E"/>
+          <w:sz w:val="16"/>
+          <w:szCs w:val="16"/>
+          <w:lang w:val="en-US" w:eastAsia="en-US"/>
+        </w:rPr>
+        <w:t>received_sensor</w:t>
+      </w:r>
+      <w:proofErr w:type="spellEnd"/>
+      <w:r>
+        <w:rPr>
+          <w:rFonts w:ascii="Consolas" w:eastAsiaTheme="minorHAnsi" w:hAnsi="Consolas" w:cs="Consolas"/>
+          <w:color w:val="000000"/>
+          <w:sz w:val="16"/>
+          <w:szCs w:val="16"/>
+          <w:lang w:val="en-US" w:eastAsia="en-US"/>
+        </w:rPr>
+        <w:t xml:space="preserve"> = ((</w:t>
+      </w:r>
+      <w:proofErr w:type="spellStart"/>
+      <w:r>
+        <w:rPr>
+          <w:rFonts w:ascii="Consolas" w:eastAsiaTheme="minorHAnsi" w:hAnsi="Consolas" w:cs="Consolas"/>
+          <w:color w:val="000000"/>
+          <w:sz w:val="16"/>
+          <w:szCs w:val="16"/>
+          <w:lang w:val="en-US" w:eastAsia="en-US"/>
+        </w:rPr>
+        <w:t>ClientMessage_SensorInfo</w:t>
+      </w:r>
+      <w:proofErr w:type="spellEnd"/>
+      <w:r>
+        <w:rPr>
+          <w:rFonts w:ascii="Consolas" w:eastAsiaTheme="minorHAnsi" w:hAnsi="Consolas" w:cs="Consolas"/>
+          <w:color w:val="000000"/>
+          <w:sz w:val="16"/>
+          <w:szCs w:val="16"/>
+          <w:lang w:val="en-US" w:eastAsia="en-US"/>
+        </w:rPr>
+        <w:t xml:space="preserve">) </w:t>
+      </w:r>
+      <w:proofErr w:type="spellStart"/>
+      <w:r>
+        <w:rPr>
+          <w:rFonts w:ascii="Consolas" w:eastAsiaTheme="minorHAnsi" w:hAnsi="Consolas" w:cs="Consolas"/>
+          <w:color w:val="6A3E3E"/>
+          <w:sz w:val="16"/>
+          <w:szCs w:val="16"/>
+          <w:lang w:val="en-US" w:eastAsia="en-US"/>
+        </w:rPr>
+        <w:t>receivedMessage</w:t>
+      </w:r>
+      <w:proofErr w:type="spellEnd"/>
+      <w:r>
+        <w:rPr>
+          <w:rFonts w:ascii="Consolas" w:eastAsiaTheme="minorHAnsi" w:hAnsi="Consolas" w:cs="Consolas"/>
+          <w:color w:val="000000"/>
+          <w:sz w:val="16"/>
+          <w:szCs w:val="16"/>
+          <w:lang w:val="en-US" w:eastAsia="en-US"/>
+        </w:rPr>
+        <w:t>).</w:t>
+      </w:r>
+      <w:proofErr w:type="spellStart"/>
+      <w:r>
+        <w:rPr>
+          <w:rFonts w:ascii="Consolas" w:eastAsiaTheme="minorHAnsi" w:hAnsi="Consolas" w:cs="Consolas"/>
+          <w:color w:val="000000"/>
+          <w:sz w:val="16"/>
+          <w:szCs w:val="16"/>
+          <w:lang w:val="en-US" w:eastAsia="en-US"/>
+        </w:rPr>
+        <w:t>getSensor</w:t>
+      </w:r>
+      <w:proofErr w:type="spellEnd"/>
+      <w:r>
+        <w:rPr>
+          <w:rFonts w:ascii="Consolas" w:eastAsiaTheme="minorHAnsi" w:hAnsi="Consolas" w:cs="Consolas"/>
+          <w:color w:val="000000"/>
+          <w:sz w:val="16"/>
+          <w:szCs w:val="16"/>
+          <w:lang w:val="en-US" w:eastAsia="en-US"/>
+        </w:rPr>
+        <w:t>();</w:t>
+      </w:r>
+    </w:p>
+    <w:p>
+      <w:pPr>
+        <w:autoSpaceDE w:val="0"/>
+        <w:autoSpaceDN w:val="0"/>
+        <w:adjustRightInd w:val="0"/>
+        <w:ind w:firstLine="0"/>
+        <w:jc w:val="left"/>
+        <w:rPr>
+          <w:rFonts w:ascii="Consolas" w:eastAsiaTheme="minorHAnsi" w:hAnsi="Consolas" w:cs="Consolas"/>
+          <w:sz w:val="16"/>
+          <w:szCs w:val="16"/>
+          <w:lang w:val="en-US" w:eastAsia="en-US"/>
+        </w:rPr>
+      </w:pPr>
+      <w:r>
+        <w:rPr>
+          <w:rFonts w:ascii="Consolas" w:eastAsiaTheme="minorHAnsi" w:hAnsi="Consolas" w:cs="Consolas"/>
+          <w:color w:val="000000"/>
+          <w:sz w:val="16"/>
+          <w:szCs w:val="16"/>
+          <w:lang w:val="en-US" w:eastAsia="en-US"/>
+        </w:rPr>
+        <w:tab/>
+      </w:r>
+      <w:r>
+        <w:rPr>
+          <w:rFonts w:ascii="Consolas" w:eastAsiaTheme="minorHAnsi" w:hAnsi="Consolas" w:cs="Consolas"/>
+          <w:color w:val="000000"/>
+          <w:sz w:val="16"/>
+          <w:szCs w:val="16"/>
+          <w:lang w:val="en-US" w:eastAsia="en-US"/>
+        </w:rPr>
+        <w:tab/>
+        <w:t xml:space="preserve">    </w:t>
+      </w:r>
+      <w:r>
+        <w:rPr>
+          <w:rFonts w:ascii="Consolas" w:eastAsiaTheme="minorHAnsi" w:hAnsi="Consolas" w:cs="Consolas"/>
+          <w:color w:val="000000"/>
+          <w:sz w:val="16"/>
+          <w:szCs w:val="16"/>
+          <w:lang w:val="en-US" w:eastAsia="en-US"/>
+        </w:rPr>
+        <w:tab/>
+      </w:r>
+      <w:r>
+        <w:rPr>
+          <w:rFonts w:ascii="Consolas" w:eastAsiaTheme="minorHAnsi" w:hAnsi="Consolas" w:cs="Consolas"/>
+          <w:color w:val="000000"/>
+          <w:sz w:val="16"/>
+          <w:szCs w:val="16"/>
+          <w:lang w:val="en-US" w:eastAsia="en-US"/>
+        </w:rPr>
+        <w:tab/>
+      </w:r>
+      <w:r>
+        <w:rPr>
+          <w:rFonts w:ascii="Consolas" w:eastAsiaTheme="minorHAnsi" w:hAnsi="Consolas" w:cs="Consolas"/>
+          <w:color w:val="000000"/>
+          <w:sz w:val="16"/>
+          <w:szCs w:val="16"/>
+          <w:lang w:val="en-US" w:eastAsia="en-US"/>
+        </w:rPr>
+        <w:tab/>
+      </w:r>
+      <w:r>
+        <w:rPr>
+          <w:rFonts w:ascii="Consolas" w:eastAsiaTheme="minorHAnsi" w:hAnsi="Consolas" w:cs="Consolas"/>
+          <w:color w:val="000000"/>
+          <w:sz w:val="16"/>
+          <w:szCs w:val="16"/>
+          <w:lang w:val="en-US" w:eastAsia="en-US"/>
+        </w:rPr>
+        <w:tab/>
+      </w:r>
+    </w:p>
+    <w:p>
+      <w:pPr>
+        <w:autoSpaceDE w:val="0"/>
+        <w:autoSpaceDN w:val="0"/>
+        <w:adjustRightInd w:val="0"/>
+        <w:ind w:firstLine="0"/>
+        <w:jc w:val="left"/>
+        <w:rPr>
+          <w:rFonts w:ascii="Consolas" w:eastAsiaTheme="minorHAnsi" w:hAnsi="Consolas" w:cs="Consolas"/>
+          <w:sz w:val="16"/>
+          <w:szCs w:val="16"/>
+          <w:lang w:val="en-US" w:eastAsia="en-US"/>
+        </w:rPr>
+      </w:pPr>
+      <w:r>
+        <w:rPr>
+          <w:rFonts w:ascii="Consolas" w:eastAsiaTheme="minorHAnsi" w:hAnsi="Consolas" w:cs="Consolas"/>
+          <w:color w:val="000000"/>
+          <w:sz w:val="16"/>
+          <w:szCs w:val="16"/>
+          <w:lang w:val="en-US" w:eastAsia="en-US"/>
+        </w:rPr>
+        <w:tab/>
+      </w:r>
+      <w:r>
+        <w:rPr>
+          <w:rFonts w:ascii="Consolas" w:eastAsiaTheme="minorHAnsi" w:hAnsi="Consolas" w:cs="Consolas"/>
+          <w:color w:val="000000"/>
+          <w:sz w:val="16"/>
+          <w:szCs w:val="16"/>
+          <w:lang w:val="en-US" w:eastAsia="en-US"/>
+        </w:rPr>
+        <w:tab/>
+        <w:t xml:space="preserve">    </w:t>
+      </w:r>
+      <w:r>
+        <w:rPr>
+          <w:rFonts w:ascii="Consolas" w:eastAsiaTheme="minorHAnsi" w:hAnsi="Consolas" w:cs="Consolas"/>
+          <w:color w:val="000000"/>
+          <w:sz w:val="16"/>
+          <w:szCs w:val="16"/>
+          <w:lang w:val="en-US" w:eastAsia="en-US"/>
+        </w:rPr>
+        <w:tab/>
+      </w:r>
+      <w:r>
+        <w:rPr>
+          <w:rFonts w:ascii="Consolas" w:eastAsiaTheme="minorHAnsi" w:hAnsi="Consolas" w:cs="Consolas"/>
+          <w:color w:val="000000"/>
+          <w:sz w:val="16"/>
+          <w:szCs w:val="16"/>
+          <w:lang w:val="en-US" w:eastAsia="en-US"/>
+        </w:rPr>
+        <w:tab/>
+      </w:r>
+      <w:r>
+        <w:rPr>
+          <w:rFonts w:ascii="Consolas" w:eastAsiaTheme="minorHAnsi" w:hAnsi="Consolas" w:cs="Consolas"/>
+          <w:color w:val="000000"/>
+          <w:sz w:val="16"/>
+          <w:szCs w:val="16"/>
+          <w:lang w:val="en-US" w:eastAsia="en-US"/>
+        </w:rPr>
+        <w:tab/>
+      </w:r>
+      <w:r>
+        <w:rPr>
+          <w:rFonts w:ascii="Consolas" w:eastAsiaTheme="minorHAnsi" w:hAnsi="Consolas" w:cs="Consolas"/>
+          <w:color w:val="000000"/>
+          <w:sz w:val="16"/>
+          <w:szCs w:val="16"/>
+          <w:lang w:val="en-US" w:eastAsia="en-US"/>
+        </w:rPr>
+        <w:tab/>
+      </w:r>
+      <w:r>
+        <w:rPr>
+          <w:rFonts w:ascii="Consolas" w:eastAsiaTheme="minorHAnsi" w:hAnsi="Consolas" w:cs="Consolas"/>
+          <w:b/>
+          <w:bCs/>
+          <w:color w:val="7F0055"/>
+          <w:sz w:val="16"/>
+          <w:szCs w:val="16"/>
+          <w:lang w:val="en-US" w:eastAsia="en-US"/>
+        </w:rPr>
+        <w:t>if</w:t>
+      </w:r>
+      <w:r>
+        <w:rPr>
+          <w:rFonts w:ascii="Consolas" w:eastAsiaTheme="minorHAnsi" w:hAnsi="Consolas" w:cs="Consolas"/>
+          <w:color w:val="000000"/>
+          <w:sz w:val="16"/>
+          <w:szCs w:val="16"/>
+          <w:lang w:val="en-US" w:eastAsia="en-US"/>
+        </w:rPr>
+        <w:t xml:space="preserve"> ((</w:t>
+      </w:r>
+      <w:r>
+        <w:rPr>
+          <w:rFonts w:ascii="Consolas" w:eastAsiaTheme="minorHAnsi" w:hAnsi="Consolas" w:cs="Consolas"/>
+          <w:color w:val="0000C0"/>
+          <w:sz w:val="16"/>
+          <w:szCs w:val="16"/>
+          <w:lang w:val="en-US" w:eastAsia="en-US"/>
+        </w:rPr>
+        <w:t>sensor</w:t>
+      </w:r>
+      <w:r>
+        <w:rPr>
+          <w:rFonts w:ascii="Consolas" w:eastAsiaTheme="minorHAnsi" w:hAnsi="Consolas" w:cs="Consolas"/>
+          <w:color w:val="000000"/>
+          <w:sz w:val="16"/>
+          <w:szCs w:val="16"/>
+          <w:lang w:val="en-US" w:eastAsia="en-US"/>
+        </w:rPr>
+        <w:t>.getCoordinates().equals(</w:t>
+      </w:r>
+      <w:r>
+        <w:rPr>
+          <w:rFonts w:ascii="Consolas" w:eastAsiaTheme="minorHAnsi" w:hAnsi="Consolas" w:cs="Consolas"/>
+          <w:color w:val="6A3E3E"/>
+          <w:sz w:val="16"/>
+          <w:szCs w:val="16"/>
+          <w:lang w:val="en-US" w:eastAsia="en-US"/>
+        </w:rPr>
+        <w:t>received_sensor</w:t>
+      </w:r>
+      <w:r>
+        <w:rPr>
+          <w:rFonts w:ascii="Consolas" w:eastAsiaTheme="minorHAnsi" w:hAnsi="Consolas" w:cs="Consolas"/>
+          <w:color w:val="000000"/>
+          <w:sz w:val="16"/>
+          <w:szCs w:val="16"/>
+          <w:lang w:val="en-US" w:eastAsia="en-US"/>
+        </w:rPr>
+        <w:t>.getCoordinates())) &amp;&amp;</w:t>
+      </w:r>
+    </w:p>
+    <w:p>
+      <w:pPr>
+        <w:autoSpaceDE w:val="0"/>
+        <w:autoSpaceDN w:val="0"/>
+        <w:adjustRightInd w:val="0"/>
+        <w:ind w:firstLine="0"/>
+        <w:jc w:val="left"/>
+        <w:rPr>
+          <w:rFonts w:ascii="Consolas" w:eastAsiaTheme="minorHAnsi" w:hAnsi="Consolas" w:cs="Consolas"/>
+          <w:sz w:val="16"/>
+          <w:szCs w:val="16"/>
+          <w:lang w:val="en-US" w:eastAsia="en-US"/>
+        </w:rPr>
+      </w:pPr>
+      <w:r>
+        <w:rPr>
+          <w:rFonts w:ascii="Consolas" w:eastAsiaTheme="minorHAnsi" w:hAnsi="Consolas" w:cs="Consolas"/>
+          <w:color w:val="000000"/>
+          <w:sz w:val="16"/>
+          <w:szCs w:val="16"/>
+          <w:lang w:val="en-US" w:eastAsia="en-US"/>
+        </w:rPr>
+        <w:tab/>
+      </w:r>
+      <w:r>
+        <w:rPr>
+          <w:rFonts w:ascii="Consolas" w:eastAsiaTheme="minorHAnsi" w:hAnsi="Consolas" w:cs="Consolas"/>
+          <w:color w:val="000000"/>
+          <w:sz w:val="16"/>
+          <w:szCs w:val="16"/>
+          <w:lang w:val="en-US" w:eastAsia="en-US"/>
+        </w:rPr>
+        <w:tab/>
+        <w:t xml:space="preserve">    </w:t>
+      </w:r>
+      <w:r>
+        <w:rPr>
+          <w:rFonts w:ascii="Consolas" w:eastAsiaTheme="minorHAnsi" w:hAnsi="Consolas" w:cs="Consolas"/>
+          <w:color w:val="000000"/>
+          <w:sz w:val="16"/>
+          <w:szCs w:val="16"/>
+          <w:lang w:val="en-US" w:eastAsia="en-US"/>
+        </w:rPr>
+        <w:tab/>
+      </w:r>
+      <w:r>
+        <w:rPr>
+          <w:rFonts w:ascii="Consolas" w:eastAsiaTheme="minorHAnsi" w:hAnsi="Consolas" w:cs="Consolas"/>
+          <w:color w:val="000000"/>
+          <w:sz w:val="16"/>
+          <w:szCs w:val="16"/>
+          <w:lang w:val="en-US" w:eastAsia="en-US"/>
+        </w:rPr>
+        <w:tab/>
+      </w:r>
+      <w:r>
+        <w:rPr>
+          <w:rFonts w:ascii="Consolas" w:eastAsiaTheme="minorHAnsi" w:hAnsi="Consolas" w:cs="Consolas"/>
+          <w:color w:val="000000"/>
+          <w:sz w:val="16"/>
+          <w:szCs w:val="16"/>
+          <w:lang w:val="en-US" w:eastAsia="en-US"/>
+        </w:rPr>
+        <w:tab/>
+      </w:r>
+      <w:r>
+        <w:rPr>
+          <w:rFonts w:ascii="Consolas" w:eastAsiaTheme="minorHAnsi" w:hAnsi="Consolas" w:cs="Consolas"/>
+          <w:color w:val="000000"/>
+          <w:sz w:val="16"/>
+          <w:szCs w:val="16"/>
+          <w:lang w:val="en-US" w:eastAsia="en-US"/>
+        </w:rPr>
+        <w:tab/>
+      </w:r>
+      <w:r>
+        <w:rPr>
+          <w:rFonts w:ascii="Consolas" w:eastAsiaTheme="minorHAnsi" w:hAnsi="Consolas" w:cs="Consolas"/>
+          <w:color w:val="000000"/>
+          <w:sz w:val="16"/>
+          <w:szCs w:val="16"/>
+          <w:lang w:val="en-US" w:eastAsia="en-US"/>
+        </w:rPr>
+        <w:tab/>
+        <w:t>(</w:t>
+      </w:r>
+      <w:r>
+        <w:rPr>
+          <w:rFonts w:ascii="Consolas" w:eastAsiaTheme="minorHAnsi" w:hAnsi="Consolas" w:cs="Consolas"/>
+          <w:color w:val="0000C0"/>
+          <w:sz w:val="16"/>
+          <w:szCs w:val="16"/>
+          <w:lang w:val="en-US" w:eastAsia="en-US"/>
+        </w:rPr>
+        <w:t>sensor</w:t>
+      </w:r>
+      <w:r>
+        <w:rPr>
+          <w:rFonts w:ascii="Consolas" w:eastAsiaTheme="minorHAnsi" w:hAnsi="Consolas" w:cs="Consolas"/>
+          <w:color w:val="000000"/>
+          <w:sz w:val="16"/>
+          <w:szCs w:val="16"/>
+          <w:lang w:val="en-US" w:eastAsia="en-US"/>
+        </w:rPr>
+        <w:t>.getSoftwareImageID().equals(</w:t>
+      </w:r>
+      <w:r>
+        <w:rPr>
+          <w:rFonts w:ascii="Consolas" w:eastAsiaTheme="minorHAnsi" w:hAnsi="Consolas" w:cs="Consolas"/>
+          <w:color w:val="6A3E3E"/>
+          <w:sz w:val="16"/>
+          <w:szCs w:val="16"/>
+          <w:lang w:val="en-US" w:eastAsia="en-US"/>
+        </w:rPr>
+        <w:t>received_sensor</w:t>
+      </w:r>
+      <w:r>
+        <w:rPr>
+          <w:rFonts w:ascii="Consolas" w:eastAsiaTheme="minorHAnsi" w:hAnsi="Consolas" w:cs="Consolas"/>
+          <w:color w:val="000000"/>
+          <w:sz w:val="16"/>
+          <w:szCs w:val="16"/>
+          <w:lang w:val="en-US" w:eastAsia="en-US"/>
+        </w:rPr>
+        <w:t>.getSoftwareImageID())) &amp;&amp;</w:t>
+      </w:r>
+    </w:p>
+    <w:p>
+      <w:pPr>
+        <w:autoSpaceDE w:val="0"/>
+        <w:autoSpaceDN w:val="0"/>
+        <w:adjustRightInd w:val="0"/>
+        <w:ind w:firstLine="0"/>
+        <w:jc w:val="left"/>
+        <w:rPr>
+          <w:rFonts w:ascii="Consolas" w:eastAsiaTheme="minorHAnsi" w:hAnsi="Consolas" w:cs="Consolas"/>
+          <w:sz w:val="16"/>
+          <w:szCs w:val="16"/>
+          <w:lang w:val="en-US" w:eastAsia="en-US"/>
+        </w:rPr>
+      </w:pPr>
+      <w:r>
+        <w:rPr>
+          <w:rFonts w:ascii="Consolas" w:eastAsiaTheme="minorHAnsi" w:hAnsi="Consolas" w:cs="Consolas"/>
+          <w:color w:val="000000"/>
+          <w:sz w:val="16"/>
+          <w:szCs w:val="16"/>
+          <w:lang w:val="en-US" w:eastAsia="en-US"/>
+        </w:rPr>
+        <w:tab/>
+      </w:r>
+      <w:r>
+        <w:rPr>
+          <w:rFonts w:ascii="Consolas" w:eastAsiaTheme="minorHAnsi" w:hAnsi="Consolas" w:cs="Consolas"/>
+          <w:color w:val="000000"/>
+          <w:sz w:val="16"/>
+          <w:szCs w:val="16"/>
+          <w:lang w:val="en-US" w:eastAsia="en-US"/>
+        </w:rPr>
+        <w:tab/>
+        <w:t xml:space="preserve">    </w:t>
+      </w:r>
+      <w:r>
+        <w:rPr>
+          <w:rFonts w:ascii="Consolas" w:eastAsiaTheme="minorHAnsi" w:hAnsi="Consolas" w:cs="Consolas"/>
+          <w:color w:val="000000"/>
+          <w:sz w:val="16"/>
+          <w:szCs w:val="16"/>
+          <w:lang w:val="en-US" w:eastAsia="en-US"/>
+        </w:rPr>
+        <w:tab/>
+      </w:r>
+      <w:r>
+        <w:rPr>
+          <w:rFonts w:ascii="Consolas" w:eastAsiaTheme="minorHAnsi" w:hAnsi="Consolas" w:cs="Consolas"/>
+          <w:color w:val="000000"/>
+          <w:sz w:val="16"/>
+          <w:szCs w:val="16"/>
+          <w:lang w:val="en-US" w:eastAsia="en-US"/>
+        </w:rPr>
+        <w:tab/>
+      </w:r>
+      <w:r>
+        <w:rPr>
+          <w:rFonts w:ascii="Consolas" w:eastAsiaTheme="minorHAnsi" w:hAnsi="Consolas" w:cs="Consolas"/>
+          <w:color w:val="000000"/>
+          <w:sz w:val="16"/>
+          <w:szCs w:val="16"/>
+          <w:lang w:val="en-US" w:eastAsia="en-US"/>
+        </w:rPr>
+        <w:tab/>
+      </w:r>
+      <w:r>
+        <w:rPr>
+          <w:rFonts w:ascii="Consolas" w:eastAsiaTheme="minorHAnsi" w:hAnsi="Consolas" w:cs="Consolas"/>
+          <w:color w:val="000000"/>
+          <w:sz w:val="16"/>
+          <w:szCs w:val="16"/>
+          <w:lang w:val="en-US" w:eastAsia="en-US"/>
+        </w:rPr>
+        <w:tab/>
+      </w:r>
+      <w:r>
+        <w:rPr>
+          <w:rFonts w:ascii="Consolas" w:eastAsiaTheme="minorHAnsi" w:hAnsi="Consolas" w:cs="Consolas"/>
+          <w:color w:val="000000"/>
+          <w:sz w:val="16"/>
+          <w:szCs w:val="16"/>
+          <w:lang w:val="en-US" w:eastAsia="en-US"/>
+        </w:rPr>
+        <w:tab/>
+        <w:t>(</w:t>
+      </w:r>
+      <w:r>
+        <w:rPr>
+          <w:rFonts w:ascii="Consolas" w:eastAsiaTheme="minorHAnsi" w:hAnsi="Consolas" w:cs="Consolas"/>
+          <w:color w:val="0000C0"/>
+          <w:sz w:val="16"/>
+          <w:szCs w:val="16"/>
+          <w:lang w:val="en-US" w:eastAsia="en-US"/>
+        </w:rPr>
+        <w:t>sensor</w:t>
+      </w:r>
+      <w:r>
+        <w:rPr>
+          <w:rFonts w:ascii="Consolas" w:eastAsiaTheme="minorHAnsi" w:hAnsi="Consolas" w:cs="Consolas"/>
+          <w:color w:val="000000"/>
+          <w:sz w:val="16"/>
+          <w:szCs w:val="16"/>
+          <w:lang w:val="en-US" w:eastAsia="en-US"/>
+        </w:rPr>
+        <w:t>.getSensorState().equals(</w:t>
+      </w:r>
+      <w:r>
+        <w:rPr>
+          <w:rFonts w:ascii="Consolas" w:eastAsiaTheme="minorHAnsi" w:hAnsi="Consolas" w:cs="Consolas"/>
+          <w:color w:val="6A3E3E"/>
+          <w:sz w:val="16"/>
+          <w:szCs w:val="16"/>
+          <w:lang w:val="en-US" w:eastAsia="en-US"/>
+        </w:rPr>
+        <w:t>received_sensor</w:t>
+      </w:r>
+      <w:r>
+        <w:rPr>
+          <w:rFonts w:ascii="Consolas" w:eastAsiaTheme="minorHAnsi" w:hAnsi="Consolas" w:cs="Consolas"/>
+          <w:color w:val="000000"/>
+          <w:sz w:val="16"/>
+          <w:szCs w:val="16"/>
+          <w:lang w:val="en-US" w:eastAsia="en-US"/>
+        </w:rPr>
+        <w:t>.getSensorState())) &amp;&amp;</w:t>
+      </w:r>
+    </w:p>
+    <w:p>
+      <w:pPr>
+        <w:spacing w:after="200" w:line="276" w:lineRule="auto"/>
+        <w:ind w:firstLine="0"/>
+        <w:jc w:val="left"/>
+        <w:rPr>
           <w:lang w:val="en-US"/>
         </w:rPr>
       </w:pPr>
       <w:r>
         <w:rPr>
-          <w:lang w:val="en-US"/>
-        </w:rPr>
-        <w:br w:type="page"/>
+          <w:rFonts w:ascii="Consolas" w:eastAsiaTheme="minorHAnsi" w:hAnsi="Consolas" w:cs="Consolas"/>
+          <w:color w:val="000000"/>
+          <w:sz w:val="16"/>
+          <w:szCs w:val="16"/>
+          <w:lang w:val="en-US" w:eastAsia="en-US"/>
+        </w:rPr>
+        <w:tab/>
+      </w:r>
+      <w:r>
+        <w:rPr>
+          <w:rFonts w:ascii="Consolas" w:eastAsiaTheme="minorHAnsi" w:hAnsi="Consolas" w:cs="Consolas"/>
+          <w:color w:val="000000"/>
+          <w:sz w:val="16"/>
+          <w:szCs w:val="16"/>
+          <w:lang w:val="en-US" w:eastAsia="en-US"/>
+        </w:rPr>
+        <w:tab/>
+        <w:t xml:space="preserve">    </w:t>
+      </w:r>
+      <w:r>
+        <w:rPr>
+          <w:rFonts w:ascii="Consolas" w:eastAsiaTheme="minorHAnsi" w:hAnsi="Consolas" w:cs="Consolas"/>
+          <w:color w:val="000000"/>
+          <w:sz w:val="16"/>
+          <w:szCs w:val="16"/>
+          <w:lang w:val="en-US" w:eastAsia="en-US"/>
+        </w:rPr>
+        <w:tab/>
+      </w:r>
+      <w:r>
+        <w:rPr>
+          <w:rFonts w:ascii="Consolas" w:eastAsiaTheme="minorHAnsi" w:hAnsi="Consolas" w:cs="Consolas"/>
+          <w:color w:val="000000"/>
+          <w:sz w:val="16"/>
+          <w:szCs w:val="16"/>
+          <w:lang w:val="en-US" w:eastAsia="en-US"/>
+        </w:rPr>
+        <w:tab/>
+      </w:r>
+      <w:r>
+        <w:rPr>
+          <w:rFonts w:ascii="Consolas" w:eastAsiaTheme="minorHAnsi" w:hAnsi="Consolas" w:cs="Consolas"/>
+          <w:color w:val="000000"/>
+          <w:sz w:val="16"/>
+          <w:szCs w:val="16"/>
+          <w:lang w:val="en-US" w:eastAsia="en-US"/>
+        </w:rPr>
+        <w:tab/>
+      </w:r>
+      <w:r>
+        <w:rPr>
+          <w:rFonts w:ascii="Consolas" w:eastAsiaTheme="minorHAnsi" w:hAnsi="Consolas" w:cs="Consolas"/>
+          <w:color w:val="000000"/>
+          <w:sz w:val="16"/>
+          <w:szCs w:val="16"/>
+          <w:lang w:val="en-US" w:eastAsia="en-US"/>
+        </w:rPr>
+        <w:tab/>
+      </w:r>
+      <w:r>
+        <w:rPr>
+          <w:rFonts w:ascii="Consolas" w:eastAsiaTheme="minorHAnsi" w:hAnsi="Consolas" w:cs="Consolas"/>
+          <w:color w:val="000000"/>
+          <w:sz w:val="16"/>
+          <w:szCs w:val="16"/>
+          <w:lang w:val="en-US" w:eastAsia="en-US"/>
+        </w:rPr>
+        <w:tab/>
+        <w:t>(</w:t>
+      </w:r>
+      <w:proofErr w:type="spellStart"/>
+      <w:r>
+        <w:rPr>
+          <w:rFonts w:ascii="Consolas" w:eastAsiaTheme="minorHAnsi" w:hAnsi="Consolas" w:cs="Consolas"/>
+          <w:color w:val="0000C0"/>
+          <w:sz w:val="16"/>
+          <w:szCs w:val="16"/>
+          <w:lang w:val="en-US" w:eastAsia="en-US"/>
+        </w:rPr>
+        <w:t>sensor</w:t>
+      </w:r>
+      <w:r>
+        <w:rPr>
+          <w:rFonts w:ascii="Consolas" w:eastAsiaTheme="minorHAnsi" w:hAnsi="Consolas" w:cs="Consolas"/>
+          <w:color w:val="000000"/>
+          <w:sz w:val="16"/>
+          <w:szCs w:val="16"/>
+          <w:lang w:val="en-US" w:eastAsia="en-US"/>
+        </w:rPr>
+        <w:t>.getLocal_watchdog_scale_factor</w:t>
+      </w:r>
+      <w:proofErr w:type="spellEnd"/>
+      <w:r>
+        <w:rPr>
+          <w:rFonts w:ascii="Consolas" w:eastAsiaTheme="minorHAnsi" w:hAnsi="Consolas" w:cs="Consolas"/>
+          <w:color w:val="000000"/>
+          <w:sz w:val="16"/>
+          <w:szCs w:val="16"/>
+          <w:lang w:val="en-US" w:eastAsia="en-US"/>
+        </w:rPr>
+        <w:t>() == (</w:t>
+      </w:r>
+      <w:proofErr w:type="spellStart"/>
+      <w:r>
+        <w:rPr>
+          <w:rFonts w:ascii="Consolas" w:eastAsiaTheme="minorHAnsi" w:hAnsi="Consolas" w:cs="Consolas"/>
+          <w:color w:val="6A3E3E"/>
+          <w:sz w:val="16"/>
+          <w:szCs w:val="16"/>
+          <w:lang w:val="en-US" w:eastAsia="en-US"/>
+        </w:rPr>
+        <w:t>received_sensor</w:t>
+      </w:r>
+      <w:r>
+        <w:rPr>
+          <w:rFonts w:ascii="Consolas" w:eastAsiaTheme="minorHAnsi" w:hAnsi="Consolas" w:cs="Consolas"/>
+          <w:color w:val="000000"/>
+          <w:sz w:val="16"/>
+          <w:szCs w:val="16"/>
+          <w:lang w:val="en-US" w:eastAsia="en-US"/>
+        </w:rPr>
+        <w:t>.getLocal_watchdog_scale_factor</w:t>
+      </w:r>
+      <w:proofErr w:type="spellEnd"/>
+      <w:r>
+        <w:rPr>
+          <w:rFonts w:ascii="Consolas" w:eastAsiaTheme="minorHAnsi" w:hAnsi="Consolas" w:cs="Consolas"/>
+          <w:color w:val="000000"/>
+          <w:sz w:val="16"/>
+          <w:szCs w:val="16"/>
+          <w:lang w:val="en-US" w:eastAsia="en-US"/>
+        </w:rPr>
+        <w:t>()))){</w:t>
       </w:r>
     </w:p>
     <w:p>
@@ -7185,8 +9811,6 @@
           <w:lang w:val="en-US"/>
         </w:rPr>
       </w:pPr>
-      <w:bookmarkStart w:id="14" w:name="_GoBack"/>
-      <w:bookmarkEnd w:id="14"/>
     </w:p>
     <w:p>
       <w:pPr>
@@ -7309,19 +9933,7 @@
         <w:t>2</w:t>
       </w:r>
       <w:r>
-        <w:t>]</w:t>
-      </w:r>
-      <w:r>
-        <w:t xml:space="preserve"> </w:t>
-      </w:r>
-      <w:r>
-        <w:t>RBCS</w:t>
-      </w:r>
-      <w:r>
-        <w:t xml:space="preserve"> - </w:t>
-      </w:r>
-      <w:r>
-        <w:t>Rex Black Consulting Services, Inc.</w:t>
+        <w:t>] RBCS - Rex Black Consulting Services, Inc.</w:t>
       </w:r>
       <w:r>
         <w:t>:</w:t>
@@ -7339,10 +9951,7 @@
         <w:ind w:firstLine="0"/>
       </w:pPr>
       <w:r>
-        <w:t>[</w:t>
-      </w:r>
-      <w:r>
-        <w:t>3</w:t>
+        <w:t>[3</w:t>
       </w:r>
       <w:r>
         <w:t xml:space="preserve">] </w:t>
@@ -7381,25 +9990,13 @@
         <w:t xml:space="preserve">[4] </w:t>
       </w:r>
       <w:r>
-        <w:t>10 companies killing it at DevOps</w:t>
+        <w:t>Exploring Jenkins Pipelines: a simple delivery flow</w:t>
       </w:r>
       <w:r>
         <w:t xml:space="preserve">. Available: </w:t>
       </w:r>
       <w:r>
-        <w:t>https://techbeacon.com/10-companies-killing-it-devops</w:t>
-      </w:r>
-      <w:r>
-        <w:t xml:space="preserve"> (visited August 10</w:t>
-      </w:r>
-      <w:r>
-        <w:rPr>
-          <w:vertAlign w:val="superscript"/>
-        </w:rPr>
-        <w:t>th</w:t>
-      </w:r>
-      <w:r>
-        <w:t>, 2018)</w:t>
+        <w:t>https://bulldogjob.pl/articles/726-exploring-jenkins-pipelines-a-simple-delivery-flow</w:t>
       </w:r>
     </w:p>
     <w:p>
@@ -7408,16 +10005,16 @@
         <w:ind w:firstLine="0"/>
       </w:pPr>
       <w:r>
-        <w:t xml:space="preserve">[5] </w:t>
-      </w:r>
-      <w:r>
-        <w:t>Exploring Jenkins Pipelines: a simple delivery flow</w:t>
-      </w:r>
-      <w:r>
-        <w:t xml:space="preserve">. Available: </w:t>
-      </w:r>
-      <w:r>
-        <w:t>https://bulldogjob.pl/articles/726-exploring-jenkins-pipelines-a-simple-delivery-flow</w:t>
+        <w:t>(visited August 10</w:t>
+      </w:r>
+      <w:r>
+        <w:rPr>
+          <w:vertAlign w:val="superscript"/>
+        </w:rPr>
+        <w:t>th</w:t>
+      </w:r>
+      <w:r>
+        <w:t>, 2018)</w:t>
       </w:r>
     </w:p>
     <w:p>
@@ -7426,7 +10023,25 @@
         <w:ind w:firstLine="0"/>
       </w:pPr>
       <w:r>
-        <w:t>(visited August 10</w:t>
+        <w:t>[</w:t>
+      </w:r>
+      <w:r>
+        <w:t>5</w:t>
+      </w:r>
+      <w:r>
+        <w:t xml:space="preserve">] </w:t>
+      </w:r>
+      <w:r>
+        <w:t>10 companies killing it at DevOps</w:t>
+      </w:r>
+      <w:r>
+        <w:t xml:space="preserve">. Available: </w:t>
+      </w:r>
+      <w:r>
+        <w:t>https://techbeacon.com/10-companies-killing-it-devops</w:t>
+      </w:r>
+      <w:r>
+        <w:t xml:space="preserve"> (visited August 10</w:t>
       </w:r>
       <w:r>
         <w:rPr>
@@ -7440,7 +10055,7 @@
     </w:p>
     <w:sectPr>
       <w:pgSz w:w="11906" w:h="16838"/>
-      <w:pgMar w:top="1418" w:right="1418" w:bottom="1418" w:left="1985" w:header="709" w:footer="709" w:gutter="0"/>
+      <w:pgMar w:top="1440" w:right="1440" w:bottom="1440" w:left="1800" w:header="709" w:footer="709" w:gutter="0"/>
       <w:cols w:space="708"/>
       <w:docGrid w:linePitch="360"/>
     </w:sectPr>
@@ -7722,6 +10337,80 @@
           <w:lang w:val="en-US"/>
         </w:rPr>
         <w:t>.</w:t>
+      </w:r>
+    </w:p>
+  </w:footnote>
+  <w:footnote w:id="7">
+    <w:p>
+      <w:pPr>
+        <w:pStyle w:val="FootnoteText"/>
+        <w:rPr>
+          <w:lang w:val="en-US"/>
+        </w:rPr>
+      </w:pPr>
+      <w:r>
+        <w:rPr>
+          <w:rStyle w:val="FootnoteReference"/>
+        </w:rPr>
+        <w:footnoteRef/>
+      </w:r>
+      <w:r>
+        <w:rPr>
+          <w:lang w:val="en-US"/>
+        </w:rPr>
+        <w:t xml:space="preserve"> Validation</w:t>
+      </w:r>
+      <w:r>
+        <w:rPr>
+          <w:lang w:val="en-US"/>
+        </w:rPr>
+        <w:t xml:space="preserve"> -</w:t>
+      </w:r>
+      <w:r>
+        <w:rPr>
+          <w:lang w:val="en-US"/>
+        </w:rPr>
+        <w:t xml:space="preserve"> aims at giving an evidence that </w:t>
+      </w:r>
+      <w:r>
+        <w:rPr>
+          <w:lang w:val="en-US"/>
+        </w:rPr>
+        <w:t>the requirements for a specific use or application have been fulfilled.</w:t>
+      </w:r>
+    </w:p>
+  </w:footnote>
+  <w:footnote w:id="8">
+    <w:p>
+      <w:pPr>
+        <w:pStyle w:val="FootnoteText"/>
+        <w:rPr>
+          <w:lang w:val="en-US"/>
+        </w:rPr>
+      </w:pPr>
+      <w:r>
+        <w:rPr>
+          <w:rStyle w:val="FootnoteReference"/>
+        </w:rPr>
+        <w:footnoteRef/>
+      </w:r>
+      <w:r>
+        <w:rPr>
+          <w:lang w:val="en-US"/>
+        </w:rPr>
+        <w:t xml:space="preserve"> Verification</w:t>
+      </w:r>
+      <w:r>
+        <w:rPr>
+          <w:lang w:val="en-US"/>
+        </w:rPr>
+        <w:t xml:space="preserve"> -</w:t>
+      </w:r>
+      <w:r>
+        <w:rPr>
+          <w:lang w:val="en-US"/>
+        </w:rPr>
+        <w:t xml:space="preserve"> aims at giving an evidence that the specific requirements have been fulfilled.</w:t>
       </w:r>
     </w:p>
   </w:footnote>
@@ -8296,6 +10985,119 @@
     </w:lvl>
   </w:abstractNum>
   <w:abstractNum w:abstractNumId="5" w15:restartNumberingAfterBreak="0">
+    <w:nsid w:val="084A321D"/>
+    <w:multiLevelType w:val="hybridMultilevel"/>
+    <w:tmpl w:val="85268882"/>
+    <w:lvl w:ilvl="0" w:tplc="04090001">
+      <w:start w:val="1"/>
+      <w:numFmt w:val="bullet"/>
+      <w:lvlText w:val=""/>
+      <w:lvlJc w:val="left"/>
+      <w:pPr>
+        <w:ind w:left="720" w:hanging="360"/>
+      </w:pPr>
+      <w:rPr>
+        <w:rFonts w:ascii="Symbol" w:hAnsi="Symbol" w:hint="default"/>
+      </w:rPr>
+    </w:lvl>
+    <w:lvl w:ilvl="1" w:tplc="04090003" w:tentative="1">
+      <w:start w:val="1"/>
+      <w:numFmt w:val="bullet"/>
+      <w:lvlText w:val="o"/>
+      <w:lvlJc w:val="left"/>
+      <w:pPr>
+        <w:ind w:left="1440" w:hanging="360"/>
+      </w:pPr>
+      <w:rPr>
+        <w:rFonts w:ascii="Courier New" w:hAnsi="Courier New" w:cs="Courier New" w:hint="default"/>
+      </w:rPr>
+    </w:lvl>
+    <w:lvl w:ilvl="2" w:tplc="04090005" w:tentative="1">
+      <w:start w:val="1"/>
+      <w:numFmt w:val="bullet"/>
+      <w:lvlText w:val=""/>
+      <w:lvlJc w:val="left"/>
+      <w:pPr>
+        <w:ind w:left="2160" w:hanging="360"/>
+      </w:pPr>
+      <w:rPr>
+        <w:rFonts w:ascii="Wingdings" w:hAnsi="Wingdings" w:hint="default"/>
+      </w:rPr>
+    </w:lvl>
+    <w:lvl w:ilvl="3" w:tplc="04090001" w:tentative="1">
+      <w:start w:val="1"/>
+      <w:numFmt w:val="bullet"/>
+      <w:lvlText w:val=""/>
+      <w:lvlJc w:val="left"/>
+      <w:pPr>
+        <w:ind w:left="2880" w:hanging="360"/>
+      </w:pPr>
+      <w:rPr>
+        <w:rFonts w:ascii="Symbol" w:hAnsi="Symbol" w:hint="default"/>
+      </w:rPr>
+    </w:lvl>
+    <w:lvl w:ilvl="4" w:tplc="04090003" w:tentative="1">
+      <w:start w:val="1"/>
+      <w:numFmt w:val="bullet"/>
+      <w:lvlText w:val="o"/>
+      <w:lvlJc w:val="left"/>
+      <w:pPr>
+        <w:ind w:left="3600" w:hanging="360"/>
+      </w:pPr>
+      <w:rPr>
+        <w:rFonts w:ascii="Courier New" w:hAnsi="Courier New" w:cs="Courier New" w:hint="default"/>
+      </w:rPr>
+    </w:lvl>
+    <w:lvl w:ilvl="5" w:tplc="04090005" w:tentative="1">
+      <w:start w:val="1"/>
+      <w:numFmt w:val="bullet"/>
+      <w:lvlText w:val=""/>
+      <w:lvlJc w:val="left"/>
+      <w:pPr>
+        <w:ind w:left="4320" w:hanging="360"/>
+      </w:pPr>
+      <w:rPr>
+        <w:rFonts w:ascii="Wingdings" w:hAnsi="Wingdings" w:hint="default"/>
+      </w:rPr>
+    </w:lvl>
+    <w:lvl w:ilvl="6" w:tplc="04090001" w:tentative="1">
+      <w:start w:val="1"/>
+      <w:numFmt w:val="bullet"/>
+      <w:lvlText w:val=""/>
+      <w:lvlJc w:val="left"/>
+      <w:pPr>
+        <w:ind w:left="5040" w:hanging="360"/>
+      </w:pPr>
+      <w:rPr>
+        <w:rFonts w:ascii="Symbol" w:hAnsi="Symbol" w:hint="default"/>
+      </w:rPr>
+    </w:lvl>
+    <w:lvl w:ilvl="7" w:tplc="04090003" w:tentative="1">
+      <w:start w:val="1"/>
+      <w:numFmt w:val="bullet"/>
+      <w:lvlText w:val="o"/>
+      <w:lvlJc w:val="left"/>
+      <w:pPr>
+        <w:ind w:left="5760" w:hanging="360"/>
+      </w:pPr>
+      <w:rPr>
+        <w:rFonts w:ascii="Courier New" w:hAnsi="Courier New" w:cs="Courier New" w:hint="default"/>
+      </w:rPr>
+    </w:lvl>
+    <w:lvl w:ilvl="8" w:tplc="04090005" w:tentative="1">
+      <w:start w:val="1"/>
+      <w:numFmt w:val="bullet"/>
+      <w:lvlText w:val=""/>
+      <w:lvlJc w:val="left"/>
+      <w:pPr>
+        <w:ind w:left="6480" w:hanging="360"/>
+      </w:pPr>
+      <w:rPr>
+        <w:rFonts w:ascii="Wingdings" w:hAnsi="Wingdings" w:hint="default"/>
+      </w:rPr>
+    </w:lvl>
+  </w:abstractNum>
+  <w:abstractNum w:abstractNumId="6" w15:restartNumberingAfterBreak="0">
     <w:nsid w:val="0BC8350B"/>
     <w:multiLevelType w:val="hybridMultilevel"/>
     <w:tmpl w:val="99722AEC"/>
@@ -8384,7 +11186,7 @@
       </w:pPr>
     </w:lvl>
   </w:abstractNum>
-  <w:abstractNum w:abstractNumId="6" w15:restartNumberingAfterBreak="0">
+  <w:abstractNum w:abstractNumId="7" w15:restartNumberingAfterBreak="0">
     <w:nsid w:val="13316A58"/>
     <w:multiLevelType w:val="multilevel"/>
     <w:tmpl w:val="DA64C550"/>
@@ -8497,7 +11299,7 @@
       </w:rPr>
     </w:lvl>
   </w:abstractNum>
-  <w:abstractNum w:abstractNumId="7" w15:restartNumberingAfterBreak="0">
+  <w:abstractNum w:abstractNumId="8" w15:restartNumberingAfterBreak="0">
     <w:nsid w:val="19B56BFF"/>
     <w:multiLevelType w:val="multilevel"/>
     <w:tmpl w:val="B440AD44"/>
@@ -8619,7 +11421,120 @@
       </w:rPr>
     </w:lvl>
   </w:abstractNum>
-  <w:abstractNum w:abstractNumId="8" w15:restartNumberingAfterBreak="0">
+  <w:abstractNum w:abstractNumId="9" w15:restartNumberingAfterBreak="0">
+    <w:nsid w:val="1EDC1774"/>
+    <w:multiLevelType w:val="hybridMultilevel"/>
+    <w:tmpl w:val="C35AF2DC"/>
+    <w:lvl w:ilvl="0" w:tplc="04090001">
+      <w:start w:val="1"/>
+      <w:numFmt w:val="bullet"/>
+      <w:lvlText w:val=""/>
+      <w:lvlJc w:val="left"/>
+      <w:pPr>
+        <w:ind w:left="1287" w:hanging="360"/>
+      </w:pPr>
+      <w:rPr>
+        <w:rFonts w:ascii="Symbol" w:hAnsi="Symbol" w:hint="default"/>
+      </w:rPr>
+    </w:lvl>
+    <w:lvl w:ilvl="1" w:tplc="04090003" w:tentative="1">
+      <w:start w:val="1"/>
+      <w:numFmt w:val="bullet"/>
+      <w:lvlText w:val="o"/>
+      <w:lvlJc w:val="left"/>
+      <w:pPr>
+        <w:ind w:left="2007" w:hanging="360"/>
+      </w:pPr>
+      <w:rPr>
+        <w:rFonts w:ascii="Courier New" w:hAnsi="Courier New" w:cs="Courier New" w:hint="default"/>
+      </w:rPr>
+    </w:lvl>
+    <w:lvl w:ilvl="2" w:tplc="04090005" w:tentative="1">
+      <w:start w:val="1"/>
+      <w:numFmt w:val="bullet"/>
+      <w:lvlText w:val=""/>
+      <w:lvlJc w:val="left"/>
+      <w:pPr>
+        <w:ind w:left="2727" w:hanging="360"/>
+      </w:pPr>
+      <w:rPr>
+        <w:rFonts w:ascii="Wingdings" w:hAnsi="Wingdings" w:hint="default"/>
+      </w:rPr>
+    </w:lvl>
+    <w:lvl w:ilvl="3" w:tplc="04090001" w:tentative="1">
+      <w:start w:val="1"/>
+      <w:numFmt w:val="bullet"/>
+      <w:lvlText w:val=""/>
+      <w:lvlJc w:val="left"/>
+      <w:pPr>
+        <w:ind w:left="3447" w:hanging="360"/>
+      </w:pPr>
+      <w:rPr>
+        <w:rFonts w:ascii="Symbol" w:hAnsi="Symbol" w:hint="default"/>
+      </w:rPr>
+    </w:lvl>
+    <w:lvl w:ilvl="4" w:tplc="04090003" w:tentative="1">
+      <w:start w:val="1"/>
+      <w:numFmt w:val="bullet"/>
+      <w:lvlText w:val="o"/>
+      <w:lvlJc w:val="left"/>
+      <w:pPr>
+        <w:ind w:left="4167" w:hanging="360"/>
+      </w:pPr>
+      <w:rPr>
+        <w:rFonts w:ascii="Courier New" w:hAnsi="Courier New" w:cs="Courier New" w:hint="default"/>
+      </w:rPr>
+    </w:lvl>
+    <w:lvl w:ilvl="5" w:tplc="04090005" w:tentative="1">
+      <w:start w:val="1"/>
+      <w:numFmt w:val="bullet"/>
+      <w:lvlText w:val=""/>
+      <w:lvlJc w:val="left"/>
+      <w:pPr>
+        <w:ind w:left="4887" w:hanging="360"/>
+      </w:pPr>
+      <w:rPr>
+        <w:rFonts w:ascii="Wingdings" w:hAnsi="Wingdings" w:hint="default"/>
+      </w:rPr>
+    </w:lvl>
+    <w:lvl w:ilvl="6" w:tplc="04090001" w:tentative="1">
+      <w:start w:val="1"/>
+      <w:numFmt w:val="bullet"/>
+      <w:lvlText w:val=""/>
+      <w:lvlJc w:val="left"/>
+      <w:pPr>
+        <w:ind w:left="5607" w:hanging="360"/>
+      </w:pPr>
+      <w:rPr>
+        <w:rFonts w:ascii="Symbol" w:hAnsi="Symbol" w:hint="default"/>
+      </w:rPr>
+    </w:lvl>
+    <w:lvl w:ilvl="7" w:tplc="04090003" w:tentative="1">
+      <w:start w:val="1"/>
+      <w:numFmt w:val="bullet"/>
+      <w:lvlText w:val="o"/>
+      <w:lvlJc w:val="left"/>
+      <w:pPr>
+        <w:ind w:left="6327" w:hanging="360"/>
+      </w:pPr>
+      <w:rPr>
+        <w:rFonts w:ascii="Courier New" w:hAnsi="Courier New" w:cs="Courier New" w:hint="default"/>
+      </w:rPr>
+    </w:lvl>
+    <w:lvl w:ilvl="8" w:tplc="04090005" w:tentative="1">
+      <w:start w:val="1"/>
+      <w:numFmt w:val="bullet"/>
+      <w:lvlText w:val=""/>
+      <w:lvlJc w:val="left"/>
+      <w:pPr>
+        <w:ind w:left="7047" w:hanging="360"/>
+      </w:pPr>
+      <w:rPr>
+        <w:rFonts w:ascii="Wingdings" w:hAnsi="Wingdings" w:hint="default"/>
+      </w:rPr>
+    </w:lvl>
+  </w:abstractNum>
+  <w:abstractNum w:abstractNumId="10" w15:restartNumberingAfterBreak="0">
     <w:nsid w:val="1F095749"/>
     <w:multiLevelType w:val="hybridMultilevel"/>
     <w:tmpl w:val="C5084482"/>
@@ -8708,7 +11623,7 @@
       </w:pPr>
     </w:lvl>
   </w:abstractNum>
-  <w:abstractNum w:abstractNumId="9" w15:restartNumberingAfterBreak="0">
+  <w:abstractNum w:abstractNumId="11" w15:restartNumberingAfterBreak="0">
     <w:nsid w:val="22B5245A"/>
     <w:multiLevelType w:val="multilevel"/>
     <w:tmpl w:val="6E5419E6"/>
@@ -8821,7 +11736,7 @@
       </w:rPr>
     </w:lvl>
   </w:abstractNum>
-  <w:abstractNum w:abstractNumId="10" w15:restartNumberingAfterBreak="0">
+  <w:abstractNum w:abstractNumId="12" w15:restartNumberingAfterBreak="0">
     <w:nsid w:val="23034FDC"/>
     <w:multiLevelType w:val="hybridMultilevel"/>
     <w:tmpl w:val="CA604408"/>
@@ -8934,7 +11849,7 @@
       </w:rPr>
     </w:lvl>
   </w:abstractNum>
-  <w:abstractNum w:abstractNumId="11" w15:restartNumberingAfterBreak="0">
+  <w:abstractNum w:abstractNumId="13" w15:restartNumberingAfterBreak="0">
     <w:nsid w:val="243C47C8"/>
     <w:multiLevelType w:val="hybridMultilevel"/>
     <w:tmpl w:val="39784410"/>
@@ -9047,7 +11962,7 @@
       </w:rPr>
     </w:lvl>
   </w:abstractNum>
-  <w:abstractNum w:abstractNumId="12" w15:restartNumberingAfterBreak="0">
+  <w:abstractNum w:abstractNumId="14" w15:restartNumberingAfterBreak="0">
     <w:nsid w:val="29D21C74"/>
     <w:multiLevelType w:val="hybridMultilevel"/>
     <w:tmpl w:val="667C22B6"/>
@@ -9160,7 +12075,7 @@
       </w:rPr>
     </w:lvl>
   </w:abstractNum>
-  <w:abstractNum w:abstractNumId="13" w15:restartNumberingAfterBreak="0">
+  <w:abstractNum w:abstractNumId="15" w15:restartNumberingAfterBreak="0">
     <w:nsid w:val="2B631DF1"/>
     <w:multiLevelType w:val="hybridMultilevel"/>
     <w:tmpl w:val="A118A36E"/>
@@ -9273,7 +12188,7 @@
       </w:rPr>
     </w:lvl>
   </w:abstractNum>
-  <w:abstractNum w:abstractNumId="14" w15:restartNumberingAfterBreak="0">
+  <w:abstractNum w:abstractNumId="16" w15:restartNumberingAfterBreak="0">
     <w:nsid w:val="35E668BD"/>
     <w:multiLevelType w:val="hybridMultilevel"/>
     <w:tmpl w:val="62ACBA3C"/>
@@ -9386,7 +12301,7 @@
       </w:rPr>
     </w:lvl>
   </w:abstractNum>
-  <w:abstractNum w:abstractNumId="15" w15:restartNumberingAfterBreak="0">
+  <w:abstractNum w:abstractNumId="17" w15:restartNumberingAfterBreak="0">
     <w:nsid w:val="37503EB1"/>
     <w:multiLevelType w:val="multilevel"/>
     <w:tmpl w:val="B9C66D5E"/>
@@ -9499,7 +12414,7 @@
       </w:rPr>
     </w:lvl>
   </w:abstractNum>
-  <w:abstractNum w:abstractNumId="16" w15:restartNumberingAfterBreak="0">
+  <w:abstractNum w:abstractNumId="18" w15:restartNumberingAfterBreak="0">
     <w:nsid w:val="3AC73516"/>
     <w:multiLevelType w:val="hybridMultilevel"/>
     <w:tmpl w:val="93EC4EB4"/>
@@ -9612,7 +12527,7 @@
       </w:rPr>
     </w:lvl>
   </w:abstractNum>
-  <w:abstractNum w:abstractNumId="17" w15:restartNumberingAfterBreak="0">
+  <w:abstractNum w:abstractNumId="19" w15:restartNumberingAfterBreak="0">
     <w:nsid w:val="3B3649E2"/>
     <w:multiLevelType w:val="multilevel"/>
     <w:tmpl w:val="08060BAC"/>
@@ -9734,7 +12649,7 @@
       </w:rPr>
     </w:lvl>
   </w:abstractNum>
-  <w:abstractNum w:abstractNumId="18" w15:restartNumberingAfterBreak="0">
+  <w:abstractNum w:abstractNumId="20" w15:restartNumberingAfterBreak="0">
     <w:nsid w:val="3B450C4D"/>
     <w:multiLevelType w:val="multilevel"/>
     <w:tmpl w:val="D486965C"/>
@@ -9853,7 +12768,7 @@
       </w:rPr>
     </w:lvl>
   </w:abstractNum>
-  <w:abstractNum w:abstractNumId="19" w15:restartNumberingAfterBreak="0">
+  <w:abstractNum w:abstractNumId="21" w15:restartNumberingAfterBreak="0">
     <w:nsid w:val="400E228F"/>
     <w:multiLevelType w:val="multilevel"/>
     <w:tmpl w:val="0AF2226C"/>
@@ -9966,7 +12881,7 @@
       </w:rPr>
     </w:lvl>
   </w:abstractNum>
-  <w:abstractNum w:abstractNumId="20" w15:restartNumberingAfterBreak="0">
+  <w:abstractNum w:abstractNumId="22" w15:restartNumberingAfterBreak="0">
     <w:nsid w:val="431951FC"/>
     <w:multiLevelType w:val="multilevel"/>
     <w:tmpl w:val="58B0EF9C"/>
@@ -10088,7 +13003,7 @@
       </w:rPr>
     </w:lvl>
   </w:abstractNum>
-  <w:abstractNum w:abstractNumId="21" w15:restartNumberingAfterBreak="0">
+  <w:abstractNum w:abstractNumId="23" w15:restartNumberingAfterBreak="0">
     <w:nsid w:val="474D12D7"/>
     <w:multiLevelType w:val="hybridMultilevel"/>
     <w:tmpl w:val="42E0ED5A"/>
@@ -10201,7 +13116,120 @@
       </w:rPr>
     </w:lvl>
   </w:abstractNum>
-  <w:abstractNum w:abstractNumId="22" w15:restartNumberingAfterBreak="0">
+  <w:abstractNum w:abstractNumId="24" w15:restartNumberingAfterBreak="0">
+    <w:nsid w:val="47EC6F50"/>
+    <w:multiLevelType w:val="hybridMultilevel"/>
+    <w:tmpl w:val="399EBDCA"/>
+    <w:lvl w:ilvl="0" w:tplc="04090001">
+      <w:start w:val="1"/>
+      <w:numFmt w:val="bullet"/>
+      <w:lvlText w:val=""/>
+      <w:lvlJc w:val="left"/>
+      <w:pPr>
+        <w:ind w:left="1080" w:hanging="360"/>
+      </w:pPr>
+      <w:rPr>
+        <w:rFonts w:ascii="Symbol" w:hAnsi="Symbol" w:hint="default"/>
+      </w:rPr>
+    </w:lvl>
+    <w:lvl w:ilvl="1" w:tplc="04090003" w:tentative="1">
+      <w:start w:val="1"/>
+      <w:numFmt w:val="bullet"/>
+      <w:lvlText w:val="o"/>
+      <w:lvlJc w:val="left"/>
+      <w:pPr>
+        <w:ind w:left="1800" w:hanging="360"/>
+      </w:pPr>
+      <w:rPr>
+        <w:rFonts w:ascii="Courier New" w:hAnsi="Courier New" w:cs="Courier New" w:hint="default"/>
+      </w:rPr>
+    </w:lvl>
+    <w:lvl w:ilvl="2" w:tplc="04090005" w:tentative="1">
+      <w:start w:val="1"/>
+      <w:numFmt w:val="bullet"/>
+      <w:lvlText w:val=""/>
+      <w:lvlJc w:val="left"/>
+      <w:pPr>
+        <w:ind w:left="2520" w:hanging="360"/>
+      </w:pPr>
+      <w:rPr>
+        <w:rFonts w:ascii="Wingdings" w:hAnsi="Wingdings" w:hint="default"/>
+      </w:rPr>
+    </w:lvl>
+    <w:lvl w:ilvl="3" w:tplc="04090001" w:tentative="1">
+      <w:start w:val="1"/>
+      <w:numFmt w:val="bullet"/>
+      <w:lvlText w:val=""/>
+      <w:lvlJc w:val="left"/>
+      <w:pPr>
+        <w:ind w:left="3240" w:hanging="360"/>
+      </w:pPr>
+      <w:rPr>
+        <w:rFonts w:ascii="Symbol" w:hAnsi="Symbol" w:hint="default"/>
+      </w:rPr>
+    </w:lvl>
+    <w:lvl w:ilvl="4" w:tplc="04090003" w:tentative="1">
+      <w:start w:val="1"/>
+      <w:numFmt w:val="bullet"/>
+      <w:lvlText w:val="o"/>
+      <w:lvlJc w:val="left"/>
+      <w:pPr>
+        <w:ind w:left="3960" w:hanging="360"/>
+      </w:pPr>
+      <w:rPr>
+        <w:rFonts w:ascii="Courier New" w:hAnsi="Courier New" w:cs="Courier New" w:hint="default"/>
+      </w:rPr>
+    </w:lvl>
+    <w:lvl w:ilvl="5" w:tplc="04090005" w:tentative="1">
+      <w:start w:val="1"/>
+      <w:numFmt w:val="bullet"/>
+      <w:lvlText w:val=""/>
+      <w:lvlJc w:val="left"/>
+      <w:pPr>
+        <w:ind w:left="4680" w:hanging="360"/>
+      </w:pPr>
+      <w:rPr>
+        <w:rFonts w:ascii="Wingdings" w:hAnsi="Wingdings" w:hint="default"/>
+      </w:rPr>
+    </w:lvl>
+    <w:lvl w:ilvl="6" w:tplc="04090001" w:tentative="1">
+      <w:start w:val="1"/>
+      <w:numFmt w:val="bullet"/>
+      <w:lvlText w:val=""/>
+      <w:lvlJc w:val="left"/>
+      <w:pPr>
+        <w:ind w:left="5400" w:hanging="360"/>
+      </w:pPr>
+      <w:rPr>
+        <w:rFonts w:ascii="Symbol" w:hAnsi="Symbol" w:hint="default"/>
+      </w:rPr>
+    </w:lvl>
+    <w:lvl w:ilvl="7" w:tplc="04090003" w:tentative="1">
+      <w:start w:val="1"/>
+      <w:numFmt w:val="bullet"/>
+      <w:lvlText w:val="o"/>
+      <w:lvlJc w:val="left"/>
+      <w:pPr>
+        <w:ind w:left="6120" w:hanging="360"/>
+      </w:pPr>
+      <w:rPr>
+        <w:rFonts w:ascii="Courier New" w:hAnsi="Courier New" w:cs="Courier New" w:hint="default"/>
+      </w:rPr>
+    </w:lvl>
+    <w:lvl w:ilvl="8" w:tplc="04090005" w:tentative="1">
+      <w:start w:val="1"/>
+      <w:numFmt w:val="bullet"/>
+      <w:lvlText w:val=""/>
+      <w:lvlJc w:val="left"/>
+      <w:pPr>
+        <w:ind w:left="6840" w:hanging="360"/>
+      </w:pPr>
+      <w:rPr>
+        <w:rFonts w:ascii="Wingdings" w:hAnsi="Wingdings" w:hint="default"/>
+      </w:rPr>
+    </w:lvl>
+  </w:abstractNum>
+  <w:abstractNum w:abstractNumId="25" w15:restartNumberingAfterBreak="0">
     <w:nsid w:val="4994661E"/>
     <w:multiLevelType w:val="hybridMultilevel"/>
     <w:tmpl w:val="D696B4DE"/>
@@ -10314,7 +13342,7 @@
       </w:rPr>
     </w:lvl>
   </w:abstractNum>
-  <w:abstractNum w:abstractNumId="23" w15:restartNumberingAfterBreak="0">
+  <w:abstractNum w:abstractNumId="26" w15:restartNumberingAfterBreak="0">
     <w:nsid w:val="4C2D0F82"/>
     <w:multiLevelType w:val="multilevel"/>
     <w:tmpl w:val="D486965C"/>
@@ -10433,7 +13461,7 @@
       </w:rPr>
     </w:lvl>
   </w:abstractNum>
-  <w:abstractNum w:abstractNumId="24" w15:restartNumberingAfterBreak="0">
+  <w:abstractNum w:abstractNumId="27" w15:restartNumberingAfterBreak="0">
     <w:nsid w:val="52F71A31"/>
     <w:multiLevelType w:val="multilevel"/>
     <w:tmpl w:val="7A8CE5B2"/>
@@ -10554,7 +13582,7 @@
       </w:rPr>
     </w:lvl>
   </w:abstractNum>
-  <w:abstractNum w:abstractNumId="25" w15:restartNumberingAfterBreak="0">
+  <w:abstractNum w:abstractNumId="28" w15:restartNumberingAfterBreak="0">
     <w:nsid w:val="53F82516"/>
     <w:multiLevelType w:val="hybridMultilevel"/>
     <w:tmpl w:val="F1E80948"/>
@@ -10645,7 +13673,7 @@
       </w:pPr>
     </w:lvl>
   </w:abstractNum>
-  <w:abstractNum w:abstractNumId="26" w15:restartNumberingAfterBreak="0">
+  <w:abstractNum w:abstractNumId="29" w15:restartNumberingAfterBreak="0">
     <w:nsid w:val="57F63D95"/>
     <w:multiLevelType w:val="hybridMultilevel"/>
     <w:tmpl w:val="9850DEAE"/>
@@ -10758,7 +13786,7 @@
       </w:rPr>
     </w:lvl>
   </w:abstractNum>
-  <w:abstractNum w:abstractNumId="27" w15:restartNumberingAfterBreak="0">
+  <w:abstractNum w:abstractNumId="30" w15:restartNumberingAfterBreak="0">
     <w:nsid w:val="5BD831AD"/>
     <w:multiLevelType w:val="hybridMultilevel"/>
     <w:tmpl w:val="174AECE0"/>
@@ -10871,7 +13899,7 @@
       </w:rPr>
     </w:lvl>
   </w:abstractNum>
-  <w:abstractNum w:abstractNumId="28" w15:restartNumberingAfterBreak="0">
+  <w:abstractNum w:abstractNumId="31" w15:restartNumberingAfterBreak="0">
     <w:nsid w:val="5CFD3065"/>
     <w:multiLevelType w:val="multilevel"/>
     <w:tmpl w:val="D486965C"/>
@@ -10990,7 +14018,7 @@
       </w:rPr>
     </w:lvl>
   </w:abstractNum>
-  <w:abstractNum w:abstractNumId="29" w15:restartNumberingAfterBreak="0">
+  <w:abstractNum w:abstractNumId="32" w15:restartNumberingAfterBreak="0">
     <w:nsid w:val="5E6043C7"/>
     <w:multiLevelType w:val="hybridMultilevel"/>
     <w:tmpl w:val="BB88D938"/>
@@ -11103,7 +14131,7 @@
       </w:rPr>
     </w:lvl>
   </w:abstractNum>
-  <w:abstractNum w:abstractNumId="30" w15:restartNumberingAfterBreak="0">
+  <w:abstractNum w:abstractNumId="33" w15:restartNumberingAfterBreak="0">
     <w:nsid w:val="61CA54C5"/>
     <w:multiLevelType w:val="hybridMultilevel"/>
     <w:tmpl w:val="9D265C58"/>
@@ -11216,7 +14244,7 @@
       </w:rPr>
     </w:lvl>
   </w:abstractNum>
-  <w:abstractNum w:abstractNumId="31" w15:restartNumberingAfterBreak="0">
+  <w:abstractNum w:abstractNumId="34" w15:restartNumberingAfterBreak="0">
     <w:nsid w:val="623606DB"/>
     <w:multiLevelType w:val="multilevel"/>
     <w:tmpl w:val="7B9CA3FC"/>
@@ -11329,7 +14357,7 @@
       </w:rPr>
     </w:lvl>
   </w:abstractNum>
-  <w:abstractNum w:abstractNumId="32" w15:restartNumberingAfterBreak="0">
+  <w:abstractNum w:abstractNumId="35" w15:restartNumberingAfterBreak="0">
     <w:nsid w:val="632B2EB6"/>
     <w:multiLevelType w:val="hybridMultilevel"/>
     <w:tmpl w:val="0F547CC6"/>
@@ -11442,7 +14470,7 @@
       </w:rPr>
     </w:lvl>
   </w:abstractNum>
-  <w:abstractNum w:abstractNumId="33" w15:restartNumberingAfterBreak="0">
+  <w:abstractNum w:abstractNumId="36" w15:restartNumberingAfterBreak="0">
     <w:nsid w:val="6547141B"/>
     <w:multiLevelType w:val="hybridMultilevel"/>
     <w:tmpl w:val="074A17E8"/>
@@ -11555,7 +14583,7 @@
       </w:rPr>
     </w:lvl>
   </w:abstractNum>
-  <w:abstractNum w:abstractNumId="34" w15:restartNumberingAfterBreak="0">
+  <w:abstractNum w:abstractNumId="37" w15:restartNumberingAfterBreak="0">
     <w:nsid w:val="667F74F5"/>
     <w:multiLevelType w:val="hybridMultilevel"/>
     <w:tmpl w:val="4EFCAA9A"/>
@@ -11668,7 +14696,7 @@
       </w:rPr>
     </w:lvl>
   </w:abstractNum>
-  <w:abstractNum w:abstractNumId="35" w15:restartNumberingAfterBreak="0">
+  <w:abstractNum w:abstractNumId="38" w15:restartNumberingAfterBreak="0">
     <w:nsid w:val="673F37C1"/>
     <w:multiLevelType w:val="hybridMultilevel"/>
     <w:tmpl w:val="669E56A2"/>
@@ -11757,7 +14785,7 @@
       </w:pPr>
     </w:lvl>
   </w:abstractNum>
-  <w:abstractNum w:abstractNumId="36" w15:restartNumberingAfterBreak="0">
+  <w:abstractNum w:abstractNumId="39" w15:restartNumberingAfterBreak="0">
     <w:nsid w:val="6AE92E16"/>
     <w:multiLevelType w:val="hybridMultilevel"/>
     <w:tmpl w:val="A114E928"/>
@@ -11870,7 +14898,7 @@
       </w:rPr>
     </w:lvl>
   </w:abstractNum>
-  <w:abstractNum w:abstractNumId="37" w15:restartNumberingAfterBreak="0">
+  <w:abstractNum w:abstractNumId="40" w15:restartNumberingAfterBreak="0">
     <w:nsid w:val="6C541C0C"/>
     <w:multiLevelType w:val="hybridMultilevel"/>
     <w:tmpl w:val="42483D8A"/>
@@ -11983,7 +15011,7 @@
       </w:rPr>
     </w:lvl>
   </w:abstractNum>
-  <w:abstractNum w:abstractNumId="38" w15:restartNumberingAfterBreak="0">
+  <w:abstractNum w:abstractNumId="41" w15:restartNumberingAfterBreak="0">
     <w:nsid w:val="7BB77EB2"/>
     <w:multiLevelType w:val="multilevel"/>
     <w:tmpl w:val="8D464D8C"/>
@@ -12096,7 +15124,7 @@
       </w:rPr>
     </w:lvl>
   </w:abstractNum>
-  <w:abstractNum w:abstractNumId="39" w15:restartNumberingAfterBreak="0">
+  <w:abstractNum w:abstractNumId="42" w15:restartNumberingAfterBreak="0">
     <w:nsid w:val="7D0D1E38"/>
     <w:multiLevelType w:val="hybridMultilevel"/>
     <w:tmpl w:val="B5DEBEE4"/>
@@ -12185,7 +15213,7 @@
       </w:pPr>
     </w:lvl>
   </w:abstractNum>
-  <w:abstractNum w:abstractNumId="40" w15:restartNumberingAfterBreak="0">
+  <w:abstractNum w:abstractNumId="43" w15:restartNumberingAfterBreak="0">
     <w:nsid w:val="7D573F57"/>
     <w:multiLevelType w:val="hybridMultilevel"/>
     <w:tmpl w:val="650CE280"/>
@@ -12298,7 +15326,7 @@
       </w:rPr>
     </w:lvl>
   </w:abstractNum>
-  <w:abstractNum w:abstractNumId="41" w15:restartNumberingAfterBreak="0">
+  <w:abstractNum w:abstractNumId="44" w15:restartNumberingAfterBreak="0">
     <w:nsid w:val="7DED33AB"/>
     <w:multiLevelType w:val="hybridMultilevel"/>
     <w:tmpl w:val="C98A3620"/>
@@ -12387,7 +15415,7 @@
       </w:pPr>
     </w:lvl>
   </w:abstractNum>
-  <w:abstractNum w:abstractNumId="42" w15:restartNumberingAfterBreak="0">
+  <w:abstractNum w:abstractNumId="45" w15:restartNumberingAfterBreak="0">
     <w:nsid w:val="7F0E1870"/>
     <w:multiLevelType w:val="hybridMultilevel"/>
     <w:tmpl w:val="3732C090"/>
@@ -12477,13 +15505,13 @@
     </w:lvl>
   </w:abstractNum>
   <w:num w:numId="1">
-    <w:abstractNumId w:val="24"/>
+    <w:abstractNumId w:val="27"/>
     <w:lvlOverride w:ilvl="0">
       <w:startOverride w:val="1"/>
     </w:lvlOverride>
   </w:num>
   <w:num w:numId="2">
-    <w:abstractNumId w:val="24"/>
+    <w:abstractNumId w:val="27"/>
     <w:lvlOverride w:ilvl="0">
       <w:lvl w:ilvl="0">
         <w:start w:val="1"/>
@@ -12498,7 +15526,7 @@
     </w:lvlOverride>
   </w:num>
   <w:num w:numId="3">
-    <w:abstractNumId w:val="24"/>
+    <w:abstractNumId w:val="27"/>
     <w:lvlOverride w:ilvl="0">
       <w:lvl w:ilvl="0">
         <w:start w:val="1"/>
@@ -12513,7 +15541,7 @@
     </w:lvlOverride>
   </w:num>
   <w:num w:numId="4">
-    <w:abstractNumId w:val="24"/>
+    <w:abstractNumId w:val="27"/>
     <w:lvlOverride w:ilvl="0">
       <w:lvl w:ilvl="0">
         <w:start w:val="1"/>
@@ -12528,133 +15556,142 @@
     </w:lvlOverride>
   </w:num>
   <w:num w:numId="5">
-    <w:abstractNumId w:val="24"/>
+    <w:abstractNumId w:val="27"/>
   </w:num>
   <w:num w:numId="6">
-    <w:abstractNumId w:val="20"/>
+    <w:abstractNumId w:val="22"/>
   </w:num>
   <w:num w:numId="7">
-    <w:abstractNumId w:val="22"/>
+    <w:abstractNumId w:val="25"/>
   </w:num>
   <w:num w:numId="8">
-    <w:abstractNumId w:val="37"/>
+    <w:abstractNumId w:val="40"/>
   </w:num>
   <w:num w:numId="9">
+    <w:abstractNumId w:val="14"/>
+  </w:num>
+  <w:num w:numId="10">
+    <w:abstractNumId w:val="43"/>
+  </w:num>
+  <w:num w:numId="11">
+    <w:abstractNumId w:val="16"/>
+  </w:num>
+  <w:num w:numId="12">
     <w:abstractNumId w:val="12"/>
   </w:num>
-  <w:num w:numId="10">
-    <w:abstractNumId w:val="40"/>
-  </w:num>
-  <w:num w:numId="11">
-    <w:abstractNumId w:val="14"/>
-  </w:num>
-  <w:num w:numId="12">
-    <w:abstractNumId w:val="10"/>
-  </w:num>
   <w:num w:numId="13">
-    <w:abstractNumId w:val="11"/>
+    <w:abstractNumId w:val="13"/>
   </w:num>
   <w:num w:numId="14">
     <w:abstractNumId w:val="1"/>
   </w:num>
   <w:num w:numId="15">
-    <w:abstractNumId w:val="29"/>
+    <w:abstractNumId w:val="32"/>
   </w:num>
   <w:num w:numId="16">
-    <w:abstractNumId w:val="21"/>
+    <w:abstractNumId w:val="23"/>
   </w:num>
   <w:num w:numId="17">
     <w:abstractNumId w:val="0"/>
   </w:num>
   <w:num w:numId="18">
-    <w:abstractNumId w:val="27"/>
+    <w:abstractNumId w:val="30"/>
   </w:num>
   <w:num w:numId="19">
     <w:abstractNumId w:val="4"/>
   </w:num>
   <w:num w:numId="20">
-    <w:abstractNumId w:val="34"/>
+    <w:abstractNumId w:val="37"/>
   </w:num>
   <w:num w:numId="21">
-    <w:abstractNumId w:val="13"/>
+    <w:abstractNumId w:val="15"/>
   </w:num>
   <w:num w:numId="22">
-    <w:abstractNumId w:val="36"/>
+    <w:abstractNumId w:val="39"/>
   </w:num>
   <w:num w:numId="23">
     <w:abstractNumId w:val="2"/>
   </w:num>
   <w:num w:numId="24">
-    <w:abstractNumId w:val="30"/>
+    <w:abstractNumId w:val="33"/>
   </w:num>
   <w:num w:numId="25">
-    <w:abstractNumId w:val="33"/>
+    <w:abstractNumId w:val="36"/>
   </w:num>
   <w:num w:numId="26">
     <w:abstractNumId w:val="3"/>
   </w:num>
   <w:num w:numId="27">
+    <w:abstractNumId w:val="29"/>
+  </w:num>
+  <w:num w:numId="28">
+    <w:abstractNumId w:val="17"/>
+  </w:num>
+  <w:num w:numId="29">
+    <w:abstractNumId w:val="11"/>
+  </w:num>
+  <w:num w:numId="30">
+    <w:abstractNumId w:val="34"/>
+  </w:num>
+  <w:num w:numId="31">
+    <w:abstractNumId w:val="41"/>
+  </w:num>
+  <w:num w:numId="32">
+    <w:abstractNumId w:val="7"/>
+  </w:num>
+  <w:num w:numId="33">
+    <w:abstractNumId w:val="21"/>
+  </w:num>
+  <w:num w:numId="34">
+    <w:abstractNumId w:val="31"/>
+  </w:num>
+  <w:num w:numId="35">
     <w:abstractNumId w:val="26"/>
   </w:num>
-  <w:num w:numId="28">
-    <w:abstractNumId w:val="15"/>
+  <w:num w:numId="36">
+    <w:abstractNumId w:val="20"/>
   </w:num>
-  <w:num w:numId="29">
+  <w:num w:numId="37">
+    <w:abstractNumId w:val="19"/>
+  </w:num>
+  <w:num w:numId="38">
+    <w:abstractNumId w:val="28"/>
+  </w:num>
+  <w:num w:numId="39">
+    <w:abstractNumId w:val="44"/>
+  </w:num>
+  <w:num w:numId="40">
+    <w:abstractNumId w:val="38"/>
+  </w:num>
+  <w:num w:numId="41">
+    <w:abstractNumId w:val="6"/>
+  </w:num>
+  <w:num w:numId="42">
+    <w:abstractNumId w:val="45"/>
+  </w:num>
+  <w:num w:numId="43">
+    <w:abstractNumId w:val="8"/>
+  </w:num>
+  <w:num w:numId="44">
+    <w:abstractNumId w:val="42"/>
+  </w:num>
+  <w:num w:numId="45">
+    <w:abstractNumId w:val="35"/>
+  </w:num>
+  <w:num w:numId="46">
+    <w:abstractNumId w:val="10"/>
+  </w:num>
+  <w:num w:numId="47">
+    <w:abstractNumId w:val="18"/>
+  </w:num>
+  <w:num w:numId="48">
+    <w:abstractNumId w:val="5"/>
+  </w:num>
+  <w:num w:numId="49">
     <w:abstractNumId w:val="9"/>
   </w:num>
-  <w:num w:numId="30">
-    <w:abstractNumId w:val="31"/>
-  </w:num>
-  <w:num w:numId="31">
-    <w:abstractNumId w:val="38"/>
-  </w:num>
-  <w:num w:numId="32">
-    <w:abstractNumId w:val="6"/>
-  </w:num>
-  <w:num w:numId="33">
-    <w:abstractNumId w:val="19"/>
-  </w:num>
-  <w:num w:numId="34">
-    <w:abstractNumId w:val="28"/>
-  </w:num>
-  <w:num w:numId="35">
-    <w:abstractNumId w:val="23"/>
-  </w:num>
-  <w:num w:numId="36">
-    <w:abstractNumId w:val="18"/>
-  </w:num>
-  <w:num w:numId="37">
-    <w:abstractNumId w:val="17"/>
-  </w:num>
-  <w:num w:numId="38">
-    <w:abstractNumId w:val="25"/>
-  </w:num>
-  <w:num w:numId="39">
-    <w:abstractNumId w:val="41"/>
-  </w:num>
-  <w:num w:numId="40">
-    <w:abstractNumId w:val="35"/>
-  </w:num>
-  <w:num w:numId="41">
-    <w:abstractNumId w:val="5"/>
-  </w:num>
-  <w:num w:numId="42">
-    <w:abstractNumId w:val="42"/>
-  </w:num>
-  <w:num w:numId="43">
-    <w:abstractNumId w:val="7"/>
-  </w:num>
-  <w:num w:numId="44">
-    <w:abstractNumId w:val="39"/>
-  </w:num>
-  <w:num w:numId="45">
-    <w:abstractNumId w:val="32"/>
-  </w:num>
-  <w:num w:numId="46">
-    <w:abstractNumId w:val="8"/>
-  </w:num>
-  <w:num w:numId="47">
-    <w:abstractNumId w:val="16"/>
+  <w:num w:numId="50">
+    <w:abstractNumId w:val="24"/>
   </w:num>
   <w:numIdMacAtCleanup w:val="27"/>
 </w:numbering>
@@ -13268,12 +16305,13 @@
     <w:link w:val="SubtitleChar"/>
     <w:uiPriority w:val="11"/>
     <w:qFormat/>
-    <w:rsid w:val="007460F1"/>
+    <w:rsid w:val="00016246"/>
     <w:pPr>
       <w:framePr w:wrap="notBeside" w:vAnchor="text" w:hAnchor="text" w:y="1"/>
       <w:numPr>
         <w:ilvl w:val="1"/>
       </w:numPr>
+      <w:spacing w:before="120" w:after="120"/>
       <w:ind w:firstLine="567"/>
       <w:jc w:val="center"/>
     </w:pPr>
@@ -13290,7 +16328,7 @@
     <w:basedOn w:val="DefaultParagraphFont"/>
     <w:link w:val="Subtitle"/>
     <w:uiPriority w:val="11"/>
-    <w:rsid w:val="007460F1"/>
+    <w:rsid w:val="00016246"/>
     <w:rPr>
       <w:rFonts w:ascii="Times New Roman" w:eastAsiaTheme="minorEastAsia" w:hAnsi="Times New Roman"/>
       <w:sz w:val="20"/>
@@ -14129,7 +17167,7 @@
 </file>
 
 <file path=customXml/itemProps1.xml><?xml version="1.0" encoding="utf-8"?>
-<ds:datastoreItem xmlns:ds="http://schemas.openxmlformats.org/officeDocument/2006/customXml" ds:itemID="{821CE3C6-4452-45B4-9695-70547D1F089C}">
+<ds:datastoreItem xmlns:ds="http://schemas.openxmlformats.org/officeDocument/2006/customXml" ds:itemID="{7F535C9F-B952-49D8-8B28-189127A48842}">
   <ds:schemaRefs>
     <ds:schemaRef ds:uri="http://schemas.openxmlformats.org/officeDocument/2006/bibliography"/>
   </ds:schemaRefs>

</xml_diff>

<commit_message>
first part of chapter 4 added
</commit_message>
<xml_diff>
--- a/Andrzej_Szewczyk_Praca_Magisterska_draft.docx
+++ b/Andrzej_Szewczyk_Praca_Magisterska_draft.docx
@@ -553,7 +553,25 @@
                 <w:sz w:val="28"/>
                 <w:lang w:val="en-US"/>
               </w:rPr>
-              <w:t>Subject of engineer diploma thesis</w:t>
+              <w:t xml:space="preserve">Subject of </w:t>
+            </w:r>
+            <w:r>
+              <w:rPr>
+                <w:i/>
+                <w:iCs/>
+                <w:sz w:val="28"/>
+                <w:lang w:val="en-US"/>
+              </w:rPr>
+              <w:t>master</w:t>
+            </w:r>
+            <w:r>
+              <w:rPr>
+                <w:i/>
+                <w:iCs/>
+                <w:sz w:val="28"/>
+                <w:lang w:val="en-US"/>
+              </w:rPr>
+              <w:t xml:space="preserve"> diploma thesis</w:t>
             </w:r>
           </w:p>
         </w:tc>
@@ -602,8 +620,17 @@
                 <w:b/>
                 <w:sz w:val="28"/>
                 <w:szCs w:val="32"/>
+                <w:lang w:val="en-US"/>
               </w:rPr>
-              <w:t xml:space="preserve">             dr inż. Lucjan Miękina</w:t>
+              <w:t xml:space="preserve">             </w:t>
+            </w:r>
+            <w:r>
+              <w:rPr>
+                <w:b/>
+                <w:sz w:val="28"/>
+                <w:szCs w:val="32"/>
+              </w:rPr>
+              <w:t>dr inż. Lucjan Miękina</w:t>
             </w:r>
           </w:p>
         </w:tc>
@@ -3279,7 +3306,7 @@
           </mc:Choice>
           <mc:Fallback>
             <w:pict>
-              <v:shapetype w14:anchorId="48BE1526" id="_x0000_t32" coordsize="21600,21600" o:spt="32" o:oned="t" path="m,l21600,21600e" filled="f">
+              <v:shapetype w14:anchorId="70419B09" id="_x0000_t32" coordsize="21600,21600" o:spt="32" o:oned="t" path="m,l21600,21600e" filled="f">
                 <v:path arrowok="t" fillok="f" o:connecttype="none"/>
                 <o:lock v:ext="edit" shapetype="t"/>
               </v:shapetype>
@@ -3532,7 +3559,13 @@
               </w:rPr>
             </w:pPr>
             <w:r>
-              <w:t>TEMAT PRACY DYPLOMOWEJ IINŻYNIERSKIEJ:</w:t>
+              <w:t xml:space="preserve">TEMAT PRACY DYPLOMOWEJ </w:t>
+            </w:r>
+            <w:r>
+              <w:t>MAGISTERSKIEJ</w:t>
+            </w:r>
+            <w:r>
+              <w:t>:</w:t>
             </w:r>
           </w:p>
         </w:tc>
@@ -3636,7 +3669,6 @@
       <w:r>
         <w:rPr>
           <w:u w:val="dotted"/>
-          <w:lang w:val="en-US"/>
         </w:rPr>
         <w:tab/>
       </w:r>
@@ -3664,7 +3696,23 @@
           <w:szCs w:val="24"/>
           <w:lang w:val="en-US"/>
         </w:rPr>
-        <w:t>SUBJECT OF ENGINEER DIPLOMA THESIS:</w:t>
+        <w:t xml:space="preserve">SUBJECT OF </w:t>
+      </w:r>
+      <w:r>
+        <w:rPr>
+          <w:iCs/>
+          <w:szCs w:val="24"/>
+          <w:lang w:val="en-US"/>
+        </w:rPr>
+        <w:t>MASTER</w:t>
+      </w:r>
+      <w:r>
+        <w:rPr>
+          <w:iCs/>
+          <w:szCs w:val="24"/>
+          <w:lang w:val="en-US"/>
+        </w:rPr>
+        <w:t xml:space="preserve"> DIPLOMA THESIS:</w:t>
       </w:r>
     </w:p>
     <w:p>
@@ -3914,8 +3962,11 @@
         <w:t>Podpis dziekana:</w:t>
       </w:r>
     </w:p>
-    <w:p/>
-    <w:p/>
+    <w:p>
+      <w:pPr>
+        <w:ind w:firstLine="0"/>
+      </w:pPr>
+    </w:p>
     <w:p/>
     <w:p>
       <w:pPr>
@@ -4935,8 +4986,6 @@
         </w:rPr>
         <w:t>Miękina</w:t>
       </w:r>
-      <w:bookmarkStart w:id="0" w:name="_GoBack"/>
-      <w:bookmarkEnd w:id="0"/>
       <w:proofErr w:type="spellEnd"/>
     </w:p>
     <w:p>
@@ -5064,10 +5113,12 @@
         <w:t xml:space="preserve"> thesis is to propose a </w:t>
       </w:r>
       <w:r>
-        <w:t xml:space="preserve">tool that leads not only to </w:t>
-      </w:r>
-      <w:r>
-        <w:br/>
+        <w:t>tool tha</w:t>
+      </w:r>
+      <w:r>
+        <w:t xml:space="preserve">t leads not only to </w:t>
+      </w:r>
+      <w:r>
         <w:t xml:space="preserve">quality improvement of the final code, but also mitigates the risks in </w:t>
       </w:r>
       <w:r>
@@ -5101,28 +5152,25 @@
         <w:t xml:space="preserve"> under test</w:t>
       </w:r>
       <w:r>
-        <w:t xml:space="preserve">. </w:t>
-      </w:r>
-      <w:r>
-        <w:br/>
-      </w:r>
-      <w:r>
-        <w:t xml:space="preserve">The proposed tool </w:t>
+        <w:t xml:space="preserve">. The proposed tool </w:t>
       </w:r>
       <w:r>
         <w:t>may be effectively used in the development phase of lar</w:t>
       </w:r>
       <w:r>
-        <w:t xml:space="preserve">ge-scale IT systems and in a big </w:t>
-      </w:r>
-      <w:r>
-        <w:t>internationa</w:t>
-      </w:r>
-      <w:r>
-        <w:t xml:space="preserve">l team </w:t>
-      </w:r>
-      <w:r>
-        <w:t>of programmers.</w:t>
+        <w:t xml:space="preserve">ge-scale IT systems </w:t>
+      </w:r>
+      <w:r>
+        <w:t>or by</w:t>
+      </w:r>
+      <w:r>
+        <w:t xml:space="preserve"> </w:t>
+      </w:r>
+      <w:r>
+        <w:t>global software development teams</w:t>
+      </w:r>
+      <w:r>
+        <w:t>.</w:t>
       </w:r>
     </w:p>
     <w:p>
@@ -5133,12 +5181,12 @@
           <w:numId w:val="4"/>
         </w:numPr>
       </w:pPr>
-      <w:bookmarkStart w:id="1" w:name="_Toc471304692"/>
+      <w:bookmarkStart w:id="0" w:name="_Toc471304692"/>
       <w:r>
         <w:lastRenderedPageBreak/>
         <w:t>Introduction</w:t>
       </w:r>
-      <w:bookmarkEnd w:id="1"/>
+      <w:bookmarkEnd w:id="0"/>
     </w:p>
     <w:p>
       <w:pPr>
@@ -5283,14 +5331,14 @@
           <w:lang w:eastAsia="en-GB"/>
         </w:rPr>
       </w:pPr>
-      <w:bookmarkStart w:id="2" w:name="_Toc471304693"/>
+      <w:bookmarkStart w:id="1" w:name="_Toc471304693"/>
       <w:r>
         <w:rPr>
           <w:lang w:eastAsia="en-GB"/>
         </w:rPr>
         <w:t>Goal and plan of the thesis</w:t>
       </w:r>
-      <w:bookmarkEnd w:id="2"/>
+      <w:bookmarkEnd w:id="1"/>
     </w:p>
     <w:p>
       <w:pPr>
@@ -6018,12 +6066,12 @@
           <w:lang w:val="en-GB" w:eastAsia="en-GB"/>
         </w:rPr>
       </w:pPr>
-      <w:bookmarkStart w:id="3" w:name="_Toc470911021"/>
-      <w:bookmarkStart w:id="4" w:name="_Toc470911077"/>
-      <w:bookmarkStart w:id="5" w:name="_Toc470942210"/>
-      <w:bookmarkStart w:id="6" w:name="_Toc470943428"/>
-      <w:bookmarkStart w:id="7" w:name="_Toc470971489"/>
-      <w:bookmarkStart w:id="8" w:name="_Toc471304695"/>
+      <w:bookmarkStart w:id="2" w:name="_Toc470911021"/>
+      <w:bookmarkStart w:id="3" w:name="_Toc470911077"/>
+      <w:bookmarkStart w:id="4" w:name="_Toc470942210"/>
+      <w:bookmarkStart w:id="5" w:name="_Toc470943428"/>
+      <w:bookmarkStart w:id="6" w:name="_Toc470971489"/>
+      <w:bookmarkStart w:id="7" w:name="_Toc471304695"/>
       <w:r>
         <w:rPr>
           <w:lang w:val="en-GB" w:eastAsia="en-GB"/>
@@ -6042,12 +6090,12 @@
         </w:rPr>
         <w:t xml:space="preserve"> topic up</w:t>
       </w:r>
+      <w:bookmarkEnd w:id="2"/>
       <w:bookmarkEnd w:id="3"/>
       <w:bookmarkEnd w:id="4"/>
       <w:bookmarkEnd w:id="5"/>
       <w:bookmarkEnd w:id="6"/>
       <w:bookmarkEnd w:id="7"/>
-      <w:bookmarkEnd w:id="8"/>
     </w:p>
     <w:p>
       <w:pPr>
@@ -6619,12 +6667,12 @@
           <w:numId w:val="3"/>
         </w:numPr>
       </w:pPr>
-      <w:bookmarkStart w:id="9" w:name="_Toc470911022"/>
-      <w:bookmarkStart w:id="10" w:name="_Toc470911078"/>
-      <w:bookmarkStart w:id="11" w:name="_Toc470942211"/>
-      <w:bookmarkStart w:id="12" w:name="_Toc470943429"/>
-      <w:bookmarkStart w:id="13" w:name="_Toc470971490"/>
-      <w:bookmarkStart w:id="14" w:name="_Toc471304696"/>
+      <w:bookmarkStart w:id="8" w:name="_Toc470911022"/>
+      <w:bookmarkStart w:id="9" w:name="_Toc470911078"/>
+      <w:bookmarkStart w:id="10" w:name="_Toc470942211"/>
+      <w:bookmarkStart w:id="11" w:name="_Toc470943429"/>
+      <w:bookmarkStart w:id="12" w:name="_Toc470971490"/>
+      <w:bookmarkStart w:id="13" w:name="_Toc471304696"/>
       <w:r>
         <w:t xml:space="preserve">Review of </w:t>
       </w:r>
@@ -6639,12 +6687,12 @@
       <w:r>
         <w:t>know-how</w:t>
       </w:r>
+      <w:bookmarkEnd w:id="8"/>
       <w:bookmarkEnd w:id="9"/>
       <w:bookmarkEnd w:id="10"/>
       <w:bookmarkEnd w:id="11"/>
       <w:bookmarkEnd w:id="12"/>
       <w:bookmarkEnd w:id="13"/>
-      <w:bookmarkEnd w:id="14"/>
       <w:r>
         <w:t xml:space="preserve"> </w:t>
       </w:r>
@@ -6730,7 +6778,18 @@
         <w:t xml:space="preserve">have been beginning </w:t>
       </w:r>
       <w:r>
-        <w:t xml:space="preserve">from the same starting </w:t>
+        <w:t xml:space="preserve">from the </w:t>
+      </w:r>
+      <w:proofErr w:type="spellStart"/>
+      <w:r>
+        <w:t>sam</w:t>
+      </w:r>
+      <w:proofErr w:type="spellEnd"/>
+      <w:r>
+        <w:t xml:space="preserve"> </w:t>
+      </w:r>
+      <w:r>
+        <w:t xml:space="preserve">starting </w:t>
       </w:r>
       <w:r>
         <w:t xml:space="preserve">point as I have. </w:t>
@@ -6739,13 +6798,7 @@
         <w:t>Similarly</w:t>
       </w:r>
       <w:r>
-        <w:t xml:space="preserve">, they had to develop </w:t>
-      </w:r>
-      <w:r>
-        <w:br/>
-      </w:r>
-      <w:r>
-        <w:t xml:space="preserve">a continuous integration tool from scratch. </w:t>
+        <w:t xml:space="preserve">, they had to develop a continuous integration tool from scratch. </w:t>
       </w:r>
       <w:r>
         <w:t xml:space="preserve">Most of the stories </w:t>
@@ -9185,7 +9238,21 @@
           <w:rFonts w:eastAsiaTheme="minorHAnsi"/>
           <w:lang w:eastAsia="en-US"/>
         </w:rPr>
-        <w:t>To isolate a component under test from the rest of system dependencies, stubs and drivers are used to replace the missing software and create the interface between the software components. A stub is a skeletal or special-purpose implementation of a software components. Stubs are called from the software components and they replace a component the behavior of which they are simulating. Drivers, unlike stubs, call a component to be tested. A driver is a software component or test tool that replaces a component that takes care of control or/and the calling of a component or system.</w:t>
+        <w:t xml:space="preserve">To isolate a component under test from the rest of system dependencies, stubs and drivers are used to replace the missing software and create the interface between the software components. A stub is a skeletal or special-purpose implementation of a software components. Stubs are called from the software components and they replace the behavior of </w:t>
+      </w:r>
+      <w:r>
+        <w:rPr>
+          <w:rFonts w:eastAsiaTheme="minorHAnsi"/>
+          <w:lang w:eastAsia="en-US"/>
+        </w:rPr>
+        <w:t>a component t</w:t>
+      </w:r>
+      <w:r>
+        <w:rPr>
+          <w:rFonts w:eastAsiaTheme="minorHAnsi"/>
+          <w:lang w:eastAsia="en-US"/>
+        </w:rPr>
+        <w:t>hey are simulating. Drivers, unlike stubs, call a component to be tested. A driver is a software component or test tool that replaces a component that takes care of control or/and the calling of a component or system.</w:t>
       </w:r>
     </w:p>
     <w:p>
@@ -9330,14 +9397,56 @@
           <w:rFonts w:eastAsiaTheme="minorHAnsi"/>
           <w:lang w:eastAsia="en-US"/>
         </w:rPr>
-        <w:t>The second test level that is relevant the thesis is integration testing. It</w:t>
-      </w:r>
-      <w:r>
-        <w:rPr>
-          <w:rFonts w:eastAsiaTheme="minorHAnsi"/>
-          <w:lang w:eastAsia="en-US"/>
-        </w:rPr>
-        <w:t xml:space="preserve"> is performed to expose defects in the interactions between integrated components or systems. There are more than one level of integration testing, depending on test objects and varying sizes of systems containing integrated components. There may be component and system integration testing distinguished. Component integration testing is intended to test the </w:t>
+        <w:t>The second test level that is relevant</w:t>
+      </w:r>
+      <w:r>
+        <w:rPr>
+          <w:rFonts w:eastAsiaTheme="minorHAnsi"/>
+          <w:lang w:eastAsia="en-US"/>
+        </w:rPr>
+        <w:t xml:space="preserve"> to</w:t>
+      </w:r>
+      <w:r>
+        <w:rPr>
+          <w:rFonts w:eastAsiaTheme="minorHAnsi"/>
+          <w:lang w:eastAsia="en-US"/>
+        </w:rPr>
+        <w:t xml:space="preserve"> the thesis is integration testing. It</w:t>
+      </w:r>
+      <w:r>
+        <w:rPr>
+          <w:rFonts w:eastAsiaTheme="minorHAnsi"/>
+          <w:lang w:eastAsia="en-US"/>
+        </w:rPr>
+        <w:t xml:space="preserve"> is performed to expose defects in the interactions between integrated components or systems. There </w:t>
+      </w:r>
+      <w:r>
+        <w:rPr>
+          <w:rFonts w:eastAsiaTheme="minorHAnsi"/>
+          <w:lang w:eastAsia="en-US"/>
+        </w:rPr>
+        <w:t>is</w:t>
+      </w:r>
+      <w:r>
+        <w:rPr>
+          <w:rFonts w:eastAsiaTheme="minorHAnsi"/>
+          <w:lang w:eastAsia="en-US"/>
+        </w:rPr>
+        <w:t xml:space="preserve"> more than one level of integration testing, depending on test objects and varying sizes of systems containing integrated components. There </w:t>
+      </w:r>
+      <w:r>
+        <w:rPr>
+          <w:rFonts w:eastAsiaTheme="minorHAnsi"/>
+          <w:lang w:eastAsia="en-US"/>
+        </w:rPr>
+        <w:t>might</w:t>
+      </w:r>
+      <w:r>
+        <w:rPr>
+          <w:rFonts w:eastAsiaTheme="minorHAnsi"/>
+          <w:lang w:eastAsia="en-US"/>
+        </w:rPr>
+        <w:t xml:space="preserve"> be component and system integration testing distinguished. Component integration testing is intended to </w:t>
       </w:r>
       <w:r>
         <w:rPr>
@@ -9345,7 +9454,7 @@
           <w:lang w:eastAsia="en-US"/>
         </w:rPr>
         <w:lastRenderedPageBreak/>
-        <w:t xml:space="preserve">interactions between software components and is carried out after unit </w:t>
+        <w:t xml:space="preserve">test the interactions between software components and is carried out after unit </w:t>
       </w:r>
       <w:r>
         <w:rPr>
@@ -9442,7 +9551,21 @@
           <w:rFonts w:eastAsiaTheme="minorHAnsi"/>
           <w:lang w:eastAsia="en-US"/>
         </w:rPr>
-        <w:t xml:space="preserve"> and test data, integration testing is carried out by the independent testing team responsible for development of the whole test infrastructure. The test environment shall be as close as possible to the final target or production environment. </w:t>
+        <w:t xml:space="preserve"> and te</w:t>
+      </w:r>
+      <w:r>
+        <w:rPr>
+          <w:rFonts w:eastAsiaTheme="minorHAnsi"/>
+          <w:lang w:eastAsia="en-US"/>
+        </w:rPr>
+        <w:t xml:space="preserve">st data, integration tests are written and executed </w:t>
+      </w:r>
+      <w:r>
+        <w:rPr>
+          <w:rFonts w:eastAsiaTheme="minorHAnsi"/>
+          <w:lang w:eastAsia="en-US"/>
+        </w:rPr>
+        <w:t xml:space="preserve">by the independent testing team responsible for development of the whole test infrastructure. The test environment shall be as close as possible to the final target or production environment. </w:t>
       </w:r>
     </w:p>
     <w:p>
@@ -9502,7 +9625,14 @@
           <w:rFonts w:eastAsiaTheme="minorHAnsi"/>
           <w:lang w:eastAsia="en-US"/>
         </w:rPr>
-        <w:t>The various test types may be performed at all test levels.</w:t>
+        <w:t>Each of the test types</w:t>
+      </w:r>
+      <w:r>
+        <w:rPr>
+          <w:rFonts w:eastAsiaTheme="minorHAnsi"/>
+          <w:lang w:eastAsia="en-US"/>
+        </w:rPr>
+        <w:t xml:space="preserve"> may be performed at all test levels.</w:t>
       </w:r>
     </w:p>
     <w:p>
@@ -9531,14 +9661,28 @@
           <w:rFonts w:eastAsiaTheme="minorHAnsi"/>
           <w:lang w:eastAsia="en-US"/>
         </w:rPr>
-        <w:t xml:space="preserve">for the case of </w:t>
-      </w:r>
-      <w:r>
-        <w:rPr>
-          <w:rFonts w:eastAsiaTheme="minorHAnsi"/>
-          <w:lang w:eastAsia="en-US"/>
-        </w:rPr>
-        <w:t>the software is used under specified conditions that have been set by the inputs.</w:t>
+        <w:t>in the case</w:t>
+      </w:r>
+      <w:r>
+        <w:rPr>
+          <w:rFonts w:eastAsiaTheme="minorHAnsi"/>
+          <w:lang w:eastAsia="en-US"/>
+        </w:rPr>
+        <w:t xml:space="preserve"> </w:t>
+      </w:r>
+      <w:r>
+        <w:rPr>
+          <w:rFonts w:eastAsiaTheme="minorHAnsi"/>
+          <w:lang w:eastAsia="en-US"/>
+        </w:rPr>
+        <w:t xml:space="preserve">of the </w:t>
+      </w:r>
+      <w:r>
+        <w:rPr>
+          <w:rFonts w:eastAsiaTheme="minorHAnsi"/>
+          <w:lang w:eastAsia="en-US"/>
+        </w:rPr>
+        <w:t>software is used under specified conditions that have been set by the inputs.</w:t>
       </w:r>
     </w:p>
     <w:p>
@@ -9555,7 +9699,21 @@
           <w:lang w:eastAsia="en-US"/>
         </w:rPr>
         <w:tab/>
-        <w:t xml:space="preserve">Testing of software product characteristics, which is called non-functional testing, focuses on measuring how well something is done. A particular requirement is tested to assess the code implementation under a scale of measurement (for example the scale of measurement can be time to respond). The characteristics that are </w:t>
+        <w:t xml:space="preserve">Testing of software product characteristics, which is called non-functional testing, focuses on measuring how well something is done. A particular requirement is tested to assess the code implementation under a </w:t>
+      </w:r>
+      <w:r>
+        <w:rPr>
+          <w:rFonts w:eastAsiaTheme="minorHAnsi"/>
+          <w:lang w:eastAsia="en-US"/>
+        </w:rPr>
+        <w:t xml:space="preserve">specific </w:t>
+      </w:r>
+      <w:r>
+        <w:rPr>
+          <w:rFonts w:eastAsiaTheme="minorHAnsi"/>
+          <w:lang w:eastAsia="en-US"/>
+        </w:rPr>
+        <w:t xml:space="preserve">scale of measurement (for example the scale of measurement can be time to respond). The characteristics that are </w:t>
       </w:r>
       <w:r>
         <w:rPr>
@@ -9569,7 +9727,7 @@
           <w:rFonts w:eastAsiaTheme="minorHAnsi"/>
           <w:lang w:eastAsia="en-US"/>
         </w:rPr>
-        <w:t xml:space="preserve"> verified in </w:t>
+        <w:t xml:space="preserve"> </w:t>
       </w:r>
       <w:r>
         <w:rPr>
@@ -9577,7 +9735,7 @@
           <w:lang w:eastAsia="en-US"/>
         </w:rPr>
         <w:lastRenderedPageBreak/>
-        <w:t xml:space="preserve">non-functional testing </w:t>
+        <w:t xml:space="preserve">verified in non-functional testing </w:t>
       </w:r>
       <w:r>
         <w:rPr>
@@ -9614,35 +9772,7 @@
           <w:rFonts w:eastAsiaTheme="minorHAnsi"/>
           <w:lang w:eastAsia="en-US"/>
         </w:rPr>
-        <w:t>In structural testing unlike black-box testing, a test cases has direct access to the code. Testing of software structure or architecture is often referred as white-box testing. This type of testing is most often used in measuring the coverage of a set of structural elements. A</w:t>
-      </w:r>
-      <w:r>
-        <w:rPr>
-          <w:rFonts w:eastAsiaTheme="minorHAnsi"/>
-          <w:lang w:eastAsia="en-US"/>
-        </w:rPr>
-        <w:t>t component level structural testing</w:t>
-      </w:r>
-      <w:r>
-        <w:rPr>
-          <w:rFonts w:eastAsiaTheme="minorHAnsi"/>
-          <w:lang w:eastAsia="en-US"/>
-        </w:rPr>
-        <w:t xml:space="preserve"> may measure code coverage, at component integration level it may be used for checking a calling hierarchy, whereas at system</w:t>
-      </w:r>
-      <w:r>
-        <w:rPr>
-          <w:rFonts w:eastAsiaTheme="minorHAnsi"/>
-          <w:lang w:eastAsia="en-US"/>
-        </w:rPr>
-        <w:t xml:space="preserve"> integration level </w:t>
-      </w:r>
-      <w:r>
-        <w:rPr>
-          <w:rFonts w:eastAsiaTheme="minorHAnsi"/>
-          <w:lang w:eastAsia="en-US"/>
-        </w:rPr>
-        <w:t>control flow in the code may be verified by a structural test.</w:t>
+        <w:t>In structural testing unlike black-box testing, a test cases has direct access to the code. Testing of software structure or architecture is often referred as white-box testing. This type of testing is most often used in measuring the coverage of a set of structural elements. At component level structural testing may measure code coverage, at component integration level it may be used for checking a calling hierarchy, whereas at system integration level control flow in the code may be verified by a structural test.</w:t>
       </w:r>
     </w:p>
     <w:p>
@@ -9658,7 +9788,35 @@
           <w:rFonts w:eastAsiaTheme="minorHAnsi"/>
           <w:lang w:eastAsia="en-US"/>
         </w:rPr>
-        <w:t xml:space="preserve">Testing related to changes is either conformation or regression testing. Confirmation testing is re-testing of a component or system in which there has been a defect found in the previous build. The goal of confirmation testing is to verify if a new version of the software fixes the bug. Regression testing, like confirmation testing, involves executing test cases that have been executed before. However, in this case, a new build is verified to give an evidence if </w:t>
+        <w:t>Testing related to changes is either conf</w:t>
+      </w:r>
+      <w:r>
+        <w:rPr>
+          <w:rFonts w:eastAsiaTheme="minorHAnsi"/>
+          <w:lang w:eastAsia="en-US"/>
+        </w:rPr>
+        <w:t xml:space="preserve">ormation or regression testing. </w:t>
+      </w:r>
+      <w:r>
+        <w:rPr>
+          <w:rFonts w:eastAsiaTheme="minorHAnsi"/>
+          <w:lang w:eastAsia="en-US"/>
+        </w:rPr>
+        <w:t>Confirmation testing is re-testing of a component or system in which there has been a defect found in the previous build. The goal of confirmation testing is to verify if a new version of the software fixes the bug. Regression testing, like confirmation testing, involves executing</w:t>
+      </w:r>
+      <w:r>
+        <w:rPr>
+          <w:rFonts w:eastAsiaTheme="minorHAnsi"/>
+          <w:lang w:eastAsia="en-US"/>
+        </w:rPr>
+        <w:t xml:space="preserve"> the</w:t>
+      </w:r>
+      <w:r>
+        <w:rPr>
+          <w:rFonts w:eastAsiaTheme="minorHAnsi"/>
+          <w:lang w:eastAsia="en-US"/>
+        </w:rPr>
+        <w:t xml:space="preserve"> test cases that have been executed before. However, in this case, a new build is verified to give an evidence if </w:t>
       </w:r>
       <w:r>
         <w:rPr>
@@ -9717,14 +9875,1663 @@
           <w:lang w:eastAsia="en-US"/>
         </w:rPr>
         <w:lastRenderedPageBreak/>
-        <w:t xml:space="preserve">4. Tools used in </w:t>
-      </w:r>
-      <w:r>
-        <w:rPr>
-          <w:rFonts w:eastAsiaTheme="minorHAnsi"/>
-          <w:lang w:eastAsia="en-US"/>
-        </w:rPr>
-        <w:t>master thesis</w:t>
+        <w:t>4.  Software toolset</w:t>
+      </w:r>
+    </w:p>
+    <w:p>
+      <w:pPr>
+        <w:pStyle w:val="NoSpacing"/>
+        <w:rPr>
+          <w:rStyle w:val="st"/>
+        </w:rPr>
+      </w:pPr>
+      <w:r>
+        <w:rPr>
+          <w:rFonts w:eastAsiaTheme="minorHAnsi"/>
+          <w:lang w:eastAsia="en-US"/>
+        </w:rPr>
+        <w:t>To achieve the goal of the thesis and propose a Continuous Integration tool that supports the process by an optimal test suite selection there was a need to use the various programming languages</w:t>
+      </w:r>
+      <w:r>
+        <w:rPr>
+          <w:rFonts w:eastAsiaTheme="minorHAnsi"/>
+          <w:lang w:eastAsia="en-US"/>
+        </w:rPr>
+        <w:t xml:space="preserve">, multiple </w:t>
+      </w:r>
+      <w:r>
+        <w:rPr>
+          <w:rStyle w:val="st"/>
+        </w:rPr>
+        <w:t>testing frameworks</w:t>
+      </w:r>
+      <w:r>
+        <w:rPr>
+          <w:rStyle w:val="st"/>
+        </w:rPr>
+        <w:t xml:space="preserve">, </w:t>
+      </w:r>
+      <w:r>
+        <w:rPr>
+          <w:rFonts w:eastAsiaTheme="minorHAnsi"/>
+          <w:lang w:eastAsia="en-US"/>
+        </w:rPr>
+        <w:t xml:space="preserve">a CI </w:t>
+      </w:r>
+      <w:r>
+        <w:rPr>
+          <w:rStyle w:val="st"/>
+        </w:rPr>
+        <w:t>automation server</w:t>
+      </w:r>
+      <w:r>
+        <w:rPr>
+          <w:rStyle w:val="st"/>
+        </w:rPr>
+        <w:t xml:space="preserve">, </w:t>
+      </w:r>
+      <w:r>
+        <w:rPr>
+          <w:rStyle w:val="st"/>
+        </w:rPr>
+        <w:t>a version control system, an integrated development environment</w:t>
+      </w:r>
+      <w:r>
+        <w:rPr>
+          <w:rStyle w:val="st"/>
+        </w:rPr>
+        <w:t xml:space="preserve"> and</w:t>
+      </w:r>
+      <w:r>
+        <w:rPr>
+          <w:rStyle w:val="st"/>
+        </w:rPr>
+        <w:t xml:space="preserve"> a software project management</w:t>
+      </w:r>
+      <w:r>
+        <w:rPr>
+          <w:rStyle w:val="st"/>
+        </w:rPr>
+        <w:t xml:space="preserve"> tool. </w:t>
+      </w:r>
+    </w:p>
+    <w:p>
+      <w:pPr>
+        <w:pStyle w:val="Heading2"/>
+      </w:pPr>
+      <w:r>
+        <w:t xml:space="preserve">4.1. Programming languages </w:t>
+      </w:r>
+    </w:p>
+    <w:p>
+      <w:pPr>
+        <w:pStyle w:val="NoSpacing"/>
+      </w:pPr>
+      <w:r>
+        <w:t xml:space="preserve">There are two programming languages used in the thesis. The unit under test is implemented in </w:t>
+      </w:r>
+      <w:r>
+        <w:t>Java SE 8</w:t>
+      </w:r>
+      <w:r>
+        <w:t xml:space="preserve">. The script that selects an optimal test suite is implemented in Python 2.7. </w:t>
+      </w:r>
+    </w:p>
+    <w:p>
+      <w:pPr>
+        <w:pStyle w:val="NoSpacing"/>
+        <w:spacing w:line="240" w:lineRule="auto"/>
+        <w:ind w:firstLine="0"/>
+        <w:jc w:val="center"/>
+      </w:pPr>
+      <w:r>
+        <w:rPr>
+          <w:noProof/>
+          <w:lang w:eastAsia="en-US"/>
+        </w:rPr>
+        <w:drawing>
+          <wp:inline distT="0" distB="0" distL="0" distR="0" wp14:anchorId="15580979" wp14:editId="6D7033FB">
+            <wp:extent cx="5276088" cy="2295144"/>
+            <wp:effectExtent l="0" t="0" r="1270" b="0"/>
+            <wp:docPr id="13" name="Picture 13"/>
+            <wp:cNvGraphicFramePr>
+              <a:graphicFrameLocks xmlns:a="http://schemas.openxmlformats.org/drawingml/2006/main" noChangeAspect="1"/>
+            </wp:cNvGraphicFramePr>
+            <a:graphic xmlns:a="http://schemas.openxmlformats.org/drawingml/2006/main">
+              <a:graphicData uri="http://schemas.openxmlformats.org/drawingml/2006/picture">
+                <pic:pic xmlns:pic="http://schemas.openxmlformats.org/drawingml/2006/picture">
+                  <pic:nvPicPr>
+                    <pic:cNvPr id="1" name=""/>
+                    <pic:cNvPicPr/>
+                  </pic:nvPicPr>
+                  <pic:blipFill>
+                    <a:blip r:embed="rId14"/>
+                    <a:stretch>
+                      <a:fillRect/>
+                    </a:stretch>
+                  </pic:blipFill>
+                  <pic:spPr>
+                    <a:xfrm>
+                      <a:off x="0" y="0"/>
+                      <a:ext cx="5276088" cy="2295144"/>
+                    </a:xfrm>
+                    <a:prstGeom prst="rect">
+                      <a:avLst/>
+                    </a:prstGeom>
+                  </pic:spPr>
+                </pic:pic>
+              </a:graphicData>
+            </a:graphic>
+          </wp:inline>
+        </w:drawing>
+      </w:r>
+    </w:p>
+    <w:p>
+      <w:pPr>
+        <w:pStyle w:val="Subtitle"/>
+        <w:framePr w:wrap="auto" w:vAnchor="margin" w:yAlign="inline"/>
+        <w:ind w:firstLine="0"/>
+      </w:pPr>
+      <w:r>
+        <w:t xml:space="preserve">Fig, 6. </w:t>
+      </w:r>
+      <w:r>
+        <w:t xml:space="preserve">Java </w:t>
+      </w:r>
+      <w:r>
+        <w:t xml:space="preserve">code </w:t>
+      </w:r>
+      <w:r>
+        <w:t xml:space="preserve">snippet </w:t>
+      </w:r>
+      <w:r>
+        <w:t xml:space="preserve">- </w:t>
+      </w:r>
+      <w:r>
+        <w:t>a method implementation</w:t>
+      </w:r>
+      <w:r>
+        <w:t>.</w:t>
+      </w:r>
+    </w:p>
+    <w:p>
+      <w:pPr>
+        <w:pStyle w:val="NoSpacing"/>
+      </w:pPr>
+      <w:r>
+        <w:rPr>
+          <w:rFonts w:eastAsiaTheme="minorHAnsi"/>
+          <w:lang w:eastAsia="en-US"/>
+        </w:rPr>
+        <w:t>Java Platform, Standard Edition (Java SE) is a computing platform for development and deployment of portable code for desktop and server environments.</w:t>
+      </w:r>
+      <w:r>
+        <w:rPr>
+          <w:rFonts w:eastAsiaTheme="minorHAnsi"/>
+          <w:lang w:eastAsia="en-US"/>
+        </w:rPr>
+        <w:t xml:space="preserve"> </w:t>
+      </w:r>
+      <w:r>
+        <w:rPr>
+          <w:rFonts w:eastAsiaTheme="minorHAnsi"/>
+          <w:lang w:eastAsia="en-US"/>
+        </w:rPr>
+        <w:t xml:space="preserve">Java SE defines a </w:t>
+      </w:r>
+      <w:r>
+        <w:rPr>
+          <w:rFonts w:eastAsiaTheme="minorHAnsi"/>
+          <w:lang w:eastAsia="en-US"/>
+        </w:rPr>
+        <w:t>set</w:t>
+      </w:r>
+      <w:r>
+        <w:rPr>
+          <w:rFonts w:eastAsiaTheme="minorHAnsi"/>
+          <w:lang w:eastAsia="en-US"/>
+        </w:rPr>
+        <w:t xml:space="preserve"> of general-purpose APIs</w:t>
+      </w:r>
+      <w:r>
+        <w:rPr>
+          <w:rFonts w:eastAsiaTheme="minorHAnsi"/>
+          <w:lang w:eastAsia="en-US"/>
+        </w:rPr>
+        <w:t>, for example</w:t>
+      </w:r>
+      <w:r>
+        <w:rPr>
+          <w:rFonts w:eastAsiaTheme="minorHAnsi"/>
+          <w:lang w:eastAsia="en-US"/>
+        </w:rPr>
+        <w:t xml:space="preserve"> Java </w:t>
+      </w:r>
+      <w:r>
+        <w:rPr>
+          <w:rFonts w:eastAsiaTheme="minorHAnsi"/>
+          <w:lang w:eastAsia="en-US"/>
+        </w:rPr>
+        <w:t>APIs for the Java Class Library. It</w:t>
+      </w:r>
+      <w:r>
+        <w:rPr>
+          <w:rFonts w:eastAsiaTheme="minorHAnsi"/>
+          <w:lang w:eastAsia="en-US"/>
+        </w:rPr>
+        <w:t xml:space="preserve"> also includes the Java Language Specification and the Java Virtual Machine Specification</w:t>
+      </w:r>
+      <w:r>
+        <w:rPr>
+          <w:rFonts w:eastAsiaTheme="minorHAnsi"/>
+          <w:lang w:eastAsia="en-US"/>
+        </w:rPr>
+        <w:t xml:space="preserve"> [8]. The best </w:t>
+      </w:r>
+      <w:r>
+        <w:rPr>
+          <w:rFonts w:eastAsiaTheme="minorHAnsi"/>
+          <w:lang w:eastAsia="en-US"/>
+        </w:rPr>
+        <w:t>known</w:t>
+      </w:r>
+      <w:r>
+        <w:rPr>
+          <w:rFonts w:eastAsiaTheme="minorHAnsi"/>
+          <w:lang w:eastAsia="en-US"/>
+        </w:rPr>
+        <w:t xml:space="preserve"> </w:t>
+      </w:r>
+      <w:r>
+        <w:rPr>
+          <w:rFonts w:eastAsiaTheme="minorHAnsi"/>
+          <w:lang w:eastAsia="en-US"/>
+        </w:rPr>
+        <w:t xml:space="preserve">implementation </w:t>
+      </w:r>
+      <w:r>
+        <w:rPr>
+          <w:rFonts w:eastAsiaTheme="minorHAnsi"/>
+          <w:lang w:eastAsia="en-US"/>
+        </w:rPr>
+        <w:t>of Java SE is Java Development Kit (</w:t>
+      </w:r>
+      <w:r>
+        <w:t>JDK™)</w:t>
+      </w:r>
+      <w:r>
+        <w:rPr>
+          <w:rFonts w:eastAsiaTheme="minorHAnsi"/>
+          <w:lang w:eastAsia="en-US"/>
+        </w:rPr>
+        <w:t>.</w:t>
+      </w:r>
+      <w:r>
+        <w:rPr>
+          <w:rFonts w:eastAsiaTheme="minorHAnsi"/>
+          <w:lang w:eastAsia="en-US"/>
+        </w:rPr>
+        <w:t xml:space="preserve"> The </w:t>
+      </w:r>
+      <w:r>
+        <w:t xml:space="preserve">JDK™ </w:t>
+      </w:r>
+      <w:r>
+        <w:rPr>
+          <w:rFonts w:eastAsiaTheme="minorHAnsi"/>
+          <w:lang w:eastAsia="en-US"/>
+        </w:rPr>
+        <w:t xml:space="preserve">used in the thesis as a development environment for </w:t>
+      </w:r>
+      <w:r>
+        <w:rPr>
+          <w:rFonts w:eastAsiaTheme="minorHAnsi"/>
+          <w:lang w:eastAsia="en-US"/>
+        </w:rPr>
+        <w:t xml:space="preserve">building the unit under test using the Java programming language is JDK </w:t>
+      </w:r>
+      <w:r>
+        <w:t>8u161.</w:t>
+      </w:r>
+    </w:p>
+    <w:p>
+      <w:pPr>
+        <w:pStyle w:val="NoSpacing"/>
+        <w:rPr>
+          <w:rFonts w:eastAsiaTheme="minorHAnsi"/>
+        </w:rPr>
+      </w:pPr>
+      <w:r>
+        <w:t xml:space="preserve">A package in Java is a group </w:t>
+      </w:r>
+      <w:r>
+        <w:t xml:space="preserve">of related types </w:t>
+      </w:r>
+      <w:r>
+        <w:t xml:space="preserve">that provides </w:t>
+      </w:r>
+      <w:r>
+        <w:rPr>
+          <w:rStyle w:val="st"/>
+        </w:rPr>
+        <w:t>access protection and name space management</w:t>
+      </w:r>
+      <w:r>
+        <w:t xml:space="preserve">. The types refer to classes, interfaces, enumerations, and annotation types. The unit under test includes </w:t>
+      </w:r>
+      <w:r>
+        <w:t>several packages. N</w:t>
+      </w:r>
+      <w:r>
+        <w:t>aturally</w:t>
+      </w:r>
+      <w:r>
+        <w:t>,</w:t>
+      </w:r>
+      <w:r>
+        <w:t xml:space="preserve"> it calls fundamental </w:t>
+      </w:r>
+      <w:r>
+        <w:t xml:space="preserve">classes </w:t>
+      </w:r>
+      <w:r>
+        <w:t>from</w:t>
+      </w:r>
+      <w:r>
+        <w:t xml:space="preserve"> </w:t>
+      </w:r>
+      <w:proofErr w:type="spellStart"/>
+      <w:r>
+        <w:t>java.lang</w:t>
+      </w:r>
+      <w:proofErr w:type="spellEnd"/>
+      <w:r>
+        <w:t xml:space="preserve"> or</w:t>
+      </w:r>
+      <w:r>
+        <w:t xml:space="preserve"> classes for reading and writing (input and output) </w:t>
+      </w:r>
+      <w:r>
+        <w:t>from</w:t>
+      </w:r>
+      <w:r>
+        <w:t xml:space="preserve"> java.io</w:t>
+      </w:r>
+      <w:r>
+        <w:rPr>
+          <w:rFonts w:eastAsiaTheme="minorHAnsi"/>
+        </w:rPr>
+        <w:t xml:space="preserve">. However, the essential packages </w:t>
+      </w:r>
+      <w:r>
+        <w:rPr>
+          <w:rFonts w:eastAsiaTheme="minorHAnsi"/>
+        </w:rPr>
+        <w:t>that enables</w:t>
+      </w:r>
+      <w:r>
+        <w:rPr>
+          <w:rFonts w:eastAsiaTheme="minorHAnsi"/>
+        </w:rPr>
+        <w:t xml:space="preserve"> the application</w:t>
+      </w:r>
+      <w:r>
+        <w:rPr>
+          <w:rFonts w:eastAsiaTheme="minorHAnsi"/>
+        </w:rPr>
+        <w:t xml:space="preserve"> to provide its </w:t>
+      </w:r>
+      <w:r>
+        <w:rPr>
+          <w:rFonts w:eastAsiaTheme="minorHAnsi"/>
+        </w:rPr>
+        <w:lastRenderedPageBreak/>
+        <w:t xml:space="preserve">basic functionality such as </w:t>
+      </w:r>
+      <w:r>
+        <w:t>web-based networking or</w:t>
+      </w:r>
+      <w:r>
+        <w:t xml:space="preserve"> multiple threads to run tasks concurrently</w:t>
+      </w:r>
+      <w:r>
+        <w:t xml:space="preserve"> </w:t>
+      </w:r>
+      <w:r>
+        <w:rPr>
+          <w:rFonts w:eastAsiaTheme="minorHAnsi"/>
+        </w:rPr>
+        <w:t>are</w:t>
+      </w:r>
+      <w:r>
+        <w:rPr>
+          <w:rFonts w:eastAsiaTheme="minorHAnsi"/>
+        </w:rPr>
+        <w:t xml:space="preserve"> java.net </w:t>
+      </w:r>
+      <w:r>
+        <w:rPr>
+          <w:rFonts w:eastAsiaTheme="minorHAnsi"/>
+        </w:rPr>
+        <w:t xml:space="preserve">and </w:t>
+      </w:r>
+      <w:proofErr w:type="spellStart"/>
+      <w:r>
+        <w:rPr>
+          <w:rFonts w:eastAsiaTheme="minorHAnsi"/>
+        </w:rPr>
+        <w:t>java.util.concurrent</w:t>
+      </w:r>
+      <w:proofErr w:type="spellEnd"/>
+      <w:r>
+        <w:rPr>
+          <w:rFonts w:eastAsiaTheme="minorHAnsi"/>
+        </w:rPr>
+        <w:t>.</w:t>
+      </w:r>
+    </w:p>
+    <w:p>
+      <w:pPr>
+        <w:pStyle w:val="NoSpacing"/>
+        <w:spacing w:line="240" w:lineRule="auto"/>
+        <w:ind w:firstLine="0"/>
+        <w:rPr>
+          <w:rFonts w:eastAsiaTheme="minorHAnsi"/>
+        </w:rPr>
+      </w:pPr>
+      <w:r>
+        <w:rPr>
+          <w:noProof/>
+          <w:lang w:eastAsia="en-US"/>
+        </w:rPr>
+        <w:drawing>
+          <wp:inline distT="0" distB="0" distL="0" distR="0" wp14:anchorId="7B6DE481" wp14:editId="41E41E5A">
+            <wp:extent cx="5502910" cy="1157605"/>
+            <wp:effectExtent l="0" t="0" r="2540" b="4445"/>
+            <wp:docPr id="11" name="Picture 11"/>
+            <wp:cNvGraphicFramePr>
+              <a:graphicFrameLocks xmlns:a="http://schemas.openxmlformats.org/drawingml/2006/main" noChangeAspect="1"/>
+            </wp:cNvGraphicFramePr>
+            <a:graphic xmlns:a="http://schemas.openxmlformats.org/drawingml/2006/main">
+              <a:graphicData uri="http://schemas.openxmlformats.org/drawingml/2006/picture">
+                <pic:pic xmlns:pic="http://schemas.openxmlformats.org/drawingml/2006/picture">
+                  <pic:nvPicPr>
+                    <pic:cNvPr id="1" name=""/>
+                    <pic:cNvPicPr/>
+                  </pic:nvPicPr>
+                  <pic:blipFill>
+                    <a:blip r:embed="rId15"/>
+                    <a:stretch>
+                      <a:fillRect/>
+                    </a:stretch>
+                  </pic:blipFill>
+                  <pic:spPr>
+                    <a:xfrm>
+                      <a:off x="0" y="0"/>
+                      <a:ext cx="5502910" cy="1157605"/>
+                    </a:xfrm>
+                    <a:prstGeom prst="rect">
+                      <a:avLst/>
+                    </a:prstGeom>
+                  </pic:spPr>
+                </pic:pic>
+              </a:graphicData>
+            </a:graphic>
+          </wp:inline>
+        </w:drawing>
+      </w:r>
+    </w:p>
+    <w:p>
+      <w:pPr>
+        <w:pStyle w:val="Subtitle"/>
+        <w:framePr w:wrap="auto" w:vAnchor="margin" w:yAlign="inline"/>
+        <w:rPr>
+          <w:rFonts w:eastAsiaTheme="minorHAnsi"/>
+        </w:rPr>
+      </w:pPr>
+      <w:r>
+        <w:t xml:space="preserve">Fig, </w:t>
+      </w:r>
+      <w:r>
+        <w:t>7</w:t>
+      </w:r>
+      <w:r>
+        <w:t xml:space="preserve">. </w:t>
+      </w:r>
+      <w:r>
+        <w:t xml:space="preserve">Python code snippet - </w:t>
+      </w:r>
+      <w:r>
+        <w:t xml:space="preserve">a method </w:t>
+      </w:r>
+      <w:r>
+        <w:t>definition</w:t>
+      </w:r>
+      <w:r>
+        <w:t>.</w:t>
+      </w:r>
+    </w:p>
+    <w:p>
+      <w:pPr>
+        <w:pStyle w:val="NoSpacing"/>
+      </w:pPr>
+      <w:r>
+        <w:rPr>
+          <w:rFonts w:eastAsiaTheme="minorHAnsi"/>
+        </w:rPr>
+        <w:t>Python, unlike Java that is neither interpreted nor compiled, is a pure</w:t>
+      </w:r>
+      <w:r>
+        <w:rPr>
+          <w:rFonts w:eastAsiaTheme="minorHAnsi"/>
+        </w:rPr>
+        <w:t xml:space="preserve"> interpreted </w:t>
+      </w:r>
+      <w:r>
+        <w:rPr>
+          <w:rFonts w:eastAsiaTheme="minorHAnsi"/>
+        </w:rPr>
+        <w:t xml:space="preserve">programming language. What it means is that </w:t>
+      </w:r>
+      <w:r>
+        <w:rPr>
+          <w:rFonts w:eastAsiaTheme="minorHAnsi"/>
+        </w:rPr>
+        <w:t xml:space="preserve">instructions </w:t>
+      </w:r>
+      <w:r>
+        <w:rPr>
+          <w:rFonts w:eastAsiaTheme="minorHAnsi"/>
+        </w:rPr>
+        <w:t xml:space="preserve">are executed </w:t>
+      </w:r>
+      <w:r>
+        <w:rPr>
+          <w:rFonts w:eastAsiaTheme="minorHAnsi"/>
+        </w:rPr>
+        <w:t xml:space="preserve">directly and freely, without previously compiling a program into machine-language instructions. </w:t>
+      </w:r>
+      <w:r>
+        <w:rPr>
+          <w:rFonts w:eastAsiaTheme="minorHAnsi"/>
+        </w:rPr>
+        <w:t xml:space="preserve">As a result, particularly in </w:t>
+      </w:r>
+      <w:r>
+        <w:rPr>
+          <w:rFonts w:eastAsiaTheme="minorHAnsi"/>
+        </w:rPr>
+        <w:t>general-purpose programming</w:t>
+      </w:r>
+      <w:r>
+        <w:rPr>
+          <w:rFonts w:eastAsiaTheme="minorHAnsi"/>
+        </w:rPr>
+        <w:t xml:space="preserve">, </w:t>
+      </w:r>
+      <w:r>
+        <w:t xml:space="preserve">additional flexibility over compiled </w:t>
+      </w:r>
+      <w:r>
+        <w:rPr>
+          <w:rFonts w:eastAsiaTheme="minorHAnsi"/>
+        </w:rPr>
+        <w:t>programming language</w:t>
+      </w:r>
+      <w:r>
+        <w:t xml:space="preserve">s may be </w:t>
+      </w:r>
+      <w:r>
+        <w:t>achieved</w:t>
+      </w:r>
+      <w:r>
+        <w:t xml:space="preserve">. </w:t>
+      </w:r>
+    </w:p>
+    <w:p>
+      <w:pPr>
+        <w:pStyle w:val="NoSpacing"/>
+      </w:pPr>
+      <w:r>
+        <w:t>One of the main reasons for the choice of Python is that</w:t>
+      </w:r>
+      <w:r>
+        <w:t xml:space="preserve"> it</w:t>
+      </w:r>
+      <w:r>
+        <w:t xml:space="preserve"> </w:t>
+      </w:r>
+      <w:r>
+        <w:t xml:space="preserve">allows to implement wider range of functionalities in fewer lines </w:t>
+      </w:r>
+      <w:r>
+        <w:t xml:space="preserve">in comparison with other </w:t>
+      </w:r>
+      <w:r>
+        <w:t>programming languages. The additional advantages of Python are its speed</w:t>
+      </w:r>
+      <w:r>
+        <w:t xml:space="preserve">, </w:t>
+      </w:r>
+      <w:r>
+        <w:t>efficiency, w</w:t>
+      </w:r>
+      <w:r>
+        <w:t xml:space="preserve">idespread </w:t>
+      </w:r>
+      <w:r>
+        <w:t>l</w:t>
+      </w:r>
+      <w:r>
+        <w:t>ibrary support</w:t>
+      </w:r>
+      <w:r>
+        <w:t xml:space="preserve"> and programmer-friendly data structures. </w:t>
+      </w:r>
+      <w:r>
+        <w:t xml:space="preserve">The most challenging requirement for the optimal test suite selector is </w:t>
+      </w:r>
+      <w:r>
+        <w:t>the</w:t>
+      </w:r>
+      <w:r>
+        <w:t xml:space="preserve"> desired functionality </w:t>
+      </w:r>
+      <w:r>
+        <w:t xml:space="preserve">to crunch </w:t>
+      </w:r>
+      <w:r>
+        <w:t>a great deal of data</w:t>
+      </w:r>
+      <w:r>
+        <w:t xml:space="preserve"> varying in size in the </w:t>
+      </w:r>
+      <w:r>
+        <w:t>limited amount of time</w:t>
+      </w:r>
+      <w:r>
+        <w:t xml:space="preserve">. The Python mechanism that </w:t>
+      </w:r>
+      <w:r>
+        <w:t>are fit for this purpose</w:t>
+      </w:r>
+      <w:r>
+        <w:t xml:space="preserve"> are extremely flexible lists and the </w:t>
+      </w:r>
+      <w:proofErr w:type="spellStart"/>
+      <w:r>
+        <w:t>NumPy</w:t>
+      </w:r>
+      <w:proofErr w:type="spellEnd"/>
+      <w:r>
+        <w:t xml:space="preserve"> library. Furthermore, Python supports </w:t>
+      </w:r>
+      <w:r>
+        <w:rPr>
+          <w:rStyle w:val="st"/>
+        </w:rPr>
+        <w:t xml:space="preserve">interaction with </w:t>
+      </w:r>
+      <w:proofErr w:type="spellStart"/>
+      <w:r>
+        <w:rPr>
+          <w:rStyle w:val="st"/>
+        </w:rPr>
+        <w:t>git</w:t>
+      </w:r>
+      <w:proofErr w:type="spellEnd"/>
+      <w:r>
+        <w:rPr>
+          <w:rStyle w:val="st"/>
+        </w:rPr>
+        <w:t xml:space="preserve"> repositories </w:t>
+      </w:r>
+      <w:r>
+        <w:rPr>
+          <w:rStyle w:val="st"/>
+        </w:rPr>
+        <w:t>by means of</w:t>
+      </w:r>
+      <w:r>
+        <w:rPr>
+          <w:rStyle w:val="st"/>
+        </w:rPr>
+        <w:t xml:space="preserve"> the </w:t>
+      </w:r>
+      <w:proofErr w:type="spellStart"/>
+      <w:r>
+        <w:rPr>
+          <w:rStyle w:val="st"/>
+        </w:rPr>
+        <w:t>GitPython</w:t>
+      </w:r>
+      <w:proofErr w:type="spellEnd"/>
+      <w:r>
+        <w:rPr>
+          <w:rStyle w:val="st"/>
+        </w:rPr>
+        <w:t xml:space="preserve"> library thus all requirements have been </w:t>
+      </w:r>
+      <w:r>
+        <w:rPr>
+          <w:rStyle w:val="st"/>
+        </w:rPr>
+        <w:t>implemented</w:t>
+      </w:r>
+      <w:r>
+        <w:rPr>
+          <w:rStyle w:val="st"/>
+        </w:rPr>
+        <w:t xml:space="preserve"> in a single script. </w:t>
+      </w:r>
+    </w:p>
+    <w:p>
+      <w:pPr>
+        <w:pStyle w:val="Heading2"/>
+      </w:pPr>
+      <w:r>
+        <w:rPr>
+          <w:rFonts w:eastAsiaTheme="minorHAnsi"/>
+          <w:lang w:eastAsia="en-US"/>
+        </w:rPr>
+        <w:t xml:space="preserve"> </w:t>
+      </w:r>
+      <w:r>
+        <w:t xml:space="preserve">4.2. Testing Frameworks </w:t>
+      </w:r>
+    </w:p>
+    <w:p>
+      <w:pPr>
+        <w:pStyle w:val="NoSpacing"/>
+      </w:pPr>
+      <w:r>
+        <w:rPr>
+          <w:rFonts w:eastAsiaTheme="minorHAnsi"/>
+          <w:lang w:eastAsia="en-US"/>
+        </w:rPr>
+        <w:t>G</w:t>
+      </w:r>
+      <w:r>
+        <w:rPr>
+          <w:rFonts w:eastAsiaTheme="minorHAnsi"/>
+          <w:lang w:eastAsia="en-US"/>
+        </w:rPr>
+        <w:t xml:space="preserve">iven the scope of </w:t>
+      </w:r>
+      <w:r>
+        <w:rPr>
+          <w:rFonts w:eastAsiaTheme="minorHAnsi"/>
+          <w:lang w:eastAsia="en-US"/>
+        </w:rPr>
+        <w:t xml:space="preserve">the thesis, there is a need to implement unit and integration tests for the </w:t>
+      </w:r>
+      <w:r>
+        <w:rPr>
+          <w:rFonts w:eastAsiaTheme="minorHAnsi"/>
+          <w:lang w:eastAsia="en-US"/>
+        </w:rPr>
+        <w:t>application</w:t>
+      </w:r>
+      <w:r>
+        <w:rPr>
+          <w:rFonts w:eastAsiaTheme="minorHAnsi"/>
+          <w:lang w:eastAsia="en-US"/>
+        </w:rPr>
+        <w:t xml:space="preserve"> under test. The t</w:t>
+      </w:r>
+      <w:r>
+        <w:rPr>
+          <w:rFonts w:eastAsiaTheme="minorHAnsi"/>
+          <w:lang w:eastAsia="en-US"/>
+        </w:rPr>
+        <w:t>ests could have been written in</w:t>
+      </w:r>
+      <w:r>
+        <w:rPr>
+          <w:rFonts w:eastAsiaTheme="minorHAnsi"/>
+          <w:lang w:eastAsia="en-US"/>
+        </w:rPr>
+        <w:t xml:space="preserve"> dedicated testing framework</w:t>
+      </w:r>
+      <w:r>
+        <w:rPr>
+          <w:rFonts w:eastAsiaTheme="minorHAnsi"/>
+          <w:lang w:eastAsia="en-US"/>
+        </w:rPr>
+        <w:t>s</w:t>
+      </w:r>
+      <w:r>
+        <w:rPr>
+          <w:rFonts w:eastAsiaTheme="minorHAnsi"/>
+          <w:lang w:eastAsia="en-US"/>
+        </w:rPr>
+        <w:t xml:space="preserve">, </w:t>
+      </w:r>
+      <w:r>
+        <w:rPr>
+          <w:rFonts w:eastAsiaTheme="minorHAnsi"/>
+          <w:lang w:eastAsia="en-US"/>
+        </w:rPr>
+        <w:t xml:space="preserve">separate for </w:t>
+      </w:r>
+      <w:r>
+        <w:rPr>
+          <w:rFonts w:eastAsiaTheme="minorHAnsi"/>
+          <w:lang w:eastAsia="en-US"/>
+        </w:rPr>
+        <w:t>each test level. However</w:t>
+      </w:r>
+      <w:r>
+        <w:rPr>
+          <w:rFonts w:eastAsiaTheme="minorHAnsi"/>
+          <w:lang w:eastAsia="en-US"/>
+        </w:rPr>
+        <w:t xml:space="preserve">, multiple testing frameworks would result in the </w:t>
+      </w:r>
+      <w:r>
+        <w:rPr>
+          <w:rFonts w:eastAsiaTheme="minorHAnsi"/>
+          <w:lang w:eastAsia="en-US"/>
+        </w:rPr>
+        <w:t>greater complexity</w:t>
+      </w:r>
+      <w:r>
+        <w:rPr>
+          <w:rFonts w:eastAsiaTheme="minorHAnsi"/>
+          <w:lang w:eastAsia="en-US"/>
+        </w:rPr>
+        <w:t xml:space="preserve"> of the </w:t>
+      </w:r>
+      <w:r>
+        <w:t xml:space="preserve">optimal test suite selector. Therefore, a </w:t>
+      </w:r>
+      <w:r>
+        <w:t>comprehensive</w:t>
+      </w:r>
+      <w:r>
+        <w:t xml:space="preserve"> testing framework has been chosen that supports both unit and integration tests.</w:t>
+      </w:r>
+    </w:p>
+    <w:p>
+      <w:pPr>
+        <w:pStyle w:val="NoSpacing"/>
+      </w:pPr>
+      <w:r>
+        <w:t xml:space="preserve">JUnit is an open source framework, which can be used for writing and running tests. Basically, a JUnit test is </w:t>
+      </w:r>
+      <w:r>
+        <w:t xml:space="preserve">written in Java programming language. However, the JUnit test framework extends Java by providing some interfaces for the testing purposes. The most commonly used </w:t>
+      </w:r>
+      <w:r>
+        <w:t>features</w:t>
+      </w:r>
+      <w:r>
+        <w:t xml:space="preserve"> for quick and easy generation of test cases and test data are:</w:t>
+      </w:r>
+    </w:p>
+    <w:p>
+      <w:pPr>
+        <w:pStyle w:val="NoSpacing"/>
+        <w:numPr>
+          <w:ilvl w:val="0"/>
+          <w:numId w:val="17"/>
+        </w:numPr>
+      </w:pPr>
+      <w:r>
+        <w:rPr>
+          <w:rFonts w:eastAsiaTheme="minorHAnsi"/>
+          <w:lang w:eastAsia="en-US"/>
+        </w:rPr>
+        <w:lastRenderedPageBreak/>
+        <w:t>Annotations</w:t>
+      </w:r>
+      <w:r>
+        <w:rPr>
+          <w:rFonts w:eastAsiaTheme="minorHAnsi"/>
+          <w:lang w:eastAsia="en-US"/>
+        </w:rPr>
+        <w:t xml:space="preserve"> that can </w:t>
+      </w:r>
+      <w:r>
+        <w:t xml:space="preserve">annotate variables, parameters, packages, methods to improve source code readability and structure. The following annotation can be found in the </w:t>
+      </w:r>
+      <w:r>
+        <w:t>unit tests: Before, After, Test, Mock, Spy.</w:t>
+      </w:r>
+    </w:p>
+    <w:p>
+      <w:pPr>
+        <w:pStyle w:val="NoSpacing"/>
+        <w:numPr>
+          <w:ilvl w:val="0"/>
+          <w:numId w:val="17"/>
+        </w:numPr>
+        <w:rPr>
+          <w:rFonts w:eastAsiaTheme="minorHAnsi"/>
+          <w:lang w:eastAsia="en-US"/>
+        </w:rPr>
+      </w:pPr>
+      <w:r>
+        <w:t>Assertions that provide methods useful in determining pass or fail status of a test case. There are various types of assertions like Boolean, null, identical etc.</w:t>
+      </w:r>
+    </w:p>
+    <w:p>
+      <w:pPr>
+        <w:pStyle w:val="NoSpacing"/>
+        <w:numPr>
+          <w:ilvl w:val="0"/>
+          <w:numId w:val="17"/>
+        </w:numPr>
+        <w:rPr>
+          <w:rFonts w:eastAsiaTheme="minorHAnsi"/>
+          <w:lang w:eastAsia="en-US"/>
+        </w:rPr>
+      </w:pPr>
+      <w:r>
+        <w:t xml:space="preserve">Test Runners and </w:t>
+      </w:r>
+      <w:r>
+        <w:t xml:space="preserve">Test </w:t>
+      </w:r>
+      <w:r>
+        <w:t>S</w:t>
+      </w:r>
+      <w:r>
+        <w:t>uites</w:t>
+      </w:r>
+      <w:r>
+        <w:t xml:space="preserve"> </w:t>
+      </w:r>
+      <w:r>
+        <w:t>for running tests</w:t>
+      </w:r>
+      <w:r>
+        <w:t>,</w:t>
+      </w:r>
+    </w:p>
+    <w:p>
+      <w:pPr>
+        <w:pStyle w:val="NoSpacing"/>
+        <w:numPr>
+          <w:ilvl w:val="0"/>
+          <w:numId w:val="17"/>
+        </w:numPr>
+        <w:rPr>
+          <w:rFonts w:eastAsiaTheme="minorHAnsi"/>
+          <w:lang w:eastAsia="en-US"/>
+        </w:rPr>
+      </w:pPr>
+      <w:r>
+        <w:rPr>
+          <w:rFonts w:eastAsiaTheme="minorHAnsi"/>
+          <w:lang w:eastAsia="en-US"/>
+        </w:rPr>
+        <w:t>JUnit Expected Exception Test</w:t>
+      </w:r>
+      <w:r>
+        <w:rPr>
+          <w:rFonts w:eastAsiaTheme="minorHAnsi"/>
+          <w:lang w:eastAsia="en-US"/>
+        </w:rPr>
+        <w:t xml:space="preserve"> that </w:t>
+      </w:r>
+      <w:r>
+        <w:t>traces</w:t>
+      </w:r>
+      <w:r>
+        <w:t xml:space="preserve"> the exception and also check</w:t>
+      </w:r>
+      <w:r>
+        <w:t>s</w:t>
+      </w:r>
+      <w:r>
+        <w:t xml:space="preserve"> whether the code is throwing expected exception or not.</w:t>
+      </w:r>
+    </w:p>
+    <w:p>
+      <w:pPr>
+        <w:pStyle w:val="NoSpacing"/>
+        <w:rPr>
+          <w:rStyle w:val="st"/>
+        </w:rPr>
+      </w:pPr>
+      <w:r>
+        <w:t xml:space="preserve">JUnit test is </w:t>
+      </w:r>
+      <w:r>
+        <w:t>a perfect choice</w:t>
+      </w:r>
+      <w:r>
+        <w:t xml:space="preserve"> for both unit and integration tests, because it is also </w:t>
+      </w:r>
+      <w:r>
+        <w:br/>
+        <w:t>a r</w:t>
+      </w:r>
+      <w:r>
+        <w:rPr>
+          <w:rFonts w:eastAsiaTheme="minorHAnsi"/>
+          <w:lang w:eastAsia="en-US"/>
+        </w:rPr>
+        <w:t xml:space="preserve">egression </w:t>
+      </w:r>
+      <w:r>
+        <w:rPr>
+          <w:rFonts w:eastAsiaTheme="minorHAnsi"/>
+          <w:lang w:eastAsia="en-US"/>
+        </w:rPr>
+        <w:t>t</w:t>
+      </w:r>
+      <w:r>
+        <w:rPr>
+          <w:rFonts w:eastAsiaTheme="minorHAnsi"/>
+          <w:lang w:eastAsia="en-US"/>
+        </w:rPr>
+        <w:t xml:space="preserve">esting </w:t>
+      </w:r>
+      <w:r>
+        <w:rPr>
+          <w:rFonts w:eastAsiaTheme="minorHAnsi"/>
+          <w:lang w:eastAsia="en-US"/>
+        </w:rPr>
+        <w:t>f</w:t>
+      </w:r>
+      <w:r>
+        <w:rPr>
+          <w:rFonts w:eastAsiaTheme="minorHAnsi"/>
+          <w:lang w:eastAsia="en-US"/>
+        </w:rPr>
+        <w:t xml:space="preserve">ramework </w:t>
+      </w:r>
+      <w:r>
+        <w:t>that</w:t>
+      </w:r>
+      <w:r>
+        <w:t xml:space="preserve"> can be easily integrated with</w:t>
+      </w:r>
+      <w:r>
+        <w:t xml:space="preserve"> an</w:t>
+      </w:r>
+      <w:r>
+        <w:t xml:space="preserve"> </w:t>
+      </w:r>
+      <w:r>
+        <w:t xml:space="preserve">IDE and </w:t>
+      </w:r>
+      <w:r>
+        <w:rPr>
+          <w:rStyle w:val="st"/>
+        </w:rPr>
+        <w:t>a software project management tool</w:t>
+      </w:r>
+      <w:r>
+        <w:rPr>
+          <w:rStyle w:val="st"/>
+        </w:rPr>
+        <w:t>.</w:t>
+      </w:r>
+      <w:r>
+        <w:rPr>
+          <w:rStyle w:val="st"/>
+        </w:rPr>
+        <w:t xml:space="preserve"> Nonetheless, JUnit was originally intended to write and run unit tests, hence some features for integration testing are limited. Still, the existing</w:t>
+      </w:r>
+      <w:r>
+        <w:rPr>
+          <w:rStyle w:val="st"/>
+        </w:rPr>
+        <w:t xml:space="preserve"> features are</w:t>
+      </w:r>
+      <w:r>
+        <w:rPr>
+          <w:rStyle w:val="st"/>
+        </w:rPr>
+        <w:t xml:space="preserve"> sufficient for the purpose of achieving the objective of the thesis</w:t>
+      </w:r>
+      <w:bookmarkStart w:id="14" w:name="_GoBack"/>
+      <w:bookmarkEnd w:id="14"/>
+      <w:r>
+        <w:rPr>
+          <w:rStyle w:val="st"/>
+        </w:rPr>
+        <w:t>.</w:t>
+      </w:r>
+    </w:p>
+    <w:p>
+      <w:pPr>
+        <w:pStyle w:val="NoSpacing"/>
+        <w:spacing w:line="240" w:lineRule="auto"/>
+        <w:jc w:val="center"/>
+      </w:pPr>
+      <w:r>
+        <w:drawing>
+          <wp:inline distT="0" distB="0" distL="0" distR="0" wp14:anchorId="02D7E36D" wp14:editId="1607E62B">
+            <wp:extent cx="5502910" cy="2828925"/>
+            <wp:effectExtent l="0" t="0" r="2540" b="9525"/>
+            <wp:docPr id="10" name="Picture 10"/>
+            <wp:cNvGraphicFramePr>
+              <a:graphicFrameLocks xmlns:a="http://schemas.openxmlformats.org/drawingml/2006/main" noChangeAspect="1"/>
+            </wp:cNvGraphicFramePr>
+            <a:graphic xmlns:a="http://schemas.openxmlformats.org/drawingml/2006/main">
+              <a:graphicData uri="http://schemas.openxmlformats.org/drawingml/2006/picture">
+                <pic:pic xmlns:pic="http://schemas.openxmlformats.org/drawingml/2006/picture">
+                  <pic:nvPicPr>
+                    <pic:cNvPr id="1" name=""/>
+                    <pic:cNvPicPr/>
+                  </pic:nvPicPr>
+                  <pic:blipFill>
+                    <a:blip r:embed="rId16"/>
+                    <a:stretch>
+                      <a:fillRect/>
+                    </a:stretch>
+                  </pic:blipFill>
+                  <pic:spPr>
+                    <a:xfrm>
+                      <a:off x="0" y="0"/>
+                      <a:ext cx="5502910" cy="2828925"/>
+                    </a:xfrm>
+                    <a:prstGeom prst="rect">
+                      <a:avLst/>
+                    </a:prstGeom>
+                  </pic:spPr>
+                </pic:pic>
+              </a:graphicData>
+            </a:graphic>
+          </wp:inline>
+        </w:drawing>
+      </w:r>
+    </w:p>
+    <w:p>
+      <w:pPr>
+        <w:pStyle w:val="Subtitle"/>
+        <w:framePr w:wrap="auto" w:vAnchor="margin" w:yAlign="inline"/>
+        <w:rPr>
+          <w:rFonts w:eastAsiaTheme="minorHAnsi"/>
+        </w:rPr>
+      </w:pPr>
+      <w:r>
+        <w:t xml:space="preserve">Fig, </w:t>
+      </w:r>
+      <w:r>
+        <w:t>8</w:t>
+      </w:r>
+      <w:r>
+        <w:t xml:space="preserve">. </w:t>
+      </w:r>
+      <w:r>
+        <w:t>JUnit</w:t>
+      </w:r>
+      <w:r>
+        <w:t xml:space="preserve"> code snippet - a </w:t>
+      </w:r>
+      <w:r>
+        <w:t>sample test case.</w:t>
+      </w:r>
+    </w:p>
+    <w:p>
+      <w:pPr>
+        <w:pStyle w:val="NoSpacing"/>
+        <w:ind w:firstLine="0"/>
+      </w:pPr>
+      <w:r>
+        <w:rPr>
+          <w:rFonts w:eastAsiaTheme="minorHAnsi"/>
+          <w:lang w:eastAsia="en-US"/>
+        </w:rPr>
+        <w:tab/>
+      </w:r>
+      <w:r>
+        <w:rPr>
+          <w:rFonts w:eastAsiaTheme="minorHAnsi"/>
+          <w:lang w:eastAsia="en-US"/>
+        </w:rPr>
+        <w:t>As mentioned</w:t>
+      </w:r>
+      <w:r>
+        <w:rPr>
+          <w:rFonts w:eastAsiaTheme="minorHAnsi"/>
+          <w:lang w:eastAsia="en-US"/>
+        </w:rPr>
+        <w:t xml:space="preserve"> in paragraph 3.3., </w:t>
+      </w:r>
+      <w:r>
+        <w:rPr>
+          <w:rStyle w:val="st"/>
+        </w:rPr>
+        <w:t>unit tests</w:t>
+      </w:r>
+      <w:r>
+        <w:rPr>
+          <w:rStyle w:val="st"/>
+        </w:rPr>
+        <w:t xml:space="preserve"> require </w:t>
+      </w:r>
+      <w:r>
+        <w:rPr>
+          <w:rStyle w:val="st"/>
+        </w:rPr>
+        <w:t>a mocking framework</w:t>
+      </w:r>
+      <w:r>
+        <w:rPr>
+          <w:rStyle w:val="st"/>
+        </w:rPr>
+        <w:t xml:space="preserve">. </w:t>
+      </w:r>
+      <w:proofErr w:type="spellStart"/>
+      <w:r>
+        <w:t>Mockito</w:t>
+      </w:r>
+      <w:proofErr w:type="spellEnd"/>
+      <w:r>
+        <w:t xml:space="preserve"> lets </w:t>
+      </w:r>
+      <w:r>
+        <w:t>the software developer</w:t>
+      </w:r>
+      <w:r>
+        <w:t xml:space="preserve"> write </w:t>
+      </w:r>
+      <w:r>
+        <w:t>extensive</w:t>
+      </w:r>
+      <w:r>
+        <w:t xml:space="preserve"> tests with a clean </w:t>
+      </w:r>
+      <w:r>
+        <w:t>and</w:t>
+      </w:r>
+      <w:r>
+        <w:t xml:space="preserve"> simple API. </w:t>
+      </w:r>
+      <w:r>
+        <w:t>Moreover,</w:t>
+      </w:r>
+      <w:r>
+        <w:t xml:space="preserve"> </w:t>
+      </w:r>
+      <w:r>
+        <w:t>the tests are very readable and</w:t>
+      </w:r>
+      <w:r>
+        <w:t xml:space="preserve"> produce clean verification errors. </w:t>
+      </w:r>
+      <w:r>
+        <w:t xml:space="preserve">The following features of </w:t>
+      </w:r>
+      <w:proofErr w:type="spellStart"/>
+      <w:r>
+        <w:t>Moc</w:t>
+      </w:r>
+      <w:r>
+        <w:t>kito</w:t>
+      </w:r>
+      <w:proofErr w:type="spellEnd"/>
+      <w:r>
+        <w:t xml:space="preserve"> are used in the unit tests:</w:t>
+      </w:r>
+    </w:p>
+    <w:p>
+      <w:pPr>
+        <w:pStyle w:val="NoSpacing"/>
+        <w:numPr>
+          <w:ilvl w:val="0"/>
+          <w:numId w:val="19"/>
+        </w:numPr>
+        <w:rPr>
+          <w:rFonts w:eastAsiaTheme="minorHAnsi"/>
+        </w:rPr>
+      </w:pPr>
+      <w:r>
+        <w:rPr>
+          <w:rFonts w:eastAsiaTheme="minorHAnsi"/>
+        </w:rPr>
+        <w:t>m</w:t>
+      </w:r>
+      <w:r>
+        <w:rPr>
+          <w:rFonts w:eastAsiaTheme="minorHAnsi"/>
+        </w:rPr>
+        <w:t>ock() - c</w:t>
+      </w:r>
+      <w:r>
+        <w:t xml:space="preserve">reates </w:t>
+      </w:r>
+      <w:r>
+        <w:rPr>
+          <w:rFonts w:eastAsiaTheme="minorHAnsi"/>
+        </w:rPr>
+        <w:t xml:space="preserve">a </w:t>
+      </w:r>
+      <w:r>
+        <w:t>mock object of given class or interface.</w:t>
+      </w:r>
+      <w:r>
+        <w:rPr>
+          <w:rFonts w:eastAsiaTheme="minorHAnsi"/>
+        </w:rPr>
+        <w:t xml:space="preserve"> Mocks in </w:t>
+      </w:r>
+      <w:proofErr w:type="spellStart"/>
+      <w:r>
+        <w:rPr>
+          <w:rFonts w:eastAsiaTheme="minorHAnsi"/>
+        </w:rPr>
+        <w:t>Mockito</w:t>
+      </w:r>
+      <w:proofErr w:type="spellEnd"/>
+      <w:r>
+        <w:rPr>
+          <w:rFonts w:eastAsiaTheme="minorHAnsi"/>
+        </w:rPr>
+        <w:t xml:space="preserve"> allow </w:t>
+      </w:r>
+      <w:r>
+        <w:t>to stub invocations</w:t>
+      </w:r>
+      <w:r>
+        <w:t>,</w:t>
+      </w:r>
+    </w:p>
+    <w:p>
+      <w:pPr>
+        <w:pStyle w:val="NoSpacing"/>
+        <w:numPr>
+          <w:ilvl w:val="0"/>
+          <w:numId w:val="19"/>
+        </w:numPr>
+        <w:rPr>
+          <w:rFonts w:eastAsiaTheme="minorHAnsi"/>
+        </w:rPr>
+      </w:pPr>
+      <w:r>
+        <w:rPr>
+          <w:rFonts w:eastAsiaTheme="minorHAnsi"/>
+        </w:rPr>
+        <w:t>s</w:t>
+      </w:r>
+      <w:r>
+        <w:rPr>
+          <w:rFonts w:eastAsiaTheme="minorHAnsi"/>
+        </w:rPr>
+        <w:t xml:space="preserve">py() - </w:t>
+      </w:r>
+      <w:r>
+        <w:t>creates a spy based on class instead of an object.</w:t>
+      </w:r>
+      <w:r>
+        <w:rPr>
+          <w:rFonts w:eastAsiaTheme="minorHAnsi"/>
+        </w:rPr>
+        <w:t xml:space="preserve"> </w:t>
+      </w:r>
+      <w:r>
+        <w:rPr>
+          <w:rFonts w:eastAsiaTheme="minorHAnsi"/>
+        </w:rPr>
+        <w:t xml:space="preserve">Spies in </w:t>
+      </w:r>
+      <w:proofErr w:type="spellStart"/>
+      <w:r>
+        <w:rPr>
+          <w:rFonts w:eastAsiaTheme="minorHAnsi"/>
+        </w:rPr>
+        <w:t>Mockito</w:t>
+      </w:r>
+      <w:proofErr w:type="spellEnd"/>
+      <w:r>
+        <w:rPr>
+          <w:rFonts w:eastAsiaTheme="minorHAnsi"/>
+        </w:rPr>
+        <w:t xml:space="preserve"> allow to stub invocations </w:t>
+      </w:r>
+      <w:r>
+        <w:t>as well as use real method invocations</w:t>
+      </w:r>
+      <w:r>
+        <w:t>,</w:t>
+      </w:r>
+    </w:p>
+    <w:p>
+      <w:pPr>
+        <w:pStyle w:val="NoSpacing"/>
+        <w:numPr>
+          <w:ilvl w:val="0"/>
+          <w:numId w:val="19"/>
+        </w:numPr>
+        <w:rPr>
+          <w:rFonts w:eastAsiaTheme="minorHAnsi"/>
+        </w:rPr>
+      </w:pPr>
+      <w:r>
+        <w:lastRenderedPageBreak/>
+        <w:t>when() - e</w:t>
+      </w:r>
+      <w:r>
+        <w:t>nables stubbing</w:t>
+      </w:r>
+      <w:r>
+        <w:t xml:space="preserve"> methods,</w:t>
+      </w:r>
+    </w:p>
+    <w:p>
+      <w:pPr>
+        <w:pStyle w:val="NoSpacing"/>
+        <w:numPr>
+          <w:ilvl w:val="0"/>
+          <w:numId w:val="19"/>
+        </w:numPr>
+        <w:rPr>
+          <w:rFonts w:eastAsiaTheme="minorHAnsi"/>
+        </w:rPr>
+      </w:pPr>
+      <w:proofErr w:type="spellStart"/>
+      <w:r>
+        <w:t>thenReturn</w:t>
+      </w:r>
+      <w:proofErr w:type="spellEnd"/>
+      <w:r>
+        <w:t xml:space="preserve">() - </w:t>
+      </w:r>
+      <w:r>
+        <w:t>Sets a return value to be returned when the method is called</w:t>
+      </w:r>
+      <w:r>
+        <w:t>. \</w:t>
+      </w:r>
+    </w:p>
+    <w:p>
+      <w:pPr>
+        <w:pStyle w:val="NoSpacing"/>
+        <w:numPr>
+          <w:ilvl w:val="0"/>
+          <w:numId w:val="19"/>
+        </w:numPr>
+        <w:rPr>
+          <w:rFonts w:eastAsiaTheme="minorHAnsi"/>
+        </w:rPr>
+      </w:pPr>
+      <w:proofErr w:type="spellStart"/>
+      <w:r>
+        <w:rPr>
+          <w:rFonts w:eastAsiaTheme="minorHAnsi"/>
+        </w:rPr>
+        <w:t>doAnswer</w:t>
+      </w:r>
+      <w:proofErr w:type="spellEnd"/>
+      <w:r>
+        <w:rPr>
+          <w:rFonts w:eastAsiaTheme="minorHAnsi"/>
+        </w:rPr>
+        <w:t>()</w:t>
+      </w:r>
+      <w:r>
+        <w:rPr>
+          <w:rFonts w:eastAsiaTheme="minorHAnsi"/>
+        </w:rPr>
+        <w:t xml:space="preserve"> - </w:t>
+      </w:r>
+      <w:r>
+        <w:rPr>
+          <w:rFonts w:eastAsiaTheme="minorHAnsi"/>
+        </w:rPr>
+        <w:t>stub</w:t>
+      </w:r>
+      <w:r>
+        <w:rPr>
+          <w:rFonts w:eastAsiaTheme="minorHAnsi"/>
+        </w:rPr>
+        <w:t>s</w:t>
+      </w:r>
+      <w:r>
+        <w:rPr>
+          <w:rFonts w:eastAsiaTheme="minorHAnsi"/>
+        </w:rPr>
+        <w:t xml:space="preserve"> a </w:t>
+      </w:r>
+      <w:r>
+        <w:rPr>
+          <w:rFonts w:eastAsiaTheme="minorHAnsi"/>
+        </w:rPr>
+        <w:t>void method with generic Answer,</w:t>
+      </w:r>
+    </w:p>
+    <w:p>
+      <w:pPr>
+        <w:pStyle w:val="NoSpacing"/>
+        <w:numPr>
+          <w:ilvl w:val="0"/>
+          <w:numId w:val="19"/>
+        </w:numPr>
+        <w:rPr>
+          <w:rFonts w:eastAsiaTheme="minorHAnsi"/>
+        </w:rPr>
+      </w:pPr>
+      <w:proofErr w:type="spellStart"/>
+      <w:r>
+        <w:rPr>
+          <w:rFonts w:eastAsiaTheme="minorHAnsi"/>
+        </w:rPr>
+        <w:t>Machers</w:t>
+      </w:r>
+      <w:proofErr w:type="spellEnd"/>
+      <w:r>
+        <w:rPr>
+          <w:rFonts w:eastAsiaTheme="minorHAnsi"/>
+        </w:rPr>
+        <w:t>() - a</w:t>
+      </w:r>
+      <w:r>
+        <w:rPr>
+          <w:rFonts w:eastAsiaTheme="minorHAnsi"/>
+        </w:rPr>
+        <w:t>llow</w:t>
+      </w:r>
+      <w:r>
+        <w:rPr>
+          <w:rFonts w:eastAsiaTheme="minorHAnsi"/>
+        </w:rPr>
+        <w:t>s</w:t>
+      </w:r>
+      <w:r>
+        <w:rPr>
+          <w:rFonts w:eastAsiaTheme="minorHAnsi"/>
+        </w:rPr>
+        <w:t xml:space="preserve"> flexible verification or stubbing</w:t>
+      </w:r>
+      <w:r>
+        <w:rPr>
+          <w:rFonts w:eastAsiaTheme="minorHAnsi"/>
+        </w:rPr>
+        <w:t xml:space="preserve"> [9].</w:t>
+      </w:r>
+    </w:p>
+    <w:p>
+      <w:pPr>
+        <w:pStyle w:val="NoSpacing"/>
+        <w:spacing w:line="240" w:lineRule="auto"/>
+        <w:jc w:val="center"/>
+        <w:rPr>
+          <w:rFonts w:eastAsiaTheme="minorHAnsi" w:cstheme="majorBidi"/>
+          <w:b/>
+          <w:bCs/>
+          <w:sz w:val="32"/>
+          <w:szCs w:val="28"/>
+          <w:lang w:val="en-GB" w:eastAsia="en-US"/>
+        </w:rPr>
+      </w:pPr>
+      <w:r>
+        <w:rPr>
+          <w:noProof/>
+          <w:lang w:eastAsia="en-US"/>
+        </w:rPr>
+        <w:drawing>
+          <wp:inline distT="0" distB="0" distL="0" distR="0" wp14:anchorId="4B3C04AF" wp14:editId="59DF26F9">
+            <wp:extent cx="4453128" cy="3246120"/>
+            <wp:effectExtent l="0" t="0" r="5080" b="0"/>
+            <wp:docPr id="5" name="Picture 5"/>
+            <wp:cNvGraphicFramePr>
+              <a:graphicFrameLocks xmlns:a="http://schemas.openxmlformats.org/drawingml/2006/main" noChangeAspect="1"/>
+            </wp:cNvGraphicFramePr>
+            <a:graphic xmlns:a="http://schemas.openxmlformats.org/drawingml/2006/main">
+              <a:graphicData uri="http://schemas.openxmlformats.org/drawingml/2006/picture">
+                <pic:pic xmlns:pic="http://schemas.openxmlformats.org/drawingml/2006/picture">
+                  <pic:nvPicPr>
+                    <pic:cNvPr id="1" name=""/>
+                    <pic:cNvPicPr/>
+                  </pic:nvPicPr>
+                  <pic:blipFill>
+                    <a:blip r:embed="rId17"/>
+                    <a:stretch>
+                      <a:fillRect/>
+                    </a:stretch>
+                  </pic:blipFill>
+                  <pic:spPr>
+                    <a:xfrm>
+                      <a:off x="0" y="0"/>
+                      <a:ext cx="4453128" cy="3246120"/>
+                    </a:xfrm>
+                    <a:prstGeom prst="rect">
+                      <a:avLst/>
+                    </a:prstGeom>
+                  </pic:spPr>
+                </pic:pic>
+              </a:graphicData>
+            </a:graphic>
+          </wp:inline>
+        </w:drawing>
+      </w:r>
+    </w:p>
+    <w:p>
+      <w:pPr>
+        <w:pStyle w:val="Subtitle"/>
+        <w:framePr w:wrap="auto" w:vAnchor="margin" w:yAlign="inline"/>
+        <w:rPr>
+          <w:rFonts w:eastAsiaTheme="minorHAnsi"/>
+        </w:rPr>
+      </w:pPr>
+      <w:r>
+        <w:t xml:space="preserve">Fig, </w:t>
+      </w:r>
+      <w:r>
+        <w:t>9</w:t>
+      </w:r>
+      <w:r>
+        <w:t xml:space="preserve">. JUnit code snippet </w:t>
+      </w:r>
+      <w:r>
+        <w:t>-</w:t>
+      </w:r>
+      <w:r>
+        <w:t xml:space="preserve"> use of </w:t>
+      </w:r>
+      <w:proofErr w:type="spellStart"/>
+      <w:r>
+        <w:t>Mockito</w:t>
+      </w:r>
+      <w:proofErr w:type="spellEnd"/>
+      <w:r>
+        <w:t xml:space="preserve"> features to mock dependencies.</w:t>
       </w:r>
     </w:p>
     <w:p>
@@ -9732,14 +11539,46 @@
         <w:pStyle w:val="Heading1"/>
         <w:rPr>
           <w:rFonts w:eastAsiaTheme="minorHAnsi"/>
-          <w:lang w:eastAsia="en-US"/>
-        </w:rPr>
-      </w:pPr>
-      <w:r>
-        <w:rPr>
-          <w:rFonts w:eastAsiaTheme="minorHAnsi"/>
-          <w:lang w:eastAsia="en-US"/>
-        </w:rPr>
+          <w:lang w:val="en-US" w:eastAsia="en-US"/>
+        </w:rPr>
+      </w:pPr>
+    </w:p>
+    <w:p>
+      <w:pPr>
+        <w:spacing w:after="200" w:line="276" w:lineRule="auto"/>
+        <w:ind w:firstLine="0"/>
+        <w:jc w:val="left"/>
+        <w:rPr>
+          <w:rFonts w:eastAsiaTheme="minorHAnsi" w:cstheme="majorBidi"/>
+          <w:b/>
+          <w:bCs/>
+          <w:sz w:val="32"/>
+          <w:szCs w:val="28"/>
+          <w:lang w:val="en-GB" w:eastAsia="en-US"/>
+        </w:rPr>
+      </w:pPr>
+      <w:r>
+        <w:rPr>
+          <w:rFonts w:eastAsiaTheme="minorHAnsi"/>
+          <w:lang w:val="en-US" w:eastAsia="en-US"/>
+        </w:rPr>
+        <w:br w:type="page"/>
+      </w:r>
+    </w:p>
+    <w:p>
+      <w:pPr>
+        <w:pStyle w:val="Heading1"/>
+        <w:rPr>
+          <w:rFonts w:eastAsiaTheme="minorHAnsi"/>
+          <w:lang w:eastAsia="en-US"/>
+        </w:rPr>
+      </w:pPr>
+      <w:r>
+        <w:rPr>
+          <w:rFonts w:eastAsiaTheme="minorHAnsi"/>
+          <w:lang w:eastAsia="en-US"/>
+        </w:rPr>
+        <w:lastRenderedPageBreak/>
         <w:t>5. Application concept</w:t>
       </w:r>
     </w:p>
@@ -11436,6 +13275,59 @@
       </w:r>
       <w:r>
         <w:t>, 2018)</w:t>
+      </w:r>
+    </w:p>
+    <w:p>
+      <w:pPr>
+        <w:pStyle w:val="NoSpacing"/>
+        <w:ind w:firstLine="0"/>
+      </w:pPr>
+      <w:r>
+        <w:t xml:space="preserve">[8] </w:t>
+      </w:r>
+      <w:r>
+        <w:t>Java</w:t>
+      </w:r>
+      <w:r>
+        <w:t xml:space="preserve"> SE 8 Features and Enhancements. Oracle Corporation, </w:t>
+      </w:r>
+      <w:r>
+        <w:t xml:space="preserve">JDK </w:t>
+      </w:r>
+      <w:r>
+        <w:t>8</w:t>
+      </w:r>
+      <w:r>
+        <w:t xml:space="preserve"> Release Notes</w:t>
+      </w:r>
+      <w:r>
+        <w:t>.</w:t>
+      </w:r>
+    </w:p>
+    <w:p>
+      <w:pPr>
+        <w:pStyle w:val="NoSpacing"/>
+        <w:ind w:firstLine="0"/>
+      </w:pPr>
+      <w:r>
+        <w:t xml:space="preserve">[9] </w:t>
+      </w:r>
+      <w:proofErr w:type="spellStart"/>
+      <w:r>
+        <w:t>Mockito</w:t>
+      </w:r>
+      <w:proofErr w:type="spellEnd"/>
+      <w:r>
+        <w:t xml:space="preserve"> - </w:t>
+      </w:r>
+      <w:r>
+        <w:t>Tasty mocking framework for unit tests in Java</w:t>
+      </w:r>
+      <w:r>
+        <w:t xml:space="preserve">. Available: </w:t>
+      </w:r>
+      <w:r>
+        <w:t>https://site.mockito.org/</w:t>
       </w:r>
     </w:p>
     <w:sectPr>
@@ -11955,6 +13847,119 @@
     </w:lvl>
   </w:abstractNum>
   <w:abstractNum w:abstractNumId="1" w15:restartNumberingAfterBreak="0">
+    <w:nsid w:val="14E83DB3"/>
+    <w:multiLevelType w:val="hybridMultilevel"/>
+    <w:tmpl w:val="87DEF8EA"/>
+    <w:lvl w:ilvl="0" w:tplc="04090001">
+      <w:start w:val="1"/>
+      <w:numFmt w:val="bullet"/>
+      <w:lvlText w:val=""/>
+      <w:lvlJc w:val="left"/>
+      <w:pPr>
+        <w:ind w:left="720" w:hanging="360"/>
+      </w:pPr>
+      <w:rPr>
+        <w:rFonts w:ascii="Symbol" w:hAnsi="Symbol" w:hint="default"/>
+      </w:rPr>
+    </w:lvl>
+    <w:lvl w:ilvl="1" w:tplc="04090003" w:tentative="1">
+      <w:start w:val="1"/>
+      <w:numFmt w:val="bullet"/>
+      <w:lvlText w:val="o"/>
+      <w:lvlJc w:val="left"/>
+      <w:pPr>
+        <w:ind w:left="1440" w:hanging="360"/>
+      </w:pPr>
+      <w:rPr>
+        <w:rFonts w:ascii="Courier New" w:hAnsi="Courier New" w:cs="Courier New" w:hint="default"/>
+      </w:rPr>
+    </w:lvl>
+    <w:lvl w:ilvl="2" w:tplc="04090005" w:tentative="1">
+      <w:start w:val="1"/>
+      <w:numFmt w:val="bullet"/>
+      <w:lvlText w:val=""/>
+      <w:lvlJc w:val="left"/>
+      <w:pPr>
+        <w:ind w:left="2160" w:hanging="360"/>
+      </w:pPr>
+      <w:rPr>
+        <w:rFonts w:ascii="Wingdings" w:hAnsi="Wingdings" w:hint="default"/>
+      </w:rPr>
+    </w:lvl>
+    <w:lvl w:ilvl="3" w:tplc="04090001" w:tentative="1">
+      <w:start w:val="1"/>
+      <w:numFmt w:val="bullet"/>
+      <w:lvlText w:val=""/>
+      <w:lvlJc w:val="left"/>
+      <w:pPr>
+        <w:ind w:left="2880" w:hanging="360"/>
+      </w:pPr>
+      <w:rPr>
+        <w:rFonts w:ascii="Symbol" w:hAnsi="Symbol" w:hint="default"/>
+      </w:rPr>
+    </w:lvl>
+    <w:lvl w:ilvl="4" w:tplc="04090003" w:tentative="1">
+      <w:start w:val="1"/>
+      <w:numFmt w:val="bullet"/>
+      <w:lvlText w:val="o"/>
+      <w:lvlJc w:val="left"/>
+      <w:pPr>
+        <w:ind w:left="3600" w:hanging="360"/>
+      </w:pPr>
+      <w:rPr>
+        <w:rFonts w:ascii="Courier New" w:hAnsi="Courier New" w:cs="Courier New" w:hint="default"/>
+      </w:rPr>
+    </w:lvl>
+    <w:lvl w:ilvl="5" w:tplc="04090005" w:tentative="1">
+      <w:start w:val="1"/>
+      <w:numFmt w:val="bullet"/>
+      <w:lvlText w:val=""/>
+      <w:lvlJc w:val="left"/>
+      <w:pPr>
+        <w:ind w:left="4320" w:hanging="360"/>
+      </w:pPr>
+      <w:rPr>
+        <w:rFonts w:ascii="Wingdings" w:hAnsi="Wingdings" w:hint="default"/>
+      </w:rPr>
+    </w:lvl>
+    <w:lvl w:ilvl="6" w:tplc="04090001" w:tentative="1">
+      <w:start w:val="1"/>
+      <w:numFmt w:val="bullet"/>
+      <w:lvlText w:val=""/>
+      <w:lvlJc w:val="left"/>
+      <w:pPr>
+        <w:ind w:left="5040" w:hanging="360"/>
+      </w:pPr>
+      <w:rPr>
+        <w:rFonts w:ascii="Symbol" w:hAnsi="Symbol" w:hint="default"/>
+      </w:rPr>
+    </w:lvl>
+    <w:lvl w:ilvl="7" w:tplc="04090003" w:tentative="1">
+      <w:start w:val="1"/>
+      <w:numFmt w:val="bullet"/>
+      <w:lvlText w:val="o"/>
+      <w:lvlJc w:val="left"/>
+      <w:pPr>
+        <w:ind w:left="5760" w:hanging="360"/>
+      </w:pPr>
+      <w:rPr>
+        <w:rFonts w:ascii="Courier New" w:hAnsi="Courier New" w:cs="Courier New" w:hint="default"/>
+      </w:rPr>
+    </w:lvl>
+    <w:lvl w:ilvl="8" w:tplc="04090005" w:tentative="1">
+      <w:start w:val="1"/>
+      <w:numFmt w:val="bullet"/>
+      <w:lvlText w:val=""/>
+      <w:lvlJc w:val="left"/>
+      <w:pPr>
+        <w:ind w:left="6480" w:hanging="360"/>
+      </w:pPr>
+      <w:rPr>
+        <w:rFonts w:ascii="Wingdings" w:hAnsi="Wingdings" w:hint="default"/>
+      </w:rPr>
+    </w:lvl>
+  </w:abstractNum>
+  <w:abstractNum w:abstractNumId="2" w15:restartNumberingAfterBreak="0">
     <w:nsid w:val="1F095749"/>
     <w:multiLevelType w:val="hybridMultilevel"/>
     <w:tmpl w:val="C5084482"/>
@@ -12043,10 +14048,10 @@
       </w:pPr>
     </w:lvl>
   </w:abstractNum>
-  <w:abstractNum w:abstractNumId="2" w15:restartNumberingAfterBreak="0">
-    <w:nsid w:val="37C30133"/>
+  <w:abstractNum w:abstractNumId="3" w15:restartNumberingAfterBreak="0">
+    <w:nsid w:val="32A1178C"/>
     <w:multiLevelType w:val="hybridMultilevel"/>
-    <w:tmpl w:val="70527EC4"/>
+    <w:tmpl w:val="1C682622"/>
     <w:lvl w:ilvl="0" w:tplc="04090001">
       <w:start w:val="1"/>
       <w:numFmt w:val="bullet"/>
@@ -12156,17 +14161,17 @@
       </w:rPr>
     </w:lvl>
   </w:abstractNum>
-  <w:abstractNum w:abstractNumId="3" w15:restartNumberingAfterBreak="0">
-    <w:nsid w:val="3AC73516"/>
+  <w:abstractNum w:abstractNumId="4" w15:restartNumberingAfterBreak="0">
+    <w:nsid w:val="37C30133"/>
     <w:multiLevelType w:val="hybridMultilevel"/>
-    <w:tmpl w:val="93EC4EB4"/>
+    <w:tmpl w:val="70527EC4"/>
     <w:lvl w:ilvl="0" w:tplc="04090001">
       <w:start w:val="1"/>
       <w:numFmt w:val="bullet"/>
       <w:lvlText w:val=""/>
       <w:lvlJc w:val="left"/>
       <w:pPr>
-        <w:ind w:left="1080" w:hanging="360"/>
+        <w:ind w:left="927" w:hanging="360"/>
       </w:pPr>
       <w:rPr>
         <w:rFonts w:ascii="Symbol" w:hAnsi="Symbol" w:hint="default"/>
@@ -12178,7 +14183,7 @@
       <w:lvlText w:val="o"/>
       <w:lvlJc w:val="left"/>
       <w:pPr>
-        <w:ind w:left="1800" w:hanging="360"/>
+        <w:ind w:left="1647" w:hanging="360"/>
       </w:pPr>
       <w:rPr>
         <w:rFonts w:ascii="Courier New" w:hAnsi="Courier New" w:cs="Courier New" w:hint="default"/>
@@ -12190,7 +14195,7 @@
       <w:lvlText w:val=""/>
       <w:lvlJc w:val="left"/>
       <w:pPr>
-        <w:ind w:left="2520" w:hanging="360"/>
+        <w:ind w:left="2367" w:hanging="360"/>
       </w:pPr>
       <w:rPr>
         <w:rFonts w:ascii="Wingdings" w:hAnsi="Wingdings" w:hint="default"/>
@@ -12202,7 +14207,7 @@
       <w:lvlText w:val=""/>
       <w:lvlJc w:val="left"/>
       <w:pPr>
-        <w:ind w:left="3240" w:hanging="360"/>
+        <w:ind w:left="3087" w:hanging="360"/>
       </w:pPr>
       <w:rPr>
         <w:rFonts w:ascii="Symbol" w:hAnsi="Symbol" w:hint="default"/>
@@ -12214,7 +14219,7 @@
       <w:lvlText w:val="o"/>
       <w:lvlJc w:val="left"/>
       <w:pPr>
-        <w:ind w:left="3960" w:hanging="360"/>
+        <w:ind w:left="3807" w:hanging="360"/>
       </w:pPr>
       <w:rPr>
         <w:rFonts w:ascii="Courier New" w:hAnsi="Courier New" w:cs="Courier New" w:hint="default"/>
@@ -12226,7 +14231,7 @@
       <w:lvlText w:val=""/>
       <w:lvlJc w:val="left"/>
       <w:pPr>
-        <w:ind w:left="4680" w:hanging="360"/>
+        <w:ind w:left="4527" w:hanging="360"/>
       </w:pPr>
       <w:rPr>
         <w:rFonts w:ascii="Wingdings" w:hAnsi="Wingdings" w:hint="default"/>
@@ -12238,7 +14243,7 @@
       <w:lvlText w:val=""/>
       <w:lvlJc w:val="left"/>
       <w:pPr>
-        <w:ind w:left="5400" w:hanging="360"/>
+        <w:ind w:left="5247" w:hanging="360"/>
       </w:pPr>
       <w:rPr>
         <w:rFonts w:ascii="Symbol" w:hAnsi="Symbol" w:hint="default"/>
@@ -12250,7 +14255,7 @@
       <w:lvlText w:val="o"/>
       <w:lvlJc w:val="left"/>
       <w:pPr>
-        <w:ind w:left="6120" w:hanging="360"/>
+        <w:ind w:left="5967" w:hanging="360"/>
       </w:pPr>
       <w:rPr>
         <w:rFonts w:ascii="Courier New" w:hAnsi="Courier New" w:cs="Courier New" w:hint="default"/>
@@ -12262,17 +14267,17 @@
       <w:lvlText w:val=""/>
       <w:lvlJc w:val="left"/>
       <w:pPr>
-        <w:ind w:left="6840" w:hanging="360"/>
+        <w:ind w:left="6687" w:hanging="360"/>
       </w:pPr>
       <w:rPr>
         <w:rFonts w:ascii="Wingdings" w:hAnsi="Wingdings" w:hint="default"/>
       </w:rPr>
     </w:lvl>
   </w:abstractNum>
-  <w:abstractNum w:abstractNumId="4" w15:restartNumberingAfterBreak="0">
-    <w:nsid w:val="42254E70"/>
+  <w:abstractNum w:abstractNumId="5" w15:restartNumberingAfterBreak="0">
+    <w:nsid w:val="3AC73516"/>
     <w:multiLevelType w:val="hybridMultilevel"/>
-    <w:tmpl w:val="BA26CF86"/>
+    <w:tmpl w:val="93EC4EB4"/>
     <w:lvl w:ilvl="0" w:tplc="04090001">
       <w:start w:val="1"/>
       <w:numFmt w:val="bullet"/>
@@ -12382,7 +14387,120 @@
       </w:rPr>
     </w:lvl>
   </w:abstractNum>
-  <w:abstractNum w:abstractNumId="5" w15:restartNumberingAfterBreak="0">
+  <w:abstractNum w:abstractNumId="6" w15:restartNumberingAfterBreak="0">
+    <w:nsid w:val="42254E70"/>
+    <w:multiLevelType w:val="hybridMultilevel"/>
+    <w:tmpl w:val="BA26CF86"/>
+    <w:lvl w:ilvl="0" w:tplc="04090001">
+      <w:start w:val="1"/>
+      <w:numFmt w:val="bullet"/>
+      <w:lvlText w:val=""/>
+      <w:lvlJc w:val="left"/>
+      <w:pPr>
+        <w:ind w:left="1080" w:hanging="360"/>
+      </w:pPr>
+      <w:rPr>
+        <w:rFonts w:ascii="Symbol" w:hAnsi="Symbol" w:hint="default"/>
+      </w:rPr>
+    </w:lvl>
+    <w:lvl w:ilvl="1" w:tplc="04090003" w:tentative="1">
+      <w:start w:val="1"/>
+      <w:numFmt w:val="bullet"/>
+      <w:lvlText w:val="o"/>
+      <w:lvlJc w:val="left"/>
+      <w:pPr>
+        <w:ind w:left="1800" w:hanging="360"/>
+      </w:pPr>
+      <w:rPr>
+        <w:rFonts w:ascii="Courier New" w:hAnsi="Courier New" w:cs="Courier New" w:hint="default"/>
+      </w:rPr>
+    </w:lvl>
+    <w:lvl w:ilvl="2" w:tplc="04090005" w:tentative="1">
+      <w:start w:val="1"/>
+      <w:numFmt w:val="bullet"/>
+      <w:lvlText w:val=""/>
+      <w:lvlJc w:val="left"/>
+      <w:pPr>
+        <w:ind w:left="2520" w:hanging="360"/>
+      </w:pPr>
+      <w:rPr>
+        <w:rFonts w:ascii="Wingdings" w:hAnsi="Wingdings" w:hint="default"/>
+      </w:rPr>
+    </w:lvl>
+    <w:lvl w:ilvl="3" w:tplc="04090001" w:tentative="1">
+      <w:start w:val="1"/>
+      <w:numFmt w:val="bullet"/>
+      <w:lvlText w:val=""/>
+      <w:lvlJc w:val="left"/>
+      <w:pPr>
+        <w:ind w:left="3240" w:hanging="360"/>
+      </w:pPr>
+      <w:rPr>
+        <w:rFonts w:ascii="Symbol" w:hAnsi="Symbol" w:hint="default"/>
+      </w:rPr>
+    </w:lvl>
+    <w:lvl w:ilvl="4" w:tplc="04090003" w:tentative="1">
+      <w:start w:val="1"/>
+      <w:numFmt w:val="bullet"/>
+      <w:lvlText w:val="o"/>
+      <w:lvlJc w:val="left"/>
+      <w:pPr>
+        <w:ind w:left="3960" w:hanging="360"/>
+      </w:pPr>
+      <w:rPr>
+        <w:rFonts w:ascii="Courier New" w:hAnsi="Courier New" w:cs="Courier New" w:hint="default"/>
+      </w:rPr>
+    </w:lvl>
+    <w:lvl w:ilvl="5" w:tplc="04090005" w:tentative="1">
+      <w:start w:val="1"/>
+      <w:numFmt w:val="bullet"/>
+      <w:lvlText w:val=""/>
+      <w:lvlJc w:val="left"/>
+      <w:pPr>
+        <w:ind w:left="4680" w:hanging="360"/>
+      </w:pPr>
+      <w:rPr>
+        <w:rFonts w:ascii="Wingdings" w:hAnsi="Wingdings" w:hint="default"/>
+      </w:rPr>
+    </w:lvl>
+    <w:lvl w:ilvl="6" w:tplc="04090001" w:tentative="1">
+      <w:start w:val="1"/>
+      <w:numFmt w:val="bullet"/>
+      <w:lvlText w:val=""/>
+      <w:lvlJc w:val="left"/>
+      <w:pPr>
+        <w:ind w:left="5400" w:hanging="360"/>
+      </w:pPr>
+      <w:rPr>
+        <w:rFonts w:ascii="Symbol" w:hAnsi="Symbol" w:hint="default"/>
+      </w:rPr>
+    </w:lvl>
+    <w:lvl w:ilvl="7" w:tplc="04090003" w:tentative="1">
+      <w:start w:val="1"/>
+      <w:numFmt w:val="bullet"/>
+      <w:lvlText w:val="o"/>
+      <w:lvlJc w:val="left"/>
+      <w:pPr>
+        <w:ind w:left="6120" w:hanging="360"/>
+      </w:pPr>
+      <w:rPr>
+        <w:rFonts w:ascii="Courier New" w:hAnsi="Courier New" w:cs="Courier New" w:hint="default"/>
+      </w:rPr>
+    </w:lvl>
+    <w:lvl w:ilvl="8" w:tplc="04090005" w:tentative="1">
+      <w:start w:val="1"/>
+      <w:numFmt w:val="bullet"/>
+      <w:lvlText w:val=""/>
+      <w:lvlJc w:val="left"/>
+      <w:pPr>
+        <w:ind w:left="6840" w:hanging="360"/>
+      </w:pPr>
+      <w:rPr>
+        <w:rFonts w:ascii="Wingdings" w:hAnsi="Wingdings" w:hint="default"/>
+      </w:rPr>
+    </w:lvl>
+  </w:abstractNum>
+  <w:abstractNum w:abstractNumId="7" w15:restartNumberingAfterBreak="0">
     <w:nsid w:val="431951FC"/>
     <w:multiLevelType w:val="multilevel"/>
     <w:tmpl w:val="58B0EF9C"/>
@@ -12504,7 +14622,156 @@
       </w:rPr>
     </w:lvl>
   </w:abstractNum>
-  <w:abstractNum w:abstractNumId="6" w15:restartNumberingAfterBreak="0">
+  <w:abstractNum w:abstractNumId="8" w15:restartNumberingAfterBreak="0">
+    <w:nsid w:val="47B64BCB"/>
+    <w:multiLevelType w:val="multilevel"/>
+    <w:tmpl w:val="BFFCA1C8"/>
+    <w:lvl w:ilvl="0">
+      <w:start w:val="1"/>
+      <w:numFmt w:val="bullet"/>
+      <w:lvlText w:val=""/>
+      <w:lvlJc w:val="left"/>
+      <w:pPr>
+        <w:tabs>
+          <w:tab w:val="num" w:pos="720"/>
+        </w:tabs>
+        <w:ind w:left="720" w:hanging="360"/>
+      </w:pPr>
+      <w:rPr>
+        <w:rFonts w:ascii="Symbol" w:hAnsi="Symbol" w:hint="default"/>
+        <w:sz w:val="20"/>
+      </w:rPr>
+    </w:lvl>
+    <w:lvl w:ilvl="1" w:tentative="1">
+      <w:start w:val="1"/>
+      <w:numFmt w:val="bullet"/>
+      <w:lvlText w:val="o"/>
+      <w:lvlJc w:val="left"/>
+      <w:pPr>
+        <w:tabs>
+          <w:tab w:val="num" w:pos="1440"/>
+        </w:tabs>
+        <w:ind w:left="1440" w:hanging="360"/>
+      </w:pPr>
+      <w:rPr>
+        <w:rFonts w:ascii="Courier New" w:hAnsi="Courier New" w:hint="default"/>
+        <w:sz w:val="20"/>
+      </w:rPr>
+    </w:lvl>
+    <w:lvl w:ilvl="2" w:tentative="1">
+      <w:start w:val="1"/>
+      <w:numFmt w:val="bullet"/>
+      <w:lvlText w:val=""/>
+      <w:lvlJc w:val="left"/>
+      <w:pPr>
+        <w:tabs>
+          <w:tab w:val="num" w:pos="2160"/>
+        </w:tabs>
+        <w:ind w:left="2160" w:hanging="360"/>
+      </w:pPr>
+      <w:rPr>
+        <w:rFonts w:ascii="Wingdings" w:hAnsi="Wingdings" w:hint="default"/>
+        <w:sz w:val="20"/>
+      </w:rPr>
+    </w:lvl>
+    <w:lvl w:ilvl="3" w:tentative="1">
+      <w:start w:val="1"/>
+      <w:numFmt w:val="bullet"/>
+      <w:lvlText w:val=""/>
+      <w:lvlJc w:val="left"/>
+      <w:pPr>
+        <w:tabs>
+          <w:tab w:val="num" w:pos="2880"/>
+        </w:tabs>
+        <w:ind w:left="2880" w:hanging="360"/>
+      </w:pPr>
+      <w:rPr>
+        <w:rFonts w:ascii="Wingdings" w:hAnsi="Wingdings" w:hint="default"/>
+        <w:sz w:val="20"/>
+      </w:rPr>
+    </w:lvl>
+    <w:lvl w:ilvl="4" w:tentative="1">
+      <w:start w:val="1"/>
+      <w:numFmt w:val="bullet"/>
+      <w:lvlText w:val=""/>
+      <w:lvlJc w:val="left"/>
+      <w:pPr>
+        <w:tabs>
+          <w:tab w:val="num" w:pos="3600"/>
+        </w:tabs>
+        <w:ind w:left="3600" w:hanging="360"/>
+      </w:pPr>
+      <w:rPr>
+        <w:rFonts w:ascii="Wingdings" w:hAnsi="Wingdings" w:hint="default"/>
+        <w:sz w:val="20"/>
+      </w:rPr>
+    </w:lvl>
+    <w:lvl w:ilvl="5" w:tentative="1">
+      <w:start w:val="1"/>
+      <w:numFmt w:val="bullet"/>
+      <w:lvlText w:val=""/>
+      <w:lvlJc w:val="left"/>
+      <w:pPr>
+        <w:tabs>
+          <w:tab w:val="num" w:pos="4320"/>
+        </w:tabs>
+        <w:ind w:left="4320" w:hanging="360"/>
+      </w:pPr>
+      <w:rPr>
+        <w:rFonts w:ascii="Wingdings" w:hAnsi="Wingdings" w:hint="default"/>
+        <w:sz w:val="20"/>
+      </w:rPr>
+    </w:lvl>
+    <w:lvl w:ilvl="6" w:tentative="1">
+      <w:start w:val="1"/>
+      <w:numFmt w:val="bullet"/>
+      <w:lvlText w:val=""/>
+      <w:lvlJc w:val="left"/>
+      <w:pPr>
+        <w:tabs>
+          <w:tab w:val="num" w:pos="5040"/>
+        </w:tabs>
+        <w:ind w:left="5040" w:hanging="360"/>
+      </w:pPr>
+      <w:rPr>
+        <w:rFonts w:ascii="Wingdings" w:hAnsi="Wingdings" w:hint="default"/>
+        <w:sz w:val="20"/>
+      </w:rPr>
+    </w:lvl>
+    <w:lvl w:ilvl="7" w:tentative="1">
+      <w:start w:val="1"/>
+      <w:numFmt w:val="bullet"/>
+      <w:lvlText w:val=""/>
+      <w:lvlJc w:val="left"/>
+      <w:pPr>
+        <w:tabs>
+          <w:tab w:val="num" w:pos="5760"/>
+        </w:tabs>
+        <w:ind w:left="5760" w:hanging="360"/>
+      </w:pPr>
+      <w:rPr>
+        <w:rFonts w:ascii="Wingdings" w:hAnsi="Wingdings" w:hint="default"/>
+        <w:sz w:val="20"/>
+      </w:rPr>
+    </w:lvl>
+    <w:lvl w:ilvl="8" w:tentative="1">
+      <w:start w:val="1"/>
+      <w:numFmt w:val="bullet"/>
+      <w:lvlText w:val=""/>
+      <w:lvlJc w:val="left"/>
+      <w:pPr>
+        <w:tabs>
+          <w:tab w:val="num" w:pos="6480"/>
+        </w:tabs>
+        <w:ind w:left="6480" w:hanging="360"/>
+      </w:pPr>
+      <w:rPr>
+        <w:rFonts w:ascii="Wingdings" w:hAnsi="Wingdings" w:hint="default"/>
+        <w:sz w:val="20"/>
+      </w:rPr>
+    </w:lvl>
+  </w:abstractNum>
+  <w:abstractNum w:abstractNumId="9" w15:restartNumberingAfterBreak="0">
     <w:nsid w:val="47EC6F50"/>
     <w:multiLevelType w:val="hybridMultilevel"/>
     <w:tmpl w:val="399EBDCA"/>
@@ -12617,7 +14884,7 @@
       </w:rPr>
     </w:lvl>
   </w:abstractNum>
-  <w:abstractNum w:abstractNumId="7" w15:restartNumberingAfterBreak="0">
+  <w:abstractNum w:abstractNumId="10" w15:restartNumberingAfterBreak="0">
     <w:nsid w:val="50B60D1B"/>
     <w:multiLevelType w:val="hybridMultilevel"/>
     <w:tmpl w:val="F6E8C5EA"/>
@@ -12730,7 +14997,7 @@
       </w:rPr>
     </w:lvl>
   </w:abstractNum>
-  <w:abstractNum w:abstractNumId="8" w15:restartNumberingAfterBreak="0">
+  <w:abstractNum w:abstractNumId="11" w15:restartNumberingAfterBreak="0">
     <w:nsid w:val="52F71A31"/>
     <w:multiLevelType w:val="multilevel"/>
     <w:tmpl w:val="7A8CE5B2"/>
@@ -12851,7 +15118,7 @@
       </w:rPr>
     </w:lvl>
   </w:abstractNum>
-  <w:abstractNum w:abstractNumId="9" w15:restartNumberingAfterBreak="0">
+  <w:abstractNum w:abstractNumId="12" w15:restartNumberingAfterBreak="0">
     <w:nsid w:val="54200428"/>
     <w:multiLevelType w:val="hybridMultilevel"/>
     <w:tmpl w:val="48DA2956"/>
@@ -12964,7 +15231,120 @@
       </w:rPr>
     </w:lvl>
   </w:abstractNum>
-  <w:abstractNum w:abstractNumId="10" w15:restartNumberingAfterBreak="0">
+  <w:abstractNum w:abstractNumId="13" w15:restartNumberingAfterBreak="0">
+    <w:nsid w:val="6211626A"/>
+    <w:multiLevelType w:val="hybridMultilevel"/>
+    <w:tmpl w:val="83EED944"/>
+    <w:lvl w:ilvl="0" w:tplc="04090001">
+      <w:start w:val="1"/>
+      <w:numFmt w:val="bullet"/>
+      <w:lvlText w:val=""/>
+      <w:lvlJc w:val="left"/>
+      <w:pPr>
+        <w:ind w:left="720" w:hanging="360"/>
+      </w:pPr>
+      <w:rPr>
+        <w:rFonts w:ascii="Symbol" w:hAnsi="Symbol" w:hint="default"/>
+      </w:rPr>
+    </w:lvl>
+    <w:lvl w:ilvl="1" w:tplc="04090003" w:tentative="1">
+      <w:start w:val="1"/>
+      <w:numFmt w:val="bullet"/>
+      <w:lvlText w:val="o"/>
+      <w:lvlJc w:val="left"/>
+      <w:pPr>
+        <w:ind w:left="1440" w:hanging="360"/>
+      </w:pPr>
+      <w:rPr>
+        <w:rFonts w:ascii="Courier New" w:hAnsi="Courier New" w:cs="Courier New" w:hint="default"/>
+      </w:rPr>
+    </w:lvl>
+    <w:lvl w:ilvl="2" w:tplc="04090005" w:tentative="1">
+      <w:start w:val="1"/>
+      <w:numFmt w:val="bullet"/>
+      <w:lvlText w:val=""/>
+      <w:lvlJc w:val="left"/>
+      <w:pPr>
+        <w:ind w:left="2160" w:hanging="360"/>
+      </w:pPr>
+      <w:rPr>
+        <w:rFonts w:ascii="Wingdings" w:hAnsi="Wingdings" w:hint="default"/>
+      </w:rPr>
+    </w:lvl>
+    <w:lvl w:ilvl="3" w:tplc="04090001" w:tentative="1">
+      <w:start w:val="1"/>
+      <w:numFmt w:val="bullet"/>
+      <w:lvlText w:val=""/>
+      <w:lvlJc w:val="left"/>
+      <w:pPr>
+        <w:ind w:left="2880" w:hanging="360"/>
+      </w:pPr>
+      <w:rPr>
+        <w:rFonts w:ascii="Symbol" w:hAnsi="Symbol" w:hint="default"/>
+      </w:rPr>
+    </w:lvl>
+    <w:lvl w:ilvl="4" w:tplc="04090003" w:tentative="1">
+      <w:start w:val="1"/>
+      <w:numFmt w:val="bullet"/>
+      <w:lvlText w:val="o"/>
+      <w:lvlJc w:val="left"/>
+      <w:pPr>
+        <w:ind w:left="3600" w:hanging="360"/>
+      </w:pPr>
+      <w:rPr>
+        <w:rFonts w:ascii="Courier New" w:hAnsi="Courier New" w:cs="Courier New" w:hint="default"/>
+      </w:rPr>
+    </w:lvl>
+    <w:lvl w:ilvl="5" w:tplc="04090005" w:tentative="1">
+      <w:start w:val="1"/>
+      <w:numFmt w:val="bullet"/>
+      <w:lvlText w:val=""/>
+      <w:lvlJc w:val="left"/>
+      <w:pPr>
+        <w:ind w:left="4320" w:hanging="360"/>
+      </w:pPr>
+      <w:rPr>
+        <w:rFonts w:ascii="Wingdings" w:hAnsi="Wingdings" w:hint="default"/>
+      </w:rPr>
+    </w:lvl>
+    <w:lvl w:ilvl="6" w:tplc="04090001" w:tentative="1">
+      <w:start w:val="1"/>
+      <w:numFmt w:val="bullet"/>
+      <w:lvlText w:val=""/>
+      <w:lvlJc w:val="left"/>
+      <w:pPr>
+        <w:ind w:left="5040" w:hanging="360"/>
+      </w:pPr>
+      <w:rPr>
+        <w:rFonts w:ascii="Symbol" w:hAnsi="Symbol" w:hint="default"/>
+      </w:rPr>
+    </w:lvl>
+    <w:lvl w:ilvl="7" w:tplc="04090003" w:tentative="1">
+      <w:start w:val="1"/>
+      <w:numFmt w:val="bullet"/>
+      <w:lvlText w:val="o"/>
+      <w:lvlJc w:val="left"/>
+      <w:pPr>
+        <w:ind w:left="5760" w:hanging="360"/>
+      </w:pPr>
+      <w:rPr>
+        <w:rFonts w:ascii="Courier New" w:hAnsi="Courier New" w:cs="Courier New" w:hint="default"/>
+      </w:rPr>
+    </w:lvl>
+    <w:lvl w:ilvl="8" w:tplc="04090005" w:tentative="1">
+      <w:start w:val="1"/>
+      <w:numFmt w:val="bullet"/>
+      <w:lvlText w:val=""/>
+      <w:lvlJc w:val="left"/>
+      <w:pPr>
+        <w:ind w:left="6480" w:hanging="360"/>
+      </w:pPr>
+      <w:rPr>
+        <w:rFonts w:ascii="Wingdings" w:hAnsi="Wingdings" w:hint="default"/>
+      </w:rPr>
+    </w:lvl>
+  </w:abstractNum>
+  <w:abstractNum w:abstractNumId="14" w15:restartNumberingAfterBreak="0">
     <w:nsid w:val="632B2EB6"/>
     <w:multiLevelType w:val="hybridMultilevel"/>
     <w:tmpl w:val="0F547CC6"/>
@@ -13077,7 +15457,7 @@
       </w:rPr>
     </w:lvl>
   </w:abstractNum>
-  <w:abstractNum w:abstractNumId="11" w15:restartNumberingAfterBreak="0">
+  <w:abstractNum w:abstractNumId="15" w15:restartNumberingAfterBreak="0">
     <w:nsid w:val="64031302"/>
     <w:multiLevelType w:val="hybridMultilevel"/>
     <w:tmpl w:val="D56C4546"/>
@@ -13190,7 +15570,7 @@
       </w:rPr>
     </w:lvl>
   </w:abstractNum>
-  <w:abstractNum w:abstractNumId="12" w15:restartNumberingAfterBreak="0">
+  <w:abstractNum w:abstractNumId="16" w15:restartNumberingAfterBreak="0">
     <w:nsid w:val="6D6172A3"/>
     <w:multiLevelType w:val="hybridMultilevel"/>
     <w:tmpl w:val="61A696F4"/>
@@ -13303,7 +15683,7 @@
       </w:rPr>
     </w:lvl>
   </w:abstractNum>
-  <w:abstractNum w:abstractNumId="13" w15:restartNumberingAfterBreak="0">
+  <w:abstractNum w:abstractNumId="17" w15:restartNumberingAfterBreak="0">
     <w:nsid w:val="7F0E1870"/>
     <w:multiLevelType w:val="hybridMultilevel"/>
     <w:tmpl w:val="3732C090"/>
@@ -13393,7 +15773,7 @@
     </w:lvl>
   </w:abstractNum>
   <w:num w:numId="1">
-    <w:abstractNumId w:val="8"/>
+    <w:abstractNumId w:val="11"/>
     <w:lvlOverride w:ilvl="0">
       <w:lvl w:ilvl="0">
         <w:start w:val="1"/>
@@ -13408,46 +15788,58 @@
     </w:lvlOverride>
   </w:num>
   <w:num w:numId="2">
-    <w:abstractNumId w:val="8"/>
+    <w:abstractNumId w:val="11"/>
   </w:num>
   <w:num w:numId="3">
-    <w:abstractNumId w:val="5"/>
+    <w:abstractNumId w:val="7"/>
   </w:num>
   <w:num w:numId="4">
-    <w:abstractNumId w:val="13"/>
+    <w:abstractNumId w:val="17"/>
   </w:num>
   <w:num w:numId="5">
-    <w:abstractNumId w:val="10"/>
+    <w:abstractNumId w:val="14"/>
   </w:num>
   <w:num w:numId="6">
-    <w:abstractNumId w:val="1"/>
+    <w:abstractNumId w:val="2"/>
   </w:num>
   <w:num w:numId="7">
-    <w:abstractNumId w:val="3"/>
+    <w:abstractNumId w:val="5"/>
   </w:num>
   <w:num w:numId="8">
     <w:abstractNumId w:val="0"/>
   </w:num>
   <w:num w:numId="9">
+    <w:abstractNumId w:val="9"/>
+  </w:num>
+  <w:num w:numId="10">
     <w:abstractNumId w:val="6"/>
   </w:num>
-  <w:num w:numId="10">
+  <w:num w:numId="11">
+    <w:abstractNumId w:val="12"/>
+  </w:num>
+  <w:num w:numId="12">
     <w:abstractNumId w:val="4"/>
   </w:num>
-  <w:num w:numId="11">
-    <w:abstractNumId w:val="9"/>
-  </w:num>
-  <w:num w:numId="12">
-    <w:abstractNumId w:val="2"/>
-  </w:num>
   <w:num w:numId="13">
-    <w:abstractNumId w:val="7"/>
+    <w:abstractNumId w:val="10"/>
   </w:num>
   <w:num w:numId="14">
-    <w:abstractNumId w:val="11"/>
+    <w:abstractNumId w:val="15"/>
   </w:num>
   <w:num w:numId="15">
-    <w:abstractNumId w:val="12"/>
+    <w:abstractNumId w:val="16"/>
+  </w:num>
+  <w:num w:numId="16">
+    <w:abstractNumId w:val="8"/>
+  </w:num>
+  <w:num w:numId="17">
+    <w:abstractNumId w:val="3"/>
+  </w:num>
+  <w:num w:numId="18">
+    <w:abstractNumId w:val="1"/>
+  </w:num>
+  <w:num w:numId="19">
+    <w:abstractNumId w:val="13"/>
   </w:num>
   <w:numIdMacAtCleanup w:val="11"/>
 </w:numbering>
@@ -14938,7 +17330,7 @@
 </file>
 
 <file path=customXml/itemProps1.xml><?xml version="1.0" encoding="utf-8"?>
-<ds:datastoreItem xmlns:ds="http://schemas.openxmlformats.org/officeDocument/2006/customXml" ds:itemID="{68B64A53-E829-48EA-92A7-9274E709CF02}">
+<ds:datastoreItem xmlns:ds="http://schemas.openxmlformats.org/officeDocument/2006/customXml" ds:itemID="{A7FD4A6A-EDA4-4E99-A5C2-4DF7041BD58E}">
   <ds:schemaRefs>
     <ds:schemaRef ds:uri="http://schemas.openxmlformats.org/officeDocument/2006/bibliography"/>
   </ds:schemaRefs>

</xml_diff>

<commit_message>
chapter 4 and 5 updated
</commit_message>
<xml_diff>
--- a/Andrzej_Szewczyk_Praca_Magisterska_draft.docx
+++ b/Andrzej_Szewczyk_Praca_Magisterska_draft.docx
@@ -3306,7 +3306,7 @@
           </mc:Choice>
           <mc:Fallback>
             <w:pict>
-              <v:shapetype w14:anchorId="70419B09" id="_x0000_t32" coordsize="21600,21600" o:spt="32" o:oned="t" path="m,l21600,21600e" filled="f">
+              <v:shapetype w14:anchorId="10C705B1" id="_x0000_t32" coordsize="21600,21600" o:spt="32" o:oned="t" path="m,l21600,21600e" filled="f">
                 <v:path arrowok="t" fillok="f" o:connecttype="none"/>
                 <o:lock v:ext="edit" shapetype="t"/>
               </v:shapetype>
@@ -10039,19 +10039,7 @@
         <w:t xml:space="preserve">Java </w:t>
       </w:r>
       <w:r>
-        <w:t xml:space="preserve">code </w:t>
-      </w:r>
-      <w:r>
-        <w:t xml:space="preserve">snippet </w:t>
-      </w:r>
-      <w:r>
-        <w:t xml:space="preserve">- </w:t>
-      </w:r>
-      <w:r>
-        <w:t>a method implementation</w:t>
-      </w:r>
-      <w:r>
-        <w:t>.</w:t>
+        <w:t>code snippet - a method implementation.</w:t>
       </w:r>
     </w:p>
     <w:p>
@@ -10385,107 +10373,254 @@
       <w:pPr>
         <w:pStyle w:val="Subtitle"/>
         <w:framePr w:wrap="auto" w:vAnchor="margin" w:yAlign="inline"/>
-        <w:rPr>
-          <w:rFonts w:eastAsiaTheme="minorHAnsi"/>
-        </w:rPr>
-      </w:pPr>
-      <w:r>
-        <w:t xml:space="preserve">Fig, </w:t>
-      </w:r>
-      <w:r>
-        <w:t>7</w:t>
+        <w:ind w:firstLine="0"/>
+        <w:rPr>
+          <w:rFonts w:eastAsiaTheme="minorHAnsi"/>
+        </w:rPr>
+      </w:pPr>
+      <w:r>
+        <w:t>Fig, 7. Python code snippet - a method definition.</w:t>
+      </w:r>
+    </w:p>
+    <w:p>
+      <w:pPr>
+        <w:pStyle w:val="NoSpacing"/>
+      </w:pPr>
+      <w:r>
+        <w:rPr>
+          <w:rFonts w:eastAsiaTheme="minorHAnsi"/>
+        </w:rPr>
+        <w:t>Python, unlike Java that is neither interpreted nor compiled, is a pure</w:t>
+      </w:r>
+      <w:r>
+        <w:rPr>
+          <w:rFonts w:eastAsiaTheme="minorHAnsi"/>
+        </w:rPr>
+        <w:t xml:space="preserve"> interpreted </w:t>
+      </w:r>
+      <w:r>
+        <w:rPr>
+          <w:rFonts w:eastAsiaTheme="minorHAnsi"/>
+        </w:rPr>
+        <w:t xml:space="preserve">programming language. What it means is that </w:t>
+      </w:r>
+      <w:r>
+        <w:rPr>
+          <w:rFonts w:eastAsiaTheme="minorHAnsi"/>
+        </w:rPr>
+        <w:t xml:space="preserve">instructions </w:t>
+      </w:r>
+      <w:r>
+        <w:rPr>
+          <w:rFonts w:eastAsiaTheme="minorHAnsi"/>
+        </w:rPr>
+        <w:t xml:space="preserve">are executed </w:t>
+      </w:r>
+      <w:r>
+        <w:rPr>
+          <w:rFonts w:eastAsiaTheme="minorHAnsi"/>
+        </w:rPr>
+        <w:t xml:space="preserve">directly and freely, without previously compiling a program into machine-language instructions. </w:t>
+      </w:r>
+      <w:r>
+        <w:rPr>
+          <w:rFonts w:eastAsiaTheme="minorHAnsi"/>
+        </w:rPr>
+        <w:t xml:space="preserve">As a result, particularly in </w:t>
+      </w:r>
+      <w:r>
+        <w:rPr>
+          <w:rFonts w:eastAsiaTheme="minorHAnsi"/>
+        </w:rPr>
+        <w:t>general-purpose programming</w:t>
+      </w:r>
+      <w:r>
+        <w:rPr>
+          <w:rFonts w:eastAsiaTheme="minorHAnsi"/>
+        </w:rPr>
+        <w:t xml:space="preserve">, </w:t>
+      </w:r>
+      <w:r>
+        <w:t xml:space="preserve">additional flexibility over compiled </w:t>
+      </w:r>
+      <w:r>
+        <w:rPr>
+          <w:rFonts w:eastAsiaTheme="minorHAnsi"/>
+        </w:rPr>
+        <w:t>programming language</w:t>
+      </w:r>
+      <w:r>
+        <w:t xml:space="preserve">s may be </w:t>
+      </w:r>
+      <w:r>
+        <w:t>achieved</w:t>
       </w:r>
       <w:r>
         <w:t xml:space="preserve">. </w:t>
       </w:r>
-      <w:r>
-        <w:t xml:space="preserve">Python code snippet - </w:t>
-      </w:r>
-      <w:r>
-        <w:t xml:space="preserve">a method </w:t>
-      </w:r>
-      <w:r>
-        <w:t>definition</w:t>
-      </w:r>
-      <w:r>
-        <w:t>.</w:t>
-      </w:r>
     </w:p>
     <w:p>
       <w:pPr>
         <w:pStyle w:val="NoSpacing"/>
       </w:pPr>
       <w:r>
-        <w:rPr>
-          <w:rFonts w:eastAsiaTheme="minorHAnsi"/>
-        </w:rPr>
-        <w:t>Python, unlike Java that is neither interpreted nor compiled, is a pure</w:t>
-      </w:r>
-      <w:r>
-        <w:rPr>
-          <w:rFonts w:eastAsiaTheme="minorHAnsi"/>
-        </w:rPr>
-        <w:t xml:space="preserve"> interpreted </w:t>
-      </w:r>
-      <w:r>
-        <w:rPr>
-          <w:rFonts w:eastAsiaTheme="minorHAnsi"/>
-        </w:rPr>
-        <w:t xml:space="preserve">programming language. What it means is that </w:t>
-      </w:r>
-      <w:r>
-        <w:rPr>
-          <w:rFonts w:eastAsiaTheme="minorHAnsi"/>
-        </w:rPr>
-        <w:t xml:space="preserve">instructions </w:t>
-      </w:r>
-      <w:r>
-        <w:rPr>
-          <w:rFonts w:eastAsiaTheme="minorHAnsi"/>
-        </w:rPr>
-        <w:t xml:space="preserve">are executed </w:t>
-      </w:r>
-      <w:r>
-        <w:rPr>
-          <w:rFonts w:eastAsiaTheme="minorHAnsi"/>
-        </w:rPr>
-        <w:t xml:space="preserve">directly and freely, without previously compiling a program into machine-language instructions. </w:t>
-      </w:r>
-      <w:r>
-        <w:rPr>
-          <w:rFonts w:eastAsiaTheme="minorHAnsi"/>
-        </w:rPr>
-        <w:t xml:space="preserve">As a result, particularly in </w:t>
-      </w:r>
-      <w:r>
-        <w:rPr>
-          <w:rFonts w:eastAsiaTheme="minorHAnsi"/>
-        </w:rPr>
-        <w:t>general-purpose programming</w:t>
-      </w:r>
-      <w:r>
-        <w:rPr>
-          <w:rFonts w:eastAsiaTheme="minorHAnsi"/>
-        </w:rPr>
+        <w:t>One of the main reasons for the choice of Python is that</w:t>
+      </w:r>
+      <w:r>
+        <w:t xml:space="preserve"> it</w:t>
+      </w:r>
+      <w:r>
+        <w:t xml:space="preserve"> </w:t>
+      </w:r>
+      <w:r>
+        <w:t xml:space="preserve">allows to implement wider range of functionalities in fewer lines </w:t>
+      </w:r>
+      <w:r>
+        <w:t xml:space="preserve">in comparison with other </w:t>
+      </w:r>
+      <w:r>
+        <w:t>programming languages. The additional advantages of Python are speed</w:t>
+      </w:r>
+      <w:r>
         <w:t xml:space="preserve">, </w:t>
       </w:r>
       <w:r>
-        <w:t xml:space="preserve">additional flexibility over compiled </w:t>
-      </w:r>
-      <w:r>
-        <w:rPr>
-          <w:rFonts w:eastAsiaTheme="minorHAnsi"/>
-        </w:rPr>
-        <w:t>programming language</w:t>
-      </w:r>
-      <w:r>
-        <w:t xml:space="preserve">s may be </w:t>
-      </w:r>
-      <w:r>
-        <w:t>achieved</w:t>
-      </w:r>
-      <w:r>
-        <w:t xml:space="preserve">. </w:t>
+        <w:t>efficiency, w</w:t>
+      </w:r>
+      <w:r>
+        <w:t xml:space="preserve">idespread </w:t>
+      </w:r>
+      <w:r>
+        <w:t>l</w:t>
+      </w:r>
+      <w:r>
+        <w:t>ibrary support</w:t>
+      </w:r>
+      <w:r>
+        <w:t xml:space="preserve"> and programmer-friendly data structures. </w:t>
+      </w:r>
+      <w:r>
+        <w:t xml:space="preserve">The most challenging requirement for the optimal test suite selector is </w:t>
+      </w:r>
+      <w:r>
+        <w:t>the</w:t>
+      </w:r>
+      <w:r>
+        <w:t xml:space="preserve"> desired functionality </w:t>
+      </w:r>
+      <w:r>
+        <w:t xml:space="preserve">to crunch </w:t>
+      </w:r>
+      <w:r>
+        <w:t>a great deal of data</w:t>
+      </w:r>
+      <w:r>
+        <w:t xml:space="preserve"> varying in size in the </w:t>
+      </w:r>
+      <w:r>
+        <w:t>limited amount of time</w:t>
+      </w:r>
+      <w:r>
+        <w:t xml:space="preserve">. The Python mechanism that </w:t>
+      </w:r>
+      <w:r>
+        <w:t>are fit for this purpose</w:t>
+      </w:r>
+      <w:r>
+        <w:t xml:space="preserve"> are extremely flexible lists and the </w:t>
+      </w:r>
+      <w:proofErr w:type="spellStart"/>
+      <w:r>
+        <w:t>NumPy</w:t>
+      </w:r>
+      <w:proofErr w:type="spellEnd"/>
+      <w:r>
+        <w:t xml:space="preserve"> library. Furthermore, Python supports </w:t>
+      </w:r>
+      <w:r>
+        <w:rPr>
+          <w:rStyle w:val="st"/>
+        </w:rPr>
+        <w:t xml:space="preserve">interaction with </w:t>
+      </w:r>
+      <w:proofErr w:type="spellStart"/>
+      <w:r>
+        <w:rPr>
+          <w:rStyle w:val="st"/>
+        </w:rPr>
+        <w:t>git</w:t>
+      </w:r>
+      <w:proofErr w:type="spellEnd"/>
+      <w:r>
+        <w:rPr>
+          <w:rStyle w:val="st"/>
+        </w:rPr>
+        <w:t xml:space="preserve"> repositories </w:t>
+      </w:r>
+      <w:r>
+        <w:rPr>
+          <w:rStyle w:val="st"/>
+        </w:rPr>
+        <w:t>by means of</w:t>
+      </w:r>
+      <w:r>
+        <w:rPr>
+          <w:rStyle w:val="st"/>
+        </w:rPr>
+        <w:t xml:space="preserve"> the </w:t>
+      </w:r>
+      <w:proofErr w:type="spellStart"/>
+      <w:r>
+        <w:rPr>
+          <w:rStyle w:val="st"/>
+        </w:rPr>
+        <w:t>GitPython</w:t>
+      </w:r>
+      <w:proofErr w:type="spellEnd"/>
+      <w:r>
+        <w:rPr>
+          <w:rStyle w:val="st"/>
+        </w:rPr>
+        <w:t xml:space="preserve"> library thus all requirements </w:t>
+      </w:r>
+      <w:r>
+        <w:rPr>
+          <w:rStyle w:val="st"/>
+        </w:rPr>
+        <w:t xml:space="preserve">could </w:t>
+      </w:r>
+      <w:r>
+        <w:rPr>
+          <w:rStyle w:val="st"/>
+        </w:rPr>
+        <w:t xml:space="preserve">have been </w:t>
+      </w:r>
+      <w:r>
+        <w:rPr>
+          <w:rStyle w:val="st"/>
+        </w:rPr>
+        <w:t>implemented</w:t>
+      </w:r>
+      <w:r>
+        <w:rPr>
+          <w:rStyle w:val="st"/>
+        </w:rPr>
+        <w:t xml:space="preserve"> in a single script. </w:t>
+      </w:r>
+    </w:p>
+    <w:p>
+      <w:pPr>
+        <w:pStyle w:val="Heading2"/>
+      </w:pPr>
+      <w:r>
+        <w:rPr>
+          <w:rFonts w:eastAsiaTheme="minorHAnsi"/>
+          <w:lang w:eastAsia="en-US"/>
+        </w:rPr>
+        <w:t xml:space="preserve"> </w:t>
+      </w:r>
+      <w:r>
+        <w:t xml:space="preserve">4.2. Testing Frameworks </w:t>
       </w:r>
     </w:p>
     <w:p>
@@ -10493,221 +10628,83 @@
         <w:pStyle w:val="NoSpacing"/>
       </w:pPr>
       <w:r>
-        <w:t>One of the main reasons for the choice of Python is that</w:t>
-      </w:r>
-      <w:r>
-        <w:t xml:space="preserve"> it</w:t>
-      </w:r>
-      <w:r>
-        <w:t xml:space="preserve"> </w:t>
-      </w:r>
-      <w:r>
-        <w:t xml:space="preserve">allows to implement wider range of functionalities in fewer lines </w:t>
-      </w:r>
-      <w:r>
-        <w:t xml:space="preserve">in comparison with other </w:t>
-      </w:r>
-      <w:r>
-        <w:t>programming languages. The additional advantages of Python are its speed</w:t>
-      </w:r>
-      <w:r>
+        <w:rPr>
+          <w:rFonts w:eastAsiaTheme="minorHAnsi"/>
+          <w:lang w:eastAsia="en-US"/>
+        </w:rPr>
+        <w:t>G</w:t>
+      </w:r>
+      <w:r>
+        <w:rPr>
+          <w:rFonts w:eastAsiaTheme="minorHAnsi"/>
+          <w:lang w:eastAsia="en-US"/>
+        </w:rPr>
+        <w:t xml:space="preserve">iven the scope of </w:t>
+      </w:r>
+      <w:r>
+        <w:rPr>
+          <w:rFonts w:eastAsiaTheme="minorHAnsi"/>
+          <w:lang w:eastAsia="en-US"/>
+        </w:rPr>
+        <w:t xml:space="preserve">the thesis, there is a need to implement unit and integration tests for the </w:t>
+      </w:r>
+      <w:r>
+        <w:rPr>
+          <w:rFonts w:eastAsiaTheme="minorHAnsi"/>
+          <w:lang w:eastAsia="en-US"/>
+        </w:rPr>
+        <w:t>application</w:t>
+      </w:r>
+      <w:r>
+        <w:rPr>
+          <w:rFonts w:eastAsiaTheme="minorHAnsi"/>
+          <w:lang w:eastAsia="en-US"/>
+        </w:rPr>
+        <w:t xml:space="preserve"> under test. The t</w:t>
+      </w:r>
+      <w:r>
+        <w:rPr>
+          <w:rFonts w:eastAsiaTheme="minorHAnsi"/>
+          <w:lang w:eastAsia="en-US"/>
+        </w:rPr>
+        <w:t xml:space="preserve">ests </w:t>
+      </w:r>
+      <w:r>
+        <w:rPr>
+          <w:rFonts w:eastAsiaTheme="minorHAnsi"/>
+          <w:lang w:eastAsia="en-US"/>
+        </w:rPr>
+        <w:t>might</w:t>
+      </w:r>
+      <w:r>
+        <w:rPr>
+          <w:rFonts w:eastAsiaTheme="minorHAnsi"/>
+          <w:lang w:eastAsia="en-US"/>
+        </w:rPr>
+        <w:t xml:space="preserve"> have been written in</w:t>
+      </w:r>
+      <w:r>
+        <w:rPr>
+          <w:rFonts w:eastAsiaTheme="minorHAnsi"/>
+          <w:lang w:eastAsia="en-US"/>
+        </w:rPr>
+        <w:t xml:space="preserve"> dedicated testing framework</w:t>
+      </w:r>
+      <w:r>
+        <w:rPr>
+          <w:rFonts w:eastAsiaTheme="minorHAnsi"/>
+          <w:lang w:eastAsia="en-US"/>
+        </w:rPr>
+        <w:t>s</w:t>
+      </w:r>
+      <w:r>
+        <w:rPr>
+          <w:rFonts w:eastAsiaTheme="minorHAnsi"/>
+          <w:lang w:eastAsia="en-US"/>
+        </w:rPr>
         <w:t xml:space="preserve">, </w:t>
       </w:r>
       <w:r>
-        <w:t>efficiency, w</w:t>
-      </w:r>
-      <w:r>
-        <w:t xml:space="preserve">idespread </w:t>
-      </w:r>
-      <w:r>
-        <w:t>l</w:t>
-      </w:r>
-      <w:r>
-        <w:t>ibrary support</w:t>
-      </w:r>
-      <w:r>
-        <w:t xml:space="preserve"> and programmer-friendly data structures. </w:t>
-      </w:r>
-      <w:r>
-        <w:t xml:space="preserve">The most challenging requirement for the optimal test suite selector is </w:t>
-      </w:r>
-      <w:r>
-        <w:t>the</w:t>
-      </w:r>
-      <w:r>
-        <w:t xml:space="preserve"> desired functionality </w:t>
-      </w:r>
-      <w:r>
-        <w:t xml:space="preserve">to crunch </w:t>
-      </w:r>
-      <w:r>
-        <w:t>a great deal of data</w:t>
-      </w:r>
-      <w:r>
-        <w:t xml:space="preserve"> varying in size in the </w:t>
-      </w:r>
-      <w:r>
-        <w:t>limited amount of time</w:t>
-      </w:r>
-      <w:r>
-        <w:t xml:space="preserve">. The Python mechanism that </w:t>
-      </w:r>
-      <w:r>
-        <w:t>are fit for this purpose</w:t>
-      </w:r>
-      <w:r>
-        <w:t xml:space="preserve"> are extremely flexible lists and the </w:t>
-      </w:r>
-      <w:proofErr w:type="spellStart"/>
-      <w:r>
-        <w:t>NumPy</w:t>
-      </w:r>
-      <w:proofErr w:type="spellEnd"/>
-      <w:r>
-        <w:t xml:space="preserve"> library. Furthermore, Python supports </w:t>
-      </w:r>
-      <w:r>
-        <w:rPr>
-          <w:rStyle w:val="st"/>
-        </w:rPr>
-        <w:t xml:space="preserve">interaction with </w:t>
-      </w:r>
-      <w:proofErr w:type="spellStart"/>
-      <w:r>
-        <w:rPr>
-          <w:rStyle w:val="st"/>
-        </w:rPr>
-        <w:t>git</w:t>
-      </w:r>
-      <w:proofErr w:type="spellEnd"/>
-      <w:r>
-        <w:rPr>
-          <w:rStyle w:val="st"/>
-        </w:rPr>
-        <w:t xml:space="preserve"> repositories </w:t>
-      </w:r>
-      <w:r>
-        <w:rPr>
-          <w:rStyle w:val="st"/>
-        </w:rPr>
-        <w:t>by means of</w:t>
-      </w:r>
-      <w:r>
-        <w:rPr>
-          <w:rStyle w:val="st"/>
-        </w:rPr>
-        <w:t xml:space="preserve"> the </w:t>
-      </w:r>
-      <w:proofErr w:type="spellStart"/>
-      <w:r>
-        <w:rPr>
-          <w:rStyle w:val="st"/>
-        </w:rPr>
-        <w:t>GitPython</w:t>
-      </w:r>
-      <w:proofErr w:type="spellEnd"/>
-      <w:r>
-        <w:rPr>
-          <w:rStyle w:val="st"/>
-        </w:rPr>
-        <w:t xml:space="preserve"> library thus all requirements have been </w:t>
-      </w:r>
-      <w:r>
-        <w:rPr>
-          <w:rStyle w:val="st"/>
-        </w:rPr>
-        <w:t>implemented</w:t>
-      </w:r>
-      <w:r>
-        <w:rPr>
-          <w:rStyle w:val="st"/>
-        </w:rPr>
-        <w:t xml:space="preserve"> in a single script. </w:t>
-      </w:r>
-    </w:p>
-    <w:p>
-      <w:pPr>
-        <w:pStyle w:val="Heading2"/>
-      </w:pPr>
-      <w:r>
-        <w:rPr>
-          <w:rFonts w:eastAsiaTheme="minorHAnsi"/>
-          <w:lang w:eastAsia="en-US"/>
-        </w:rPr>
-        <w:t xml:space="preserve"> </w:t>
-      </w:r>
-      <w:r>
-        <w:t xml:space="preserve">4.2. Testing Frameworks </w:t>
-      </w:r>
-    </w:p>
-    <w:p>
-      <w:pPr>
-        <w:pStyle w:val="NoSpacing"/>
-      </w:pPr>
-      <w:r>
-        <w:rPr>
-          <w:rFonts w:eastAsiaTheme="minorHAnsi"/>
-          <w:lang w:eastAsia="en-US"/>
-        </w:rPr>
-        <w:t>G</w:t>
-      </w:r>
-      <w:r>
-        <w:rPr>
-          <w:rFonts w:eastAsiaTheme="minorHAnsi"/>
-          <w:lang w:eastAsia="en-US"/>
-        </w:rPr>
-        <w:t xml:space="preserve">iven the scope of </w:t>
-      </w:r>
-      <w:r>
-        <w:rPr>
-          <w:rFonts w:eastAsiaTheme="minorHAnsi"/>
-          <w:lang w:eastAsia="en-US"/>
-        </w:rPr>
-        <w:t xml:space="preserve">the thesis, there is a need to implement unit and integration tests for the </w:t>
-      </w:r>
-      <w:r>
-        <w:rPr>
-          <w:rFonts w:eastAsiaTheme="minorHAnsi"/>
-          <w:lang w:eastAsia="en-US"/>
-        </w:rPr>
-        <w:t>application</w:t>
-      </w:r>
-      <w:r>
-        <w:rPr>
-          <w:rFonts w:eastAsiaTheme="minorHAnsi"/>
-          <w:lang w:eastAsia="en-US"/>
-        </w:rPr>
-        <w:t xml:space="preserve"> under test. The t</w:t>
-      </w:r>
-      <w:r>
-        <w:rPr>
-          <w:rFonts w:eastAsiaTheme="minorHAnsi"/>
-          <w:lang w:eastAsia="en-US"/>
-        </w:rPr>
-        <w:t>ests could have been written in</w:t>
-      </w:r>
-      <w:r>
-        <w:rPr>
-          <w:rFonts w:eastAsiaTheme="minorHAnsi"/>
-          <w:lang w:eastAsia="en-US"/>
-        </w:rPr>
-        <w:t xml:space="preserve"> dedicated testing framework</w:t>
-      </w:r>
-      <w:r>
-        <w:rPr>
-          <w:rFonts w:eastAsiaTheme="minorHAnsi"/>
-          <w:lang w:eastAsia="en-US"/>
-        </w:rPr>
-        <w:t>s</w:t>
-      </w:r>
-      <w:r>
-        <w:rPr>
-          <w:rFonts w:eastAsiaTheme="minorHAnsi"/>
-          <w:lang w:eastAsia="en-US"/>
-        </w:rPr>
-        <w:t xml:space="preserve">, </w:t>
-      </w:r>
-      <w:r>
         <w:rPr>
           <w:rFonts w:eastAsiaTheme="minorHAnsi"/>
           <w:lang w:eastAsia="en-US"/>
@@ -10726,7 +10723,7 @@
           <w:rFonts w:eastAsiaTheme="minorHAnsi"/>
           <w:lang w:eastAsia="en-US"/>
         </w:rPr>
-        <w:t xml:space="preserve">, multiple testing frameworks would result in the </w:t>
+        <w:t xml:space="preserve">, multiple testing frameworks would result in </w:t>
       </w:r>
       <w:r>
         <w:rPr>
@@ -10828,25 +10825,7 @@
         </w:rPr>
       </w:pPr>
       <w:r>
-        <w:t xml:space="preserve">Test Runners and </w:t>
-      </w:r>
-      <w:r>
-        <w:t xml:space="preserve">Test </w:t>
-      </w:r>
-      <w:r>
-        <w:t>S</w:t>
-      </w:r>
-      <w:r>
-        <w:t>uites</w:t>
-      </w:r>
-      <w:r>
-        <w:t xml:space="preserve"> </w:t>
-      </w:r>
-      <w:r>
-        <w:t>for running tests</w:t>
-      </w:r>
-      <w:r>
-        <w:t>,</w:t>
+        <w:t>Test Runners and Test Suites for running tests,</w:t>
       </w:r>
     </w:p>
     <w:p>
@@ -10876,16 +10855,7 @@
         <w:t xml:space="preserve"> that </w:t>
       </w:r>
       <w:r>
-        <w:t>traces</w:t>
-      </w:r>
-      <w:r>
-        <w:t xml:space="preserve"> the exception and also check</w:t>
-      </w:r>
-      <w:r>
-        <w:t>s</w:t>
-      </w:r>
-      <w:r>
-        <w:t xml:space="preserve"> whether the code is throwing expected exception or not.</w:t>
+        <w:t>traces the exception and also checks whether the code is throwing expected exception or not.</w:t>
       </w:r>
     </w:p>
     <w:p>
@@ -10896,16 +10866,24 @@
         </w:rPr>
       </w:pPr>
       <w:r>
-        <w:t xml:space="preserve">JUnit test is </w:t>
+        <w:t>JUnit</w:t>
+      </w:r>
+      <w:r>
+        <w:t xml:space="preserve"> is </w:t>
       </w:r>
       <w:r>
         <w:t>a perfect choice</w:t>
       </w:r>
       <w:r>
-        <w:t xml:space="preserve"> for both unit and integration tests, because it is also </w:t>
+        <w:t xml:space="preserve"> for both unit and integra</w:t>
+      </w:r>
+      <w:r>
+        <w:t xml:space="preserve">tion tests, because it is also </w:t>
       </w:r>
       <w:r>
         <w:br/>
+      </w:r>
+      <w:r>
         <w:t>a r</w:t>
       </w:r>
       <w:r>
@@ -10962,48 +10940,27 @@
         <w:rPr>
           <w:rStyle w:val="st"/>
         </w:rPr>
-        <w:t>a software project management tool</w:t>
+        <w:t>a software project management tool.</w:t>
       </w:r>
       <w:r>
         <w:rPr>
           <w:rStyle w:val="st"/>
         </w:rPr>
-        <w:t>.</w:t>
-      </w:r>
-      <w:r>
-        <w:rPr>
-          <w:rStyle w:val="st"/>
-        </w:rPr>
-        <w:t xml:space="preserve"> Nonetheless, JUnit was originally intended to write and run unit tests, hence some features for integration testing are limited. Still, the existing</w:t>
-      </w:r>
-      <w:r>
-        <w:rPr>
-          <w:rStyle w:val="st"/>
-        </w:rPr>
-        <w:t xml:space="preserve"> features are</w:t>
-      </w:r>
-      <w:r>
-        <w:rPr>
-          <w:rStyle w:val="st"/>
-        </w:rPr>
-        <w:t xml:space="preserve"> sufficient for the purpose of achieving the objective of the thesis</w:t>
-      </w:r>
-      <w:bookmarkStart w:id="14" w:name="_GoBack"/>
-      <w:bookmarkEnd w:id="14"/>
-      <w:r>
-        <w:rPr>
-          <w:rStyle w:val="st"/>
-        </w:rPr>
-        <w:t>.</w:t>
+        <w:t xml:space="preserve"> Nonetheless, JUnit was originally intended to write and run unit tests, hence some features for integration testing are limited. Still, the existing features are sufficient for the purpose of achieving the objective of the thesis.</w:t>
       </w:r>
     </w:p>
     <w:p>
       <w:pPr>
         <w:pStyle w:val="NoSpacing"/>
         <w:spacing w:line="240" w:lineRule="auto"/>
+        <w:ind w:firstLine="0"/>
         <w:jc w:val="center"/>
       </w:pPr>
       <w:r>
+        <w:rPr>
+          <w:noProof/>
+          <w:lang w:eastAsia="en-US"/>
+        </w:rPr>
         <w:drawing>
           <wp:inline distT="0" distB="0" distL="0" distR="0" wp14:anchorId="02D7E36D" wp14:editId="1607E62B">
             <wp:extent cx="5502910" cy="2828925"/>
@@ -11045,27 +11002,13 @@
       <w:pPr>
         <w:pStyle w:val="Subtitle"/>
         <w:framePr w:wrap="auto" w:vAnchor="margin" w:yAlign="inline"/>
-        <w:rPr>
-          <w:rFonts w:eastAsiaTheme="minorHAnsi"/>
-        </w:rPr>
-      </w:pPr>
-      <w:r>
-        <w:t xml:space="preserve">Fig, </w:t>
-      </w:r>
-      <w:r>
-        <w:t>8</w:t>
-      </w:r>
-      <w:r>
-        <w:t xml:space="preserve">. </w:t>
-      </w:r>
-      <w:r>
-        <w:t>JUnit</w:t>
-      </w:r>
-      <w:r>
-        <w:t xml:space="preserve"> code snippet - a </w:t>
-      </w:r>
-      <w:r>
-        <w:t>sample test case.</w:t>
+        <w:ind w:firstLine="0"/>
+        <w:rPr>
+          <w:rFonts w:eastAsiaTheme="minorHAnsi"/>
+        </w:rPr>
+      </w:pPr>
+      <w:r>
+        <w:t>Fig, 8. JUnit code snippet - a sample test case.</w:t>
       </w:r>
     </w:p>
     <w:p>
@@ -11098,25 +11041,7 @@
         <w:rPr>
           <w:rStyle w:val="st"/>
         </w:rPr>
-        <w:t>unit tests</w:t>
-      </w:r>
-      <w:r>
-        <w:rPr>
-          <w:rStyle w:val="st"/>
-        </w:rPr>
-        <w:t xml:space="preserve"> require </w:t>
-      </w:r>
-      <w:r>
-        <w:rPr>
-          <w:rStyle w:val="st"/>
-        </w:rPr>
-        <w:t>a mocking framework</w:t>
-      </w:r>
-      <w:r>
-        <w:rPr>
-          <w:rStyle w:val="st"/>
-        </w:rPr>
-        <w:t xml:space="preserve">. </w:t>
+        <w:t xml:space="preserve">unit tests require a mocking framework. </w:t>
       </w:r>
       <w:proofErr w:type="spellStart"/>
       <w:r>
@@ -11124,40 +11049,7 @@
       </w:r>
       <w:proofErr w:type="spellEnd"/>
       <w:r>
-        <w:t xml:space="preserve"> lets </w:t>
-      </w:r>
-      <w:r>
-        <w:t>the software developer</w:t>
-      </w:r>
-      <w:r>
-        <w:t xml:space="preserve"> write </w:t>
-      </w:r>
-      <w:r>
-        <w:t>extensive</w:t>
-      </w:r>
-      <w:r>
-        <w:t xml:space="preserve"> tests with a clean </w:t>
-      </w:r>
-      <w:r>
-        <w:t>and</w:t>
-      </w:r>
-      <w:r>
-        <w:t xml:space="preserve"> simple API. </w:t>
-      </w:r>
-      <w:r>
-        <w:t>Moreover,</w:t>
-      </w:r>
-      <w:r>
-        <w:t xml:space="preserve"> </w:t>
-      </w:r>
-      <w:r>
-        <w:t>the tests are very readable and</w:t>
-      </w:r>
-      <w:r>
-        <w:t xml:space="preserve"> produce clean verification errors. </w:t>
-      </w:r>
-      <w:r>
-        <w:t xml:space="preserve">The following features of </w:t>
+        <w:t xml:space="preserve"> lets the software developer write extensive tests with a clean and simple API. Moreover, the tests are very readable and produce clean verification errors. The following features of </w:t>
       </w:r>
       <w:proofErr w:type="spellStart"/>
       <w:r>
@@ -11337,7 +11229,7 @@
         <w:t>Sets a return value to be returned when the method is called</w:t>
       </w:r>
       <w:r>
-        <w:t>. \</w:t>
+        <w:t xml:space="preserve">. </w:t>
       </w:r>
     </w:p>
     <w:p>
@@ -11412,7 +11304,13 @@
         <w:rPr>
           <w:rFonts w:eastAsiaTheme="minorHAnsi"/>
         </w:rPr>
-        <w:t>Machers</w:t>
+        <w:t>m</w:t>
+      </w:r>
+      <w:r>
+        <w:rPr>
+          <w:rFonts w:eastAsiaTheme="minorHAnsi"/>
+        </w:rPr>
+        <w:t>achers</w:t>
       </w:r>
       <w:proofErr w:type="spellEnd"/>
       <w:r>
@@ -11506,24 +11404,16 @@
       <w:pPr>
         <w:pStyle w:val="Subtitle"/>
         <w:framePr w:wrap="auto" w:vAnchor="margin" w:yAlign="inline"/>
-        <w:rPr>
-          <w:rFonts w:eastAsiaTheme="minorHAnsi"/>
-        </w:rPr>
-      </w:pPr>
-      <w:r>
-        <w:t xml:space="preserve">Fig, </w:t>
-      </w:r>
-      <w:r>
-        <w:t>9</w:t>
-      </w:r>
-      <w:r>
-        <w:t xml:space="preserve">. JUnit code snippet </w:t>
-      </w:r>
-      <w:r>
-        <w:t>-</w:t>
-      </w:r>
-      <w:r>
-        <w:t xml:space="preserve"> use of </w:t>
+        <w:ind w:firstLine="0"/>
+        <w:rPr>
+          <w:rFonts w:eastAsiaTheme="minorHAnsi"/>
+        </w:rPr>
+      </w:pPr>
+      <w:r>
+        <w:t xml:space="preserve">Fig, 9. JUnit code snippet </w:t>
+      </w:r>
+      <w:r>
+        <w:t xml:space="preserve">- use of </w:t>
       </w:r>
       <w:proofErr w:type="spellStart"/>
       <w:r>
@@ -11536,18 +11426,1249 @@
     </w:p>
     <w:p>
       <w:pPr>
-        <w:pStyle w:val="Heading1"/>
-        <w:rPr>
-          <w:rFonts w:eastAsiaTheme="minorHAnsi"/>
-          <w:lang w:val="en-US" w:eastAsia="en-US"/>
-        </w:rPr>
-      </w:pPr>
+        <w:pStyle w:val="Heading2"/>
+      </w:pPr>
+      <w:r>
+        <w:t xml:space="preserve">4.3. </w:t>
+      </w:r>
+      <w:r>
+        <w:rPr>
+          <w:rFonts w:eastAsiaTheme="minorHAnsi"/>
+          <w:lang w:eastAsia="en-US"/>
+        </w:rPr>
+        <w:t>C</w:t>
+      </w:r>
+      <w:r>
+        <w:rPr>
+          <w:rFonts w:eastAsiaTheme="minorHAnsi"/>
+          <w:lang w:eastAsia="en-US"/>
+        </w:rPr>
+        <w:t xml:space="preserve">ontinuous Integration </w:t>
+      </w:r>
+      <w:r>
+        <w:rPr>
+          <w:rStyle w:val="st"/>
+        </w:rPr>
+        <w:t>automation server</w:t>
+      </w:r>
+    </w:p>
+    <w:p>
+      <w:pPr>
+        <w:pStyle w:val="NoSpacing"/>
+        <w:rPr>
+          <w:rFonts w:eastAsiaTheme="minorHAnsi"/>
+          <w:lang w:eastAsia="en-US"/>
+        </w:rPr>
+      </w:pPr>
+      <w:r>
+        <w:rPr>
+          <w:rFonts w:eastAsiaTheme="minorHAnsi"/>
+          <w:lang w:eastAsia="en-US"/>
+        </w:rPr>
+        <w:t xml:space="preserve">The CI server used in the thesis is Jenkins. </w:t>
+      </w:r>
+      <w:r>
+        <w:t xml:space="preserve">Basically, Jenkins is </w:t>
+      </w:r>
+      <w:r>
+        <w:t xml:space="preserve">open source automation server </w:t>
+      </w:r>
+      <w:r>
+        <w:t xml:space="preserve">written in </w:t>
+      </w:r>
+      <w:proofErr w:type="spellStart"/>
+      <w:r>
+        <w:t>Jave</w:t>
+      </w:r>
+      <w:proofErr w:type="spellEnd"/>
+      <w:r>
+        <w:t xml:space="preserve"> SE 8 as a self-contained Java-based program </w:t>
+      </w:r>
+      <w:r>
+        <w:rPr>
+          <w:rStyle w:val="text"/>
+          <w:lang w:val="en"/>
+        </w:rPr>
+        <w:t>available on</w:t>
+      </w:r>
+      <w:r>
+        <w:t xml:space="preserve"> every operating system. Jenkins configuration is very easy via its web interface</w:t>
+      </w:r>
+      <w:r>
+        <w:rPr>
+          <w:rFonts w:eastAsiaTheme="minorHAnsi"/>
+          <w:lang w:eastAsia="en-US"/>
+        </w:rPr>
+        <w:t>.</w:t>
+      </w:r>
+    </w:p>
+    <w:p>
+      <w:pPr>
+        <w:pStyle w:val="NoSpacing"/>
+      </w:pPr>
+      <w:r>
+        <w:rPr>
+          <w:rFonts w:eastAsiaTheme="minorHAnsi"/>
+          <w:lang w:eastAsia="en-US"/>
+        </w:rPr>
+        <w:t>There are several</w:t>
+      </w:r>
+      <w:r>
+        <w:t xml:space="preserve"> </w:t>
+      </w:r>
+      <w:r>
+        <w:rPr>
+          <w:rFonts w:eastAsiaTheme="minorHAnsi"/>
+          <w:lang w:eastAsia="en-US"/>
+        </w:rPr>
+        <w:t xml:space="preserve">beneficial features </w:t>
+      </w:r>
+      <w:r>
+        <w:rPr>
+          <w:rFonts w:eastAsiaTheme="minorHAnsi"/>
+          <w:lang w:eastAsia="en-US"/>
+        </w:rPr>
+        <w:t xml:space="preserve">of this </w:t>
+      </w:r>
+      <w:r>
+        <w:t xml:space="preserve">continuous integration environment that enable Jenkins to </w:t>
+      </w:r>
+      <w:r>
+        <w:t>automate the non-human part of the software development process</w:t>
+      </w:r>
+      <w:r>
+        <w:t>.</w:t>
+      </w:r>
+      <w:r>
+        <w:t xml:space="preserve"> Jenkins in the leading CI automaton server with more than 1000 plugins in the Update Center</w:t>
+      </w:r>
+      <w:r>
+        <w:t xml:space="preserve">. The plugins </w:t>
+      </w:r>
+      <w:r>
+        <w:t xml:space="preserve">enable a software developer to integrate practically every tool in the continuous integration and continuous delivery toolchain. Due to Jenkins extensibility via plugins, </w:t>
+      </w:r>
+      <w:r>
+        <w:t>there are nearly infinite possibilities for what Jenkins can do.</w:t>
+      </w:r>
+    </w:p>
+    <w:p>
+      <w:pPr>
+        <w:pStyle w:val="NoSpacing"/>
+      </w:pPr>
+      <w:r>
+        <w:t xml:space="preserve">The Continuous Integration tool for an optimal test suite selection uses the various </w:t>
+      </w:r>
+      <w:r>
+        <w:rPr>
+          <w:rFonts w:eastAsiaTheme="minorHAnsi"/>
+          <w:lang w:eastAsia="en-US"/>
+        </w:rPr>
+        <w:t>programming languages</w:t>
+      </w:r>
+      <w:r>
+        <w:rPr>
+          <w:rFonts w:eastAsiaTheme="minorHAnsi"/>
+          <w:lang w:eastAsia="en-US"/>
+        </w:rPr>
+        <w:t xml:space="preserve">, </w:t>
+      </w:r>
+      <w:r>
+        <w:rPr>
+          <w:rStyle w:val="st"/>
+        </w:rPr>
+        <w:t>testing frameworks</w:t>
+      </w:r>
+      <w:r>
+        <w:rPr>
+          <w:rStyle w:val="st"/>
+        </w:rPr>
+        <w:t xml:space="preserve"> and other tools. Therefore, Jenkins </w:t>
+      </w:r>
+      <w:r>
+        <w:rPr>
+          <w:rStyle w:val="st"/>
+        </w:rPr>
+        <w:t>appears to be the ideal</w:t>
+      </w:r>
+      <w:r>
+        <w:rPr>
+          <w:rStyle w:val="st"/>
+        </w:rPr>
+        <w:t xml:space="preserve"> choice since it </w:t>
+      </w:r>
+      <w:r>
+        <w:t>offers a simple way to set up a continuous integration environment</w:t>
+      </w:r>
+      <w:r>
+        <w:t xml:space="preserve"> for almost any combination of languages</w:t>
+      </w:r>
+      <w:r>
+        <w:t xml:space="preserve">, </w:t>
+      </w:r>
+      <w:r>
+        <w:t>source code repositories</w:t>
+      </w:r>
+      <w:r>
+        <w:t xml:space="preserve"> and </w:t>
+      </w:r>
+      <w:r>
+        <w:rPr>
+          <w:rStyle w:val="st"/>
+        </w:rPr>
+        <w:t>software project management tools</w:t>
+      </w:r>
+      <w:r>
+        <w:t xml:space="preserve"> using pipelines. A pipeline is a suite of plugins</w:t>
+      </w:r>
+      <w:r>
+        <w:t xml:space="preserve"> </w:t>
+      </w:r>
+      <w:r>
+        <w:t xml:space="preserve">that </w:t>
+      </w:r>
+      <w:r>
+        <w:t xml:space="preserve">defines the entire build process, which typically includes stages for building an </w:t>
+      </w:r>
+      <w:r>
+        <w:lastRenderedPageBreak/>
+        <w:t>application, testing it and then delivering it. By modeling a series of related tasks, pipelines add a powerful set of automation tools to Jenkins [10].</w:t>
+      </w:r>
+    </w:p>
+    <w:p>
+      <w:pPr>
+        <w:pStyle w:val="NoSpacing"/>
+        <w:ind w:firstLine="0"/>
+        <w:rPr>
+          <w:rFonts w:eastAsiaTheme="minorHAnsi"/>
+          <w:lang w:eastAsia="en-US"/>
+        </w:rPr>
+      </w:pPr>
+      <w:r>
+        <w:rPr>
+          <w:noProof/>
+          <w:lang w:eastAsia="en-US"/>
+        </w:rPr>
+        <w:drawing>
+          <wp:inline distT="0" distB="0" distL="0" distR="0" wp14:anchorId="25EFC1CC" wp14:editId="068C7649">
+            <wp:extent cx="5502910" cy="3930650"/>
+            <wp:effectExtent l="0" t="0" r="2540" b="0"/>
+            <wp:docPr id="9" name="Picture 9"/>
+            <wp:cNvGraphicFramePr>
+              <a:graphicFrameLocks xmlns:a="http://schemas.openxmlformats.org/drawingml/2006/main" noChangeAspect="1"/>
+            </wp:cNvGraphicFramePr>
+            <a:graphic xmlns:a="http://schemas.openxmlformats.org/drawingml/2006/main">
+              <a:graphicData uri="http://schemas.openxmlformats.org/drawingml/2006/picture">
+                <pic:pic xmlns:pic="http://schemas.openxmlformats.org/drawingml/2006/picture">
+                  <pic:nvPicPr>
+                    <pic:cNvPr id="1" name=""/>
+                    <pic:cNvPicPr/>
+                  </pic:nvPicPr>
+                  <pic:blipFill>
+                    <a:blip r:embed="rId18"/>
+                    <a:stretch>
+                      <a:fillRect/>
+                    </a:stretch>
+                  </pic:blipFill>
+                  <pic:spPr>
+                    <a:xfrm>
+                      <a:off x="0" y="0"/>
+                      <a:ext cx="5502910" cy="3930650"/>
+                    </a:xfrm>
+                    <a:prstGeom prst="rect">
+                      <a:avLst/>
+                    </a:prstGeom>
+                  </pic:spPr>
+                </pic:pic>
+              </a:graphicData>
+            </a:graphic>
+          </wp:inline>
+        </w:drawing>
+      </w:r>
+    </w:p>
+    <w:p>
+      <w:pPr>
+        <w:pStyle w:val="Subtitle"/>
+        <w:framePr w:wrap="auto" w:vAnchor="margin" w:yAlign="inline"/>
+        <w:ind w:firstLine="0"/>
+        <w:rPr>
+          <w:rFonts w:eastAsiaTheme="minorHAnsi"/>
+        </w:rPr>
+      </w:pPr>
+      <w:r>
+        <w:t>Fig, 10. Jenkins web interface for a project.</w:t>
+      </w:r>
+    </w:p>
+    <w:p>
+      <w:pPr>
+        <w:pStyle w:val="NoSpacing"/>
+        <w:ind w:firstLine="0"/>
+        <w:rPr>
+          <w:rFonts w:eastAsiaTheme="minorHAnsi"/>
+          <w:lang w:eastAsia="en-US"/>
+        </w:rPr>
+      </w:pPr>
+    </w:p>
+    <w:p>
+      <w:pPr>
+        <w:pStyle w:val="Heading2"/>
+        <w:rPr>
+          <w:rFonts w:eastAsiaTheme="minorHAnsi"/>
+          <w:lang w:eastAsia="en-US"/>
+        </w:rPr>
+      </w:pPr>
+      <w:r>
+        <w:t xml:space="preserve">4.4. </w:t>
+      </w:r>
+      <w:r>
+        <w:rPr>
+          <w:rFonts w:eastAsiaTheme="minorHAnsi"/>
+          <w:lang w:eastAsia="en-US"/>
+        </w:rPr>
+        <w:t>Version control system</w:t>
+      </w:r>
+    </w:p>
+    <w:p>
+      <w:pPr>
+        <w:pStyle w:val="Heading2"/>
+        <w:rPr>
+          <w:rFonts w:eastAsiaTheme="minorHAnsi"/>
+          <w:lang w:eastAsia="en-US"/>
+        </w:rPr>
+      </w:pPr>
+      <w:r>
+        <w:t xml:space="preserve">4.5. </w:t>
+      </w:r>
+      <w:r>
+        <w:rPr>
+          <w:rFonts w:eastAsiaTheme="minorHAnsi"/>
+          <w:lang w:eastAsia="en-US"/>
+        </w:rPr>
+        <w:t>Integrated development environment</w:t>
+      </w:r>
+    </w:p>
+    <w:p>
+      <w:pPr>
+        <w:pStyle w:val="NoSpacing"/>
+      </w:pPr>
+      <w:r>
+        <w:rPr>
+          <w:rFonts w:eastAsiaTheme="minorHAnsi"/>
+          <w:lang w:eastAsia="en-US"/>
+        </w:rPr>
+        <w:t>Integrated Development Environment (IDE)</w:t>
+      </w:r>
+      <w:r>
+        <w:rPr>
+          <w:rFonts w:eastAsiaTheme="minorHAnsi"/>
+          <w:lang w:eastAsia="en-US"/>
+        </w:rPr>
+        <w:t xml:space="preserve"> </w:t>
+      </w:r>
+      <w:r>
+        <w:t xml:space="preserve">provides software developers with </w:t>
+      </w:r>
+      <w:r>
+        <w:br/>
+      </w:r>
+      <w:r>
+        <w:t xml:space="preserve">a possibility to </w:t>
+      </w:r>
+      <w:r>
+        <w:t>manage workspaces, build, launch and debug applications and finally to share artifacts with a team and version the code. The IDE used in the thesis is Eclipse</w:t>
+      </w:r>
+      <w:r>
+        <w:t xml:space="preserve"> O</w:t>
+      </w:r>
+      <w:r>
+        <w:t>xygen Release (4.7.3a)</w:t>
+      </w:r>
+      <w:r>
+        <w:t xml:space="preserve">. Similarly to previously described software tools, Eclipse contains </w:t>
+      </w:r>
+      <w:r>
+        <w:t>an extensible plug-in system for customizing t</w:t>
+      </w:r>
+      <w:r>
+        <w:t>he environment.</w:t>
+      </w:r>
+    </w:p>
+    <w:p>
+      <w:pPr>
+        <w:pStyle w:val="NoSpacing"/>
+      </w:pPr>
+      <w:r>
+        <w:t xml:space="preserve">Eclipse </w:t>
+      </w:r>
+      <w:r>
+        <w:t xml:space="preserve">is free and open-source software </w:t>
+      </w:r>
+      <w:r>
+        <w:t xml:space="preserve">most widely used </w:t>
+      </w:r>
+      <w:r>
+        <w:t xml:space="preserve">for software project development in </w:t>
+      </w:r>
+      <w:r>
+        <w:t xml:space="preserve">Java </w:t>
+      </w:r>
+      <w:r>
+        <w:t xml:space="preserve">programming language. A project in Eclipse includes </w:t>
+      </w:r>
+      <w:r>
+        <w:t>a set of software development tools</w:t>
+      </w:r>
+      <w:r>
+        <w:t xml:space="preserve"> </w:t>
+      </w:r>
+      <w:r>
+        <w:t xml:space="preserve">that </w:t>
+      </w:r>
+      <w:r>
+        <w:t xml:space="preserve">are </w:t>
+      </w:r>
+      <w:r>
+        <w:t>built together</w:t>
+      </w:r>
+      <w:r>
+        <w:t xml:space="preserve"> based on the</w:t>
+      </w:r>
+      <w:r>
+        <w:t xml:space="preserve"> </w:t>
+      </w:r>
+      <w:r>
+        <w:rPr>
+          <w:rStyle w:val="ng-scope"/>
+        </w:rPr>
+        <w:t>source</w:t>
+      </w:r>
+      <w:r>
+        <w:t xml:space="preserve"> code implementation of</w:t>
+      </w:r>
+      <w:r>
+        <w:t xml:space="preserve"> </w:t>
+      </w:r>
+      <w:r>
+        <w:t xml:space="preserve">the </w:t>
+      </w:r>
+      <w:r>
+        <w:t xml:space="preserve">programs for </w:t>
+      </w:r>
+      <w:r>
+        <w:t>certain software package</w:t>
+      </w:r>
+      <w:r>
+        <w:t xml:space="preserve"> and </w:t>
+      </w:r>
+      <w:r>
+        <w:t>software framework</w:t>
+      </w:r>
+      <w:r>
+        <w:t>. The project after being built</w:t>
+      </w:r>
+      <w:r>
+        <w:t xml:space="preserve"> is a runnable application.</w:t>
+      </w:r>
+    </w:p>
+    <w:p>
+      <w:pPr>
+        <w:pStyle w:val="NoSpacing"/>
+      </w:pPr>
+      <w:r>
+        <w:lastRenderedPageBreak/>
+        <w:t xml:space="preserve">From the thesis perspective, Eclipse does not only deliver the Java editor, but it also allows to write JUnit tests and run the unit tests with Maven. </w:t>
+      </w:r>
+      <w:r>
+        <w:t xml:space="preserve">Furthermore, Eclipse has a the Java Project Wizard that enables a software developer to define how the project should be built. The </w:t>
+      </w:r>
+      <w:r>
+        <w:t>required</w:t>
+      </w:r>
+      <w:r>
+        <w:t xml:space="preserve"> build configurations in Eclipse are</w:t>
+      </w:r>
+      <w:r>
+        <w:t xml:space="preserve"> </w:t>
+      </w:r>
+      <w:r>
+        <w:t xml:space="preserve">the default JRE and compiler compliance. </w:t>
+      </w:r>
+      <w:r>
+        <w:t>Optional</w:t>
+      </w:r>
+      <w:r>
+        <w:t xml:space="preserve"> build configuration</w:t>
+      </w:r>
+      <w:r>
+        <w:t>s</w:t>
+      </w:r>
+      <w:r>
+        <w:t xml:space="preserve"> may be</w:t>
+      </w:r>
+      <w:r>
+        <w:t xml:space="preserve"> </w:t>
+      </w:r>
+      <w:r>
+        <w:t>w</w:t>
+      </w:r>
+      <w:r>
+        <w:t xml:space="preserve">hether to optimize the code </w:t>
+      </w:r>
+      <w:r>
+        <w:t>or include debug information.</w:t>
+      </w:r>
+      <w:r>
+        <w:t xml:space="preserve"> </w:t>
+      </w:r>
+    </w:p>
+    <w:p>
+      <w:pPr>
+        <w:pStyle w:val="NoSpacing"/>
+      </w:pPr>
+      <w:r>
+        <w:t>To define structure of a project</w:t>
+      </w:r>
+      <w:r>
+        <w:t xml:space="preserve">, Eclipse uses source folders. During building Java project, source folders added to the Java build path are translated by the compiler to .class files that will be written to the output folder. </w:t>
+      </w:r>
+      <w:r>
+        <w:t>The s</w:t>
+      </w:r>
+      <w:r>
+        <w:t>ource folders</w:t>
+      </w:r>
+      <w:r>
+        <w:t xml:space="preserve"> mechanism</w:t>
+      </w:r>
+      <w:r>
+        <w:t xml:space="preserve"> allow</w:t>
+      </w:r>
+      <w:r>
+        <w:t>s</w:t>
+      </w:r>
+      <w:r>
+        <w:t>, for example, to separate test from the application as shown in figure 11. Within a source folder, a more detailed structuring can be achieved by using packages.</w:t>
+      </w:r>
+    </w:p>
+    <w:p>
+      <w:pPr>
+        <w:pStyle w:val="NoSpacing"/>
+        <w:spacing w:line="240" w:lineRule="auto"/>
+        <w:ind w:firstLine="0"/>
+        <w:rPr>
+          <w:rFonts w:eastAsiaTheme="minorHAnsi"/>
+          <w:lang w:eastAsia="en-US"/>
+        </w:rPr>
+      </w:pPr>
+      <w:r>
+        <w:rPr>
+          <w:noProof/>
+          <w:lang w:eastAsia="en-US"/>
+        </w:rPr>
+        <w:drawing>
+          <wp:inline distT="0" distB="0" distL="0" distR="0" wp14:anchorId="10967F03" wp14:editId="401EBBD7">
+            <wp:extent cx="5502910" cy="3495675"/>
+            <wp:effectExtent l="0" t="0" r="2540" b="9525"/>
+            <wp:docPr id="12" name="Picture 12"/>
+            <wp:cNvGraphicFramePr>
+              <a:graphicFrameLocks xmlns:a="http://schemas.openxmlformats.org/drawingml/2006/main" noChangeAspect="1"/>
+            </wp:cNvGraphicFramePr>
+            <a:graphic xmlns:a="http://schemas.openxmlformats.org/drawingml/2006/main">
+              <a:graphicData uri="http://schemas.openxmlformats.org/drawingml/2006/picture">
+                <pic:pic xmlns:pic="http://schemas.openxmlformats.org/drawingml/2006/picture">
+                  <pic:nvPicPr>
+                    <pic:cNvPr id="1" name=""/>
+                    <pic:cNvPicPr/>
+                  </pic:nvPicPr>
+                  <pic:blipFill>
+                    <a:blip r:embed="rId19"/>
+                    <a:stretch>
+                      <a:fillRect/>
+                    </a:stretch>
+                  </pic:blipFill>
+                  <pic:spPr>
+                    <a:xfrm>
+                      <a:off x="0" y="0"/>
+                      <a:ext cx="5502910" cy="3495675"/>
+                    </a:xfrm>
+                    <a:prstGeom prst="rect">
+                      <a:avLst/>
+                    </a:prstGeom>
+                  </pic:spPr>
+                </pic:pic>
+              </a:graphicData>
+            </a:graphic>
+          </wp:inline>
+        </w:drawing>
+      </w:r>
+    </w:p>
+    <w:p>
+      <w:pPr>
+        <w:pStyle w:val="Subtitle"/>
+        <w:framePr w:wrap="auto" w:vAnchor="margin" w:yAlign="inline"/>
+        <w:ind w:firstLine="0"/>
+        <w:rPr>
+          <w:rFonts w:eastAsiaTheme="minorHAnsi"/>
+        </w:rPr>
+      </w:pPr>
+      <w:r>
+        <w:t>Fig, 11. Java Build Path configuration in Eclipse.</w:t>
+      </w:r>
+    </w:p>
+    <w:p>
+      <w:pPr>
+        <w:pStyle w:val="Heading2"/>
+        <w:rPr>
+          <w:rFonts w:eastAsiaTheme="minorHAnsi"/>
+          <w:lang w:eastAsia="en-US"/>
+        </w:rPr>
+      </w:pPr>
+      <w:r>
+        <w:t xml:space="preserve">4.6. </w:t>
+      </w:r>
+      <w:r>
+        <w:rPr>
+          <w:rStyle w:val="st"/>
+        </w:rPr>
+        <w:t>S</w:t>
+      </w:r>
+      <w:r>
+        <w:rPr>
+          <w:rStyle w:val="st"/>
+        </w:rPr>
+        <w:t>oftware project management tool</w:t>
+      </w:r>
+    </w:p>
+    <w:p>
+      <w:pPr>
+        <w:pStyle w:val="NoSpacing"/>
+      </w:pPr>
+      <w:r>
+        <w:rPr>
+          <w:rFonts w:eastAsiaTheme="minorHAnsi"/>
+          <w:lang w:eastAsia="en-US"/>
+        </w:rPr>
+        <w:tab/>
+      </w:r>
+      <w:r>
+        <w:rPr>
+          <w:rStyle w:val="st"/>
+        </w:rPr>
+        <w:t>S</w:t>
+      </w:r>
+      <w:r>
+        <w:rPr>
+          <w:rStyle w:val="st"/>
+        </w:rPr>
+        <w:t>oftware project management tool</w:t>
+      </w:r>
+      <w:r>
+        <w:rPr>
+          <w:rStyle w:val="st"/>
+        </w:rPr>
+        <w:t xml:space="preserve"> may be a misleading name since this chapter is intended </w:t>
+      </w:r>
+      <w:r>
+        <w:rPr>
+          <w:rStyle w:val="st"/>
+        </w:rPr>
+        <w:t>exclusively</w:t>
+      </w:r>
+      <w:r>
+        <w:rPr>
+          <w:rStyle w:val="st"/>
+        </w:rPr>
+        <w:t xml:space="preserve"> </w:t>
+      </w:r>
+      <w:r>
+        <w:rPr>
+          <w:rStyle w:val="st"/>
+        </w:rPr>
+        <w:t>for</w:t>
+      </w:r>
+      <w:r>
+        <w:rPr>
+          <w:rStyle w:val="st"/>
+        </w:rPr>
+        <w:t xml:space="preserve"> characteristic of</w:t>
+      </w:r>
+      <w:r>
+        <w:rPr>
+          <w:rStyle w:val="st"/>
+        </w:rPr>
+        <w:t xml:space="preserve"> the</w:t>
+      </w:r>
+      <w:r>
+        <w:rPr>
+          <w:rStyle w:val="st"/>
+        </w:rPr>
+        <w:t xml:space="preserve"> </w:t>
+      </w:r>
+      <w:r>
+        <w:rPr>
+          <w:rStyle w:val="st"/>
+        </w:rPr>
+        <w:t>technical</w:t>
+      </w:r>
+      <w:r>
+        <w:rPr>
+          <w:rStyle w:val="st"/>
+        </w:rPr>
+        <w:t xml:space="preserve"> toolset used in the thesis. However, in case of s</w:t>
+      </w:r>
+      <w:r>
+        <w:rPr>
+          <w:rStyle w:val="st"/>
+        </w:rPr>
+        <w:t>oftware project management</w:t>
+      </w:r>
+      <w:r>
+        <w:rPr>
+          <w:rStyle w:val="st"/>
+        </w:rPr>
+        <w:t xml:space="preserve">, tasks of managing the project do not focus solely on </w:t>
+      </w:r>
+      <w:r>
+        <w:t xml:space="preserve">managing the team of engineers working on this project. </w:t>
+      </w:r>
+      <w:r>
+        <w:t xml:space="preserve">The objective of </w:t>
+      </w:r>
+      <w:r>
+        <w:rPr>
+          <w:rStyle w:val="st"/>
+        </w:rPr>
+        <w:t>s</w:t>
+      </w:r>
+      <w:r>
+        <w:rPr>
+          <w:rStyle w:val="st"/>
+        </w:rPr>
+        <w:t>oftware project management tool</w:t>
+      </w:r>
+      <w:r>
+        <w:rPr>
+          <w:rStyle w:val="st"/>
+        </w:rPr>
+        <w:t xml:space="preserve"> used for the technical purposes is to define </w:t>
+      </w:r>
+      <w:r>
+        <w:t xml:space="preserve">how software is built and describe software dependencies. </w:t>
+      </w:r>
+    </w:p>
+    <w:p>
+      <w:pPr>
+        <w:pStyle w:val="NoSpacing"/>
+      </w:pPr>
+      <w:r>
+        <w:lastRenderedPageBreak/>
+        <w:t xml:space="preserve">It was said in the above subparagraph that an IDE may also define build configuration for a project. A </w:t>
+      </w:r>
+      <w:r>
+        <w:rPr>
+          <w:rStyle w:val="st"/>
+        </w:rPr>
+        <w:t>s</w:t>
+      </w:r>
+      <w:r>
+        <w:rPr>
+          <w:rStyle w:val="st"/>
+        </w:rPr>
+        <w:t>oftware project management tool</w:t>
+      </w:r>
+      <w:r>
+        <w:rPr>
+          <w:rStyle w:val="st"/>
+        </w:rPr>
+        <w:t xml:space="preserve"> would additionally enhance the build process, because it </w:t>
+      </w:r>
+      <w:r>
+        <w:t>comes with pre-defined targets for performing certain well-defined tasks</w:t>
+      </w:r>
+      <w:r>
+        <w:t xml:space="preserve">. These tasks may be, </w:t>
+      </w:r>
+      <w:r>
+        <w:t>besides the above mentioned</w:t>
+      </w:r>
+      <w:r>
+        <w:t xml:space="preserve"> build process and dependencies management, description of</w:t>
+      </w:r>
+      <w:r>
+        <w:t xml:space="preserve"> </w:t>
+      </w:r>
+      <w:r>
+        <w:t>external modules, components, all required plugins, the build order, directories</w:t>
+      </w:r>
+      <w:r>
+        <w:t xml:space="preserve"> and </w:t>
+      </w:r>
+      <w:r>
+        <w:t>compilation of code and its packaging.</w:t>
+      </w:r>
+    </w:p>
+    <w:p>
+      <w:pPr>
+        <w:pStyle w:val="NoSpacing"/>
+      </w:pPr>
+      <w:r>
+        <w:t xml:space="preserve">The </w:t>
+      </w:r>
+      <w:r>
+        <w:rPr>
+          <w:rStyle w:val="st"/>
+        </w:rPr>
+        <w:t>s</w:t>
+      </w:r>
+      <w:r>
+        <w:rPr>
+          <w:rStyle w:val="st"/>
+        </w:rPr>
+        <w:t>oftware project management tool</w:t>
+      </w:r>
+      <w:r>
+        <w:rPr>
+          <w:rStyle w:val="st"/>
+        </w:rPr>
+        <w:t xml:space="preserve"> used in the thesis is Maven. It is delivered by </w:t>
+      </w:r>
+      <w:r>
+        <w:rPr>
+          <w:rStyle w:val="st"/>
+        </w:rPr>
+        <w:t>Apache Software Foundation</w:t>
+      </w:r>
+      <w:r>
+        <w:rPr>
+          <w:rStyle w:val="st"/>
+        </w:rPr>
+        <w:t xml:space="preserve">. Maven uses a concept of </w:t>
+      </w:r>
+      <w:r>
+        <w:t>a project object model (POM)</w:t>
+      </w:r>
+      <w:r>
+        <w:t>, which is stored in</w:t>
+      </w:r>
+      <w:r>
+        <w:t xml:space="preserve"> pom.xml</w:t>
+      </w:r>
+      <w:r>
+        <w:t xml:space="preserve">. POM </w:t>
+      </w:r>
+      <w:r>
+        <w:t xml:space="preserve">provides all the configuration for a single project. </w:t>
+      </w:r>
+      <w:r>
+        <w:t xml:space="preserve">In Maven all work is done by plugins that will be executed during the build providing a set of goals such as </w:t>
+      </w:r>
+      <w:r>
+        <w:t>compile</w:t>
+      </w:r>
+      <w:r>
+        <w:t>, test, validate, install or deploy.</w:t>
+      </w:r>
+    </w:p>
+    <w:p>
+      <w:pPr>
+        <w:pStyle w:val="NoSpacing"/>
+      </w:pPr>
+      <w:r>
+        <w:rPr>
+          <w:rFonts w:eastAsiaTheme="minorHAnsi"/>
+          <w:lang w:eastAsia="en-US"/>
+        </w:rPr>
+        <w:t>There are four main</w:t>
+      </w:r>
+      <w:r>
+        <w:rPr>
+          <w:rFonts w:eastAsiaTheme="minorHAnsi"/>
+          <w:lang w:eastAsia="en-US"/>
+        </w:rPr>
+        <w:t xml:space="preserve"> features of Maven </w:t>
+      </w:r>
+      <w:r>
+        <w:rPr>
+          <w:rFonts w:eastAsiaTheme="minorHAnsi"/>
+          <w:lang w:eastAsia="en-US"/>
+        </w:rPr>
+        <w:t xml:space="preserve">used in the thesis. All features are </w:t>
+      </w:r>
+      <w:r>
+        <w:rPr>
+          <w:rFonts w:eastAsiaTheme="minorHAnsi"/>
+          <w:lang w:eastAsia="en-US"/>
+        </w:rPr>
+        <w:t xml:space="preserve">configured </w:t>
+      </w:r>
+      <w:r>
+        <w:rPr>
+          <w:rFonts w:eastAsiaTheme="minorHAnsi"/>
+          <w:lang w:eastAsia="en-US"/>
+        </w:rPr>
+        <w:t>under</w:t>
+      </w:r>
+      <w:r>
+        <w:rPr>
+          <w:rFonts w:eastAsiaTheme="minorHAnsi"/>
+          <w:lang w:eastAsia="en-US"/>
+        </w:rPr>
+        <w:t xml:space="preserve"> the following </w:t>
+      </w:r>
+      <w:r>
+        <w:t>Maven project descriptors</w:t>
+      </w:r>
+      <w:r>
+        <w:rPr>
+          <w:rFonts w:eastAsiaTheme="minorHAnsi"/>
+          <w:lang w:eastAsia="en-US"/>
+        </w:rPr>
+        <w:t xml:space="preserve"> </w:t>
+      </w:r>
+      <w:r>
+        <w:rPr>
+          <w:rFonts w:eastAsiaTheme="minorHAnsi"/>
+          <w:lang w:eastAsia="en-US"/>
+        </w:rPr>
+        <w:t xml:space="preserve">in </w:t>
+      </w:r>
+      <w:r>
+        <w:t>pom.xml</w:t>
+      </w:r>
+      <w:r>
+        <w:t>:</w:t>
+      </w:r>
+    </w:p>
+    <w:p>
+      <w:pPr>
+        <w:pStyle w:val="NoSpacing"/>
+        <w:numPr>
+          <w:ilvl w:val="0"/>
+          <w:numId w:val="20"/>
+        </w:numPr>
+        <w:rPr>
+          <w:rFonts w:eastAsiaTheme="minorHAnsi"/>
+          <w:lang w:eastAsia="en-US"/>
+        </w:rPr>
+      </w:pPr>
+      <w:r>
+        <w:rPr>
+          <w:rFonts w:eastAsiaTheme="minorHAnsi"/>
+          <w:lang w:eastAsia="en-US"/>
+        </w:rPr>
+        <w:t>&lt;</w:t>
+      </w:r>
+      <w:r>
+        <w:rPr>
+          <w:rFonts w:eastAsiaTheme="minorHAnsi"/>
+          <w:lang w:eastAsia="en-US"/>
+        </w:rPr>
+        <w:t>properties</w:t>
+      </w:r>
+      <w:r>
+        <w:rPr>
+          <w:rFonts w:eastAsiaTheme="minorHAnsi"/>
+          <w:lang w:eastAsia="en-US"/>
+        </w:rPr>
+        <w:t>&gt;&lt;/</w:t>
+      </w:r>
+      <w:r>
+        <w:rPr>
+          <w:rFonts w:eastAsiaTheme="minorHAnsi"/>
+          <w:lang w:eastAsia="en-US"/>
+        </w:rPr>
+        <w:t>properties</w:t>
+      </w:r>
+      <w:r>
+        <w:rPr>
+          <w:rFonts w:eastAsiaTheme="minorHAnsi"/>
+          <w:lang w:eastAsia="en-US"/>
+        </w:rPr>
+        <w:t>&gt;</w:t>
+      </w:r>
+      <w:r>
+        <w:rPr>
+          <w:rFonts w:eastAsiaTheme="minorHAnsi"/>
+          <w:lang w:eastAsia="en-US"/>
+        </w:rPr>
+        <w:t xml:space="preserve"> -</w:t>
+      </w:r>
+      <w:r>
+        <w:rPr>
+          <w:rFonts w:eastAsiaTheme="minorHAnsi"/>
+          <w:lang w:eastAsia="en-US"/>
+        </w:rPr>
+        <w:t xml:space="preserve"> </w:t>
+      </w:r>
+      <w:r>
+        <w:t>Maven properties are value placeholder for properties that</w:t>
+      </w:r>
+      <w:r>
+        <w:t xml:space="preserve"> are accessible any</w:t>
+      </w:r>
+      <w:r>
+        <w:t>where within a POM.</w:t>
+      </w:r>
+    </w:p>
+    <w:p>
+      <w:pPr>
+        <w:pStyle w:val="NoSpacing"/>
+        <w:numPr>
+          <w:ilvl w:val="0"/>
+          <w:numId w:val="20"/>
+        </w:numPr>
+        <w:rPr>
+          <w:rFonts w:eastAsiaTheme="minorHAnsi"/>
+          <w:lang w:eastAsia="en-US"/>
+        </w:rPr>
+      </w:pPr>
+      <w:r>
+        <w:rPr>
+          <w:rFonts w:eastAsiaTheme="minorHAnsi"/>
+          <w:lang w:eastAsia="en-US"/>
+        </w:rPr>
+        <w:t>&lt;</w:t>
+      </w:r>
+      <w:r>
+        <w:rPr>
+          <w:rFonts w:eastAsiaTheme="minorHAnsi"/>
+          <w:lang w:eastAsia="en-US"/>
+        </w:rPr>
+        <w:t>dependencies</w:t>
+      </w:r>
+      <w:r>
+        <w:rPr>
+          <w:rFonts w:eastAsiaTheme="minorHAnsi"/>
+          <w:lang w:eastAsia="en-US"/>
+        </w:rPr>
+        <w:t>&gt;&lt;/</w:t>
+      </w:r>
+      <w:r>
+        <w:rPr>
+          <w:rFonts w:eastAsiaTheme="minorHAnsi"/>
+          <w:lang w:eastAsia="en-US"/>
+        </w:rPr>
+        <w:t xml:space="preserve"> dependencies</w:t>
+      </w:r>
+      <w:r>
+        <w:rPr>
+          <w:rFonts w:eastAsiaTheme="minorHAnsi"/>
+          <w:lang w:eastAsia="en-US"/>
+        </w:rPr>
+        <w:t xml:space="preserve"> &gt;</w:t>
+      </w:r>
+      <w:r>
+        <w:rPr>
+          <w:rFonts w:eastAsiaTheme="minorHAnsi"/>
+          <w:lang w:eastAsia="en-US"/>
+        </w:rPr>
+        <w:t xml:space="preserve"> - Maven dependency is an element that </w:t>
+      </w:r>
+      <w:r>
+        <w:t>identifies individual artifacts such as software libraries or modules.</w:t>
+      </w:r>
+    </w:p>
+    <w:p>
+      <w:pPr>
+        <w:pStyle w:val="NoSpacing"/>
+        <w:numPr>
+          <w:ilvl w:val="0"/>
+          <w:numId w:val="20"/>
+        </w:numPr>
+        <w:rPr>
+          <w:rFonts w:eastAsiaTheme="minorHAnsi"/>
+          <w:lang w:eastAsia="en-US"/>
+        </w:rPr>
+      </w:pPr>
+      <w:r>
+        <w:rPr>
+          <w:rFonts w:eastAsiaTheme="minorHAnsi"/>
+          <w:lang w:eastAsia="en-US"/>
+        </w:rPr>
+        <w:t>&lt;</w:t>
+      </w:r>
+      <w:r>
+        <w:rPr>
+          <w:rFonts w:eastAsiaTheme="minorHAnsi"/>
+          <w:lang w:eastAsia="en-US"/>
+        </w:rPr>
+        <w:t>profiles</w:t>
+      </w:r>
+      <w:r>
+        <w:rPr>
+          <w:rFonts w:eastAsiaTheme="minorHAnsi"/>
+          <w:lang w:eastAsia="en-US"/>
+        </w:rPr>
+        <w:t>&gt;&lt;/</w:t>
+      </w:r>
+      <w:r>
+        <w:rPr>
+          <w:rFonts w:eastAsiaTheme="minorHAnsi"/>
+          <w:lang w:eastAsia="en-US"/>
+        </w:rPr>
+        <w:t>profiles</w:t>
+      </w:r>
+      <w:r>
+        <w:rPr>
+          <w:rFonts w:eastAsiaTheme="minorHAnsi"/>
+          <w:lang w:eastAsia="en-US"/>
+        </w:rPr>
+        <w:t>&gt;</w:t>
+      </w:r>
+      <w:r>
+        <w:rPr>
+          <w:rFonts w:eastAsiaTheme="minorHAnsi"/>
+          <w:lang w:eastAsia="en-US"/>
+        </w:rPr>
+        <w:t xml:space="preserve"> - Maven profile is an element that </w:t>
+      </w:r>
+      <w:r>
+        <w:t>changes settings depending on the environment where it is being built.</w:t>
+      </w:r>
+    </w:p>
+    <w:p>
+      <w:pPr>
+        <w:pStyle w:val="NoSpacing"/>
+        <w:numPr>
+          <w:ilvl w:val="0"/>
+          <w:numId w:val="20"/>
+        </w:numPr>
+        <w:rPr>
+          <w:rFonts w:eastAsiaTheme="minorHAnsi"/>
+          <w:lang w:eastAsia="en-US"/>
+        </w:rPr>
+      </w:pPr>
+      <w:r>
+        <w:rPr>
+          <w:rFonts w:eastAsiaTheme="minorHAnsi"/>
+          <w:lang w:eastAsia="en-US"/>
+        </w:rPr>
+        <w:t>&lt;build&gt;&lt;/build&gt;</w:t>
+      </w:r>
+      <w:r>
+        <w:rPr>
+          <w:rFonts w:eastAsiaTheme="minorHAnsi"/>
+          <w:lang w:eastAsia="en-US"/>
+        </w:rPr>
+        <w:t xml:space="preserve"> </w:t>
+      </w:r>
+      <w:r>
+        <w:rPr>
+          <w:rFonts w:eastAsiaTheme="minorHAnsi"/>
+          <w:lang w:eastAsia="en-US"/>
+        </w:rPr>
+        <w:t xml:space="preserve">- Maven build is an element that declares </w:t>
+      </w:r>
+      <w:r>
+        <w:t>project's directory structure and manages plugins.</w:t>
+      </w:r>
+    </w:p>
+    <w:p>
+      <w:pPr>
+        <w:pStyle w:val="NoSpacing"/>
+        <w:rPr>
+          <w:rFonts w:eastAsiaTheme="minorHAnsi"/>
+          <w:lang w:eastAsia="en-US"/>
+        </w:rPr>
+      </w:pPr>
+      <w:r>
+        <w:t>For example, the dependencies section of pom.xml</w:t>
+      </w:r>
+      <w:r>
+        <w:t xml:space="preserve"> is</w:t>
+      </w:r>
+      <w:r>
+        <w:t xml:space="preserve"> presented in figure 12. The purpose of the below Maven dependencies is</w:t>
+      </w:r>
+      <w:r>
+        <w:t xml:space="preserve"> </w:t>
+      </w:r>
+      <w:r>
+        <w:t>to select a version of the testing frameworks used in the t</w:t>
+      </w:r>
+      <w:r>
+        <w:t xml:space="preserve">hesis: JUnit and </w:t>
+      </w:r>
+      <w:proofErr w:type="spellStart"/>
+      <w:r>
+        <w:t>Mockito</w:t>
+      </w:r>
+      <w:proofErr w:type="spellEnd"/>
+      <w:r>
+        <w:t>.</w:t>
+      </w:r>
+    </w:p>
+    <w:p>
+      <w:pPr>
+        <w:pStyle w:val="NoSpacing"/>
+        <w:spacing w:line="240" w:lineRule="auto"/>
+        <w:ind w:firstLine="0"/>
+        <w:jc w:val="center"/>
+        <w:rPr>
+          <w:rFonts w:eastAsiaTheme="minorHAnsi"/>
+          <w:lang w:eastAsia="en-US"/>
+        </w:rPr>
+      </w:pPr>
+      <w:r>
+        <w:rPr>
+          <w:noProof/>
+          <w:lang w:eastAsia="en-US"/>
+        </w:rPr>
+        <w:drawing>
+          <wp:inline distT="0" distB="0" distL="0" distR="0" wp14:anchorId="72A29274" wp14:editId="69B1853C">
+            <wp:extent cx="2615184" cy="1792224"/>
+            <wp:effectExtent l="0" t="0" r="0" b="0"/>
+            <wp:docPr id="15" name="Picture 15"/>
+            <wp:cNvGraphicFramePr>
+              <a:graphicFrameLocks xmlns:a="http://schemas.openxmlformats.org/drawingml/2006/main" noChangeAspect="1"/>
+            </wp:cNvGraphicFramePr>
+            <a:graphic xmlns:a="http://schemas.openxmlformats.org/drawingml/2006/main">
+              <a:graphicData uri="http://schemas.openxmlformats.org/drawingml/2006/picture">
+                <pic:pic xmlns:pic="http://schemas.openxmlformats.org/drawingml/2006/picture">
+                  <pic:nvPicPr>
+                    <pic:cNvPr id="1" name=""/>
+                    <pic:cNvPicPr/>
+                  </pic:nvPicPr>
+                  <pic:blipFill>
+                    <a:blip r:embed="rId20"/>
+                    <a:stretch>
+                      <a:fillRect/>
+                    </a:stretch>
+                  </pic:blipFill>
+                  <pic:spPr>
+                    <a:xfrm>
+                      <a:off x="0" y="0"/>
+                      <a:ext cx="2615184" cy="1792224"/>
+                    </a:xfrm>
+                    <a:prstGeom prst="rect">
+                      <a:avLst/>
+                    </a:prstGeom>
+                  </pic:spPr>
+                </pic:pic>
+              </a:graphicData>
+            </a:graphic>
+          </wp:inline>
+        </w:drawing>
+      </w:r>
+    </w:p>
+    <w:p>
+      <w:pPr>
+        <w:pStyle w:val="Subtitle"/>
+        <w:framePr w:wrap="auto" w:vAnchor="margin" w:yAlign="inline"/>
+        <w:ind w:firstLine="0"/>
+        <w:rPr>
+          <w:rFonts w:eastAsiaTheme="minorHAnsi"/>
+        </w:rPr>
+      </w:pPr>
+      <w:r>
+        <w:t>Fig, 12. POM code snippet – dependencies section of pom.xml.</w:t>
+      </w:r>
     </w:p>
     <w:p>
       <w:pPr>
         <w:spacing w:after="200" w:line="276" w:lineRule="auto"/>
         <w:ind w:firstLine="0"/>
-        <w:jc w:val="left"/>
+        <w:jc w:val="center"/>
         <w:rPr>
           <w:rFonts w:eastAsiaTheme="minorHAnsi" w:cstheme="majorBidi"/>
           <w:b/>
@@ -11579,7 +12700,1494 @@
           <w:lang w:eastAsia="en-US"/>
         </w:rPr>
         <w:lastRenderedPageBreak/>
-        <w:t>5. Application concept</w:t>
+        <w:t xml:space="preserve">5. </w:t>
+      </w:r>
+      <w:r>
+        <w:rPr>
+          <w:rFonts w:eastAsiaTheme="minorHAnsi"/>
+          <w:lang w:eastAsia="en-US"/>
+        </w:rPr>
+        <w:t>Unit Under Test</w:t>
+      </w:r>
+    </w:p>
+    <w:p>
+      <w:pPr>
+        <w:pStyle w:val="NoSpacing"/>
+      </w:pPr>
+      <w:r>
+        <w:rPr>
+          <w:rFonts w:eastAsiaTheme="minorHAnsi"/>
+          <w:lang w:eastAsia="en-US"/>
+        </w:rPr>
+        <w:t xml:space="preserve">The unit under test is an application written in Java 8 SE. The high level concept of the application </w:t>
+      </w:r>
+      <w:r>
+        <w:rPr>
+          <w:rFonts w:eastAsiaTheme="minorHAnsi"/>
+          <w:lang w:eastAsia="en-US"/>
+        </w:rPr>
+        <w:t>includes</w:t>
+      </w:r>
+      <w:r>
+        <w:rPr>
+          <w:rFonts w:eastAsiaTheme="minorHAnsi"/>
+          <w:lang w:eastAsia="en-US"/>
+        </w:rPr>
+        <w:t xml:space="preserve"> a data server and nodes that send data to the server. Data is transmitted between server and nodes </w:t>
+      </w:r>
+      <w:r>
+        <w:rPr>
+          <w:rFonts w:eastAsiaTheme="minorHAnsi"/>
+          <w:lang w:eastAsia="en-US"/>
+        </w:rPr>
+        <w:t>over the TCP/IP protoc</w:t>
+      </w:r>
+      <w:r>
+        <w:rPr>
+          <w:rFonts w:eastAsiaTheme="minorHAnsi"/>
+          <w:lang w:eastAsia="en-US"/>
+        </w:rPr>
+        <w:t xml:space="preserve">ol </w:t>
+      </w:r>
+      <w:r>
+        <w:rPr>
+          <w:rFonts w:eastAsiaTheme="minorHAnsi"/>
+          <w:lang w:eastAsia="en-US"/>
+        </w:rPr>
+        <w:t xml:space="preserve">using </w:t>
+      </w:r>
+      <w:bookmarkStart w:id="14" w:name="_GoBack"/>
+      <w:bookmarkEnd w:id="14"/>
+      <w:r>
+        <w:rPr>
+          <w:rFonts w:eastAsiaTheme="minorHAnsi"/>
+          <w:lang w:eastAsia="en-US"/>
+        </w:rPr>
+        <w:t xml:space="preserve">TCP sockets. Both TCP server and TCP clients </w:t>
+      </w:r>
+      <w:r>
+        <w:t xml:space="preserve">program can read from and write to a socket. </w:t>
+      </w:r>
+    </w:p>
+    <w:p>
+      <w:pPr>
+        <w:pStyle w:val="Heading2"/>
+        <w:rPr>
+          <w:rFonts w:eastAsiaTheme="minorHAnsi"/>
+          <w:lang w:eastAsia="en-US"/>
+        </w:rPr>
+      </w:pPr>
+      <w:r>
+        <w:rPr>
+          <w:rFonts w:eastAsiaTheme="minorHAnsi"/>
+          <w:lang w:eastAsia="en-US"/>
+        </w:rPr>
+        <w:t xml:space="preserve">5.1. </w:t>
+      </w:r>
+      <w:r>
+        <w:rPr>
+          <w:rFonts w:eastAsiaTheme="minorHAnsi"/>
+          <w:lang w:eastAsia="en-US"/>
+        </w:rPr>
+        <w:t>Overview of</w:t>
+      </w:r>
+      <w:r>
+        <w:rPr>
+          <w:rFonts w:eastAsiaTheme="minorHAnsi"/>
+          <w:lang w:eastAsia="en-US"/>
+        </w:rPr>
+        <w:t xml:space="preserve"> the</w:t>
+      </w:r>
+      <w:r>
+        <w:rPr>
+          <w:rFonts w:eastAsiaTheme="minorHAnsi"/>
+          <w:lang w:eastAsia="en-US"/>
+        </w:rPr>
+        <w:t xml:space="preserve"> </w:t>
+      </w:r>
+      <w:r>
+        <w:rPr>
+          <w:rFonts w:eastAsiaTheme="minorHAnsi"/>
+          <w:lang w:eastAsia="en-US"/>
+        </w:rPr>
+        <w:t>application</w:t>
+      </w:r>
+    </w:p>
+    <w:p>
+      <w:pPr>
+        <w:pStyle w:val="NoSpacing"/>
+        <w:rPr>
+          <w:rFonts w:eastAsiaTheme="minorHAnsi"/>
+          <w:lang w:eastAsia="en-US"/>
+        </w:rPr>
+      </w:pPr>
+      <w:r>
+        <w:rPr>
+          <w:rFonts w:eastAsiaTheme="minorHAnsi"/>
+          <w:lang w:eastAsia="en-US"/>
+        </w:rPr>
+        <w:t xml:space="preserve">TCP server is a data server. TCP client is a software simulation of a smog sensor that sends its measurements to </w:t>
+      </w:r>
+      <w:r>
+        <w:rPr>
+          <w:rFonts w:eastAsiaTheme="minorHAnsi"/>
+          <w:lang w:eastAsia="en-US"/>
+        </w:rPr>
+        <w:t>TCP server</w:t>
+      </w:r>
+      <w:r>
+        <w:rPr>
+          <w:rFonts w:eastAsiaTheme="minorHAnsi"/>
+          <w:lang w:eastAsia="en-US"/>
+        </w:rPr>
+        <w:t xml:space="preserve">. TCP server has two watchdogs: the first one determines </w:t>
+      </w:r>
+      <w:r>
+        <w:rPr>
+          <w:rFonts w:eastAsiaTheme="minorHAnsi"/>
+          <w:lang w:eastAsia="en-US"/>
+        </w:rPr>
+        <w:t xml:space="preserve">the </w:t>
+      </w:r>
+      <w:r>
+        <w:rPr>
+          <w:rStyle w:val="text"/>
+          <w:lang w:val="en"/>
+        </w:rPr>
+        <w:t>point in</w:t>
+      </w:r>
+      <w:r>
+        <w:rPr>
+          <w:rFonts w:eastAsiaTheme="minorHAnsi"/>
+          <w:lang w:eastAsia="en-US"/>
+        </w:rPr>
+        <w:t xml:space="preserve"> time </w:t>
+      </w:r>
+      <w:r>
+        <w:rPr>
+          <w:rFonts w:eastAsiaTheme="minorHAnsi"/>
+          <w:lang w:eastAsia="en-US"/>
+        </w:rPr>
+        <w:t xml:space="preserve">when a measurement data should be received. The second one has much longer time to expiration and it </w:t>
+      </w:r>
+      <w:r>
+        <w:rPr>
+          <w:rFonts w:eastAsiaTheme="minorHAnsi"/>
+          <w:lang w:eastAsia="en-US"/>
+        </w:rPr>
+        <w:t xml:space="preserve">determines </w:t>
+      </w:r>
+      <w:r>
+        <w:rPr>
+          <w:rFonts w:eastAsiaTheme="minorHAnsi"/>
+          <w:lang w:eastAsia="en-US"/>
+        </w:rPr>
+        <w:t xml:space="preserve">the </w:t>
+      </w:r>
+      <w:r>
+        <w:rPr>
+          <w:rStyle w:val="text"/>
+          <w:lang w:val="en"/>
+        </w:rPr>
+        <w:t>point in</w:t>
+      </w:r>
+      <w:r>
+        <w:rPr>
+          <w:rFonts w:eastAsiaTheme="minorHAnsi"/>
+          <w:lang w:eastAsia="en-US"/>
+        </w:rPr>
+        <w:t xml:space="preserve"> </w:t>
+      </w:r>
+      <w:r>
+        <w:rPr>
+          <w:rFonts w:eastAsiaTheme="minorHAnsi"/>
+          <w:lang w:eastAsia="en-US"/>
+        </w:rPr>
+        <w:t>time</w:t>
+      </w:r>
+      <w:r>
+        <w:rPr>
+          <w:rFonts w:eastAsiaTheme="minorHAnsi"/>
+          <w:lang w:eastAsia="en-US"/>
+        </w:rPr>
+        <w:t xml:space="preserve"> </w:t>
+      </w:r>
+      <w:r>
+        <w:rPr>
+          <w:rFonts w:eastAsiaTheme="minorHAnsi"/>
+          <w:lang w:eastAsia="en-US"/>
+        </w:rPr>
+        <w:t xml:space="preserve">when </w:t>
+      </w:r>
+      <w:r>
+        <w:rPr>
+          <w:rFonts w:eastAsiaTheme="minorHAnsi"/>
+          <w:lang w:eastAsia="en-US"/>
+        </w:rPr>
+        <w:br/>
+      </w:r>
+      <w:r>
+        <w:rPr>
+          <w:rFonts w:eastAsiaTheme="minorHAnsi"/>
+          <w:lang w:eastAsia="en-US"/>
+        </w:rPr>
+        <w:t xml:space="preserve">a measurement </w:t>
+      </w:r>
+      <w:r>
+        <w:rPr>
+          <w:rFonts w:eastAsiaTheme="minorHAnsi"/>
+          <w:lang w:eastAsia="en-US"/>
+        </w:rPr>
+        <w:t>history</w:t>
+      </w:r>
+      <w:r>
+        <w:rPr>
+          <w:rFonts w:eastAsiaTheme="minorHAnsi"/>
+          <w:lang w:eastAsia="en-US"/>
+        </w:rPr>
+        <w:t xml:space="preserve"> should be received.</w:t>
+      </w:r>
+      <w:r>
+        <w:rPr>
+          <w:rFonts w:eastAsiaTheme="minorHAnsi"/>
+          <w:lang w:eastAsia="en-US"/>
+        </w:rPr>
+        <w:t xml:space="preserve"> T</w:t>
+      </w:r>
+      <w:r>
+        <w:rPr>
+          <w:rFonts w:eastAsiaTheme="minorHAnsi"/>
+          <w:lang w:eastAsia="en-US"/>
+        </w:rPr>
+        <w:t xml:space="preserve">CP client has one watchdog that is synchronized with the shorter server watchdog after each TCP connection. </w:t>
+      </w:r>
+    </w:p>
+    <w:p>
+      <w:pPr>
+        <w:pStyle w:val="NoSpacing"/>
+        <w:rPr>
+          <w:rFonts w:eastAsiaTheme="minorHAnsi"/>
+          <w:lang w:eastAsia="en-US"/>
+        </w:rPr>
+      </w:pPr>
+      <w:r>
+        <w:rPr>
+          <w:rFonts w:eastAsiaTheme="minorHAnsi"/>
+          <w:lang w:eastAsia="en-US"/>
+        </w:rPr>
+        <w:t xml:space="preserve">The inputs for TCP server are </w:t>
+      </w:r>
+      <w:r>
+        <w:rPr>
+          <w:rFonts w:eastAsiaTheme="minorHAnsi"/>
+          <w:lang w:eastAsia="en-US"/>
+        </w:rPr>
+        <w:t>port</w:t>
+      </w:r>
+      <w:r>
+        <w:rPr>
+          <w:rFonts w:eastAsiaTheme="minorHAnsi"/>
+          <w:lang w:eastAsia="en-US"/>
+        </w:rPr>
+        <w:t xml:space="preserve">, </w:t>
+      </w:r>
+      <w:r>
+        <w:rPr>
+          <w:rFonts w:eastAsiaTheme="minorHAnsi"/>
+          <w:lang w:eastAsia="en-US"/>
+        </w:rPr>
+        <w:t xml:space="preserve">list of sensors, </w:t>
+      </w:r>
+      <w:r>
+        <w:rPr>
+          <w:rFonts w:eastAsiaTheme="minorHAnsi"/>
+          <w:lang w:eastAsia="en-US"/>
+        </w:rPr>
+        <w:t xml:space="preserve">number of </w:t>
+      </w:r>
+      <w:r>
+        <w:rPr>
+          <w:rFonts w:eastAsiaTheme="minorHAnsi"/>
+          <w:lang w:eastAsia="en-US"/>
+        </w:rPr>
+        <w:t>sensors</w:t>
+      </w:r>
+      <w:r>
+        <w:rPr>
+          <w:rFonts w:eastAsiaTheme="minorHAnsi"/>
+          <w:lang w:eastAsia="en-US"/>
+        </w:rPr>
+        <w:t xml:space="preserve">, measurements </w:t>
+      </w:r>
+      <w:r>
+        <w:rPr>
+          <w:rFonts w:eastAsiaTheme="minorHAnsi"/>
+          <w:lang w:eastAsia="en-US"/>
+        </w:rPr>
+        <w:t xml:space="preserve">limit </w:t>
+      </w:r>
+      <w:r>
+        <w:rPr>
+          <w:rFonts w:eastAsiaTheme="minorHAnsi"/>
+          <w:lang w:eastAsia="en-US"/>
+        </w:rPr>
+        <w:t xml:space="preserve">and watchdog scale </w:t>
+      </w:r>
+      <w:r>
+        <w:rPr>
+          <w:rFonts w:eastAsiaTheme="minorHAnsi"/>
+          <w:lang w:eastAsia="en-US"/>
+        </w:rPr>
+        <w:t>factor</w:t>
+      </w:r>
+      <w:r>
+        <w:rPr>
+          <w:rFonts w:eastAsiaTheme="minorHAnsi"/>
+          <w:lang w:eastAsia="en-US"/>
+        </w:rPr>
+        <w:t>.</w:t>
+      </w:r>
+      <w:r>
+        <w:t xml:space="preserve"> </w:t>
+      </w:r>
+      <w:r>
+        <w:t xml:space="preserve">The list of sensors contains configuration settings for each sensor that </w:t>
+      </w:r>
+      <w:r>
+        <w:t>are going to be sent</w:t>
+      </w:r>
+      <w:r>
+        <w:t xml:space="preserve"> to a particular s</w:t>
+      </w:r>
+      <w:r>
+        <w:t xml:space="preserve">ensor during initialization. </w:t>
+      </w:r>
+      <w:r>
+        <w:t xml:space="preserve">The number of sensors </w:t>
+      </w:r>
+      <w:r>
+        <w:t>defines how many threads are running in parallel on the TCP server side to handle TCP connection sessions with a particular sensor. The</w:t>
+      </w:r>
+      <w:r>
+        <w:t xml:space="preserve"> </w:t>
+      </w:r>
+      <w:r>
+        <w:rPr>
+          <w:rFonts w:eastAsiaTheme="minorHAnsi"/>
+          <w:lang w:eastAsia="en-US"/>
+        </w:rPr>
+        <w:t xml:space="preserve">measurements </w:t>
+      </w:r>
+      <w:r>
+        <w:rPr>
+          <w:rFonts w:eastAsiaTheme="minorHAnsi"/>
+          <w:lang w:eastAsia="en-US"/>
+        </w:rPr>
+        <w:t xml:space="preserve">limit </w:t>
+      </w:r>
+      <w:r>
+        <w:rPr>
+          <w:rFonts w:eastAsiaTheme="minorHAnsi"/>
+          <w:lang w:eastAsia="en-US"/>
+        </w:rPr>
+        <w:t xml:space="preserve"> is </w:t>
+      </w:r>
+      <w:r>
+        <w:t>number of measurement data messages that should be followed by a m</w:t>
+      </w:r>
+      <w:r>
+        <w:t xml:space="preserve">easurement history. The </w:t>
+      </w:r>
+      <w:r>
+        <w:rPr>
+          <w:rFonts w:eastAsiaTheme="minorHAnsi"/>
+          <w:lang w:eastAsia="en-US"/>
+        </w:rPr>
+        <w:t xml:space="preserve">watchdog scale </w:t>
+      </w:r>
+      <w:r>
+        <w:rPr>
+          <w:rFonts w:eastAsiaTheme="minorHAnsi"/>
+          <w:lang w:eastAsia="en-US"/>
+        </w:rPr>
+        <w:t>factor</w:t>
+      </w:r>
+      <w:r>
+        <w:rPr>
+          <w:rFonts w:eastAsiaTheme="minorHAnsi"/>
+          <w:lang w:eastAsia="en-US"/>
+        </w:rPr>
+        <w:t xml:space="preserve"> is going to be described in the next paragraph.</w:t>
+      </w:r>
+    </w:p>
+    <w:p>
+      <w:pPr>
+        <w:pStyle w:val="NoSpacing"/>
+        <w:rPr>
+          <w:rFonts w:eastAsiaTheme="minorHAnsi"/>
+          <w:lang w:eastAsia="en-US"/>
+        </w:rPr>
+      </w:pPr>
+      <w:r>
+        <w:rPr>
+          <w:rFonts w:eastAsiaTheme="minorHAnsi"/>
+          <w:lang w:eastAsia="en-US"/>
+        </w:rPr>
+        <w:t xml:space="preserve">The </w:t>
+      </w:r>
+      <w:r>
+        <w:rPr>
+          <w:rFonts w:eastAsiaTheme="minorHAnsi"/>
+          <w:lang w:eastAsia="en-US"/>
+        </w:rPr>
+        <w:t>outputs</w:t>
+      </w:r>
+      <w:r>
+        <w:rPr>
+          <w:rFonts w:eastAsiaTheme="minorHAnsi"/>
+          <w:lang w:eastAsia="en-US"/>
+        </w:rPr>
+        <w:t xml:space="preserve"> </w:t>
+      </w:r>
+      <w:r>
+        <w:rPr>
+          <w:rFonts w:eastAsiaTheme="minorHAnsi"/>
+          <w:lang w:eastAsia="en-US"/>
+        </w:rPr>
+        <w:t>of</w:t>
+      </w:r>
+      <w:r>
+        <w:rPr>
+          <w:rFonts w:eastAsiaTheme="minorHAnsi"/>
+          <w:lang w:eastAsia="en-US"/>
+        </w:rPr>
+        <w:t xml:space="preserve"> TCP server are</w:t>
+      </w:r>
+      <w:r>
+        <w:rPr>
+          <w:rFonts w:eastAsiaTheme="minorHAnsi"/>
+          <w:lang w:eastAsia="en-US"/>
+        </w:rPr>
+        <w:t xml:space="preserve"> serialized files saved on a PC that runs the TCP server. There are at least two files expected </w:t>
+      </w:r>
+      <w:r>
+        <w:rPr>
+          <w:rFonts w:eastAsiaTheme="minorHAnsi"/>
+          <w:lang w:eastAsia="en-US"/>
+        </w:rPr>
+        <w:t>from</w:t>
+      </w:r>
+      <w:r>
+        <w:rPr>
+          <w:rFonts w:eastAsiaTheme="minorHAnsi"/>
+          <w:lang w:eastAsia="en-US"/>
+        </w:rPr>
+        <w:t xml:space="preserve"> every sensor within a single TCP connection session. The first file is the current configuration and state of a sensor, whereas the second file contains the measurement</w:t>
+      </w:r>
+      <w:r>
+        <w:rPr>
+          <w:rFonts w:eastAsiaTheme="minorHAnsi"/>
+          <w:lang w:eastAsia="en-US"/>
+        </w:rPr>
+        <w:t>s</w:t>
+      </w:r>
+      <w:r>
+        <w:rPr>
+          <w:rFonts w:eastAsiaTheme="minorHAnsi"/>
+          <w:lang w:eastAsia="en-US"/>
+        </w:rPr>
+        <w:t xml:space="preserve"> received from a sensor. </w:t>
+      </w:r>
+      <w:r>
+        <w:rPr>
+          <w:rFonts w:eastAsiaTheme="minorHAnsi"/>
+          <w:lang w:eastAsia="en-US"/>
+        </w:rPr>
+        <w:t>There may be more files saved within a session if a measurement history is received or during the sensor initialization phase when the TCP server sends settings to a sensor.</w:t>
+      </w:r>
+    </w:p>
+    <w:p>
+      <w:pPr>
+        <w:pStyle w:val="NoSpacing"/>
+      </w:pPr>
+      <w:r>
+        <w:rPr>
+          <w:rFonts w:eastAsiaTheme="minorHAnsi"/>
+          <w:lang w:eastAsia="en-US"/>
+        </w:rPr>
+        <w:t xml:space="preserve">There is only one TCP server, hence </w:t>
+      </w:r>
+      <w:r>
+        <w:t xml:space="preserve">the </w:t>
+      </w:r>
+      <w:proofErr w:type="spellStart"/>
+      <w:r>
+        <w:t>TCPserver</w:t>
+      </w:r>
+      <w:proofErr w:type="spellEnd"/>
+      <w:r>
+        <w:t xml:space="preserve"> class is</w:t>
+      </w:r>
+      <w:r>
+        <w:t xml:space="preserve"> </w:t>
+      </w:r>
+      <w:r>
+        <w:t>a static Java</w:t>
+      </w:r>
+      <w:r>
+        <w:t xml:space="preserve"> class</w:t>
+      </w:r>
+      <w:r>
+        <w:t xml:space="preserve">. What it means is that there can be only one instance of </w:t>
+      </w:r>
+      <w:r>
+        <w:t xml:space="preserve">the </w:t>
+      </w:r>
+      <w:proofErr w:type="spellStart"/>
+      <w:r>
+        <w:t>TCPserver</w:t>
+      </w:r>
+      <w:proofErr w:type="spellEnd"/>
+      <w:r>
+        <w:t xml:space="preserve"> class</w:t>
+      </w:r>
+      <w:r>
+        <w:t xml:space="preserve"> that</w:t>
+      </w:r>
+      <w:r>
+        <w:t xml:space="preserve"> acts </w:t>
+      </w:r>
+      <w:r>
+        <w:t>like an entirely separate class.</w:t>
+      </w:r>
+      <w:r>
+        <w:t xml:space="preserve"> As a result, there is only one server socket.</w:t>
+      </w:r>
+      <w:r>
+        <w:t xml:space="preserve"> TCP server has to be launched prior to TCP client, because it listens for an incoming TCP connections. Basically, once </w:t>
+      </w:r>
+      <w:proofErr w:type="spellStart"/>
+      <w:r>
+        <w:t>TCPserver</w:t>
+      </w:r>
+      <w:proofErr w:type="spellEnd"/>
+      <w:r>
+        <w:t xml:space="preserve"> is started, it is going</w:t>
+      </w:r>
+      <w:r>
+        <w:t xml:space="preserve"> to start its watchdogs</w:t>
+      </w:r>
+      <w:r>
+        <w:t xml:space="preserve"> </w:t>
+      </w:r>
+      <w:r>
+        <w:t>and</w:t>
+      </w:r>
+      <w:r>
+        <w:t xml:space="preserve"> </w:t>
+      </w:r>
+      <w:r>
+        <w:t>hang</w:t>
+      </w:r>
+      <w:r>
+        <w:t xml:space="preserve"> in </w:t>
+      </w:r>
+      <w:r>
+        <w:br/>
+      </w:r>
+      <w:r>
+        <w:t xml:space="preserve">a blocking function until it receives an </w:t>
+      </w:r>
+      <w:r>
+        <w:t>incoming client request</w:t>
+      </w:r>
+      <w:r>
+        <w:t>.</w:t>
+      </w:r>
+      <w:r>
+        <w:t xml:space="preserve"> Once a message from TCP client is received, there is a separated thread started that is responsible for handling </w:t>
+      </w:r>
+      <w:r>
+        <w:lastRenderedPageBreak/>
+        <w:t xml:space="preserve">the TCP connection between the server socket and the client socket that sent that message. Once the </w:t>
+      </w:r>
+      <w:r>
+        <w:t>TCP connection</w:t>
+      </w:r>
+      <w:r>
+        <w:t xml:space="preserve"> session is successful, the thread waits until all </w:t>
+      </w:r>
+      <w:r>
+        <w:t xml:space="preserve">sensors finishes their connection sessions. If all messages containing configuration data, measurement data and acknowledgments from all sensors have been processed on the TCP server side, the shorter watchdog is kicked. </w:t>
+      </w:r>
+      <w:r>
+        <w:t>Every once in a while,</w:t>
+      </w:r>
+      <w:r>
+        <w:t xml:space="preserve"> when the longer server watchdog is close to expire, server threads would expect an additional message containing measurement history. In this case, after the successful TCP session both watchdogs are kicked. </w:t>
+      </w:r>
+    </w:p>
+    <w:p>
+      <w:pPr>
+        <w:pStyle w:val="NoSpacing"/>
+      </w:pPr>
+      <w:r>
+        <w:rPr>
+          <w:rFonts w:eastAsiaTheme="minorHAnsi"/>
+          <w:lang w:eastAsia="en-US"/>
+        </w:rPr>
+        <w:t xml:space="preserve">The inputs for TCP </w:t>
+      </w:r>
+      <w:r>
+        <w:rPr>
+          <w:rFonts w:eastAsiaTheme="minorHAnsi"/>
+          <w:lang w:eastAsia="en-US"/>
+        </w:rPr>
+        <w:t>clients</w:t>
+      </w:r>
+      <w:r>
+        <w:rPr>
+          <w:rFonts w:eastAsiaTheme="minorHAnsi"/>
+          <w:lang w:eastAsia="en-US"/>
+        </w:rPr>
+        <w:t xml:space="preserve"> are </w:t>
+      </w:r>
+      <w:r>
+        <w:rPr>
+          <w:rFonts w:eastAsiaTheme="minorHAnsi"/>
+          <w:lang w:eastAsia="en-US"/>
+        </w:rPr>
+        <w:t>port</w:t>
+      </w:r>
+      <w:r>
+        <w:rPr>
+          <w:rFonts w:eastAsiaTheme="minorHAnsi"/>
+          <w:lang w:eastAsia="en-US"/>
+        </w:rPr>
+        <w:t xml:space="preserve">, </w:t>
+      </w:r>
+      <w:r>
+        <w:rPr>
+          <w:rFonts w:eastAsiaTheme="minorHAnsi"/>
+          <w:lang w:eastAsia="en-US"/>
+        </w:rPr>
+        <w:t>server</w:t>
+      </w:r>
+      <w:r>
+        <w:rPr>
+          <w:rFonts w:eastAsiaTheme="minorHAnsi"/>
+          <w:lang w:eastAsia="en-US"/>
+        </w:rPr>
+        <w:t xml:space="preserve"> h</w:t>
+      </w:r>
+      <w:r>
+        <w:rPr>
+          <w:rFonts w:eastAsiaTheme="minorHAnsi"/>
+          <w:lang w:eastAsia="en-US"/>
+        </w:rPr>
+        <w:t>ost</w:t>
+      </w:r>
+      <w:r>
+        <w:rPr>
+          <w:rFonts w:eastAsiaTheme="minorHAnsi"/>
+          <w:lang w:eastAsia="en-US"/>
+        </w:rPr>
+        <w:t xml:space="preserve"> n</w:t>
+      </w:r>
+      <w:r>
+        <w:rPr>
+          <w:rFonts w:eastAsiaTheme="minorHAnsi"/>
+          <w:lang w:eastAsia="en-US"/>
+        </w:rPr>
+        <w:t>ame</w:t>
+      </w:r>
+      <w:r>
+        <w:rPr>
+          <w:rFonts w:eastAsiaTheme="minorHAnsi"/>
+          <w:lang w:eastAsia="en-US"/>
+        </w:rPr>
+        <w:t xml:space="preserve"> and sensor </w:t>
+      </w:r>
+      <w:r>
+        <w:rPr>
+          <w:rFonts w:eastAsiaTheme="minorHAnsi"/>
+          <w:lang w:eastAsia="en-US"/>
+        </w:rPr>
+        <w:t>ID</w:t>
+      </w:r>
+      <w:r>
+        <w:rPr>
+          <w:rFonts w:eastAsiaTheme="minorHAnsi"/>
+          <w:lang w:eastAsia="en-US"/>
+        </w:rPr>
+        <w:t xml:space="preserve">. </w:t>
+      </w:r>
+      <w:r>
+        <w:rPr>
+          <w:rFonts w:eastAsiaTheme="minorHAnsi"/>
+          <w:lang w:eastAsia="en-US"/>
+        </w:rPr>
+        <w:t>TCP clients</w:t>
+      </w:r>
+      <w:r>
+        <w:rPr>
+          <w:rFonts w:eastAsiaTheme="minorHAnsi"/>
+          <w:lang w:eastAsia="en-US"/>
+        </w:rPr>
+        <w:t xml:space="preserve"> have no direct outputs, because sensors send their data that is then further processed on the TCP server side.</w:t>
+      </w:r>
+    </w:p>
+    <w:p>
+      <w:pPr>
+        <w:pStyle w:val="NoSpacing"/>
+        <w:rPr>
+          <w:rFonts w:eastAsiaTheme="minorHAnsi"/>
+          <w:lang w:eastAsia="en-US"/>
+        </w:rPr>
+      </w:pPr>
+      <w:r>
+        <w:t xml:space="preserve">There are multiple TCP clients, hence every TCP client has its unique socket. Basically, once a TCP client is started, it is going to transmit a message to the TCP server that launches the initialization. After the initialization phase and successful configuration, the TCP connection is ended and the client watchdog starts to count down. Once the </w:t>
+      </w:r>
+      <w:r>
+        <w:t xml:space="preserve">client </w:t>
+      </w:r>
+      <w:r>
+        <w:t>watchdog is close to expiration, next TCP connection session is launched. If the session is successful</w:t>
+      </w:r>
+      <w:r>
+        <w:t xml:space="preserve"> what means that all messages expected by the TCP server have been sent</w:t>
+      </w:r>
+      <w:r>
+        <w:t xml:space="preserve">, </w:t>
+      </w:r>
+      <w:r>
+        <w:t>the watchdog</w:t>
+      </w:r>
+      <w:r>
+        <w:t xml:space="preserve"> is kicked and synchronized with the server watchdog and it counts down until it reaches the threshold for launching </w:t>
+      </w:r>
+      <w:r>
+        <w:t xml:space="preserve">TCP connection session </w:t>
+      </w:r>
+      <w:r>
+        <w:t>again.</w:t>
+      </w:r>
+      <w:r>
+        <w:t xml:space="preserve"> </w:t>
+      </w:r>
+    </w:p>
+    <w:p>
+      <w:pPr>
+        <w:pStyle w:val="NoSpacing"/>
+        <w:rPr>
+          <w:rFonts w:eastAsiaTheme="minorHAnsi" w:cstheme="majorBidi"/>
+          <w:b/>
+          <w:bCs/>
+          <w:sz w:val="32"/>
+          <w:szCs w:val="28"/>
+          <w:lang w:eastAsia="en-US"/>
+        </w:rPr>
+      </w:pPr>
+      <w:r>
+        <w:rPr>
+          <w:rFonts w:eastAsiaTheme="minorHAnsi"/>
+          <w:lang w:eastAsia="en-US"/>
+        </w:rPr>
+        <w:t xml:space="preserve">The entire communication between </w:t>
+      </w:r>
+      <w:r>
+        <w:rPr>
+          <w:rFonts w:eastAsiaTheme="minorHAnsi"/>
+          <w:lang w:eastAsia="en-US"/>
+        </w:rPr>
+        <w:t xml:space="preserve">the </w:t>
+      </w:r>
+      <w:r>
+        <w:rPr>
+          <w:rFonts w:eastAsiaTheme="minorHAnsi"/>
+          <w:lang w:eastAsia="en-US"/>
+        </w:rPr>
+        <w:t>TCP server and TCP client</w:t>
+      </w:r>
+      <w:r>
+        <w:rPr>
+          <w:rFonts w:eastAsiaTheme="minorHAnsi"/>
+          <w:lang w:eastAsia="en-US"/>
+        </w:rPr>
+        <w:t>s</w:t>
+      </w:r>
+      <w:r>
+        <w:rPr>
+          <w:rFonts w:eastAsiaTheme="minorHAnsi"/>
+          <w:lang w:eastAsia="en-US"/>
+        </w:rPr>
+        <w:t xml:space="preserve"> is watchdog-</w:t>
+      </w:r>
+      <w:r>
+        <w:rPr>
+          <w:rFonts w:eastAsiaTheme="minorHAnsi"/>
+          <w:lang w:eastAsia="en-US"/>
+        </w:rPr>
+        <w:t>driven.</w:t>
+      </w:r>
+      <w:r>
+        <w:rPr>
+          <w:rFonts w:eastAsiaTheme="minorHAnsi"/>
+          <w:lang w:eastAsia="en-US"/>
+        </w:rPr>
+        <w:t xml:space="preserve"> If </w:t>
+      </w:r>
+      <w:r>
+        <w:rPr>
+          <w:rFonts w:eastAsiaTheme="minorHAnsi"/>
+          <w:lang w:eastAsia="en-US"/>
+        </w:rPr>
+        <w:t>a</w:t>
+      </w:r>
+      <w:r>
+        <w:rPr>
+          <w:rFonts w:eastAsiaTheme="minorHAnsi"/>
+          <w:lang w:eastAsia="en-US"/>
+        </w:rPr>
+        <w:t xml:space="preserve"> client watchdog for any sensor expires, this sensor goes to dead state and it is unable</w:t>
+      </w:r>
+      <w:r>
+        <w:rPr>
+          <w:rFonts w:eastAsiaTheme="minorHAnsi"/>
+          <w:lang w:eastAsia="en-US"/>
+        </w:rPr>
+        <w:t xml:space="preserve"> </w:t>
+      </w:r>
+      <w:r>
+        <w:rPr>
+          <w:rFonts w:eastAsiaTheme="minorHAnsi"/>
+          <w:lang w:eastAsia="en-US"/>
+        </w:rPr>
+        <w:t>neither</w:t>
+      </w:r>
+      <w:r>
+        <w:rPr>
+          <w:rFonts w:eastAsiaTheme="minorHAnsi"/>
+          <w:lang w:eastAsia="en-US"/>
+        </w:rPr>
+        <w:t xml:space="preserve"> to send </w:t>
+      </w:r>
+      <w:r>
+        <w:rPr>
+          <w:rFonts w:eastAsiaTheme="minorHAnsi"/>
+          <w:lang w:eastAsia="en-US"/>
+        </w:rPr>
+        <w:t>nor</w:t>
+      </w:r>
+      <w:r>
+        <w:rPr>
+          <w:rFonts w:eastAsiaTheme="minorHAnsi"/>
+          <w:lang w:eastAsia="en-US"/>
+        </w:rPr>
+        <w:t xml:space="preserve"> rece</w:t>
+      </w:r>
+      <w:r>
+        <w:rPr>
+          <w:rFonts w:eastAsiaTheme="minorHAnsi"/>
+          <w:lang w:eastAsia="en-US"/>
+        </w:rPr>
+        <w:t>ive messages anymore. If any of</w:t>
+      </w:r>
+      <w:r>
+        <w:rPr>
+          <w:rFonts w:eastAsiaTheme="minorHAnsi"/>
+          <w:lang w:eastAsia="en-US"/>
+        </w:rPr>
+        <w:t xml:space="preserve"> server </w:t>
+      </w:r>
+      <w:r>
+        <w:rPr>
+          <w:rFonts w:eastAsiaTheme="minorHAnsi"/>
+          <w:lang w:eastAsia="en-US"/>
+        </w:rPr>
+        <w:t xml:space="preserve">watchdogs </w:t>
+      </w:r>
+      <w:r>
+        <w:rPr>
+          <w:rFonts w:eastAsiaTheme="minorHAnsi"/>
+          <w:lang w:eastAsia="en-US"/>
+        </w:rPr>
+        <w:t>expires, the application will crash.</w:t>
+      </w:r>
+    </w:p>
+    <w:p>
+      <w:pPr>
+        <w:pStyle w:val="Heading2"/>
+        <w:rPr>
+          <w:rFonts w:eastAsiaTheme="minorHAnsi"/>
+          <w:lang w:eastAsia="en-US"/>
+        </w:rPr>
+      </w:pPr>
+      <w:r>
+        <w:rPr>
+          <w:rFonts w:eastAsiaTheme="minorHAnsi"/>
+          <w:lang w:eastAsia="en-US"/>
+        </w:rPr>
+        <w:t>5.</w:t>
+      </w:r>
+      <w:r>
+        <w:rPr>
+          <w:rFonts w:eastAsiaTheme="minorHAnsi"/>
+          <w:lang w:eastAsia="en-US"/>
+        </w:rPr>
+        <w:t>2</w:t>
+      </w:r>
+      <w:r>
+        <w:rPr>
+          <w:rFonts w:eastAsiaTheme="minorHAnsi"/>
+          <w:lang w:eastAsia="en-US"/>
+        </w:rPr>
+        <w:t xml:space="preserve">. </w:t>
+      </w:r>
+      <w:r>
+        <w:rPr>
+          <w:rFonts w:eastAsiaTheme="minorHAnsi"/>
+          <w:lang w:eastAsia="en-US"/>
+        </w:rPr>
+        <w:t>Application c</w:t>
+      </w:r>
+      <w:r>
+        <w:t>ode refactoring to make it testable</w:t>
+      </w:r>
+    </w:p>
+    <w:p>
+      <w:pPr>
+        <w:pStyle w:val="NoSpacing"/>
+        <w:rPr>
+          <w:rFonts w:eastAsiaTheme="minorHAnsi"/>
+          <w:lang w:eastAsia="en-US"/>
+        </w:rPr>
+      </w:pPr>
+      <w:r>
+        <w:rPr>
+          <w:rFonts w:eastAsiaTheme="minorHAnsi"/>
+          <w:lang w:eastAsia="en-US"/>
+        </w:rPr>
+        <w:tab/>
+        <w:t xml:space="preserve">There have been a lot of minor changes made to many small pieces of the application code for the purpose of being able to verify those pieces of code. However, there no need to put emphasis on those changes, since it is a general practice in the phase of writing unit tests. </w:t>
+      </w:r>
+    </w:p>
+    <w:p>
+      <w:pPr>
+        <w:pStyle w:val="NoSpacing"/>
+        <w:rPr>
+          <w:rFonts w:eastAsiaTheme="minorHAnsi"/>
+          <w:lang w:eastAsia="en-US"/>
+        </w:rPr>
+      </w:pPr>
+      <w:r>
+        <w:rPr>
+          <w:rFonts w:eastAsiaTheme="minorHAnsi"/>
+          <w:lang w:eastAsia="en-US"/>
+        </w:rPr>
+        <w:t>It was a deliberate strategy to refer the server watchdogs as shorter and longer</w:t>
+      </w:r>
+      <w:r>
+        <w:rPr>
+          <w:rFonts w:eastAsiaTheme="minorHAnsi"/>
+          <w:lang w:eastAsia="en-US"/>
+        </w:rPr>
+        <w:t xml:space="preserve"> in the previous paragraph</w:t>
+      </w:r>
+      <w:r>
+        <w:rPr>
+          <w:rFonts w:eastAsiaTheme="minorHAnsi"/>
+          <w:lang w:eastAsia="en-US"/>
+        </w:rPr>
+        <w:t xml:space="preserve">. </w:t>
+      </w:r>
+      <w:r>
+        <w:rPr>
+          <w:rFonts w:eastAsiaTheme="minorHAnsi"/>
+          <w:lang w:eastAsia="en-US"/>
+        </w:rPr>
+        <w:t>Let's figure out</w:t>
+      </w:r>
+      <w:r>
+        <w:rPr>
+          <w:rFonts w:eastAsiaTheme="minorHAnsi"/>
+          <w:lang w:eastAsia="en-US"/>
+        </w:rPr>
+        <w:t>, what</w:t>
+      </w:r>
+      <w:r>
+        <w:rPr>
+          <w:rFonts w:eastAsiaTheme="minorHAnsi"/>
+          <w:lang w:eastAsia="en-US"/>
+        </w:rPr>
+        <w:t xml:space="preserve"> </w:t>
+      </w:r>
+      <w:r>
+        <w:rPr>
+          <w:rFonts w:eastAsiaTheme="minorHAnsi"/>
+          <w:lang w:eastAsia="en-US"/>
+        </w:rPr>
+        <w:t>should be</w:t>
+      </w:r>
+      <w:r>
+        <w:rPr>
+          <w:rFonts w:eastAsiaTheme="minorHAnsi"/>
+          <w:lang w:eastAsia="en-US"/>
+        </w:rPr>
+        <w:t xml:space="preserve"> the frequency</w:t>
+      </w:r>
+      <w:r>
+        <w:rPr>
+          <w:rFonts w:eastAsiaTheme="minorHAnsi"/>
+          <w:lang w:eastAsia="en-US"/>
+        </w:rPr>
+        <w:t xml:space="preserve"> </w:t>
+      </w:r>
+      <w:r>
+        <w:rPr>
+          <w:rFonts w:eastAsiaTheme="minorHAnsi"/>
+          <w:lang w:eastAsia="en-US"/>
+        </w:rPr>
+        <w:t>between</w:t>
+      </w:r>
+      <w:r>
+        <w:rPr>
+          <w:rFonts w:eastAsiaTheme="minorHAnsi"/>
+          <w:lang w:eastAsia="en-US"/>
+        </w:rPr>
+        <w:t xml:space="preserve"> the points in time when measurement data or measurement history</w:t>
+      </w:r>
+      <w:r>
+        <w:rPr>
+          <w:rFonts w:eastAsiaTheme="minorHAnsi"/>
+          <w:lang w:eastAsia="en-US"/>
+        </w:rPr>
+        <w:t xml:space="preserve"> is received</w:t>
+      </w:r>
+      <w:r>
+        <w:rPr>
+          <w:rFonts w:eastAsiaTheme="minorHAnsi"/>
+          <w:lang w:eastAsia="en-US"/>
+        </w:rPr>
+        <w:t>. A</w:t>
+      </w:r>
+      <w:r>
+        <w:rPr>
+          <w:rFonts w:eastAsiaTheme="minorHAnsi"/>
+          <w:lang w:eastAsia="en-US"/>
+        </w:rPr>
+        <w:t xml:space="preserve"> reasonable period of time</w:t>
+      </w:r>
+      <w:r>
+        <w:rPr>
+          <w:rFonts w:eastAsiaTheme="minorHAnsi"/>
+          <w:lang w:eastAsia="en-US"/>
+        </w:rPr>
+        <w:t xml:space="preserve"> for </w:t>
+      </w:r>
+      <w:r>
+        <w:rPr>
+          <w:rFonts w:eastAsiaTheme="minorHAnsi"/>
+          <w:lang w:eastAsia="en-US"/>
+        </w:rPr>
+        <w:t xml:space="preserve">consecutive </w:t>
+      </w:r>
+      <w:r>
+        <w:rPr>
+          <w:rFonts w:eastAsiaTheme="minorHAnsi"/>
+          <w:lang w:eastAsia="en-US"/>
+        </w:rPr>
+        <w:t xml:space="preserve">smog measurements is one hour. Measurement history, that contains all measurement data since the last message with measurement history has been sent, </w:t>
+      </w:r>
+      <w:r>
+        <w:rPr>
+          <w:rFonts w:eastAsiaTheme="minorHAnsi"/>
+          <w:lang w:eastAsia="en-US"/>
+        </w:rPr>
+        <w:lastRenderedPageBreak/>
+        <w:t>should be sent o</w:t>
+      </w:r>
+      <w:r>
+        <w:rPr>
+          <w:rFonts w:eastAsiaTheme="minorHAnsi"/>
+          <w:lang w:eastAsia="en-US"/>
+        </w:rPr>
+        <w:t>nce every 24 hours.</w:t>
+      </w:r>
+      <w:r>
+        <w:t xml:space="preserve"> </w:t>
+      </w:r>
+      <w:r>
+        <w:rPr>
+          <w:rFonts w:eastAsiaTheme="minorHAnsi"/>
+          <w:lang w:eastAsia="en-US"/>
+        </w:rPr>
+        <w:t>I</w:t>
+      </w:r>
+      <w:r>
+        <w:rPr>
+          <w:rFonts w:eastAsiaTheme="minorHAnsi"/>
+          <w:lang w:eastAsia="en-US"/>
+        </w:rPr>
+        <w:t>s it a dead end</w:t>
+      </w:r>
+      <w:r>
+        <w:rPr>
+          <w:rFonts w:eastAsiaTheme="minorHAnsi"/>
+          <w:lang w:eastAsia="en-US"/>
+        </w:rPr>
+        <w:t xml:space="preserve"> for the plan to write tests for the application? Is it worth taking an effort to write an integration test that is going to verify that a measurement history is received every 24 hours and the longer server watchdog has been kicked? </w:t>
+      </w:r>
+    </w:p>
+    <w:p>
+      <w:pPr>
+        <w:pStyle w:val="NoSpacing"/>
+        <w:rPr>
+          <w:rFonts w:eastAsiaTheme="minorHAnsi"/>
+          <w:lang w:eastAsia="en-US"/>
+        </w:rPr>
+      </w:pPr>
+      <w:r>
+        <w:rPr>
+          <w:rFonts w:eastAsiaTheme="minorHAnsi"/>
+          <w:lang w:eastAsia="en-US"/>
+        </w:rPr>
+        <w:t>Obviously,</w:t>
+      </w:r>
+      <w:r>
+        <w:rPr>
+          <w:rFonts w:eastAsiaTheme="minorHAnsi"/>
+          <w:lang w:eastAsia="en-US"/>
+        </w:rPr>
+        <w:t xml:space="preserve"> execution of an integration test cannot last 24 hours. </w:t>
+      </w:r>
+      <w:r>
+        <w:rPr>
+          <w:rFonts w:eastAsiaTheme="minorHAnsi"/>
+          <w:lang w:eastAsia="en-US"/>
+        </w:rPr>
+        <w:t>Fortunately, there is a solution to this kind of problem.</w:t>
+      </w:r>
+      <w:r>
+        <w:rPr>
+          <w:rFonts w:eastAsiaTheme="minorHAnsi"/>
+          <w:lang w:eastAsia="en-US"/>
+        </w:rPr>
+        <w:t xml:space="preserve"> The proposed solution creates an interface to </w:t>
+      </w:r>
+      <w:r>
+        <w:rPr>
+          <w:rFonts w:eastAsiaTheme="minorHAnsi"/>
+          <w:lang w:eastAsia="en-US"/>
+        </w:rPr>
+        <w:t>the piece of</w:t>
+      </w:r>
+      <w:r>
+        <w:rPr>
+          <w:rFonts w:eastAsiaTheme="minorHAnsi"/>
+          <w:lang w:eastAsia="en-US"/>
+        </w:rPr>
+        <w:t xml:space="preserve"> code that is responsible for determining </w:t>
+      </w:r>
+      <w:r>
+        <w:rPr>
+          <w:rFonts w:eastAsiaTheme="minorHAnsi"/>
+          <w:lang w:eastAsia="en-US"/>
+        </w:rPr>
+        <w:t>the points in time</w:t>
+      </w:r>
+      <w:r>
+        <w:rPr>
+          <w:rFonts w:eastAsiaTheme="minorHAnsi"/>
+          <w:lang w:eastAsia="en-US"/>
+        </w:rPr>
+        <w:t xml:space="preserve"> for sett</w:t>
+      </w:r>
+      <w:r>
+        <w:rPr>
+          <w:rFonts w:eastAsiaTheme="minorHAnsi"/>
+          <w:lang w:eastAsia="en-US"/>
+        </w:rPr>
+        <w:t xml:space="preserve">ing up TCP connection sessions. The </w:t>
+      </w:r>
+      <w:r>
+        <w:rPr>
+          <w:rFonts w:eastAsiaTheme="minorHAnsi"/>
+          <w:lang w:eastAsia="en-US"/>
+        </w:rPr>
+        <w:t xml:space="preserve">watchdog scale </w:t>
+      </w:r>
+      <w:r>
+        <w:rPr>
+          <w:rFonts w:eastAsiaTheme="minorHAnsi"/>
+          <w:lang w:eastAsia="en-US"/>
+        </w:rPr>
+        <w:t>factor</w:t>
+      </w:r>
+      <w:r>
+        <w:rPr>
+          <w:rFonts w:eastAsiaTheme="minorHAnsi"/>
+          <w:lang w:eastAsia="en-US"/>
+        </w:rPr>
+        <w:t xml:space="preserve">, which has been already mentioned in the previous paragraph, accelerates the TCP connections execution cycles by decreasing default values of time left to expiration for </w:t>
+      </w:r>
+      <w:r>
+        <w:rPr>
+          <w:rFonts w:eastAsiaTheme="minorHAnsi"/>
+          <w:lang w:eastAsia="en-US"/>
+        </w:rPr>
+        <w:t>the server watchdogs</w:t>
+      </w:r>
+      <w:r>
+        <w:rPr>
+          <w:rFonts w:eastAsiaTheme="minorHAnsi"/>
+          <w:lang w:eastAsia="en-US"/>
+        </w:rPr>
+        <w:t>. W</w:t>
+      </w:r>
+      <w:r>
+        <w:rPr>
+          <w:rFonts w:eastAsiaTheme="minorHAnsi"/>
+          <w:lang w:eastAsia="en-US"/>
+        </w:rPr>
+        <w:t xml:space="preserve">atchdog scale </w:t>
+      </w:r>
+      <w:r>
+        <w:rPr>
+          <w:rFonts w:eastAsiaTheme="minorHAnsi"/>
+          <w:lang w:eastAsia="en-US"/>
+        </w:rPr>
+        <w:t>factor</w:t>
+      </w:r>
+      <w:r>
+        <w:rPr>
+          <w:rFonts w:eastAsiaTheme="minorHAnsi"/>
+          <w:lang w:eastAsia="en-US"/>
+        </w:rPr>
+        <w:t>s can be</w:t>
+      </w:r>
+      <w:r>
+        <w:t xml:space="preserve"> </w:t>
+      </w:r>
+      <w:r>
+        <w:rPr>
+          <w:rFonts w:eastAsiaTheme="minorHAnsi"/>
+          <w:lang w:eastAsia="en-US"/>
+        </w:rPr>
+        <w:t>with the range of values between</w:t>
+      </w:r>
+      <w:r>
+        <w:rPr>
+          <w:rFonts w:eastAsiaTheme="minorHAnsi"/>
+          <w:lang w:eastAsia="en-US"/>
+        </w:rPr>
+        <w:t xml:space="preserve"> 0.001 to 1.0. If a watchdog scale factor equals 0.001, measurement data will be sent evet 3.6 seconds, whereas measurement history will be sent every 86.4 seconds. </w:t>
+      </w:r>
+    </w:p>
+    <w:p>
+      <w:pPr>
+        <w:pStyle w:val="NoSpacing"/>
+        <w:rPr>
+          <w:rFonts w:eastAsiaTheme="minorHAnsi"/>
+          <w:lang w:eastAsia="en-US"/>
+        </w:rPr>
+      </w:pPr>
+      <w:r>
+        <w:rPr>
+          <w:rFonts w:eastAsiaTheme="minorHAnsi"/>
+          <w:lang w:eastAsia="en-US"/>
+        </w:rPr>
+        <w:t xml:space="preserve">Figure 13. shows that once the constructor of Global_1h_Watchdog is called, </w:t>
+      </w:r>
+      <w:r>
+        <w:rPr>
+          <w:rFonts w:eastAsiaTheme="minorHAnsi"/>
+          <w:lang w:eastAsia="en-US"/>
+        </w:rPr>
+        <w:t>the parameter that determines a value</w:t>
+      </w:r>
+      <w:r>
+        <w:rPr>
+          <w:rFonts w:eastAsiaTheme="minorHAnsi"/>
+          <w:lang w:eastAsia="en-US"/>
+        </w:rPr>
+        <w:t xml:space="preserve"> of time left to expiration for the </w:t>
+      </w:r>
+      <w:r>
+        <w:rPr>
+          <w:rFonts w:eastAsiaTheme="minorHAnsi"/>
+          <w:lang w:eastAsia="en-US"/>
+        </w:rPr>
+        <w:t>watchdog (</w:t>
+      </w:r>
+      <w:proofErr w:type="spellStart"/>
+      <w:r>
+        <w:rPr>
+          <w:rFonts w:eastAsiaTheme="minorHAnsi"/>
+          <w:lang w:eastAsia="en-US"/>
+        </w:rPr>
+        <w:t>millisecondsLeftUntilExpiration</w:t>
+      </w:r>
+      <w:proofErr w:type="spellEnd"/>
+      <w:r>
+        <w:rPr>
+          <w:rFonts w:eastAsiaTheme="minorHAnsi"/>
+          <w:lang w:eastAsia="en-US"/>
+        </w:rPr>
+        <w:t>)</w:t>
+      </w:r>
+      <w:r>
+        <w:rPr>
+          <w:rFonts w:eastAsiaTheme="minorHAnsi"/>
+          <w:lang w:eastAsia="en-US"/>
+        </w:rPr>
+        <w:t xml:space="preserve"> </w:t>
+      </w:r>
+      <w:r>
+        <w:rPr>
+          <w:rFonts w:eastAsiaTheme="minorHAnsi"/>
+          <w:lang w:eastAsia="en-US"/>
+        </w:rPr>
+        <w:t>is</w:t>
+      </w:r>
+      <w:r>
+        <w:rPr>
+          <w:rFonts w:eastAsiaTheme="minorHAnsi"/>
+          <w:lang w:eastAsia="en-US"/>
+        </w:rPr>
+        <w:t xml:space="preserve"> multiplied by </w:t>
+      </w:r>
+      <w:proofErr w:type="spellStart"/>
+      <w:r>
+        <w:rPr>
+          <w:rFonts w:eastAsiaTheme="minorHAnsi"/>
+          <w:lang w:eastAsia="en-US"/>
+        </w:rPr>
+        <w:t>global_watchdogs_scale_factor</w:t>
+      </w:r>
+      <w:proofErr w:type="spellEnd"/>
+      <w:r>
+        <w:rPr>
+          <w:rFonts w:eastAsiaTheme="minorHAnsi"/>
+          <w:lang w:eastAsia="en-US"/>
+        </w:rPr>
+        <w:t xml:space="preserve">. </w:t>
+      </w:r>
+    </w:p>
+    <w:p>
+      <w:pPr>
+        <w:pStyle w:val="NoSpacing"/>
+        <w:spacing w:line="240" w:lineRule="auto"/>
+        <w:ind w:firstLine="0"/>
+        <w:jc w:val="center"/>
+        <w:rPr>
+          <w:rFonts w:eastAsiaTheme="minorHAnsi" w:cstheme="majorBidi"/>
+          <w:b/>
+          <w:bCs/>
+          <w:sz w:val="32"/>
+          <w:szCs w:val="28"/>
+          <w:lang w:eastAsia="en-US"/>
+        </w:rPr>
+      </w:pPr>
+      <w:r>
+        <w:rPr>
+          <w:noProof/>
+          <w:lang w:eastAsia="en-US"/>
+        </w:rPr>
+        <w:drawing>
+          <wp:inline distT="0" distB="0" distL="0" distR="0" wp14:anchorId="020B0C22" wp14:editId="0EEB2EBF">
+            <wp:extent cx="5065776" cy="1545336"/>
+            <wp:effectExtent l="0" t="0" r="1905" b="0"/>
+            <wp:docPr id="19" name="Picture 19"/>
+            <wp:cNvGraphicFramePr>
+              <a:graphicFrameLocks xmlns:a="http://schemas.openxmlformats.org/drawingml/2006/main" noChangeAspect="1"/>
+            </wp:cNvGraphicFramePr>
+            <a:graphic xmlns:a="http://schemas.openxmlformats.org/drawingml/2006/main">
+              <a:graphicData uri="http://schemas.openxmlformats.org/drawingml/2006/picture">
+                <pic:pic xmlns:pic="http://schemas.openxmlformats.org/drawingml/2006/picture">
+                  <pic:nvPicPr>
+                    <pic:cNvPr id="1" name=""/>
+                    <pic:cNvPicPr/>
+                  </pic:nvPicPr>
+                  <pic:blipFill>
+                    <a:blip r:embed="rId21"/>
+                    <a:stretch>
+                      <a:fillRect/>
+                    </a:stretch>
+                  </pic:blipFill>
+                  <pic:spPr>
+                    <a:xfrm>
+                      <a:off x="0" y="0"/>
+                      <a:ext cx="5065776" cy="1545336"/>
+                    </a:xfrm>
+                    <a:prstGeom prst="rect">
+                      <a:avLst/>
+                    </a:prstGeom>
+                  </pic:spPr>
+                </pic:pic>
+              </a:graphicData>
+            </a:graphic>
+          </wp:inline>
+        </w:drawing>
+      </w:r>
+    </w:p>
+    <w:p>
+      <w:pPr>
+        <w:pStyle w:val="Subtitle"/>
+        <w:framePr w:wrap="auto" w:vAnchor="margin" w:yAlign="inline"/>
+        <w:ind w:firstLine="0"/>
+        <w:rPr>
+          <w:rFonts w:eastAsiaTheme="minorHAnsi"/>
+        </w:rPr>
+      </w:pPr>
+      <w:r>
+        <w:t>Fig, 1</w:t>
+      </w:r>
+      <w:r>
+        <w:t>3</w:t>
+      </w:r>
+      <w:r>
+        <w:t xml:space="preserve">. </w:t>
+      </w:r>
+      <w:r>
+        <w:t>Interface in the application code that accelerates its execution cycles.</w:t>
+      </w:r>
+    </w:p>
+    <w:p>
+      <w:pPr>
+        <w:pStyle w:val="NoSpacing"/>
+        <w:ind w:firstLine="0"/>
+        <w:jc w:val="center"/>
+        <w:rPr>
+          <w:rFonts w:eastAsiaTheme="minorHAnsi" w:cstheme="majorBidi"/>
+          <w:b/>
+          <w:bCs/>
+          <w:sz w:val="32"/>
+          <w:szCs w:val="28"/>
+          <w:lang w:eastAsia="en-US"/>
+        </w:rPr>
+      </w:pPr>
+    </w:p>
+    <w:p>
+      <w:pPr>
+        <w:spacing w:after="200" w:line="276" w:lineRule="auto"/>
+        <w:ind w:firstLine="0"/>
+        <w:jc w:val="left"/>
+        <w:rPr>
+          <w:rFonts w:eastAsiaTheme="minorHAnsi" w:cstheme="majorBidi"/>
+          <w:b/>
+          <w:bCs/>
+          <w:sz w:val="32"/>
+          <w:szCs w:val="28"/>
+          <w:lang w:val="en-GB" w:eastAsia="en-US"/>
+        </w:rPr>
+      </w:pPr>
+      <w:r>
+        <w:rPr>
+          <w:rFonts w:eastAsiaTheme="minorHAnsi"/>
+          <w:lang w:val="en-US" w:eastAsia="en-US"/>
+        </w:rPr>
+        <w:br w:type="page"/>
       </w:r>
     </w:p>
     <w:p>
@@ -11595,6 +14203,7 @@
           <w:rFonts w:eastAsiaTheme="minorHAnsi"/>
           <w:lang w:eastAsia="en-US"/>
         </w:rPr>
+        <w:lastRenderedPageBreak/>
         <w:t>6. Testing in application</w:t>
       </w:r>
     </w:p>
@@ -11629,6 +14238,147 @@
         </w:rPr>
         <w:t>8. CI tool</w:t>
       </w:r>
+    </w:p>
+    <w:p>
+      <w:pPr>
+        <w:rPr>
+          <w:rFonts w:eastAsiaTheme="minorHAnsi"/>
+          <w:lang w:val="en-GB" w:eastAsia="en-US"/>
+        </w:rPr>
+      </w:pPr>
+      <w:r>
+        <w:rPr>
+          <w:noProof/>
+          <w:lang w:val="en-US" w:eastAsia="en-US"/>
+        </w:rPr>
+        <w:drawing>
+          <wp:inline distT="0" distB="0" distL="0" distR="0" wp14:anchorId="2F4508C5" wp14:editId="12954889">
+            <wp:extent cx="2552700" cy="2905125"/>
+            <wp:effectExtent l="0" t="0" r="0" b="9525"/>
+            <wp:docPr id="16" name="Picture 16"/>
+            <wp:cNvGraphicFramePr>
+              <a:graphicFrameLocks xmlns:a="http://schemas.openxmlformats.org/drawingml/2006/main" noChangeAspect="1"/>
+            </wp:cNvGraphicFramePr>
+            <a:graphic xmlns:a="http://schemas.openxmlformats.org/drawingml/2006/main">
+              <a:graphicData uri="http://schemas.openxmlformats.org/drawingml/2006/picture">
+                <pic:pic xmlns:pic="http://schemas.openxmlformats.org/drawingml/2006/picture">
+                  <pic:nvPicPr>
+                    <pic:cNvPr id="1" name=""/>
+                    <pic:cNvPicPr/>
+                  </pic:nvPicPr>
+                  <pic:blipFill>
+                    <a:blip r:embed="rId22"/>
+                    <a:stretch>
+                      <a:fillRect/>
+                    </a:stretch>
+                  </pic:blipFill>
+                  <pic:spPr>
+                    <a:xfrm>
+                      <a:off x="0" y="0"/>
+                      <a:ext cx="2552700" cy="2905125"/>
+                    </a:xfrm>
+                    <a:prstGeom prst="rect">
+                      <a:avLst/>
+                    </a:prstGeom>
+                  </pic:spPr>
+                </pic:pic>
+              </a:graphicData>
+            </a:graphic>
+          </wp:inline>
+        </w:drawing>
+      </w:r>
+      <w:r>
+        <w:rPr>
+          <w:noProof/>
+          <w:lang w:val="en-US" w:eastAsia="en-US"/>
+        </w:rPr>
+        <w:t xml:space="preserve"> </w:t>
+      </w:r>
+      <w:r>
+        <w:rPr>
+          <w:noProof/>
+          <w:lang w:val="en-US" w:eastAsia="en-US"/>
+        </w:rPr>
+        <w:drawing>
+          <wp:inline distT="0" distB="0" distL="0" distR="0" wp14:anchorId="13C1DF53" wp14:editId="0FA11E04">
+            <wp:extent cx="2203704" cy="2980944"/>
+            <wp:effectExtent l="0" t="0" r="6350" b="0"/>
+            <wp:docPr id="18" name="Picture 18" descr="https://upload.wikimedia.org/wikipedia/commons/thumb/c/cf/Maven_CoC.svg/512px-Maven_CoC.svg.png"/>
+            <wp:cNvGraphicFramePr>
+              <a:graphicFrameLocks xmlns:a="http://schemas.openxmlformats.org/drawingml/2006/main" noChangeAspect="1"/>
+            </wp:cNvGraphicFramePr>
+            <a:graphic xmlns:a="http://schemas.openxmlformats.org/drawingml/2006/main">
+              <a:graphicData uri="http://schemas.openxmlformats.org/drawingml/2006/picture">
+                <pic:pic xmlns:pic="http://schemas.openxmlformats.org/drawingml/2006/picture">
+                  <pic:nvPicPr>
+                    <pic:cNvPr id="0" name="Picture 1" descr="https://upload.wikimedia.org/wikipedia/commons/thumb/c/cf/Maven_CoC.svg/512px-Maven_CoC.svg.png"/>
+                    <pic:cNvPicPr>
+                      <a:picLocks noChangeAspect="1" noChangeArrowheads="1"/>
+                    </pic:cNvPicPr>
+                  </pic:nvPicPr>
+                  <pic:blipFill>
+                    <a:blip r:embed="rId23">
+                      <a:extLst>
+                        <a:ext uri="{28A0092B-C50C-407E-A947-70E740481C1C}">
+                          <a14:useLocalDpi xmlns:a14="http://schemas.microsoft.com/office/drawing/2010/main" val="0"/>
+                        </a:ext>
+                      </a:extLst>
+                    </a:blip>
+                    <a:srcRect/>
+                    <a:stretch>
+                      <a:fillRect/>
+                    </a:stretch>
+                  </pic:blipFill>
+                  <pic:spPr bwMode="auto">
+                    <a:xfrm>
+                      <a:off x="0" y="0"/>
+                      <a:ext cx="2203704" cy="2980944"/>
+                    </a:xfrm>
+                    <a:prstGeom prst="rect">
+                      <a:avLst/>
+                    </a:prstGeom>
+                    <a:noFill/>
+                    <a:ln>
+                      <a:noFill/>
+                    </a:ln>
+                  </pic:spPr>
+                </pic:pic>
+              </a:graphicData>
+            </a:graphic>
+          </wp:inline>
+        </w:drawing>
+      </w:r>
+    </w:p>
+    <w:p>
+      <w:pPr>
+        <w:rPr>
+          <w:rFonts w:eastAsiaTheme="minorHAnsi"/>
+          <w:lang w:val="en-GB" w:eastAsia="en-US"/>
+        </w:rPr>
+      </w:pPr>
+    </w:p>
+    <w:p>
+      <w:pPr>
+        <w:rPr>
+          <w:rFonts w:eastAsiaTheme="minorHAnsi"/>
+          <w:lang w:val="en-GB" w:eastAsia="en-US"/>
+        </w:rPr>
+      </w:pPr>
+      <w:r>
+        <w:rPr>
+          <w:rFonts w:eastAsiaTheme="minorHAnsi"/>
+          <w:lang w:val="en-GB" w:eastAsia="en-US"/>
+        </w:rPr>
+        <w:t>https://en.wikipedia.org/wiki/Apache_Maven</w:t>
+      </w:r>
+    </w:p>
+    <w:p>
+      <w:pPr>
+        <w:rPr>
+          <w:rFonts w:eastAsiaTheme="minorHAnsi"/>
+          <w:lang w:val="en-GB" w:eastAsia="en-US"/>
+        </w:rPr>
+      </w:pPr>
     </w:p>
     <w:p>
       <w:pPr>
@@ -13328,6 +16078,24 @@
       </w:r>
       <w:r>
         <w:t>https://site.mockito.org/</w:t>
+      </w:r>
+    </w:p>
+    <w:p>
+      <w:pPr>
+        <w:pStyle w:val="NoSpacing"/>
+        <w:ind w:firstLine="0"/>
+      </w:pPr>
+      <w:r>
+        <w:t xml:space="preserve">[10] </w:t>
+      </w:r>
+      <w:r>
+        <w:t>Jenkins User Documentation</w:t>
+      </w:r>
+      <w:r>
+        <w:t xml:space="preserve">. Available: </w:t>
+      </w:r>
+      <w:r>
+        <w:t>https://jenkins.io/</w:t>
       </w:r>
     </w:p>
     <w:sectPr>
@@ -15119,9 +17887,9 @@
     </w:lvl>
   </w:abstractNum>
   <w:abstractNum w:abstractNumId="12" w15:restartNumberingAfterBreak="0">
-    <w:nsid w:val="54200428"/>
+    <w:nsid w:val="53604974"/>
     <w:multiLevelType w:val="hybridMultilevel"/>
-    <w:tmpl w:val="48DA2956"/>
+    <w:tmpl w:val="4ECC46FE"/>
     <w:lvl w:ilvl="0" w:tplc="04090001">
       <w:start w:val="1"/>
       <w:numFmt w:val="bullet"/>
@@ -15232,16 +18000,16 @@
     </w:lvl>
   </w:abstractNum>
   <w:abstractNum w:abstractNumId="13" w15:restartNumberingAfterBreak="0">
-    <w:nsid w:val="6211626A"/>
+    <w:nsid w:val="54200428"/>
     <w:multiLevelType w:val="hybridMultilevel"/>
-    <w:tmpl w:val="83EED944"/>
+    <w:tmpl w:val="48DA2956"/>
     <w:lvl w:ilvl="0" w:tplc="04090001">
       <w:start w:val="1"/>
       <w:numFmt w:val="bullet"/>
       <w:lvlText w:val=""/>
       <w:lvlJc w:val="left"/>
       <w:pPr>
-        <w:ind w:left="720" w:hanging="360"/>
+        <w:ind w:left="927" w:hanging="360"/>
       </w:pPr>
       <w:rPr>
         <w:rFonts w:ascii="Symbol" w:hAnsi="Symbol" w:hint="default"/>
@@ -15253,7 +18021,7 @@
       <w:lvlText w:val="o"/>
       <w:lvlJc w:val="left"/>
       <w:pPr>
-        <w:ind w:left="1440" w:hanging="360"/>
+        <w:ind w:left="1647" w:hanging="360"/>
       </w:pPr>
       <w:rPr>
         <w:rFonts w:ascii="Courier New" w:hAnsi="Courier New" w:cs="Courier New" w:hint="default"/>
@@ -15265,7 +18033,7 @@
       <w:lvlText w:val=""/>
       <w:lvlJc w:val="left"/>
       <w:pPr>
-        <w:ind w:left="2160" w:hanging="360"/>
+        <w:ind w:left="2367" w:hanging="360"/>
       </w:pPr>
       <w:rPr>
         <w:rFonts w:ascii="Wingdings" w:hAnsi="Wingdings" w:hint="default"/>
@@ -15277,7 +18045,7 @@
       <w:lvlText w:val=""/>
       <w:lvlJc w:val="left"/>
       <w:pPr>
-        <w:ind w:left="2880" w:hanging="360"/>
+        <w:ind w:left="3087" w:hanging="360"/>
       </w:pPr>
       <w:rPr>
         <w:rFonts w:ascii="Symbol" w:hAnsi="Symbol" w:hint="default"/>
@@ -15289,7 +18057,7 @@
       <w:lvlText w:val="o"/>
       <w:lvlJc w:val="left"/>
       <w:pPr>
-        <w:ind w:left="3600" w:hanging="360"/>
+        <w:ind w:left="3807" w:hanging="360"/>
       </w:pPr>
       <w:rPr>
         <w:rFonts w:ascii="Courier New" w:hAnsi="Courier New" w:cs="Courier New" w:hint="default"/>
@@ -15301,7 +18069,7 @@
       <w:lvlText w:val=""/>
       <w:lvlJc w:val="left"/>
       <w:pPr>
-        <w:ind w:left="4320" w:hanging="360"/>
+        <w:ind w:left="4527" w:hanging="360"/>
       </w:pPr>
       <w:rPr>
         <w:rFonts w:ascii="Wingdings" w:hAnsi="Wingdings" w:hint="default"/>
@@ -15313,7 +18081,7 @@
       <w:lvlText w:val=""/>
       <w:lvlJc w:val="left"/>
       <w:pPr>
-        <w:ind w:left="5040" w:hanging="360"/>
+        <w:ind w:left="5247" w:hanging="360"/>
       </w:pPr>
       <w:rPr>
         <w:rFonts w:ascii="Symbol" w:hAnsi="Symbol" w:hint="default"/>
@@ -15325,7 +18093,7 @@
       <w:lvlText w:val="o"/>
       <w:lvlJc w:val="left"/>
       <w:pPr>
-        <w:ind w:left="5760" w:hanging="360"/>
+        <w:ind w:left="5967" w:hanging="360"/>
       </w:pPr>
       <w:rPr>
         <w:rFonts w:ascii="Courier New" w:hAnsi="Courier New" w:cs="Courier New" w:hint="default"/>
@@ -15337,7 +18105,7 @@
       <w:lvlText w:val=""/>
       <w:lvlJc w:val="left"/>
       <w:pPr>
-        <w:ind w:left="6480" w:hanging="360"/>
+        <w:ind w:left="6687" w:hanging="360"/>
       </w:pPr>
       <w:rPr>
         <w:rFonts w:ascii="Wingdings" w:hAnsi="Wingdings" w:hint="default"/>
@@ -15345,6 +18113,119 @@
     </w:lvl>
   </w:abstractNum>
   <w:abstractNum w:abstractNumId="14" w15:restartNumberingAfterBreak="0">
+    <w:nsid w:val="6211626A"/>
+    <w:multiLevelType w:val="hybridMultilevel"/>
+    <w:tmpl w:val="83EED944"/>
+    <w:lvl w:ilvl="0" w:tplc="04090001">
+      <w:start w:val="1"/>
+      <w:numFmt w:val="bullet"/>
+      <w:lvlText w:val=""/>
+      <w:lvlJc w:val="left"/>
+      <w:pPr>
+        <w:ind w:left="720" w:hanging="360"/>
+      </w:pPr>
+      <w:rPr>
+        <w:rFonts w:ascii="Symbol" w:hAnsi="Symbol" w:hint="default"/>
+      </w:rPr>
+    </w:lvl>
+    <w:lvl w:ilvl="1" w:tplc="04090003" w:tentative="1">
+      <w:start w:val="1"/>
+      <w:numFmt w:val="bullet"/>
+      <w:lvlText w:val="o"/>
+      <w:lvlJc w:val="left"/>
+      <w:pPr>
+        <w:ind w:left="1440" w:hanging="360"/>
+      </w:pPr>
+      <w:rPr>
+        <w:rFonts w:ascii="Courier New" w:hAnsi="Courier New" w:cs="Courier New" w:hint="default"/>
+      </w:rPr>
+    </w:lvl>
+    <w:lvl w:ilvl="2" w:tplc="04090005" w:tentative="1">
+      <w:start w:val="1"/>
+      <w:numFmt w:val="bullet"/>
+      <w:lvlText w:val=""/>
+      <w:lvlJc w:val="left"/>
+      <w:pPr>
+        <w:ind w:left="2160" w:hanging="360"/>
+      </w:pPr>
+      <w:rPr>
+        <w:rFonts w:ascii="Wingdings" w:hAnsi="Wingdings" w:hint="default"/>
+      </w:rPr>
+    </w:lvl>
+    <w:lvl w:ilvl="3" w:tplc="04090001" w:tentative="1">
+      <w:start w:val="1"/>
+      <w:numFmt w:val="bullet"/>
+      <w:lvlText w:val=""/>
+      <w:lvlJc w:val="left"/>
+      <w:pPr>
+        <w:ind w:left="2880" w:hanging="360"/>
+      </w:pPr>
+      <w:rPr>
+        <w:rFonts w:ascii="Symbol" w:hAnsi="Symbol" w:hint="default"/>
+      </w:rPr>
+    </w:lvl>
+    <w:lvl w:ilvl="4" w:tplc="04090003" w:tentative="1">
+      <w:start w:val="1"/>
+      <w:numFmt w:val="bullet"/>
+      <w:lvlText w:val="o"/>
+      <w:lvlJc w:val="left"/>
+      <w:pPr>
+        <w:ind w:left="3600" w:hanging="360"/>
+      </w:pPr>
+      <w:rPr>
+        <w:rFonts w:ascii="Courier New" w:hAnsi="Courier New" w:cs="Courier New" w:hint="default"/>
+      </w:rPr>
+    </w:lvl>
+    <w:lvl w:ilvl="5" w:tplc="04090005" w:tentative="1">
+      <w:start w:val="1"/>
+      <w:numFmt w:val="bullet"/>
+      <w:lvlText w:val=""/>
+      <w:lvlJc w:val="left"/>
+      <w:pPr>
+        <w:ind w:left="4320" w:hanging="360"/>
+      </w:pPr>
+      <w:rPr>
+        <w:rFonts w:ascii="Wingdings" w:hAnsi="Wingdings" w:hint="default"/>
+      </w:rPr>
+    </w:lvl>
+    <w:lvl w:ilvl="6" w:tplc="04090001" w:tentative="1">
+      <w:start w:val="1"/>
+      <w:numFmt w:val="bullet"/>
+      <w:lvlText w:val=""/>
+      <w:lvlJc w:val="left"/>
+      <w:pPr>
+        <w:ind w:left="5040" w:hanging="360"/>
+      </w:pPr>
+      <w:rPr>
+        <w:rFonts w:ascii="Symbol" w:hAnsi="Symbol" w:hint="default"/>
+      </w:rPr>
+    </w:lvl>
+    <w:lvl w:ilvl="7" w:tplc="04090003" w:tentative="1">
+      <w:start w:val="1"/>
+      <w:numFmt w:val="bullet"/>
+      <w:lvlText w:val="o"/>
+      <w:lvlJc w:val="left"/>
+      <w:pPr>
+        <w:ind w:left="5760" w:hanging="360"/>
+      </w:pPr>
+      <w:rPr>
+        <w:rFonts w:ascii="Courier New" w:hAnsi="Courier New" w:cs="Courier New" w:hint="default"/>
+      </w:rPr>
+    </w:lvl>
+    <w:lvl w:ilvl="8" w:tplc="04090005" w:tentative="1">
+      <w:start w:val="1"/>
+      <w:numFmt w:val="bullet"/>
+      <w:lvlText w:val=""/>
+      <w:lvlJc w:val="left"/>
+      <w:pPr>
+        <w:ind w:left="6480" w:hanging="360"/>
+      </w:pPr>
+      <w:rPr>
+        <w:rFonts w:ascii="Wingdings" w:hAnsi="Wingdings" w:hint="default"/>
+      </w:rPr>
+    </w:lvl>
+  </w:abstractNum>
+  <w:abstractNum w:abstractNumId="15" w15:restartNumberingAfterBreak="0">
     <w:nsid w:val="632B2EB6"/>
     <w:multiLevelType w:val="hybridMultilevel"/>
     <w:tmpl w:val="0F547CC6"/>
@@ -15457,7 +18338,7 @@
       </w:rPr>
     </w:lvl>
   </w:abstractNum>
-  <w:abstractNum w:abstractNumId="15" w15:restartNumberingAfterBreak="0">
+  <w:abstractNum w:abstractNumId="16" w15:restartNumberingAfterBreak="0">
     <w:nsid w:val="64031302"/>
     <w:multiLevelType w:val="hybridMultilevel"/>
     <w:tmpl w:val="D56C4546"/>
@@ -15570,17 +18451,17 @@
       </w:rPr>
     </w:lvl>
   </w:abstractNum>
-  <w:abstractNum w:abstractNumId="16" w15:restartNumberingAfterBreak="0">
-    <w:nsid w:val="6D6172A3"/>
+  <w:abstractNum w:abstractNumId="17" w15:restartNumberingAfterBreak="0">
+    <w:nsid w:val="661A3492"/>
     <w:multiLevelType w:val="hybridMultilevel"/>
-    <w:tmpl w:val="61A696F4"/>
+    <w:tmpl w:val="FF24A188"/>
     <w:lvl w:ilvl="0" w:tplc="04090001">
       <w:start w:val="1"/>
       <w:numFmt w:val="bullet"/>
       <w:lvlText w:val=""/>
       <w:lvlJc w:val="left"/>
       <w:pPr>
-        <w:ind w:left="720" w:hanging="360"/>
+        <w:ind w:left="1350" w:hanging="360"/>
       </w:pPr>
       <w:rPr>
         <w:rFonts w:ascii="Symbol" w:hAnsi="Symbol" w:hint="default"/>
@@ -15592,7 +18473,7 @@
       <w:lvlText w:val="o"/>
       <w:lvlJc w:val="left"/>
       <w:pPr>
-        <w:ind w:left="1440" w:hanging="360"/>
+        <w:ind w:left="2070" w:hanging="360"/>
       </w:pPr>
       <w:rPr>
         <w:rFonts w:ascii="Courier New" w:hAnsi="Courier New" w:cs="Courier New" w:hint="default"/>
@@ -15604,7 +18485,7 @@
       <w:lvlText w:val=""/>
       <w:lvlJc w:val="left"/>
       <w:pPr>
-        <w:ind w:left="2160" w:hanging="360"/>
+        <w:ind w:left="2790" w:hanging="360"/>
       </w:pPr>
       <w:rPr>
         <w:rFonts w:ascii="Wingdings" w:hAnsi="Wingdings" w:hint="default"/>
@@ -15616,7 +18497,7 @@
       <w:lvlText w:val=""/>
       <w:lvlJc w:val="left"/>
       <w:pPr>
-        <w:ind w:left="2880" w:hanging="360"/>
+        <w:ind w:left="3510" w:hanging="360"/>
       </w:pPr>
       <w:rPr>
         <w:rFonts w:ascii="Symbol" w:hAnsi="Symbol" w:hint="default"/>
@@ -15628,7 +18509,7 @@
       <w:lvlText w:val="o"/>
       <w:lvlJc w:val="left"/>
       <w:pPr>
-        <w:ind w:left="3600" w:hanging="360"/>
+        <w:ind w:left="4230" w:hanging="360"/>
       </w:pPr>
       <w:rPr>
         <w:rFonts w:ascii="Courier New" w:hAnsi="Courier New" w:cs="Courier New" w:hint="default"/>
@@ -15640,7 +18521,7 @@
       <w:lvlText w:val=""/>
       <w:lvlJc w:val="left"/>
       <w:pPr>
-        <w:ind w:left="4320" w:hanging="360"/>
+        <w:ind w:left="4950" w:hanging="360"/>
       </w:pPr>
       <w:rPr>
         <w:rFonts w:ascii="Wingdings" w:hAnsi="Wingdings" w:hint="default"/>
@@ -15652,7 +18533,7 @@
       <w:lvlText w:val=""/>
       <w:lvlJc w:val="left"/>
       <w:pPr>
-        <w:ind w:left="5040" w:hanging="360"/>
+        <w:ind w:left="5670" w:hanging="360"/>
       </w:pPr>
       <w:rPr>
         <w:rFonts w:ascii="Symbol" w:hAnsi="Symbol" w:hint="default"/>
@@ -15664,7 +18545,7 @@
       <w:lvlText w:val="o"/>
       <w:lvlJc w:val="left"/>
       <w:pPr>
-        <w:ind w:left="5760" w:hanging="360"/>
+        <w:ind w:left="6390" w:hanging="360"/>
       </w:pPr>
       <w:rPr>
         <w:rFonts w:ascii="Courier New" w:hAnsi="Courier New" w:cs="Courier New" w:hint="default"/>
@@ -15676,14 +18557,127 @@
       <w:lvlText w:val=""/>
       <w:lvlJc w:val="left"/>
       <w:pPr>
-        <w:ind w:left="6480" w:hanging="360"/>
+        <w:ind w:left="7110" w:hanging="360"/>
       </w:pPr>
       <w:rPr>
         <w:rFonts w:ascii="Wingdings" w:hAnsi="Wingdings" w:hint="default"/>
       </w:rPr>
     </w:lvl>
   </w:abstractNum>
-  <w:abstractNum w:abstractNumId="17" w15:restartNumberingAfterBreak="0">
+  <w:abstractNum w:abstractNumId="18" w15:restartNumberingAfterBreak="0">
+    <w:nsid w:val="6D6172A3"/>
+    <w:multiLevelType w:val="hybridMultilevel"/>
+    <w:tmpl w:val="61A696F4"/>
+    <w:lvl w:ilvl="0" w:tplc="04090001">
+      <w:start w:val="1"/>
+      <w:numFmt w:val="bullet"/>
+      <w:lvlText w:val=""/>
+      <w:lvlJc w:val="left"/>
+      <w:pPr>
+        <w:ind w:left="720" w:hanging="360"/>
+      </w:pPr>
+      <w:rPr>
+        <w:rFonts w:ascii="Symbol" w:hAnsi="Symbol" w:hint="default"/>
+      </w:rPr>
+    </w:lvl>
+    <w:lvl w:ilvl="1" w:tplc="04090003" w:tentative="1">
+      <w:start w:val="1"/>
+      <w:numFmt w:val="bullet"/>
+      <w:lvlText w:val="o"/>
+      <w:lvlJc w:val="left"/>
+      <w:pPr>
+        <w:ind w:left="1440" w:hanging="360"/>
+      </w:pPr>
+      <w:rPr>
+        <w:rFonts w:ascii="Courier New" w:hAnsi="Courier New" w:cs="Courier New" w:hint="default"/>
+      </w:rPr>
+    </w:lvl>
+    <w:lvl w:ilvl="2" w:tplc="04090005" w:tentative="1">
+      <w:start w:val="1"/>
+      <w:numFmt w:val="bullet"/>
+      <w:lvlText w:val=""/>
+      <w:lvlJc w:val="left"/>
+      <w:pPr>
+        <w:ind w:left="2160" w:hanging="360"/>
+      </w:pPr>
+      <w:rPr>
+        <w:rFonts w:ascii="Wingdings" w:hAnsi="Wingdings" w:hint="default"/>
+      </w:rPr>
+    </w:lvl>
+    <w:lvl w:ilvl="3" w:tplc="04090001" w:tentative="1">
+      <w:start w:val="1"/>
+      <w:numFmt w:val="bullet"/>
+      <w:lvlText w:val=""/>
+      <w:lvlJc w:val="left"/>
+      <w:pPr>
+        <w:ind w:left="2880" w:hanging="360"/>
+      </w:pPr>
+      <w:rPr>
+        <w:rFonts w:ascii="Symbol" w:hAnsi="Symbol" w:hint="default"/>
+      </w:rPr>
+    </w:lvl>
+    <w:lvl w:ilvl="4" w:tplc="04090003" w:tentative="1">
+      <w:start w:val="1"/>
+      <w:numFmt w:val="bullet"/>
+      <w:lvlText w:val="o"/>
+      <w:lvlJc w:val="left"/>
+      <w:pPr>
+        <w:ind w:left="3600" w:hanging="360"/>
+      </w:pPr>
+      <w:rPr>
+        <w:rFonts w:ascii="Courier New" w:hAnsi="Courier New" w:cs="Courier New" w:hint="default"/>
+      </w:rPr>
+    </w:lvl>
+    <w:lvl w:ilvl="5" w:tplc="04090005" w:tentative="1">
+      <w:start w:val="1"/>
+      <w:numFmt w:val="bullet"/>
+      <w:lvlText w:val=""/>
+      <w:lvlJc w:val="left"/>
+      <w:pPr>
+        <w:ind w:left="4320" w:hanging="360"/>
+      </w:pPr>
+      <w:rPr>
+        <w:rFonts w:ascii="Wingdings" w:hAnsi="Wingdings" w:hint="default"/>
+      </w:rPr>
+    </w:lvl>
+    <w:lvl w:ilvl="6" w:tplc="04090001" w:tentative="1">
+      <w:start w:val="1"/>
+      <w:numFmt w:val="bullet"/>
+      <w:lvlText w:val=""/>
+      <w:lvlJc w:val="left"/>
+      <w:pPr>
+        <w:ind w:left="5040" w:hanging="360"/>
+      </w:pPr>
+      <w:rPr>
+        <w:rFonts w:ascii="Symbol" w:hAnsi="Symbol" w:hint="default"/>
+      </w:rPr>
+    </w:lvl>
+    <w:lvl w:ilvl="7" w:tplc="04090003" w:tentative="1">
+      <w:start w:val="1"/>
+      <w:numFmt w:val="bullet"/>
+      <w:lvlText w:val="o"/>
+      <w:lvlJc w:val="left"/>
+      <w:pPr>
+        <w:ind w:left="5760" w:hanging="360"/>
+      </w:pPr>
+      <w:rPr>
+        <w:rFonts w:ascii="Courier New" w:hAnsi="Courier New" w:cs="Courier New" w:hint="default"/>
+      </w:rPr>
+    </w:lvl>
+    <w:lvl w:ilvl="8" w:tplc="04090005" w:tentative="1">
+      <w:start w:val="1"/>
+      <w:numFmt w:val="bullet"/>
+      <w:lvlText w:val=""/>
+      <w:lvlJc w:val="left"/>
+      <w:pPr>
+        <w:ind w:left="6480" w:hanging="360"/>
+      </w:pPr>
+      <w:rPr>
+        <w:rFonts w:ascii="Wingdings" w:hAnsi="Wingdings" w:hint="default"/>
+      </w:rPr>
+    </w:lvl>
+  </w:abstractNum>
+  <w:abstractNum w:abstractNumId="19" w15:restartNumberingAfterBreak="0">
     <w:nsid w:val="7F0E1870"/>
     <w:multiLevelType w:val="hybridMultilevel"/>
     <w:tmpl w:val="3732C090"/>
@@ -15794,10 +18788,10 @@
     <w:abstractNumId w:val="7"/>
   </w:num>
   <w:num w:numId="4">
-    <w:abstractNumId w:val="17"/>
+    <w:abstractNumId w:val="19"/>
   </w:num>
   <w:num w:numId="5">
-    <w:abstractNumId w:val="14"/>
+    <w:abstractNumId w:val="15"/>
   </w:num>
   <w:num w:numId="6">
     <w:abstractNumId w:val="2"/>
@@ -15815,7 +18809,7 @@
     <w:abstractNumId w:val="6"/>
   </w:num>
   <w:num w:numId="11">
-    <w:abstractNumId w:val="12"/>
+    <w:abstractNumId w:val="13"/>
   </w:num>
   <w:num w:numId="12">
     <w:abstractNumId w:val="4"/>
@@ -15824,10 +18818,10 @@
     <w:abstractNumId w:val="10"/>
   </w:num>
   <w:num w:numId="14">
-    <w:abstractNumId w:val="15"/>
+    <w:abstractNumId w:val="16"/>
   </w:num>
   <w:num w:numId="15">
-    <w:abstractNumId w:val="16"/>
+    <w:abstractNumId w:val="18"/>
   </w:num>
   <w:num w:numId="16">
     <w:abstractNumId w:val="8"/>
@@ -15839,7 +18833,13 @@
     <w:abstractNumId w:val="1"/>
   </w:num>
   <w:num w:numId="19">
-    <w:abstractNumId w:val="13"/>
+    <w:abstractNumId w:val="14"/>
+  </w:num>
+  <w:num w:numId="20">
+    <w:abstractNumId w:val="12"/>
+  </w:num>
+  <w:num w:numId="21">
+    <w:abstractNumId w:val="17"/>
   </w:num>
   <w:numIdMacAtCleanup w:val="11"/>
 </w:numbering>
@@ -17037,6 +20037,34 @@
     <w:basedOn w:val="DefaultParagraphFont"/>
     <w:rsid w:val="00561D1D"/>
   </w:style>
+  <w:style w:type="character" w:customStyle="1" w:styleId="ng-scope">
+    <w:name w:val="ng-scope"/>
+    <w:basedOn w:val="DefaultParagraphFont"/>
+    <w:rsid w:val="00BD0A43"/>
+  </w:style>
+  <w:style w:type="character" w:customStyle="1" w:styleId="Title1">
+    <w:name w:val="Title1"/>
+    <w:basedOn w:val="DefaultParagraphFont"/>
+    <w:rsid w:val="00E113AB"/>
+  </w:style>
+  <w:style w:type="character" w:customStyle="1" w:styleId="resultoftext">
+    <w:name w:val="resultoftext"/>
+    <w:basedOn w:val="DefaultParagraphFont"/>
+    <w:rsid w:val="00E113AB"/>
+  </w:style>
+  <w:style w:type="character" w:styleId="HTMLTypewriter">
+    <w:name w:val="HTML Typewriter"/>
+    <w:basedOn w:val="DefaultParagraphFont"/>
+    <w:uiPriority w:val="99"/>
+    <w:semiHidden/>
+    <w:unhideWhenUsed/>
+    <w:rsid w:val="00760585"/>
+    <w:rPr>
+      <w:rFonts w:ascii="Courier New" w:eastAsia="Times New Roman" w:hAnsi="Courier New" w:cs="Courier New"/>
+      <w:sz w:val="20"/>
+      <w:szCs w:val="20"/>
+    </w:rPr>
+  </w:style>
 </w:styles>
 </file>
 
@@ -17330,7 +20358,7 @@
 </file>
 
 <file path=customXml/itemProps1.xml><?xml version="1.0" encoding="utf-8"?>
-<ds:datastoreItem xmlns:ds="http://schemas.openxmlformats.org/officeDocument/2006/customXml" ds:itemID="{A7FD4A6A-EDA4-4E99-A5C2-4DF7041BD58E}">
+<ds:datastoreItem xmlns:ds="http://schemas.openxmlformats.org/officeDocument/2006/customXml" ds:itemID="{3E6AD348-9F6A-4CEC-853A-0AD2CD135980}">
   <ds:schemaRefs>
     <ds:schemaRef ds:uri="http://schemas.openxmlformats.org/officeDocument/2006/bibliography"/>
   </ds:schemaRefs>

</xml_diff>